<commit_message>
[VM:Susmitha.palacherla@7/21/2014 9:52:34 AM] Internal version 2.0 Updated per SCRs 13054 and 12930.
git-tfs-id: [https://tfs.omnicloud.local/tfs/cco%20program/]$/eCoaching_V2;C13650
</commit_message>
<xml_diff>
--- a/Unit Test/CCO_eCoaching_Quality_Load_DB_UTD.docx
+++ b/Unit Test/CCO_eCoaching_Quality_Load_DB_UTD.docx
@@ -259,7 +259,7 @@
           <w:sz w:val="18"/>
           <w:szCs w:val="18"/>
         </w:rPr>
-        <w:t>July 2, 2014</w:t>
+        <w:t>July 21, 2014</w:t>
       </w:r>
       <w:r>
         <w:rPr>
@@ -323,7 +323,7 @@
       <w:tblGrid>
         <w:gridCol w:w="1128"/>
         <w:gridCol w:w="928"/>
-        <w:gridCol w:w="4927"/>
+        <w:gridCol w:w="5272"/>
         <w:gridCol w:w="1844"/>
       </w:tblGrid>
       <w:tr>
@@ -537,7 +537,11 @@
               <w:right w:val="single" w:sz="6" w:space="0" w:color="C0C0C0"/>
             </w:tcBorders>
           </w:tcPr>
-          <w:p/>
+          <w:p>
+            <w:r>
+              <w:t>07/21/2014</w:t>
+            </w:r>
+          </w:p>
         </w:tc>
         <w:tc>
           <w:tcPr>
@@ -549,7 +553,11 @@
               <w:right w:val="single" w:sz="6" w:space="0" w:color="C0C0C0"/>
             </w:tcBorders>
           </w:tcPr>
-          <w:p/>
+          <w:p>
+            <w:r>
+              <w:t>2.0</w:t>
+            </w:r>
+          </w:p>
         </w:tc>
         <w:tc>
           <w:tcPr>
@@ -561,7 +569,19 @@
               <w:right w:val="single" w:sz="6" w:space="0" w:color="C0C0C0"/>
             </w:tcBorders>
           </w:tcPr>
-          <w:p/>
+          <w:p>
+            <w:r>
+              <w:t xml:space="preserve">SCRs- 13054 and 12930 to load and display </w:t>
+            </w:r>
+            <w:proofErr w:type="spellStart"/>
+            <w:r>
+              <w:t>Verint</w:t>
+            </w:r>
+            <w:proofErr w:type="spellEnd"/>
+            <w:r>
+              <w:t xml:space="preserve"> Form name</w:t>
+            </w:r>
+          </w:p>
         </w:tc>
         <w:tc>
           <w:tcPr>
@@ -573,7 +593,11 @@
               <w:right w:val="single" w:sz="6" w:space="0" w:color="C0C0C0"/>
             </w:tcBorders>
           </w:tcPr>
-          <w:p/>
+          <w:p>
+            <w:r>
+              <w:t>Susmitha Palacherla</w:t>
+            </w:r>
+          </w:p>
         </w:tc>
       </w:tr>
       <w:tr>
@@ -799,7 +823,7 @@
           <w:r>
             <w:fldChar w:fldCharType="separate"/>
           </w:r>
-          <w:hyperlink w:anchor="_Toc391975518" w:history="1">
+          <w:hyperlink w:anchor="_Toc393699131" w:history="1">
             <w:r>
               <w:rPr>
                 <w:rStyle w:val="Hyperlink"/>
@@ -821,7 +845,7 @@
                 <w:rStyle w:val="Hyperlink"/>
                 <w:noProof/>
               </w:rPr>
-              <w:t>SCR 12963 Fix incorrect Loaded count value in File list table</w:t>
+              <w:t>SCR 12963 Fix incorrect Count_Loaded value in File list table</w:t>
             </w:r>
             <w:r>
               <w:rPr>
@@ -842,7 +866,95 @@
                 <w:noProof/>
                 <w:webHidden/>
               </w:rPr>
-              <w:instrText xml:space="preserve"> PAGEREF _Toc391975518 \h </w:instrText>
+              <w:instrText xml:space="preserve"> PAGEREF _Toc393699131 \h </w:instrText>
+            </w:r>
+            <w:r>
+              <w:rPr>
+                <w:noProof/>
+                <w:webHidden/>
+              </w:rPr>
+            </w:r>
+            <w:r>
+              <w:rPr>
+                <w:noProof/>
+                <w:webHidden/>
+              </w:rPr>
+              <w:fldChar w:fldCharType="separate"/>
+            </w:r>
+            <w:r>
+              <w:rPr>
+                <w:noProof/>
+                <w:webHidden/>
+              </w:rPr>
+              <w:t>4</w:t>
+            </w:r>
+            <w:r>
+              <w:rPr>
+                <w:noProof/>
+                <w:webHidden/>
+              </w:rPr>
+              <w:fldChar w:fldCharType="end"/>
+            </w:r>
+          </w:hyperlink>
+        </w:p>
+        <w:p>
+          <w:pPr>
+            <w:pStyle w:val="TOC2"/>
+            <w:tabs>
+              <w:tab w:val="left" w:pos="660"/>
+              <w:tab w:val="right" w:leader="dot" w:pos="13670"/>
+            </w:tabs>
+            <w:rPr>
+              <w:rFonts w:asciiTheme="minorHAnsi" w:eastAsiaTheme="minorEastAsia" w:hAnsiTheme="minorHAnsi" w:cstheme="minorBidi"/>
+              <w:noProof/>
+              <w:sz w:val="22"/>
+              <w:szCs w:val="22"/>
+            </w:rPr>
+          </w:pPr>
+          <w:hyperlink w:anchor="_Toc393699132" w:history="1">
+            <w:r>
+              <w:rPr>
+                <w:rStyle w:val="Hyperlink"/>
+                <w:noProof/>
+              </w:rPr>
+              <w:t>2.</w:t>
+            </w:r>
+            <w:r>
+              <w:rPr>
+                <w:rFonts w:asciiTheme="minorHAnsi" w:eastAsiaTheme="minorEastAsia" w:hAnsiTheme="minorHAnsi" w:cstheme="minorBidi"/>
+                <w:noProof/>
+                <w:sz w:val="22"/>
+                <w:szCs w:val="22"/>
+              </w:rPr>
+              <w:tab/>
+            </w:r>
+            <w:r>
+              <w:rPr>
+                <w:rStyle w:val="Hyperlink"/>
+                <w:noProof/>
+              </w:rPr>
+              <w:t>SCRs 12930 and 13054 to load and Display Verint Form name</w:t>
+            </w:r>
+            <w:r>
+              <w:rPr>
+                <w:noProof/>
+                <w:webHidden/>
+              </w:rPr>
+              <w:tab/>
+            </w:r>
+            <w:r>
+              <w:rPr>
+                <w:noProof/>
+                <w:webHidden/>
+              </w:rPr>
+              <w:fldChar w:fldCharType="begin"/>
+            </w:r>
+            <w:r>
+              <w:rPr>
+                <w:noProof/>
+                <w:webHidden/>
+              </w:rPr>
+              <w:instrText xml:space="preserve"> PAGEREF _Toc393699132 \h </w:instrText>
             </w:r>
             <w:r>
               <w:rPr>
@@ -935,8 +1047,8 @@
           <w:numId w:val="44"/>
         </w:numPr>
       </w:pPr>
-      <w:bookmarkStart w:id="15" w:name="_Toc391975518"/>
-      <w:bookmarkStart w:id="16" w:name="_Toc391395339"/>
+      <w:bookmarkStart w:id="15" w:name="_Toc391395339"/>
+      <w:bookmarkStart w:id="16" w:name="_Toc393699131"/>
       <w:r>
         <w:t>SCR 12</w:t>
       </w:r>
@@ -955,13 +1067,13 @@
       <w:r>
         <w:t>value in File list table</w:t>
       </w:r>
-      <w:bookmarkEnd w:id="15"/>
+      <w:bookmarkEnd w:id="16"/>
     </w:p>
     <w:p>
       <w:r>
         <w:t xml:space="preserve"> To move updates for Migrated Users above the employee ID To</w:t>
       </w:r>
-      <w:bookmarkEnd w:id="16"/>
+      <w:bookmarkEnd w:id="15"/>
       <w:r>
         <w:t xml:space="preserve"> table Update</w:t>
       </w:r>
@@ -1359,16 +1471,7 @@
           </w:tcPr>
           <w:p>
             <w:r>
-              <w:t>Count_Loaded</w:t>
-            </w:r>
-            <w:r>
-              <w:t xml:space="preserve"> value in </w:t>
-            </w:r>
-            <w:r>
-              <w:t>Quality_FileList</w:t>
-            </w:r>
-            <w:r>
-              <w:t xml:space="preserve"> table should update record count value for that file name only.</w:t>
+              <w:t>Count_Loaded value in Quality_FileList table should update record count value for that file name only.</w:t>
             </w:r>
           </w:p>
         </w:tc>
@@ -1440,13 +1543,7 @@
           </w:p>
           <w:p>
             <w:r>
-              <w:t>(Actual File for 06/</w:t>
-            </w:r>
-            <w:r>
-              <w:t>30</w:t>
-            </w:r>
-            <w:r>
-              <w:t>)</w:t>
+              <w:t>(Actual File for 06/30)</w:t>
             </w:r>
           </w:p>
         </w:tc>
@@ -1456,16 +1553,8 @@
           </w:tcPr>
           <w:p>
             <w:r>
-              <w:t xml:space="preserve">Count_Loaded value in Quality_FileList table should update record count value for that file name </w:t>
-            </w:r>
-            <w:r>
-              <w:t>second instance only</w:t>
-            </w:r>
-            <w:r>
-              <w:t>.</w:t>
-            </w:r>
-            <w:bookmarkStart w:id="17" w:name="_GoBack"/>
-            <w:bookmarkEnd w:id="17"/>
+              <w:t>Count_Loaded value in Quality_FileList table should update record count value for that file name second instance only.</w:t>
+            </w:r>
           </w:p>
           <w:p>
             <w:r>
@@ -1653,6 +1742,1227 @@
         <w:t xml:space="preserve">      </w:t>
       </w:r>
     </w:p>
+    <w:p/>
+    <w:p/>
+    <w:p>
+      <w:pPr>
+        <w:pStyle w:val="Heading2"/>
+        <w:numPr>
+          <w:ilvl w:val="0"/>
+          <w:numId w:val="44"/>
+        </w:numPr>
+      </w:pPr>
+      <w:bookmarkStart w:id="17" w:name="_Toc393699132"/>
+      <w:r>
+        <w:t>SCR</w:t>
+      </w:r>
+      <w:r>
+        <w:t>s</w:t>
+      </w:r>
+      <w:r>
+        <w:t xml:space="preserve"> 12</w:t>
+      </w:r>
+      <w:r>
+        <w:t xml:space="preserve">930 and 13054 to load and Display </w:t>
+      </w:r>
+      <w:proofErr w:type="spellStart"/>
+      <w:r>
+        <w:t>Verint</w:t>
+      </w:r>
+      <w:proofErr w:type="spellEnd"/>
+      <w:r>
+        <w:t xml:space="preserve"> Form name</w:t>
+      </w:r>
+      <w:bookmarkEnd w:id="17"/>
+      <w:r>
+        <w:t xml:space="preserve"> </w:t>
+      </w:r>
+    </w:p>
+    <w:p/>
+    <w:tbl>
+      <w:tblPr>
+        <w:tblW w:w="0" w:type="auto"/>
+        <w:tblInd w:w="-612" w:type="dxa"/>
+        <w:tblBorders>
+          <w:top w:val="single" w:sz="4" w:space="0" w:color="auto"/>
+          <w:left w:val="single" w:sz="4" w:space="0" w:color="auto"/>
+          <w:bottom w:val="single" w:sz="4" w:space="0" w:color="auto"/>
+          <w:right w:val="single" w:sz="4" w:space="0" w:color="auto"/>
+          <w:insideH w:val="single" w:sz="4" w:space="0" w:color="auto"/>
+          <w:insideV w:val="single" w:sz="4" w:space="0" w:color="auto"/>
+        </w:tblBorders>
+        <w:tblLayout w:type="fixed"/>
+        <w:tblLook w:val="0000" w:firstRow="0" w:lastRow="0" w:firstColumn="0" w:lastColumn="0" w:noHBand="0" w:noVBand="0"/>
+      </w:tblPr>
+      <w:tblGrid>
+        <w:gridCol w:w="2549"/>
+        <w:gridCol w:w="10455"/>
+      </w:tblGrid>
+      <w:tr>
+        <w:trPr>
+          <w:tblHeader/>
+        </w:trPr>
+        <w:tc>
+          <w:tcPr>
+            <w:tcW w:w="2549" w:type="dxa"/>
+            <w:shd w:val="solid" w:color="auto" w:fill="000000"/>
+          </w:tcPr>
+          <w:p>
+            <w:r>
+              <w:t>Item</w:t>
+            </w:r>
+          </w:p>
+        </w:tc>
+        <w:tc>
+          <w:tcPr>
+            <w:tcW w:w="10455" w:type="dxa"/>
+            <w:shd w:val="solid" w:color="auto" w:fill="000000"/>
+          </w:tcPr>
+          <w:p>
+            <w:r>
+              <w:t>Description</w:t>
+            </w:r>
+          </w:p>
+        </w:tc>
+      </w:tr>
+      <w:tr>
+        <w:tc>
+          <w:tcPr>
+            <w:tcW w:w="2549" w:type="dxa"/>
+          </w:tcPr>
+          <w:p>
+            <w:r>
+              <w:t>Change Type</w:t>
+            </w:r>
+          </w:p>
+        </w:tc>
+        <w:tc>
+          <w:tcPr>
+            <w:tcW w:w="10455" w:type="dxa"/>
+          </w:tcPr>
+          <w:p>
+            <w:r>
+              <w:t>Change request</w:t>
+            </w:r>
+          </w:p>
+        </w:tc>
+      </w:tr>
+      <w:tr>
+        <w:tc>
+          <w:tcPr>
+            <w:tcW w:w="2549" w:type="dxa"/>
+          </w:tcPr>
+          <w:p>
+            <w:r>
+              <w:t>Change Description</w:t>
+            </w:r>
+          </w:p>
+        </w:tc>
+        <w:tc>
+          <w:tcPr>
+            <w:tcW w:w="10455" w:type="dxa"/>
+          </w:tcPr>
+          <w:p>
+            <w:r>
+              <w:t xml:space="preserve">Program has requested that the </w:t>
+            </w:r>
+            <w:proofErr w:type="spellStart"/>
+            <w:r>
+              <w:t>Verint</w:t>
+            </w:r>
+            <w:proofErr w:type="spellEnd"/>
+            <w:r>
+              <w:t xml:space="preserve"> Form name </w:t>
+            </w:r>
+            <w:proofErr w:type="gramStart"/>
+            <w:r>
+              <w:t xml:space="preserve">be </w:t>
+            </w:r>
+            <w:r>
+              <w:t xml:space="preserve"> </w:t>
+            </w:r>
+            <w:r>
+              <w:t>displayed</w:t>
+            </w:r>
+            <w:proofErr w:type="gramEnd"/>
+            <w:r>
+              <w:t xml:space="preserve"> on the </w:t>
+            </w:r>
+            <w:proofErr w:type="spellStart"/>
+            <w:r>
+              <w:t>eCL</w:t>
+            </w:r>
+            <w:proofErr w:type="spellEnd"/>
+            <w:r>
+              <w:t xml:space="preserve"> review page. The value was previously not available in the database, so had to be added to the feed from </w:t>
+            </w:r>
+            <w:proofErr w:type="spellStart"/>
+            <w:r>
+              <w:t>verint</w:t>
+            </w:r>
+            <w:proofErr w:type="spellEnd"/>
+            <w:r>
+              <w:t xml:space="preserve">, imported and stored in the </w:t>
+            </w:r>
+            <w:proofErr w:type="spellStart"/>
+            <w:r>
+              <w:t>eCL</w:t>
+            </w:r>
+            <w:proofErr w:type="spellEnd"/>
+            <w:r>
+              <w:t xml:space="preserve"> database and made available for the display in the review pages.</w:t>
+            </w:r>
+          </w:p>
+        </w:tc>
+      </w:tr>
+      <w:tr>
+        <w:tc>
+          <w:tcPr>
+            <w:tcW w:w="2549" w:type="dxa"/>
+          </w:tcPr>
+          <w:p>
+            <w:r>
+              <w:lastRenderedPageBreak/>
+              <w:t>Test Environment</w:t>
+            </w:r>
+          </w:p>
+        </w:tc>
+        <w:tc>
+          <w:tcPr>
+            <w:tcW w:w="10455" w:type="dxa"/>
+          </w:tcPr>
+          <w:p>
+            <w:proofErr w:type="spellStart"/>
+            <w:r>
+              <w:t>eCoaching_Dev</w:t>
+            </w:r>
+            <w:proofErr w:type="spellEnd"/>
+            <w:r>
+              <w:t xml:space="preserve"> database on vrivfssdbt02\scord01,1437 </w:t>
+            </w:r>
+          </w:p>
+        </w:tc>
+      </w:tr>
+      <w:tr>
+        <w:tc>
+          <w:tcPr>
+            <w:tcW w:w="2549" w:type="dxa"/>
+          </w:tcPr>
+          <w:p>
+            <w:r>
+              <w:t>Code Modules created/updated</w:t>
+            </w:r>
+          </w:p>
+        </w:tc>
+        <w:tc>
+          <w:tcPr>
+            <w:tcW w:w="10455" w:type="dxa"/>
+          </w:tcPr>
+          <w:p>
+            <w:r>
+              <w:t xml:space="preserve">Package – </w:t>
+            </w:r>
+            <w:proofErr w:type="spellStart"/>
+            <w:r>
+              <w:t>IQS_Coaching.dtsx</w:t>
+            </w:r>
+            <w:proofErr w:type="spellEnd"/>
+          </w:p>
+          <w:p>
+            <w:r>
+              <w:t xml:space="preserve">Tables quality stage, rejected and fact and </w:t>
+            </w:r>
+            <w:proofErr w:type="spellStart"/>
+            <w:r>
+              <w:t>coaching_log</w:t>
+            </w:r>
+            <w:proofErr w:type="spellEnd"/>
+            <w:r>
+              <w:t xml:space="preserve">  updated to add the new column</w:t>
+            </w:r>
+          </w:p>
+          <w:p>
+            <w:r>
+              <w:t>Procedure - [EC]</w:t>
+            </w:r>
+            <w:proofErr w:type="gramStart"/>
+            <w:r>
+              <w:t>.[</w:t>
+            </w:r>
+            <w:proofErr w:type="gramEnd"/>
+            <w:r>
+              <w:t xml:space="preserve"> </w:t>
+            </w:r>
+            <w:proofErr w:type="spellStart"/>
+            <w:r>
+              <w:t>sp_InsertInto_Coaching_Log_Quality</w:t>
+            </w:r>
+            <w:proofErr w:type="spellEnd"/>
+            <w:r>
+              <w:t>] updated</w:t>
+            </w:r>
+            <w:r>
+              <w:t xml:space="preserve"> to load the new field.</w:t>
+            </w:r>
+          </w:p>
+          <w:p>
+            <w:r>
+              <w:t>Procedure - [EC]</w:t>
+            </w:r>
+            <w:proofErr w:type="gramStart"/>
+            <w:r>
+              <w:t>.[</w:t>
+            </w:r>
+            <w:proofErr w:type="gramEnd"/>
+            <w:r>
+              <w:t xml:space="preserve"> </w:t>
+            </w:r>
+            <w:r>
+              <w:rPr>
+                <w:rFonts w:ascii="Courier New" w:hAnsi="Courier New" w:cs="Courier New"/>
+                <w:noProof/>
+              </w:rPr>
+              <w:t>sp_SelectReviewFrom_Coaching_Log</w:t>
+            </w:r>
+            <w:r>
+              <w:t>] updated</w:t>
+            </w:r>
+            <w:r>
+              <w:t xml:space="preserve"> to add</w:t>
+            </w:r>
+            <w:r>
+              <w:t xml:space="preserve"> </w:t>
+            </w:r>
+            <w:r>
+              <w:t xml:space="preserve">the </w:t>
+            </w:r>
+            <w:proofErr w:type="spellStart"/>
+            <w:r>
+              <w:t>isUCID</w:t>
+            </w:r>
+            <w:proofErr w:type="spellEnd"/>
+            <w:r>
+              <w:t xml:space="preserve"> and </w:t>
+            </w:r>
+            <w:proofErr w:type="spellStart"/>
+            <w:r>
+              <w:t>VerintFormnames</w:t>
+            </w:r>
+            <w:proofErr w:type="spellEnd"/>
+            <w:r>
+              <w:t xml:space="preserve"> to the return list.</w:t>
+            </w:r>
+          </w:p>
+          <w:p/>
+          <w:p/>
+        </w:tc>
+      </w:tr>
+      <w:tr>
+        <w:tc>
+          <w:tcPr>
+            <w:tcW w:w="2549" w:type="dxa"/>
+          </w:tcPr>
+          <w:p>
+            <w:r>
+              <w:t>Code doc</w:t>
+            </w:r>
+          </w:p>
+        </w:tc>
+        <w:tc>
+          <w:tcPr>
+            <w:tcW w:w="10455" w:type="dxa"/>
+          </w:tcPr>
+          <w:p>
+            <w:proofErr w:type="spellStart"/>
+            <w:r>
+              <w:t>CCO_eCoaching_Quality_Load_Create.sql</w:t>
+            </w:r>
+            <w:proofErr w:type="spellEnd"/>
+            <w:r>
+              <w:t xml:space="preserve"> doc - Code</w:t>
+            </w:r>
+          </w:p>
+          <w:p>
+            <w:proofErr w:type="spellStart"/>
+            <w:r>
+              <w:t>CCO_eCoaching_Log_Create.sql</w:t>
+            </w:r>
+            <w:proofErr w:type="spellEnd"/>
+            <w:r>
+              <w:t xml:space="preserve"> doc - Code</w:t>
+            </w:r>
+          </w:p>
+        </w:tc>
+      </w:tr>
+      <w:tr>
+        <w:tc>
+          <w:tcPr>
+            <w:tcW w:w="2549" w:type="dxa"/>
+          </w:tcPr>
+          <w:p>
+            <w:r>
+              <w:t>Notes</w:t>
+            </w:r>
+          </w:p>
+        </w:tc>
+        <w:tc>
+          <w:tcPr>
+            <w:tcW w:w="10455" w:type="dxa"/>
+          </w:tcPr>
+          <w:p>
+            <w:r>
+              <w:t xml:space="preserve">Loaded </w:t>
+            </w:r>
+            <w:r>
+              <w:t>test file</w:t>
+            </w:r>
+            <w:r>
+              <w:t xml:space="preserve"> and verified that the </w:t>
+            </w:r>
+            <w:r>
+              <w:t>file loaded successfully and the new value populated as expected in the tables.</w:t>
+            </w:r>
+          </w:p>
+        </w:tc>
+      </w:tr>
+    </w:tbl>
+    <w:p/>
+    <w:tbl>
+      <w:tblPr>
+        <w:tblW w:w="13500" w:type="dxa"/>
+        <w:tblInd w:w="-612" w:type="dxa"/>
+        <w:tblBorders>
+          <w:top w:val="double" w:sz="4" w:space="0" w:color="auto"/>
+          <w:left w:val="double" w:sz="4" w:space="0" w:color="auto"/>
+          <w:bottom w:val="double" w:sz="4" w:space="0" w:color="auto"/>
+          <w:right w:val="double" w:sz="4" w:space="0" w:color="auto"/>
+          <w:insideH w:val="single" w:sz="6" w:space="0" w:color="auto"/>
+          <w:insideV w:val="single" w:sz="6" w:space="0" w:color="auto"/>
+        </w:tblBorders>
+        <w:tblLayout w:type="fixed"/>
+        <w:tblLook w:val="0000" w:firstRow="0" w:lastRow="0" w:firstColumn="0" w:lastColumn="0" w:noHBand="0" w:noVBand="0"/>
+      </w:tblPr>
+      <w:tblGrid>
+        <w:gridCol w:w="900"/>
+        <w:gridCol w:w="3960"/>
+        <w:gridCol w:w="4500"/>
+        <w:gridCol w:w="1260"/>
+        <w:gridCol w:w="2880"/>
+      </w:tblGrid>
+      <w:tr>
+        <w:trPr>
+          <w:cantSplit/>
+          <w:tblHeader/>
+        </w:trPr>
+        <w:tc>
+          <w:tcPr>
+            <w:tcW w:w="900" w:type="dxa"/>
+            <w:shd w:val="clear" w:color="auto" w:fill="A6A6A6"/>
+          </w:tcPr>
+          <w:p>
+            <w:pPr>
+              <w:rPr>
+                <w:i/>
+              </w:rPr>
+            </w:pPr>
+            <w:r>
+              <w:t>TEST#</w:t>
+            </w:r>
+          </w:p>
+        </w:tc>
+        <w:tc>
+          <w:tcPr>
+            <w:tcW w:w="3960" w:type="dxa"/>
+            <w:shd w:val="clear" w:color="auto" w:fill="A6A6A6"/>
+          </w:tcPr>
+          <w:p>
+            <w:pPr>
+              <w:rPr>
+                <w:i/>
+              </w:rPr>
+            </w:pPr>
+            <w:r>
+              <w:t>ACTION</w:t>
+            </w:r>
+          </w:p>
+        </w:tc>
+        <w:tc>
+          <w:tcPr>
+            <w:tcW w:w="4500" w:type="dxa"/>
+            <w:shd w:val="clear" w:color="auto" w:fill="A6A6A6"/>
+          </w:tcPr>
+          <w:p>
+            <w:pPr>
+              <w:rPr>
+                <w:i/>
+              </w:rPr>
+            </w:pPr>
+            <w:r>
+              <w:t xml:space="preserve">EXPECTED RESULTS </w:t>
+            </w:r>
+          </w:p>
+        </w:tc>
+        <w:tc>
+          <w:tcPr>
+            <w:tcW w:w="1260" w:type="dxa"/>
+            <w:shd w:val="clear" w:color="auto" w:fill="A6A6A6"/>
+          </w:tcPr>
+          <w:p>
+            <w:pPr>
+              <w:rPr>
+                <w:i/>
+              </w:rPr>
+            </w:pPr>
+            <w:r>
+              <w:t>RESULTS</w:t>
+            </w:r>
+          </w:p>
+          <w:p>
+            <w:pPr>
+              <w:rPr>
+                <w:i/>
+              </w:rPr>
+            </w:pPr>
+            <w:r>
+              <w:t>P/F/I</w:t>
+            </w:r>
+          </w:p>
+        </w:tc>
+        <w:tc>
+          <w:tcPr>
+            <w:tcW w:w="2880" w:type="dxa"/>
+            <w:shd w:val="clear" w:color="auto" w:fill="A6A6A6"/>
+          </w:tcPr>
+          <w:p>
+            <w:pPr>
+              <w:rPr>
+                <w:i/>
+              </w:rPr>
+            </w:pPr>
+            <w:r>
+              <w:t>COMMENTS</w:t>
+            </w:r>
+          </w:p>
+        </w:tc>
+      </w:tr>
+      <w:tr>
+        <w:trPr>
+          <w:cantSplit/>
+        </w:trPr>
+        <w:tc>
+          <w:tcPr>
+            <w:tcW w:w="900" w:type="dxa"/>
+          </w:tcPr>
+          <w:p>
+            <w:pPr>
+              <w:rPr>
+                <w:i/>
+              </w:rPr>
+            </w:pPr>
+            <w:r>
+              <w:rPr>
+                <w:rFonts w:asciiTheme="minorHAnsi" w:hAnsiTheme="minorHAnsi"/>
+                <w:bCs/>
+              </w:rPr>
+              <w:t>1.</w:t>
+            </w:r>
+          </w:p>
+        </w:tc>
+        <w:tc>
+          <w:tcPr>
+            <w:tcW w:w="3960" w:type="dxa"/>
+          </w:tcPr>
+          <w:p>
+            <w:r>
+              <w:t xml:space="preserve">Loaded file with File name </w:t>
+            </w:r>
+            <w:r>
+              <w:t>eCL_IQS_Scorecard_Test20140718.csv</w:t>
+            </w:r>
+          </w:p>
+          <w:p/>
+        </w:tc>
+        <w:tc>
+          <w:tcPr>
+            <w:tcW w:w="4500" w:type="dxa"/>
+          </w:tcPr>
+          <w:p>
+            <w:r>
+              <w:t>File Loads successfully</w:t>
+            </w:r>
+          </w:p>
+          <w:p>
+            <w:proofErr w:type="spellStart"/>
+            <w:r>
+              <w:t>VerintFormName</w:t>
+            </w:r>
+            <w:proofErr w:type="spellEnd"/>
+            <w:r>
+              <w:t xml:space="preserve"> populated correctly in </w:t>
+            </w:r>
+            <w:r>
+              <w:t xml:space="preserve">quality stage, rejected and fact and </w:t>
+            </w:r>
+            <w:proofErr w:type="spellStart"/>
+            <w:r>
+              <w:t>coaching_log</w:t>
+            </w:r>
+            <w:proofErr w:type="spellEnd"/>
+            <w:r>
+              <w:t xml:space="preserve"> tables.</w:t>
+            </w:r>
+          </w:p>
+        </w:tc>
+        <w:tc>
+          <w:tcPr>
+            <w:tcW w:w="1260" w:type="dxa"/>
+          </w:tcPr>
+          <w:p>
+            <w:pPr>
+              <w:rPr>
+                <w:rFonts w:asciiTheme="minorHAnsi" w:hAnsiTheme="minorHAnsi"/>
+                <w:bCs/>
+              </w:rPr>
+            </w:pPr>
+            <w:r>
+              <w:rPr>
+                <w:rFonts w:asciiTheme="minorHAnsi" w:hAnsiTheme="minorHAnsi"/>
+                <w:bCs/>
+              </w:rPr>
+              <w:t>P</w:t>
+            </w:r>
+          </w:p>
+        </w:tc>
+        <w:tc>
+          <w:tcPr>
+            <w:tcW w:w="2880" w:type="dxa"/>
+          </w:tcPr>
+          <w:p>
+            <w:pPr>
+              <w:rPr>
+                <w:rFonts w:asciiTheme="minorHAnsi" w:hAnsiTheme="minorHAnsi"/>
+                <w:bCs/>
+              </w:rPr>
+            </w:pPr>
+            <w:r>
+              <w:rPr>
+                <w:rFonts w:asciiTheme="minorHAnsi" w:hAnsiTheme="minorHAnsi"/>
+                <w:bCs/>
+              </w:rPr>
+              <w:t xml:space="preserve">SCR 13054 </w:t>
+            </w:r>
+          </w:p>
+        </w:tc>
+      </w:tr>
+      <w:tr>
+        <w:trPr>
+          <w:cantSplit/>
+        </w:trPr>
+        <w:tc>
+          <w:tcPr>
+            <w:tcW w:w="900" w:type="dxa"/>
+          </w:tcPr>
+          <w:p>
+            <w:pPr>
+              <w:rPr>
+                <w:i/>
+              </w:rPr>
+            </w:pPr>
+            <w:r>
+              <w:rPr>
+                <w:rFonts w:asciiTheme="minorHAnsi" w:hAnsiTheme="minorHAnsi"/>
+                <w:bCs/>
+              </w:rPr>
+              <w:t>2.</w:t>
+            </w:r>
+          </w:p>
+        </w:tc>
+        <w:tc>
+          <w:tcPr>
+            <w:tcW w:w="3960" w:type="dxa"/>
+          </w:tcPr>
+          <w:p>
+            <w:r>
+              <w:t xml:space="preserve">Executed procedure </w:t>
+            </w:r>
+            <w:r>
+              <w:t>EC]</w:t>
+            </w:r>
+            <w:proofErr w:type="gramStart"/>
+            <w:r>
+              <w:t>.[</w:t>
+            </w:r>
+            <w:proofErr w:type="gramEnd"/>
+            <w:r>
+              <w:t xml:space="preserve"> </w:t>
+            </w:r>
+            <w:r>
+              <w:rPr>
+                <w:rFonts w:ascii="Courier New" w:hAnsi="Courier New" w:cs="Courier New"/>
+                <w:noProof/>
+              </w:rPr>
+              <w:t>sp_SelectReviewFrom_Coaching_Log</w:t>
+            </w:r>
+            <w:r>
+              <w:t>]</w:t>
+            </w:r>
+            <w:r>
+              <w:t xml:space="preserve"> passing in a </w:t>
+            </w:r>
+            <w:proofErr w:type="spellStart"/>
+            <w:r>
+              <w:t>formname</w:t>
+            </w:r>
+            <w:proofErr w:type="spellEnd"/>
+            <w:r>
+              <w:t xml:space="preserve"> value that had the </w:t>
+            </w:r>
+            <w:proofErr w:type="spellStart"/>
+            <w:r>
+              <w:t>verintFormname</w:t>
+            </w:r>
+            <w:proofErr w:type="spellEnd"/>
+            <w:r>
+              <w:t xml:space="preserve"> populated.</w:t>
+            </w:r>
+          </w:p>
+          <w:p>
+            <w:pPr>
+              <w:overflowPunct/>
+              <w:textAlignment w:val="auto"/>
+              <w:rPr>
+                <w:rFonts w:ascii="Courier New" w:hAnsi="Courier New" w:cs="Courier New"/>
+                <w:noProof/>
+                <w:color w:val="0000FF"/>
+              </w:rPr>
+            </w:pPr>
+          </w:p>
+          <w:p>
+            <w:pPr>
+              <w:overflowPunct/>
+              <w:textAlignment w:val="auto"/>
+              <w:rPr>
+                <w:rFonts w:ascii="Courier New" w:hAnsi="Courier New" w:cs="Courier New"/>
+                <w:noProof/>
+                <w:color w:val="0000FF"/>
+              </w:rPr>
+            </w:pPr>
+            <w:r>
+              <w:rPr>
+                <w:rFonts w:ascii="Courier New" w:hAnsi="Courier New" w:cs="Courier New"/>
+                <w:noProof/>
+                <w:color w:val="0000FF"/>
+              </w:rPr>
+              <w:t>DECLARE</w:t>
+            </w:r>
+            <w:r>
+              <w:rPr>
+                <w:rFonts w:ascii="Courier New" w:hAnsi="Courier New" w:cs="Courier New"/>
+                <w:noProof/>
+              </w:rPr>
+              <w:tab/>
+              <w:t xml:space="preserve">@return_value </w:t>
+            </w:r>
+            <w:r>
+              <w:rPr>
+                <w:rFonts w:ascii="Courier New" w:hAnsi="Courier New" w:cs="Courier New"/>
+                <w:noProof/>
+                <w:color w:val="0000FF"/>
+              </w:rPr>
+              <w:t>int</w:t>
+            </w:r>
+          </w:p>
+          <w:p>
+            <w:pPr>
+              <w:overflowPunct/>
+              <w:textAlignment w:val="auto"/>
+              <w:rPr>
+                <w:rFonts w:ascii="Courier New" w:hAnsi="Courier New" w:cs="Courier New"/>
+                <w:noProof/>
+                <w:color w:val="0000FF"/>
+              </w:rPr>
+            </w:pPr>
+          </w:p>
+          <w:p>
+            <w:pPr>
+              <w:overflowPunct/>
+              <w:textAlignment w:val="auto"/>
+              <w:rPr>
+                <w:rFonts w:ascii="Courier New" w:hAnsi="Courier New" w:cs="Courier New"/>
+                <w:noProof/>
+              </w:rPr>
+            </w:pPr>
+            <w:r>
+              <w:rPr>
+                <w:rFonts w:ascii="Courier New" w:hAnsi="Courier New" w:cs="Courier New"/>
+                <w:noProof/>
+                <w:color w:val="0000FF"/>
+              </w:rPr>
+              <w:t>EXEC</w:t>
+            </w:r>
+            <w:r>
+              <w:rPr>
+                <w:rFonts w:ascii="Courier New" w:hAnsi="Courier New" w:cs="Courier New"/>
+                <w:noProof/>
+              </w:rPr>
+              <w:tab/>
+              <w:t xml:space="preserve">@return_value </w:t>
+            </w:r>
+            <w:r>
+              <w:rPr>
+                <w:rFonts w:ascii="Courier New" w:hAnsi="Courier New" w:cs="Courier New"/>
+                <w:noProof/>
+                <w:color w:val="808080"/>
+              </w:rPr>
+              <w:t>=</w:t>
+            </w:r>
+            <w:r>
+              <w:rPr>
+                <w:rFonts w:ascii="Courier New" w:hAnsi="Courier New" w:cs="Courier New"/>
+                <w:noProof/>
+              </w:rPr>
+              <w:t xml:space="preserve"> [EC]</w:t>
+            </w:r>
+            <w:r>
+              <w:rPr>
+                <w:rFonts w:ascii="Courier New" w:hAnsi="Courier New" w:cs="Courier New"/>
+                <w:noProof/>
+                <w:color w:val="808080"/>
+              </w:rPr>
+              <w:t>.</w:t>
+            </w:r>
+            <w:r>
+              <w:rPr>
+                <w:rFonts w:ascii="Courier New" w:hAnsi="Courier New" w:cs="Courier New"/>
+                <w:noProof/>
+              </w:rPr>
+              <w:t>[sp_SelectReviewFrom_Coaching_Log]</w:t>
+            </w:r>
+          </w:p>
+          <w:p>
+            <w:pPr>
+              <w:overflowPunct/>
+              <w:textAlignment w:val="auto"/>
+              <w:rPr>
+                <w:rFonts w:ascii="Courier New" w:hAnsi="Courier New" w:cs="Courier New"/>
+                <w:noProof/>
+                <w:color w:val="FF0000"/>
+              </w:rPr>
+            </w:pPr>
+            <w:r>
+              <w:rPr>
+                <w:rFonts w:ascii="Courier New" w:hAnsi="Courier New" w:cs="Courier New"/>
+                <w:noProof/>
+                <w:color w:val="0000FF"/>
+              </w:rPr>
+              <w:tab/>
+            </w:r>
+            <w:r>
+              <w:rPr>
+                <w:rFonts w:ascii="Courier New" w:hAnsi="Courier New" w:cs="Courier New"/>
+                <w:noProof/>
+                <w:color w:val="0000FF"/>
+              </w:rPr>
+              <w:tab/>
+            </w:r>
+            <w:r>
+              <w:rPr>
+                <w:rFonts w:ascii="Courier New" w:hAnsi="Courier New" w:cs="Courier New"/>
+                <w:noProof/>
+              </w:rPr>
+              <w:t xml:space="preserve">@strFormIDin </w:t>
+            </w:r>
+            <w:r>
+              <w:rPr>
+                <w:rFonts w:ascii="Courier New" w:hAnsi="Courier New" w:cs="Courier New"/>
+                <w:noProof/>
+                <w:color w:val="808080"/>
+              </w:rPr>
+              <w:t>=</w:t>
+            </w:r>
+            <w:r>
+              <w:rPr>
+                <w:rFonts w:ascii="Courier New" w:hAnsi="Courier New" w:cs="Courier New"/>
+                <w:noProof/>
+              </w:rPr>
+              <w:t xml:space="preserve"> </w:t>
+            </w:r>
+            <w:r>
+              <w:rPr>
+                <w:rFonts w:ascii="Courier New" w:hAnsi="Courier New" w:cs="Courier New"/>
+                <w:noProof/>
+                <w:color w:val="FF0000"/>
+              </w:rPr>
+              <w:t>N'eCL-carlie.robison-679198'</w:t>
+            </w:r>
+          </w:p>
+          <w:p>
+            <w:pPr>
+              <w:overflowPunct/>
+              <w:textAlignment w:val="auto"/>
+              <w:rPr>
+                <w:rFonts w:ascii="Courier New" w:hAnsi="Courier New" w:cs="Courier New"/>
+                <w:noProof/>
+                <w:color w:val="FF0000"/>
+              </w:rPr>
+            </w:pPr>
+          </w:p>
+          <w:p>
+            <w:pPr>
+              <w:overflowPunct/>
+              <w:textAlignment w:val="auto"/>
+              <w:rPr>
+                <w:rFonts w:ascii="Courier New" w:hAnsi="Courier New" w:cs="Courier New"/>
+                <w:noProof/>
+              </w:rPr>
+            </w:pPr>
+            <w:r>
+              <w:rPr>
+                <w:rFonts w:ascii="Courier New" w:hAnsi="Courier New" w:cs="Courier New"/>
+                <w:noProof/>
+                <w:color w:val="0000FF"/>
+              </w:rPr>
+              <w:t>SELECT</w:t>
+            </w:r>
+            <w:r>
+              <w:rPr>
+                <w:rFonts w:ascii="Courier New" w:hAnsi="Courier New" w:cs="Courier New"/>
+                <w:noProof/>
+              </w:rPr>
+              <w:tab/>
+            </w:r>
+            <w:r>
+              <w:rPr>
+                <w:rFonts w:ascii="Courier New" w:hAnsi="Courier New" w:cs="Courier New"/>
+                <w:noProof/>
+                <w:color w:val="FF0000"/>
+              </w:rPr>
+              <w:t>'Return Value'</w:t>
+            </w:r>
+            <w:r>
+              <w:rPr>
+                <w:rFonts w:ascii="Courier New" w:hAnsi="Courier New" w:cs="Courier New"/>
+                <w:noProof/>
+              </w:rPr>
+              <w:t xml:space="preserve"> </w:t>
+            </w:r>
+            <w:r>
+              <w:rPr>
+                <w:rFonts w:ascii="Courier New" w:hAnsi="Courier New" w:cs="Courier New"/>
+                <w:noProof/>
+                <w:color w:val="808080"/>
+              </w:rPr>
+              <w:t>=</w:t>
+            </w:r>
+            <w:r>
+              <w:rPr>
+                <w:rFonts w:ascii="Courier New" w:hAnsi="Courier New" w:cs="Courier New"/>
+                <w:noProof/>
+              </w:rPr>
+              <w:t xml:space="preserve"> @return_value</w:t>
+            </w:r>
+          </w:p>
+          <w:p>
+            <w:pPr>
+              <w:overflowPunct/>
+              <w:textAlignment w:val="auto"/>
+              <w:rPr>
+                <w:rFonts w:ascii="Courier New" w:hAnsi="Courier New" w:cs="Courier New"/>
+                <w:noProof/>
+              </w:rPr>
+            </w:pPr>
+          </w:p>
+          <w:p>
+            <w:pPr>
+              <w:overflowPunct/>
+              <w:textAlignment w:val="auto"/>
+              <w:rPr>
+                <w:rFonts w:ascii="Courier New" w:hAnsi="Courier New" w:cs="Courier New"/>
+                <w:noProof/>
+                <w:color w:val="0000FF"/>
+              </w:rPr>
+            </w:pPr>
+            <w:r>
+              <w:rPr>
+                <w:rFonts w:ascii="Courier New" w:hAnsi="Courier New" w:cs="Courier New"/>
+                <w:noProof/>
+                <w:color w:val="0000FF"/>
+              </w:rPr>
+              <w:t>GO</w:t>
+            </w:r>
+          </w:p>
+          <w:p/>
+        </w:tc>
+        <w:tc>
+          <w:tcPr>
+            <w:tcW w:w="4500" w:type="dxa"/>
+          </w:tcPr>
+          <w:p>
+            <w:r>
+              <w:t xml:space="preserve">Record returned should display </w:t>
+            </w:r>
+          </w:p>
+          <w:p>
+            <w:pPr>
+              <w:pStyle w:val="ListParagraph"/>
+              <w:numPr>
+                <w:ilvl w:val="0"/>
+                <w:numId w:val="47"/>
+              </w:numPr>
+              <w:rPr>
+                <w:rFonts w:ascii="Times New Roman" w:eastAsia="Times New Roman" w:hAnsi="Times New Roman" w:cs="Times New Roman"/>
+                <w:sz w:val="20"/>
+                <w:szCs w:val="20"/>
+              </w:rPr>
+            </w:pPr>
+            <w:r>
+              <w:rPr>
+                <w:rFonts w:ascii="Times New Roman" w:eastAsia="Times New Roman" w:hAnsi="Times New Roman" w:cs="Times New Roman"/>
+                <w:sz w:val="20"/>
+                <w:szCs w:val="20"/>
+              </w:rPr>
+              <w:t xml:space="preserve">The </w:t>
+            </w:r>
+            <w:proofErr w:type="spellStart"/>
+            <w:r>
+              <w:rPr>
+                <w:rFonts w:ascii="Times New Roman" w:eastAsia="Times New Roman" w:hAnsi="Times New Roman" w:cs="Times New Roman"/>
+                <w:sz w:val="20"/>
+                <w:szCs w:val="20"/>
+              </w:rPr>
+              <w:t>VerintFormname</w:t>
+            </w:r>
+            <w:proofErr w:type="spellEnd"/>
+            <w:r>
+              <w:rPr>
+                <w:rFonts w:ascii="Times New Roman" w:eastAsia="Times New Roman" w:hAnsi="Times New Roman" w:cs="Times New Roman"/>
+                <w:sz w:val="20"/>
+                <w:szCs w:val="20"/>
+              </w:rPr>
+              <w:t xml:space="preserve"> of ‘GDIT PPOM (Quality Specialist Only)’</w:t>
+            </w:r>
+          </w:p>
+          <w:p>
+            <w:pPr>
+              <w:pStyle w:val="ListParagraph"/>
+              <w:numPr>
+                <w:ilvl w:val="0"/>
+                <w:numId w:val="47"/>
+              </w:numPr>
+            </w:pPr>
+            <w:r>
+              <w:rPr>
+                <w:rFonts w:ascii="Times New Roman" w:eastAsia="Times New Roman" w:hAnsi="Times New Roman" w:cs="Times New Roman"/>
+                <w:sz w:val="20"/>
+                <w:szCs w:val="20"/>
+              </w:rPr>
+              <w:t xml:space="preserve">And </w:t>
+            </w:r>
+            <w:proofErr w:type="spellStart"/>
+            <w:r>
+              <w:rPr>
+                <w:rFonts w:ascii="Times New Roman" w:eastAsia="Times New Roman" w:hAnsi="Times New Roman" w:cs="Times New Roman"/>
+                <w:sz w:val="20"/>
+                <w:szCs w:val="20"/>
+              </w:rPr>
+              <w:t>isUCID</w:t>
+            </w:r>
+            <w:proofErr w:type="spellEnd"/>
+            <w:r>
+              <w:rPr>
+                <w:rFonts w:ascii="Times New Roman" w:eastAsia="Times New Roman" w:hAnsi="Times New Roman" w:cs="Times New Roman"/>
+                <w:sz w:val="20"/>
+                <w:szCs w:val="20"/>
+              </w:rPr>
+              <w:t xml:space="preserve"> value of 0</w:t>
+            </w:r>
+            <w:bookmarkStart w:id="18" w:name="_GoBack"/>
+            <w:bookmarkEnd w:id="18"/>
+          </w:p>
+        </w:tc>
+        <w:tc>
+          <w:tcPr>
+            <w:tcW w:w="1260" w:type="dxa"/>
+          </w:tcPr>
+          <w:p>
+            <w:pPr>
+              <w:rPr>
+                <w:rFonts w:asciiTheme="minorHAnsi" w:hAnsiTheme="minorHAnsi"/>
+                <w:bCs/>
+              </w:rPr>
+            </w:pPr>
+            <w:r>
+              <w:rPr>
+                <w:rFonts w:asciiTheme="minorHAnsi" w:hAnsiTheme="minorHAnsi"/>
+                <w:bCs/>
+              </w:rPr>
+              <w:t>P</w:t>
+            </w:r>
+          </w:p>
+        </w:tc>
+        <w:tc>
+          <w:tcPr>
+            <w:tcW w:w="2880" w:type="dxa"/>
+          </w:tcPr>
+          <w:p>
+            <w:pPr>
+              <w:rPr>
+                <w:rFonts w:asciiTheme="minorHAnsi" w:hAnsiTheme="minorHAnsi"/>
+                <w:bCs/>
+              </w:rPr>
+            </w:pPr>
+            <w:r>
+              <w:rPr>
+                <w:rFonts w:asciiTheme="minorHAnsi" w:hAnsiTheme="minorHAnsi"/>
+                <w:bCs/>
+              </w:rPr>
+              <w:t>SCR 12930</w:t>
+            </w:r>
+          </w:p>
+        </w:tc>
+      </w:tr>
+      <w:tr>
+        <w:trPr>
+          <w:cantSplit/>
+        </w:trPr>
+        <w:tc>
+          <w:tcPr>
+            <w:tcW w:w="900" w:type="dxa"/>
+          </w:tcPr>
+          <w:p>
+            <w:pPr>
+              <w:rPr>
+                <w:rFonts w:asciiTheme="minorHAnsi" w:hAnsiTheme="minorHAnsi"/>
+                <w:bCs/>
+              </w:rPr>
+            </w:pPr>
+          </w:p>
+        </w:tc>
+        <w:tc>
+          <w:tcPr>
+            <w:tcW w:w="3960" w:type="dxa"/>
+          </w:tcPr>
+          <w:p>
+            <w:pPr>
+              <w:rPr>
+                <w:rFonts w:asciiTheme="minorHAnsi" w:hAnsiTheme="minorHAnsi"/>
+                <w:bCs/>
+              </w:rPr>
+            </w:pPr>
+          </w:p>
+        </w:tc>
+        <w:tc>
+          <w:tcPr>
+            <w:tcW w:w="4500" w:type="dxa"/>
+          </w:tcPr>
+          <w:p>
+            <w:pPr>
+              <w:rPr>
+                <w:rFonts w:asciiTheme="minorHAnsi" w:hAnsiTheme="minorHAnsi"/>
+                <w:bCs/>
+              </w:rPr>
+            </w:pPr>
+          </w:p>
+        </w:tc>
+        <w:tc>
+          <w:tcPr>
+            <w:tcW w:w="1260" w:type="dxa"/>
+          </w:tcPr>
+          <w:p>
+            <w:pPr>
+              <w:rPr>
+                <w:rFonts w:asciiTheme="minorHAnsi" w:hAnsiTheme="minorHAnsi"/>
+                <w:bCs/>
+              </w:rPr>
+            </w:pPr>
+          </w:p>
+        </w:tc>
+        <w:tc>
+          <w:tcPr>
+            <w:tcW w:w="2880" w:type="dxa"/>
+          </w:tcPr>
+          <w:p>
+            <w:pPr>
+              <w:rPr>
+                <w:rFonts w:asciiTheme="minorHAnsi" w:hAnsiTheme="minorHAnsi"/>
+                <w:bCs/>
+              </w:rPr>
+            </w:pPr>
+          </w:p>
+        </w:tc>
+      </w:tr>
+      <w:tr>
+        <w:trPr>
+          <w:cantSplit/>
+        </w:trPr>
+        <w:tc>
+          <w:tcPr>
+            <w:tcW w:w="900" w:type="dxa"/>
+          </w:tcPr>
+          <w:p>
+            <w:pPr>
+              <w:rPr>
+                <w:rFonts w:asciiTheme="minorHAnsi" w:hAnsiTheme="minorHAnsi"/>
+                <w:bCs/>
+              </w:rPr>
+            </w:pPr>
+          </w:p>
+        </w:tc>
+        <w:tc>
+          <w:tcPr>
+            <w:tcW w:w="3960" w:type="dxa"/>
+          </w:tcPr>
+          <w:p>
+            <w:pPr>
+              <w:rPr>
+                <w:rFonts w:asciiTheme="minorHAnsi" w:hAnsiTheme="minorHAnsi"/>
+                <w:bCs/>
+              </w:rPr>
+            </w:pPr>
+          </w:p>
+        </w:tc>
+        <w:tc>
+          <w:tcPr>
+            <w:tcW w:w="4500" w:type="dxa"/>
+          </w:tcPr>
+          <w:p>
+            <w:pPr>
+              <w:rPr>
+                <w:rFonts w:asciiTheme="minorHAnsi" w:hAnsiTheme="minorHAnsi"/>
+                <w:bCs/>
+              </w:rPr>
+            </w:pPr>
+          </w:p>
+        </w:tc>
+        <w:tc>
+          <w:tcPr>
+            <w:tcW w:w="1260" w:type="dxa"/>
+          </w:tcPr>
+          <w:p>
+            <w:pPr>
+              <w:rPr>
+                <w:rFonts w:asciiTheme="minorHAnsi" w:hAnsiTheme="minorHAnsi"/>
+                <w:bCs/>
+              </w:rPr>
+            </w:pPr>
+          </w:p>
+        </w:tc>
+        <w:tc>
+          <w:tcPr>
+            <w:tcW w:w="2880" w:type="dxa"/>
+          </w:tcPr>
+          <w:p>
+            <w:pPr>
+              <w:rPr>
+                <w:rFonts w:asciiTheme="minorHAnsi" w:hAnsiTheme="minorHAnsi"/>
+                <w:bCs/>
+              </w:rPr>
+            </w:pPr>
+          </w:p>
+        </w:tc>
+      </w:tr>
+    </w:tbl>
+    <w:p/>
     <w:sectPr>
       <w:headerReference w:type="default" r:id="rId9"/>
       <w:footerReference w:type="default" r:id="rId10"/>
@@ -1836,7 +3146,7 @@
         <w:sz w:val="18"/>
         <w:szCs w:val="18"/>
       </w:rPr>
-      <w:t>3</w:t>
+      <w:t>5</w:t>
     </w:r>
     <w:r>
       <w:rPr>
@@ -1885,7 +3195,7 @@
         <w:sz w:val="18"/>
         <w:szCs w:val="18"/>
       </w:rPr>
-      <w:t>4</w:t>
+      <w:t>5</w:t>
     </w:r>
     <w:r>
       <w:rPr>
@@ -2125,6 +3435,122 @@
 <file path=word/numbering.xml><?xml version="1.0" encoding="utf-8"?>
 <w:numbering xmlns:wpc="http://schemas.microsoft.com/office/word/2010/wordprocessingCanvas" xmlns:mc="http://schemas.openxmlformats.org/markup-compatibility/2006" xmlns:o="urn:schemas-microsoft-com:office:office" xmlns:r="http://schemas.openxmlformats.org/officeDocument/2006/relationships" xmlns:m="http://schemas.openxmlformats.org/officeDocument/2006/math" xmlns:v="urn:schemas-microsoft-com:vml" xmlns:wp14="http://schemas.microsoft.com/office/word/2010/wordprocessingDrawing" xmlns:wp="http://schemas.openxmlformats.org/drawingml/2006/wordprocessingDrawing" xmlns:w10="urn:schemas-microsoft-com:office:word" xmlns:w="http://schemas.openxmlformats.org/wordprocessingml/2006/main" xmlns:w14="http://schemas.microsoft.com/office/word/2010/wordml" xmlns:wpg="http://schemas.microsoft.com/office/word/2010/wordprocessingGroup" xmlns:wpi="http://schemas.microsoft.com/office/word/2010/wordprocessingInk" xmlns:wne="http://schemas.microsoft.com/office/word/2006/wordml" xmlns:wps="http://schemas.microsoft.com/office/word/2010/wordprocessingShape" mc:Ignorable="w14 wp14">
   <w:abstractNum w:abstractNumId="0">
+    <w:nsid w:val="03FA42BB"/>
+    <w:multiLevelType w:val="hybridMultilevel"/>
+    <w:tmpl w:val="792879D8"/>
+    <w:lvl w:ilvl="0" w:tplc="0409000F">
+      <w:start w:val="1"/>
+      <w:numFmt w:val="decimal"/>
+      <w:lvlText w:val="%1."/>
+      <w:lvlJc w:val="left"/>
+      <w:pPr>
+        <w:tabs>
+          <w:tab w:val="num" w:pos="720"/>
+        </w:tabs>
+        <w:ind w:left="720" w:hanging="360"/>
+      </w:pPr>
+    </w:lvl>
+    <w:lvl w:ilvl="1" w:tplc="4056895E">
+      <w:start w:val="1"/>
+      <w:numFmt w:val="decimal"/>
+      <w:lvlText w:val="%2."/>
+      <w:lvlJc w:val="left"/>
+      <w:pPr>
+        <w:tabs>
+          <w:tab w:val="num" w:pos="1440"/>
+        </w:tabs>
+        <w:ind w:left="1440" w:hanging="360"/>
+      </w:pPr>
+      <w:rPr>
+        <w:rFonts w:hint="default"/>
+      </w:rPr>
+    </w:lvl>
+    <w:lvl w:ilvl="2" w:tplc="0409001B" w:tentative="1">
+      <w:start w:val="1"/>
+      <w:numFmt w:val="lowerRoman"/>
+      <w:lvlText w:val="%3."/>
+      <w:lvlJc w:val="right"/>
+      <w:pPr>
+        <w:tabs>
+          <w:tab w:val="num" w:pos="2160"/>
+        </w:tabs>
+        <w:ind w:left="2160" w:hanging="180"/>
+      </w:pPr>
+    </w:lvl>
+    <w:lvl w:ilvl="3" w:tplc="0409000F" w:tentative="1">
+      <w:start w:val="1"/>
+      <w:numFmt w:val="decimal"/>
+      <w:lvlText w:val="%4."/>
+      <w:lvlJc w:val="left"/>
+      <w:pPr>
+        <w:tabs>
+          <w:tab w:val="num" w:pos="2880"/>
+        </w:tabs>
+        <w:ind w:left="2880" w:hanging="360"/>
+      </w:pPr>
+    </w:lvl>
+    <w:lvl w:ilvl="4" w:tplc="04090019" w:tentative="1">
+      <w:start w:val="1"/>
+      <w:numFmt w:val="lowerLetter"/>
+      <w:lvlText w:val="%5."/>
+      <w:lvlJc w:val="left"/>
+      <w:pPr>
+        <w:tabs>
+          <w:tab w:val="num" w:pos="3600"/>
+        </w:tabs>
+        <w:ind w:left="3600" w:hanging="360"/>
+      </w:pPr>
+    </w:lvl>
+    <w:lvl w:ilvl="5" w:tplc="0409001B" w:tentative="1">
+      <w:start w:val="1"/>
+      <w:numFmt w:val="lowerRoman"/>
+      <w:lvlText w:val="%6."/>
+      <w:lvlJc w:val="right"/>
+      <w:pPr>
+        <w:tabs>
+          <w:tab w:val="num" w:pos="4320"/>
+        </w:tabs>
+        <w:ind w:left="4320" w:hanging="180"/>
+      </w:pPr>
+    </w:lvl>
+    <w:lvl w:ilvl="6" w:tplc="0409000F" w:tentative="1">
+      <w:start w:val="1"/>
+      <w:numFmt w:val="decimal"/>
+      <w:lvlText w:val="%7."/>
+      <w:lvlJc w:val="left"/>
+      <w:pPr>
+        <w:tabs>
+          <w:tab w:val="num" w:pos="5040"/>
+        </w:tabs>
+        <w:ind w:left="5040" w:hanging="360"/>
+      </w:pPr>
+    </w:lvl>
+    <w:lvl w:ilvl="7" w:tplc="04090019" w:tentative="1">
+      <w:start w:val="1"/>
+      <w:numFmt w:val="lowerLetter"/>
+      <w:lvlText w:val="%8."/>
+      <w:lvlJc w:val="left"/>
+      <w:pPr>
+        <w:tabs>
+          <w:tab w:val="num" w:pos="5760"/>
+        </w:tabs>
+        <w:ind w:left="5760" w:hanging="360"/>
+      </w:pPr>
+    </w:lvl>
+    <w:lvl w:ilvl="8" w:tplc="0409001B" w:tentative="1">
+      <w:start w:val="1"/>
+      <w:numFmt w:val="lowerRoman"/>
+      <w:lvlText w:val="%9."/>
+      <w:lvlJc w:val="right"/>
+      <w:pPr>
+        <w:tabs>
+          <w:tab w:val="num" w:pos="6480"/>
+        </w:tabs>
+        <w:ind w:left="6480" w:hanging="180"/>
+      </w:pPr>
+    </w:lvl>
+  </w:abstractNum>
+  <w:abstractNum w:abstractNumId="1">
     <w:nsid w:val="040A30D4"/>
     <w:multiLevelType w:val="hybridMultilevel"/>
     <w:tmpl w:val="CB3E8686"/>
@@ -2240,7 +3666,7 @@
       </w:pPr>
     </w:lvl>
   </w:abstractNum>
-  <w:abstractNum w:abstractNumId="1">
+  <w:abstractNum w:abstractNumId="2">
     <w:nsid w:val="047E01DB"/>
     <w:multiLevelType w:val="hybridMultilevel"/>
     <w:tmpl w:val="CB3E8686"/>
@@ -2356,7 +3782,7 @@
       </w:pPr>
     </w:lvl>
   </w:abstractNum>
-  <w:abstractNum w:abstractNumId="2">
+  <w:abstractNum w:abstractNumId="3">
     <w:nsid w:val="06C42B68"/>
     <w:multiLevelType w:val="hybridMultilevel"/>
     <w:tmpl w:val="FFE2393E"/>
@@ -2469,7 +3895,7 @@
       </w:rPr>
     </w:lvl>
   </w:abstractNum>
-  <w:abstractNum w:abstractNumId="3">
+  <w:abstractNum w:abstractNumId="4">
     <w:nsid w:val="123B0AB5"/>
     <w:multiLevelType w:val="hybridMultilevel"/>
     <w:tmpl w:val="209EBA04"/>
@@ -2585,7 +4011,7 @@
       </w:pPr>
     </w:lvl>
   </w:abstractNum>
-  <w:abstractNum w:abstractNumId="4">
+  <w:abstractNum w:abstractNumId="5">
     <w:nsid w:val="175E2551"/>
     <w:multiLevelType w:val="hybridMultilevel"/>
     <w:tmpl w:val="48D81DDE"/>
@@ -2701,7 +4127,7 @@
       </w:pPr>
     </w:lvl>
   </w:abstractNum>
-  <w:abstractNum w:abstractNumId="5">
+  <w:abstractNum w:abstractNumId="6">
     <w:nsid w:val="1DA86DA7"/>
     <w:multiLevelType w:val="hybridMultilevel"/>
     <w:tmpl w:val="F858F03C"/>
@@ -2814,7 +4240,7 @@
       </w:rPr>
     </w:lvl>
   </w:abstractNum>
-  <w:abstractNum w:abstractNumId="6">
+  <w:abstractNum w:abstractNumId="7">
     <w:nsid w:val="1DAB52F7"/>
     <w:multiLevelType w:val="hybridMultilevel"/>
     <w:tmpl w:val="70BC3930"/>
@@ -2930,7 +4356,7 @@
       </w:pPr>
     </w:lvl>
   </w:abstractNum>
-  <w:abstractNum w:abstractNumId="7">
+  <w:abstractNum w:abstractNumId="8">
     <w:nsid w:val="1E636C2A"/>
     <w:multiLevelType w:val="hybridMultilevel"/>
     <w:tmpl w:val="A4BA18DE"/>
@@ -3046,7 +4472,7 @@
       </w:pPr>
     </w:lvl>
   </w:abstractNum>
-  <w:abstractNum w:abstractNumId="8">
+  <w:abstractNum w:abstractNumId="9">
     <w:nsid w:val="21C1327E"/>
     <w:multiLevelType w:val="hybridMultilevel"/>
     <w:tmpl w:val="70F4D7B8"/>
@@ -3159,7 +4585,7 @@
       </w:rPr>
     </w:lvl>
   </w:abstractNum>
-  <w:abstractNum w:abstractNumId="9">
+  <w:abstractNum w:abstractNumId="10">
     <w:nsid w:val="227D4255"/>
     <w:multiLevelType w:val="hybridMultilevel"/>
     <w:tmpl w:val="CB3E8686"/>
@@ -3275,7 +4701,7 @@
       </w:pPr>
     </w:lvl>
   </w:abstractNum>
-  <w:abstractNum w:abstractNumId="10">
+  <w:abstractNum w:abstractNumId="11">
     <w:nsid w:val="277907CB"/>
     <w:multiLevelType w:val="hybridMultilevel"/>
     <w:tmpl w:val="209EBA04"/>
@@ -3391,7 +4817,7 @@
       </w:pPr>
     </w:lvl>
   </w:abstractNum>
-  <w:abstractNum w:abstractNumId="11">
+  <w:abstractNum w:abstractNumId="12">
     <w:nsid w:val="29BC4778"/>
     <w:multiLevelType w:val="hybridMultilevel"/>
     <w:tmpl w:val="CC626BDC"/>
@@ -3504,7 +4930,7 @@
       </w:rPr>
     </w:lvl>
   </w:abstractNum>
-  <w:abstractNum w:abstractNumId="12">
+  <w:abstractNum w:abstractNumId="13">
     <w:nsid w:val="2B867F2A"/>
     <w:multiLevelType w:val="hybridMultilevel"/>
     <w:tmpl w:val="23A49C0E"/>
@@ -3620,7 +5046,7 @@
       </w:pPr>
     </w:lvl>
   </w:abstractNum>
-  <w:abstractNum w:abstractNumId="13">
+  <w:abstractNum w:abstractNumId="14">
     <w:nsid w:val="2C14256A"/>
     <w:multiLevelType w:val="hybridMultilevel"/>
     <w:tmpl w:val="1C2C2C8A"/>
@@ -3736,7 +5162,7 @@
       </w:pPr>
     </w:lvl>
   </w:abstractNum>
-  <w:abstractNum w:abstractNumId="14">
+  <w:abstractNum w:abstractNumId="15">
     <w:nsid w:val="2DAA2076"/>
     <w:multiLevelType w:val="hybridMultilevel"/>
     <w:tmpl w:val="3AA8A74C"/>
@@ -3852,7 +5278,7 @@
       </w:pPr>
     </w:lvl>
   </w:abstractNum>
-  <w:abstractNum w:abstractNumId="15">
+  <w:abstractNum w:abstractNumId="16">
     <w:nsid w:val="2E442F27"/>
     <w:multiLevelType w:val="hybridMultilevel"/>
     <w:tmpl w:val="C3DC4A78"/>
@@ -3968,7 +5394,7 @@
       </w:pPr>
     </w:lvl>
   </w:abstractNum>
-  <w:abstractNum w:abstractNumId="16">
+  <w:abstractNum w:abstractNumId="17">
     <w:nsid w:val="2E7751EA"/>
     <w:multiLevelType w:val="hybridMultilevel"/>
     <w:tmpl w:val="3E607994"/>
@@ -4084,7 +5510,7 @@
       </w:pPr>
     </w:lvl>
   </w:abstractNum>
-  <w:abstractNum w:abstractNumId="17">
+  <w:abstractNum w:abstractNumId="18">
     <w:nsid w:val="31072651"/>
     <w:multiLevelType w:val="hybridMultilevel"/>
     <w:tmpl w:val="4A145F5A"/>
@@ -4197,7 +5623,7 @@
       </w:rPr>
     </w:lvl>
   </w:abstractNum>
-  <w:abstractNum w:abstractNumId="18">
+  <w:abstractNum w:abstractNumId="19">
     <w:nsid w:val="342954EB"/>
     <w:multiLevelType w:val="hybridMultilevel"/>
     <w:tmpl w:val="F55441F0"/>
@@ -4313,7 +5739,7 @@
       </w:pPr>
     </w:lvl>
   </w:abstractNum>
-  <w:abstractNum w:abstractNumId="19">
+  <w:abstractNum w:abstractNumId="20">
     <w:nsid w:val="36B45997"/>
     <w:multiLevelType w:val="hybridMultilevel"/>
     <w:tmpl w:val="B8004F92"/>
@@ -4402,10 +5828,10 @@
       </w:pPr>
     </w:lvl>
   </w:abstractNum>
-  <w:abstractNum w:abstractNumId="20">
+  <w:abstractNum w:abstractNumId="21">
     <w:nsid w:val="388921D8"/>
     <w:multiLevelType w:val="hybridMultilevel"/>
-    <w:tmpl w:val="792879D8"/>
+    <w:tmpl w:val="DD5CBD16"/>
     <w:lvl w:ilvl="0" w:tplc="0409000F">
       <w:start w:val="1"/>
       <w:numFmt w:val="decimal"/>
@@ -4518,7 +5944,7 @@
       </w:pPr>
     </w:lvl>
   </w:abstractNum>
-  <w:abstractNum w:abstractNumId="21">
+  <w:abstractNum w:abstractNumId="22">
     <w:nsid w:val="39646918"/>
     <w:multiLevelType w:val="hybridMultilevel"/>
     <w:tmpl w:val="74B2488A"/>
@@ -4634,7 +6060,7 @@
       </w:pPr>
     </w:lvl>
   </w:abstractNum>
-  <w:abstractNum w:abstractNumId="22">
+  <w:abstractNum w:abstractNumId="23">
     <w:nsid w:val="3A2C7895"/>
     <w:multiLevelType w:val="hybridMultilevel"/>
     <w:tmpl w:val="F4C85492"/>
@@ -4747,7 +6173,7 @@
       </w:rPr>
     </w:lvl>
   </w:abstractNum>
-  <w:abstractNum w:abstractNumId="23">
+  <w:abstractNum w:abstractNumId="24">
     <w:nsid w:val="3BA4400E"/>
     <w:multiLevelType w:val="hybridMultilevel"/>
     <w:tmpl w:val="CB3E8686"/>
@@ -4863,7 +6289,7 @@
       </w:pPr>
     </w:lvl>
   </w:abstractNum>
-  <w:abstractNum w:abstractNumId="24">
+  <w:abstractNum w:abstractNumId="25">
     <w:nsid w:val="41B45FD5"/>
     <w:multiLevelType w:val="hybridMultilevel"/>
     <w:tmpl w:val="63B45680"/>
@@ -4979,7 +6405,7 @@
       </w:pPr>
     </w:lvl>
   </w:abstractNum>
-  <w:abstractNum w:abstractNumId="25">
+  <w:abstractNum w:abstractNumId="26">
     <w:nsid w:val="46F97645"/>
     <w:multiLevelType w:val="hybridMultilevel"/>
     <w:tmpl w:val="209EBA04"/>
@@ -5095,7 +6521,7 @@
       </w:pPr>
     </w:lvl>
   </w:abstractNum>
-  <w:abstractNum w:abstractNumId="26">
+  <w:abstractNum w:abstractNumId="27">
     <w:nsid w:val="4C9B20E6"/>
     <w:multiLevelType w:val="hybridMultilevel"/>
     <w:tmpl w:val="126AE5BC"/>
@@ -5207,7 +6633,7 @@
       </w:rPr>
     </w:lvl>
   </w:abstractNum>
-  <w:abstractNum w:abstractNumId="27">
+  <w:abstractNum w:abstractNumId="28">
     <w:nsid w:val="4E5C7770"/>
     <w:multiLevelType w:val="hybridMultilevel"/>
     <w:tmpl w:val="792879D8"/>
@@ -5323,7 +6749,7 @@
       </w:pPr>
     </w:lvl>
   </w:abstractNum>
-  <w:abstractNum w:abstractNumId="28">
+  <w:abstractNum w:abstractNumId="29">
     <w:nsid w:val="53702ED4"/>
     <w:multiLevelType w:val="hybridMultilevel"/>
     <w:tmpl w:val="3AA8A74C"/>
@@ -5439,7 +6865,7 @@
       </w:pPr>
     </w:lvl>
   </w:abstractNum>
-  <w:abstractNum w:abstractNumId="29">
+  <w:abstractNum w:abstractNumId="30">
     <w:nsid w:val="539842C9"/>
     <w:multiLevelType w:val="hybridMultilevel"/>
     <w:tmpl w:val="C74EA7BA"/>
@@ -5552,7 +6978,96 @@
       </w:rPr>
     </w:lvl>
   </w:abstractNum>
-  <w:abstractNum w:abstractNumId="30">
+  <w:abstractNum w:abstractNumId="31">
+    <w:nsid w:val="53F53561"/>
+    <w:multiLevelType w:val="hybridMultilevel"/>
+    <w:tmpl w:val="DC788B10"/>
+    <w:lvl w:ilvl="0" w:tplc="0409000F">
+      <w:start w:val="1"/>
+      <w:numFmt w:val="decimal"/>
+      <w:lvlText w:val="%1."/>
+      <w:lvlJc w:val="left"/>
+      <w:pPr>
+        <w:ind w:left="720" w:hanging="360"/>
+      </w:pPr>
+      <w:rPr>
+        <w:rFonts w:hint="default"/>
+      </w:rPr>
+    </w:lvl>
+    <w:lvl w:ilvl="1" w:tplc="04090019" w:tentative="1">
+      <w:start w:val="1"/>
+      <w:numFmt w:val="lowerLetter"/>
+      <w:lvlText w:val="%2."/>
+      <w:lvlJc w:val="left"/>
+      <w:pPr>
+        <w:ind w:left="1440" w:hanging="360"/>
+      </w:pPr>
+    </w:lvl>
+    <w:lvl w:ilvl="2" w:tplc="0409001B" w:tentative="1">
+      <w:start w:val="1"/>
+      <w:numFmt w:val="lowerRoman"/>
+      <w:lvlText w:val="%3."/>
+      <w:lvlJc w:val="right"/>
+      <w:pPr>
+        <w:ind w:left="2160" w:hanging="180"/>
+      </w:pPr>
+    </w:lvl>
+    <w:lvl w:ilvl="3" w:tplc="0409000F" w:tentative="1">
+      <w:start w:val="1"/>
+      <w:numFmt w:val="decimal"/>
+      <w:lvlText w:val="%4."/>
+      <w:lvlJc w:val="left"/>
+      <w:pPr>
+        <w:ind w:left="2880" w:hanging="360"/>
+      </w:pPr>
+    </w:lvl>
+    <w:lvl w:ilvl="4" w:tplc="04090019" w:tentative="1">
+      <w:start w:val="1"/>
+      <w:numFmt w:val="lowerLetter"/>
+      <w:lvlText w:val="%5."/>
+      <w:lvlJc w:val="left"/>
+      <w:pPr>
+        <w:ind w:left="3600" w:hanging="360"/>
+      </w:pPr>
+    </w:lvl>
+    <w:lvl w:ilvl="5" w:tplc="0409001B" w:tentative="1">
+      <w:start w:val="1"/>
+      <w:numFmt w:val="lowerRoman"/>
+      <w:lvlText w:val="%6."/>
+      <w:lvlJc w:val="right"/>
+      <w:pPr>
+        <w:ind w:left="4320" w:hanging="180"/>
+      </w:pPr>
+    </w:lvl>
+    <w:lvl w:ilvl="6" w:tplc="0409000F" w:tentative="1">
+      <w:start w:val="1"/>
+      <w:numFmt w:val="decimal"/>
+      <w:lvlText w:val="%7."/>
+      <w:lvlJc w:val="left"/>
+      <w:pPr>
+        <w:ind w:left="5040" w:hanging="360"/>
+      </w:pPr>
+    </w:lvl>
+    <w:lvl w:ilvl="7" w:tplc="04090019" w:tentative="1">
+      <w:start w:val="1"/>
+      <w:numFmt w:val="lowerLetter"/>
+      <w:lvlText w:val="%8."/>
+      <w:lvlJc w:val="left"/>
+      <w:pPr>
+        <w:ind w:left="5760" w:hanging="360"/>
+      </w:pPr>
+    </w:lvl>
+    <w:lvl w:ilvl="8" w:tplc="0409001B" w:tentative="1">
+      <w:start w:val="1"/>
+      <w:numFmt w:val="lowerRoman"/>
+      <w:lvlText w:val="%9."/>
+      <w:lvlJc w:val="right"/>
+      <w:pPr>
+        <w:ind w:left="6480" w:hanging="180"/>
+      </w:pPr>
+    </w:lvl>
+  </w:abstractNum>
+  <w:abstractNum w:abstractNumId="32">
     <w:nsid w:val="5401667C"/>
     <w:multiLevelType w:val="hybridMultilevel"/>
     <w:tmpl w:val="E382842E"/>
@@ -5668,7 +7183,7 @@
       </w:pPr>
     </w:lvl>
   </w:abstractNum>
-  <w:abstractNum w:abstractNumId="31">
+  <w:abstractNum w:abstractNumId="33">
     <w:nsid w:val="549B0DE4"/>
     <w:multiLevelType w:val="hybridMultilevel"/>
     <w:tmpl w:val="48D81DDE"/>
@@ -5784,7 +7299,7 @@
       </w:pPr>
     </w:lvl>
   </w:abstractNum>
-  <w:abstractNum w:abstractNumId="32">
+  <w:abstractNum w:abstractNumId="34">
     <w:nsid w:val="56B24556"/>
     <w:multiLevelType w:val="hybridMultilevel"/>
     <w:tmpl w:val="9FD655A2"/>
@@ -5900,7 +7415,7 @@
       </w:pPr>
     </w:lvl>
   </w:abstractNum>
-  <w:abstractNum w:abstractNumId="33">
+  <w:abstractNum w:abstractNumId="35">
     <w:nsid w:val="5DE158AC"/>
     <w:multiLevelType w:val="hybridMultilevel"/>
     <w:tmpl w:val="CAEA02D2"/>
@@ -6012,7 +7527,7 @@
       </w:rPr>
     </w:lvl>
   </w:abstractNum>
-  <w:abstractNum w:abstractNumId="34">
+  <w:abstractNum w:abstractNumId="36">
     <w:nsid w:val="6173565D"/>
     <w:multiLevelType w:val="hybridMultilevel"/>
     <w:tmpl w:val="AE2EAB6E"/>
@@ -6128,7 +7643,7 @@
       </w:pPr>
     </w:lvl>
   </w:abstractNum>
-  <w:abstractNum w:abstractNumId="35">
+  <w:abstractNum w:abstractNumId="37">
     <w:nsid w:val="61BE7D53"/>
     <w:multiLevelType w:val="hybridMultilevel"/>
     <w:tmpl w:val="792879D8"/>
@@ -6244,7 +7759,7 @@
       </w:pPr>
     </w:lvl>
   </w:abstractNum>
-  <w:abstractNum w:abstractNumId="36">
+  <w:abstractNum w:abstractNumId="38">
     <w:nsid w:val="685F4D90"/>
     <w:multiLevelType w:val="hybridMultilevel"/>
     <w:tmpl w:val="C3DC4A78"/>
@@ -6360,7 +7875,7 @@
       </w:pPr>
     </w:lvl>
   </w:abstractNum>
-  <w:abstractNum w:abstractNumId="37">
+  <w:abstractNum w:abstractNumId="39">
     <w:nsid w:val="72E4602F"/>
     <w:multiLevelType w:val="hybridMultilevel"/>
     <w:tmpl w:val="578AA676"/>
@@ -6473,7 +7988,7 @@
       </w:rPr>
     </w:lvl>
   </w:abstractNum>
-  <w:abstractNum w:abstractNumId="38">
+  <w:abstractNum w:abstractNumId="40">
     <w:nsid w:val="751865FF"/>
     <w:multiLevelType w:val="hybridMultilevel"/>
     <w:tmpl w:val="8520B256"/>
@@ -6586,7 +8101,7 @@
       </w:rPr>
     </w:lvl>
   </w:abstractNum>
-  <w:abstractNum w:abstractNumId="39">
+  <w:abstractNum w:abstractNumId="41">
     <w:nsid w:val="7772191E"/>
     <w:multiLevelType w:val="hybridMultilevel"/>
     <w:tmpl w:val="A5229042"/>
@@ -6699,7 +8214,7 @@
       </w:rPr>
     </w:lvl>
   </w:abstractNum>
-  <w:abstractNum w:abstractNumId="40">
+  <w:abstractNum w:abstractNumId="42">
     <w:nsid w:val="77C34D39"/>
     <w:multiLevelType w:val="hybridMultilevel"/>
     <w:tmpl w:val="AC8875F2"/>
@@ -6812,7 +8327,7 @@
       </w:rPr>
     </w:lvl>
   </w:abstractNum>
-  <w:abstractNum w:abstractNumId="41">
+  <w:abstractNum w:abstractNumId="43">
     <w:nsid w:val="78982537"/>
     <w:multiLevelType w:val="hybridMultilevel"/>
     <w:tmpl w:val="AAB80878"/>
@@ -6925,7 +8440,7 @@
       </w:rPr>
     </w:lvl>
   </w:abstractNum>
-  <w:abstractNum w:abstractNumId="42">
+  <w:abstractNum w:abstractNumId="44">
     <w:nsid w:val="7CA0584B"/>
     <w:multiLevelType w:val="hybridMultilevel"/>
     <w:tmpl w:val="D68A2706"/>
@@ -7038,7 +8553,7 @@
       </w:rPr>
     </w:lvl>
   </w:abstractNum>
-  <w:abstractNum w:abstractNumId="43">
+  <w:abstractNum w:abstractNumId="45">
     <w:nsid w:val="7E776907"/>
     <w:multiLevelType w:val="hybridMultilevel"/>
     <w:tmpl w:val="4BE6163E"/>
@@ -7127,7 +8642,7 @@
       </w:pPr>
     </w:lvl>
   </w:abstractNum>
-  <w:abstractNum w:abstractNumId="44">
+  <w:abstractNum w:abstractNumId="46">
     <w:nsid w:val="7F7339A7"/>
     <w:multiLevelType w:val="hybridMultilevel"/>
     <w:tmpl w:val="F9863208"/>
@@ -7241,139 +8756,145 @@
     </w:lvl>
   </w:abstractNum>
   <w:num w:numId="1">
+    <w:abstractNumId w:val="28"/>
+  </w:num>
+  <w:num w:numId="2">
+    <w:abstractNumId w:val="13"/>
+  </w:num>
+  <w:num w:numId="3">
+    <w:abstractNumId w:val="8"/>
+  </w:num>
+  <w:num w:numId="4">
+    <w:abstractNumId w:val="17"/>
+  </w:num>
+  <w:num w:numId="5">
+    <w:abstractNumId w:val="10"/>
+  </w:num>
+  <w:num w:numId="6">
+    <w:abstractNumId w:val="32"/>
+  </w:num>
+  <w:num w:numId="7">
+    <w:abstractNumId w:val="38"/>
+  </w:num>
+  <w:num w:numId="8">
+    <w:abstractNumId w:val="3"/>
+  </w:num>
+  <w:num w:numId="9">
+    <w:abstractNumId w:val="18"/>
+  </w:num>
+  <w:num w:numId="10">
+    <w:abstractNumId w:val="25"/>
+  </w:num>
+  <w:num w:numId="11">
+    <w:abstractNumId w:val="29"/>
+  </w:num>
+  <w:num w:numId="12">
+    <w:abstractNumId w:val="14"/>
+  </w:num>
+  <w:num w:numId="13">
+    <w:abstractNumId w:val="7"/>
+  </w:num>
+  <w:num w:numId="14">
+    <w:abstractNumId w:val="30"/>
+  </w:num>
+  <w:num w:numId="15">
+    <w:abstractNumId w:val="41"/>
+  </w:num>
+  <w:num w:numId="16">
+    <w:abstractNumId w:val="43"/>
+  </w:num>
+  <w:num w:numId="17">
+    <w:abstractNumId w:val="44"/>
+  </w:num>
+  <w:num w:numId="18">
+    <w:abstractNumId w:val="6"/>
+  </w:num>
+  <w:num w:numId="19">
+    <w:abstractNumId w:val="46"/>
+  </w:num>
+  <w:num w:numId="20">
+    <w:abstractNumId w:val="40"/>
+  </w:num>
+  <w:num w:numId="21">
+    <w:abstractNumId w:val="12"/>
+  </w:num>
+  <w:num w:numId="22">
+    <w:abstractNumId w:val="35"/>
+  </w:num>
+  <w:num w:numId="23">
+    <w:abstractNumId w:val="9"/>
+  </w:num>
+  <w:num w:numId="24">
+    <w:abstractNumId w:val="34"/>
+  </w:num>
+  <w:num w:numId="25">
+    <w:abstractNumId w:val="16"/>
+  </w:num>
+  <w:num w:numId="26">
+    <w:abstractNumId w:val="15"/>
+  </w:num>
+  <w:num w:numId="27">
+    <w:abstractNumId w:val="22"/>
+  </w:num>
+  <w:num w:numId="28">
+    <w:abstractNumId w:val="5"/>
+  </w:num>
+  <w:num w:numId="29">
+    <w:abstractNumId w:val="33"/>
+  </w:num>
+  <w:num w:numId="30">
+    <w:abstractNumId w:val="2"/>
+  </w:num>
+  <w:num w:numId="31">
+    <w:abstractNumId w:val="19"/>
+  </w:num>
+  <w:num w:numId="32">
+    <w:abstractNumId w:val="26"/>
+  </w:num>
+  <w:num w:numId="33">
+    <w:abstractNumId w:val="4"/>
+  </w:num>
+  <w:num w:numId="34">
+    <w:abstractNumId w:val="24"/>
+  </w:num>
+  <w:num w:numId="35">
+    <w:abstractNumId w:val="36"/>
+  </w:num>
+  <w:num w:numId="36">
+    <w:abstractNumId w:val="11"/>
+  </w:num>
+  <w:num w:numId="37">
+    <w:abstractNumId w:val="1"/>
+  </w:num>
+  <w:num w:numId="38">
+    <w:abstractNumId w:val="23"/>
+  </w:num>
+  <w:num w:numId="39">
+    <w:abstractNumId w:val="42"/>
+  </w:num>
+  <w:num w:numId="40">
+    <w:abstractNumId w:val="39"/>
+  </w:num>
+  <w:num w:numId="41">
     <w:abstractNumId w:val="27"/>
   </w:num>
-  <w:num w:numId="2">
-    <w:abstractNumId w:val="12"/>
+  <w:num w:numId="42">
+    <w:abstractNumId w:val="20"/>
   </w:num>
-  <w:num w:numId="3">
-    <w:abstractNumId w:val="7"/>
+  <w:num w:numId="43">
+    <w:abstractNumId w:val="45"/>
   </w:num>
-  <w:num w:numId="4">
-    <w:abstractNumId w:val="16"/>
-  </w:num>
-  <w:num w:numId="5">
-    <w:abstractNumId w:val="9"/>
-  </w:num>
-  <w:num w:numId="6">
-    <w:abstractNumId w:val="30"/>
-  </w:num>
-  <w:num w:numId="7">
-    <w:abstractNumId w:val="36"/>
-  </w:num>
-  <w:num w:numId="8">
-    <w:abstractNumId w:val="2"/>
-  </w:num>
-  <w:num w:numId="9">
-    <w:abstractNumId w:val="17"/>
-  </w:num>
-  <w:num w:numId="10">
-    <w:abstractNumId w:val="24"/>
-  </w:num>
-  <w:num w:numId="11">
-    <w:abstractNumId w:val="28"/>
-  </w:num>
-  <w:num w:numId="12">
-    <w:abstractNumId w:val="13"/>
-  </w:num>
-  <w:num w:numId="13">
-    <w:abstractNumId w:val="6"/>
-  </w:num>
-  <w:num w:numId="14">
-    <w:abstractNumId w:val="29"/>
-  </w:num>
-  <w:num w:numId="15">
-    <w:abstractNumId w:val="39"/>
-  </w:num>
-  <w:num w:numId="16">
-    <w:abstractNumId w:val="41"/>
-  </w:num>
-  <w:num w:numId="17">
-    <w:abstractNumId w:val="42"/>
-  </w:num>
-  <w:num w:numId="18">
-    <w:abstractNumId w:val="5"/>
-  </w:num>
-  <w:num w:numId="19">
-    <w:abstractNumId w:val="44"/>
-  </w:num>
-  <w:num w:numId="20">
-    <w:abstractNumId w:val="38"/>
-  </w:num>
-  <w:num w:numId="21">
-    <w:abstractNumId w:val="11"/>
-  </w:num>
-  <w:num w:numId="22">
-    <w:abstractNumId w:val="33"/>
-  </w:num>
-  <w:num w:numId="23">
-    <w:abstractNumId w:val="8"/>
-  </w:num>
-  <w:num w:numId="24">
-    <w:abstractNumId w:val="32"/>
-  </w:num>
-  <w:num w:numId="25">
-    <w:abstractNumId w:val="15"/>
-  </w:num>
-  <w:num w:numId="26">
-    <w:abstractNumId w:val="14"/>
-  </w:num>
-  <w:num w:numId="27">
+  <w:num w:numId="44">
     <w:abstractNumId w:val="21"/>
   </w:num>
-  <w:num w:numId="28">
-    <w:abstractNumId w:val="4"/>
+  <w:num w:numId="45">
+    <w:abstractNumId w:val="37"/>
   </w:num>
-  <w:num w:numId="29">
-    <w:abstractNumId w:val="31"/>
-  </w:num>
-  <w:num w:numId="30">
-    <w:abstractNumId w:val="1"/>
-  </w:num>
-  <w:num w:numId="31">
-    <w:abstractNumId w:val="18"/>
-  </w:num>
-  <w:num w:numId="32">
-    <w:abstractNumId w:val="25"/>
-  </w:num>
-  <w:num w:numId="33">
-    <w:abstractNumId w:val="3"/>
-  </w:num>
-  <w:num w:numId="34">
-    <w:abstractNumId w:val="23"/>
-  </w:num>
-  <w:num w:numId="35">
-    <w:abstractNumId w:val="34"/>
-  </w:num>
-  <w:num w:numId="36">
-    <w:abstractNumId w:val="10"/>
-  </w:num>
-  <w:num w:numId="37">
+  <w:num w:numId="46">
     <w:abstractNumId w:val="0"/>
   </w:num>
-  <w:num w:numId="38">
-    <w:abstractNumId w:val="22"/>
-  </w:num>
-  <w:num w:numId="39">
-    <w:abstractNumId w:val="40"/>
-  </w:num>
-  <w:num w:numId="40">
-    <w:abstractNumId w:val="37"/>
-  </w:num>
-  <w:num w:numId="41">
-    <w:abstractNumId w:val="26"/>
-  </w:num>
-  <w:num w:numId="42">
-    <w:abstractNumId w:val="19"/>
-  </w:num>
-  <w:num w:numId="43">
-    <w:abstractNumId w:val="43"/>
-  </w:num>
-  <w:num w:numId="44">
-    <w:abstractNumId w:val="20"/>
-  </w:num>
-  <w:num w:numId="45">
-    <w:abstractNumId w:val="35"/>
+  <w:num w:numId="47">
+    <w:abstractNumId w:val="31"/>
   </w:num>
   <w:numIdMacAtCleanup w:val="26"/>
 </w:numbering>
@@ -9193,7 +10714,7 @@
 </file>
 
 <file path=customXml/itemProps1.xml><?xml version="1.0" encoding="utf-8"?>
-<ds:datastoreItem xmlns:ds="http://schemas.openxmlformats.org/officeDocument/2006/customXml" ds:itemID="{0FD63C12-3C56-430E-AECC-F2EBD1E16350}">
+<ds:datastoreItem xmlns:ds="http://schemas.openxmlformats.org/officeDocument/2006/customXml" ds:itemID="{A9F07ACB-7556-4F06-ACA4-FAADDC2E4A97}">
   <ds:schemaRefs>
     <ds:schemaRef ds:uri="http://schemas.openxmlformats.org/officeDocument/2006/bibliography"/>
   </ds:schemaRefs>

</xml_diff>

<commit_message>
[VM:Susmitha.palacherla@7/24/2014 10:08:46 AM] Internal version 3.0 Updated for SCR 13138.
git-tfs-id: [https://tfs.omnicloud.local/tfs/cco%20program/]$/eCoaching_V2;C13662
</commit_message>
<xml_diff>
--- a/Unit Test/CCO_eCoaching_Quality_Load_DB_UTD.docx
+++ b/Unit Test/CCO_eCoaching_Quality_Load_DB_UTD.docx
@@ -323,7 +323,7 @@
       <w:tblGrid>
         <w:gridCol w:w="1128"/>
         <w:gridCol w:w="928"/>
-        <w:gridCol w:w="5272"/>
+        <w:gridCol w:w="6865"/>
         <w:gridCol w:w="1844"/>
       </w:tblGrid>
       <w:tr>
@@ -611,7 +611,11 @@
               <w:right w:val="single" w:sz="6" w:space="0" w:color="C0C0C0"/>
             </w:tcBorders>
           </w:tcPr>
-          <w:p/>
+          <w:p>
+            <w:r>
+              <w:t>07/21/2014</w:t>
+            </w:r>
+          </w:p>
         </w:tc>
         <w:tc>
           <w:tcPr>
@@ -623,7 +627,11 @@
               <w:right w:val="single" w:sz="6" w:space="0" w:color="C0C0C0"/>
             </w:tcBorders>
           </w:tcPr>
-          <w:p/>
+          <w:p>
+            <w:r>
+              <w:t>3.0</w:t>
+            </w:r>
+          </w:p>
         </w:tc>
         <w:tc>
           <w:tcPr>
@@ -635,7 +643,11 @@
               <w:right w:val="single" w:sz="6" w:space="0" w:color="C0C0C0"/>
             </w:tcBorders>
           </w:tcPr>
-          <w:p/>
+          <w:p>
+            <w:r>
+              <w:t xml:space="preserve">SCR 13138 – Restrict Quality logs from being loaded if already submitted from UI </w:t>
+            </w:r>
+          </w:p>
         </w:tc>
         <w:tc>
           <w:tcPr>
@@ -647,7 +659,11 @@
               <w:right w:val="single" w:sz="6" w:space="0" w:color="C0C0C0"/>
             </w:tcBorders>
           </w:tcPr>
-          <w:p/>
+          <w:p>
+            <w:r>
+              <w:t>Susmitha Palacherla</w:t>
+            </w:r>
+          </w:p>
         </w:tc>
       </w:tr>
       <w:tr>
@@ -823,7 +839,7 @@
           <w:r>
             <w:fldChar w:fldCharType="separate"/>
           </w:r>
-          <w:hyperlink w:anchor="_Toc393699131" w:history="1">
+          <w:hyperlink w:anchor="_Toc393715921" w:history="1">
             <w:r>
               <w:rPr>
                 <w:rStyle w:val="Hyperlink"/>
@@ -866,7 +882,7 @@
                 <w:noProof/>
                 <w:webHidden/>
               </w:rPr>
-              <w:instrText xml:space="preserve"> PAGEREF _Toc393699131 \h </w:instrText>
+              <w:instrText xml:space="preserve"> PAGEREF _Toc393715921 \h </w:instrText>
             </w:r>
             <w:r>
               <w:rPr>
@@ -911,7 +927,7 @@
               <w:szCs w:val="22"/>
             </w:rPr>
           </w:pPr>
-          <w:hyperlink w:anchor="_Toc393699132" w:history="1">
+          <w:hyperlink w:anchor="_Toc393715922" w:history="1">
             <w:r>
               <w:rPr>
                 <w:rStyle w:val="Hyperlink"/>
@@ -954,7 +970,7 @@
                 <w:noProof/>
                 <w:webHidden/>
               </w:rPr>
-              <w:instrText xml:space="preserve"> PAGEREF _Toc393699132 \h </w:instrText>
+              <w:instrText xml:space="preserve"> PAGEREF _Toc393715922 \h </w:instrText>
             </w:r>
             <w:r>
               <w:rPr>
@@ -975,6 +991,94 @@
                 <w:webHidden/>
               </w:rPr>
               <w:t>4</w:t>
+            </w:r>
+            <w:r>
+              <w:rPr>
+                <w:noProof/>
+                <w:webHidden/>
+              </w:rPr>
+              <w:fldChar w:fldCharType="end"/>
+            </w:r>
+          </w:hyperlink>
+        </w:p>
+        <w:p>
+          <w:pPr>
+            <w:pStyle w:val="TOC2"/>
+            <w:tabs>
+              <w:tab w:val="left" w:pos="660"/>
+              <w:tab w:val="right" w:leader="dot" w:pos="13670"/>
+            </w:tabs>
+            <w:rPr>
+              <w:rFonts w:asciiTheme="minorHAnsi" w:eastAsiaTheme="minorEastAsia" w:hAnsiTheme="minorHAnsi" w:cstheme="minorBidi"/>
+              <w:noProof/>
+              <w:sz w:val="22"/>
+              <w:szCs w:val="22"/>
+            </w:rPr>
+          </w:pPr>
+          <w:hyperlink w:anchor="_Toc393715923" w:history="1">
+            <w:r>
+              <w:rPr>
+                <w:rStyle w:val="Hyperlink"/>
+                <w:noProof/>
+              </w:rPr>
+              <w:t>3.</w:t>
+            </w:r>
+            <w:r>
+              <w:rPr>
+                <w:rFonts w:asciiTheme="minorHAnsi" w:eastAsiaTheme="minorEastAsia" w:hAnsiTheme="minorHAnsi" w:cstheme="minorBidi"/>
+                <w:noProof/>
+                <w:sz w:val="22"/>
+                <w:szCs w:val="22"/>
+              </w:rPr>
+              <w:tab/>
+            </w:r>
+            <w:r>
+              <w:rPr>
+                <w:rStyle w:val="Hyperlink"/>
+                <w:noProof/>
+              </w:rPr>
+              <w:t>SCR 3138 – Restrict Quality logs submitted from UI from loading from the feed.</w:t>
+            </w:r>
+            <w:r>
+              <w:rPr>
+                <w:noProof/>
+                <w:webHidden/>
+              </w:rPr>
+              <w:tab/>
+            </w:r>
+            <w:r>
+              <w:rPr>
+                <w:noProof/>
+                <w:webHidden/>
+              </w:rPr>
+              <w:fldChar w:fldCharType="begin"/>
+            </w:r>
+            <w:r>
+              <w:rPr>
+                <w:noProof/>
+                <w:webHidden/>
+              </w:rPr>
+              <w:instrText xml:space="preserve"> PAGEREF _Toc393715923 \h </w:instrText>
+            </w:r>
+            <w:r>
+              <w:rPr>
+                <w:noProof/>
+                <w:webHidden/>
+              </w:rPr>
+            </w:r>
+            <w:r>
+              <w:rPr>
+                <w:noProof/>
+                <w:webHidden/>
+              </w:rPr>
+              <w:fldChar w:fldCharType="separate"/>
+            </w:r>
+            <w:r>
+              <w:rPr>
+                <w:noProof/>
+                <w:webHidden/>
+              </w:rPr>
+              <w:t>6</w:t>
             </w:r>
             <w:r>
               <w:rPr>
@@ -1003,6 +1107,19 @@
           <w:sz w:val="18"/>
         </w:rPr>
       </w:pPr>
+    </w:p>
+    <w:p/>
+    <w:p/>
+    <w:p/>
+    <w:p/>
+    <w:p/>
+    <w:p/>
+    <w:p/>
+    <w:p/>
+    <w:p/>
+    <w:p>
+      <w:bookmarkStart w:id="15" w:name="_GoBack"/>
+      <w:bookmarkEnd w:id="15"/>
     </w:p>
     <w:p/>
     <w:p/>
@@ -1029,16 +1146,6 @@
     <w:p/>
     <w:p/>
     <w:p/>
-    <w:p/>
-    <w:p/>
-    <w:p/>
-    <w:p/>
-    <w:p/>
-    <w:p/>
-    <w:p/>
-    <w:p/>
-    <w:p/>
-    <w:p/>
     <w:p>
       <w:pPr>
         <w:pStyle w:val="Heading2"/>
@@ -1047,8 +1154,8 @@
           <w:numId w:val="44"/>
         </w:numPr>
       </w:pPr>
-      <w:bookmarkStart w:id="15" w:name="_Toc391395339"/>
-      <w:bookmarkStart w:id="16" w:name="_Toc393699131"/>
+      <w:bookmarkStart w:id="16" w:name="_Toc391395339"/>
+      <w:bookmarkStart w:id="17" w:name="_Toc393715921"/>
       <w:r>
         <w:t>SCR 12</w:t>
       </w:r>
@@ -1067,13 +1174,13 @@
       <w:r>
         <w:t>value in File list table</w:t>
       </w:r>
-      <w:bookmarkEnd w:id="16"/>
+      <w:bookmarkEnd w:id="17"/>
     </w:p>
     <w:p>
       <w:r>
         <w:t xml:space="preserve"> To move updates for Migrated Users above the employee ID To</w:t>
       </w:r>
-      <w:bookmarkEnd w:id="15"/>
+      <w:bookmarkEnd w:id="16"/>
       <w:r>
         <w:t xml:space="preserve"> table Update</w:t>
       </w:r>
@@ -1752,18 +1859,9 @@
           <w:numId w:val="44"/>
         </w:numPr>
       </w:pPr>
-      <w:bookmarkStart w:id="17" w:name="_Toc393699132"/>
+      <w:bookmarkStart w:id="18" w:name="_Toc393715922"/>
       <w:r>
-        <w:t>SCR</w:t>
-      </w:r>
-      <w:r>
-        <w:t>s</w:t>
-      </w:r>
-      <w:r>
-        <w:t xml:space="preserve"> 12</w:t>
-      </w:r>
-      <w:r>
-        <w:t xml:space="preserve">930 and 13054 to load and Display </w:t>
+        <w:t xml:space="preserve">SCRs 12930 and 13054 to load and Display </w:t>
       </w:r>
       <w:proofErr w:type="spellStart"/>
       <w:r>
@@ -1773,7 +1871,7 @@
       <w:r>
         <w:t xml:space="preserve"> Form name</w:t>
       </w:r>
-      <w:bookmarkEnd w:id="17"/>
+      <w:bookmarkEnd w:id="18"/>
       <w:r>
         <w:t xml:space="preserve"> </w:t>
       </w:r>
@@ -1876,13 +1974,7 @@
             </w:r>
             <w:proofErr w:type="gramStart"/>
             <w:r>
-              <w:t xml:space="preserve">be </w:t>
-            </w:r>
-            <w:r>
-              <w:t xml:space="preserve"> </w:t>
-            </w:r>
-            <w:r>
-              <w:t>displayed</w:t>
+              <w:t>be  displayed</w:t>
             </w:r>
             <w:proofErr w:type="gramEnd"/>
             <w:r>
@@ -1910,7 +2002,11 @@
             </w:r>
             <w:proofErr w:type="spellEnd"/>
             <w:r>
-              <w:t xml:space="preserve"> database and made available for the display in the review pages.</w:t>
+              <w:t xml:space="preserve"> database and made </w:t>
+            </w:r>
+            <w:r>
+              <w:lastRenderedPageBreak/>
+              <w:t>available for the display in the review pages.</w:t>
             </w:r>
           </w:p>
         </w:tc>
@@ -2111,16 +2207,7 @@
           </w:tcPr>
           <w:p>
             <w:r>
-              <w:t xml:space="preserve">Loaded </w:t>
-            </w:r>
-            <w:r>
-              <w:t>test file</w:t>
-            </w:r>
-            <w:r>
-              <w:t xml:space="preserve"> and verified that the </w:t>
-            </w:r>
-            <w:r>
-              <w:t>file loaded successfully and the new value populated as expected in the tables.</w:t>
+              <w:t>Loaded test file and verified that the file loaded successfully and the new value populated as expected in the tables.</w:t>
             </w:r>
           </w:p>
         </w:tc>
@@ -2298,10 +2385,7 @@
             </w:r>
             <w:proofErr w:type="spellEnd"/>
             <w:r>
-              <w:t xml:space="preserve"> populated correctly in </w:t>
-            </w:r>
-            <w:r>
-              <w:t xml:space="preserve">quality stage, rejected and fact and </w:t>
+              <w:t xml:space="preserve"> populated correctly in quality stage, rejected and fact and </w:t>
             </w:r>
             <w:proofErr w:type="spellStart"/>
             <w:r>
@@ -2776,8 +2860,6 @@
               </w:rPr>
               <w:t xml:space="preserve"> value of 0</w:t>
             </w:r>
-            <w:bookmarkStart w:id="18" w:name="_GoBack"/>
-            <w:bookmarkEnd w:id="18"/>
           </w:p>
         </w:tc>
         <w:tc>
@@ -2962,6 +3044,2683 @@
         </w:tc>
       </w:tr>
     </w:tbl>
+    <w:p/>
+    <w:p/>
+    <w:p>
+      <w:pPr>
+        <w:pStyle w:val="Heading2"/>
+        <w:numPr>
+          <w:ilvl w:val="0"/>
+          <w:numId w:val="44"/>
+        </w:numPr>
+      </w:pPr>
+      <w:bookmarkStart w:id="19" w:name="_Toc393715923"/>
+      <w:r>
+        <w:lastRenderedPageBreak/>
+        <w:t xml:space="preserve">SCR </w:t>
+      </w:r>
+      <w:r>
+        <w:t>3138 – Restrict Quality logs submitted from UI from loading from the feed.</w:t>
+      </w:r>
+      <w:bookmarkEnd w:id="19"/>
+    </w:p>
+    <w:p/>
+    <w:tbl>
+      <w:tblPr>
+        <w:tblW w:w="0" w:type="auto"/>
+        <w:tblInd w:w="-612" w:type="dxa"/>
+        <w:tblBorders>
+          <w:top w:val="single" w:sz="4" w:space="0" w:color="auto"/>
+          <w:left w:val="single" w:sz="4" w:space="0" w:color="auto"/>
+          <w:bottom w:val="single" w:sz="4" w:space="0" w:color="auto"/>
+          <w:right w:val="single" w:sz="4" w:space="0" w:color="auto"/>
+          <w:insideH w:val="single" w:sz="4" w:space="0" w:color="auto"/>
+          <w:insideV w:val="single" w:sz="4" w:space="0" w:color="auto"/>
+        </w:tblBorders>
+        <w:tblLayout w:type="fixed"/>
+        <w:tblLook w:val="0000" w:firstRow="0" w:lastRow="0" w:firstColumn="0" w:lastColumn="0" w:noHBand="0" w:noVBand="0"/>
+      </w:tblPr>
+      <w:tblGrid>
+        <w:gridCol w:w="2549"/>
+        <w:gridCol w:w="10455"/>
+      </w:tblGrid>
+      <w:tr>
+        <w:trPr>
+          <w:tblHeader/>
+        </w:trPr>
+        <w:tc>
+          <w:tcPr>
+            <w:tcW w:w="2549" w:type="dxa"/>
+            <w:shd w:val="solid" w:color="auto" w:fill="000000"/>
+          </w:tcPr>
+          <w:p>
+            <w:r>
+              <w:t>Item</w:t>
+            </w:r>
+          </w:p>
+        </w:tc>
+        <w:tc>
+          <w:tcPr>
+            <w:tcW w:w="10455" w:type="dxa"/>
+            <w:shd w:val="solid" w:color="auto" w:fill="000000"/>
+          </w:tcPr>
+          <w:p>
+            <w:r>
+              <w:t>Description</w:t>
+            </w:r>
+          </w:p>
+        </w:tc>
+      </w:tr>
+      <w:tr>
+        <w:tc>
+          <w:tcPr>
+            <w:tcW w:w="2549" w:type="dxa"/>
+          </w:tcPr>
+          <w:p>
+            <w:r>
+              <w:t>Change Type</w:t>
+            </w:r>
+          </w:p>
+        </w:tc>
+        <w:tc>
+          <w:tcPr>
+            <w:tcW w:w="10455" w:type="dxa"/>
+          </w:tcPr>
+          <w:p>
+            <w:r>
+              <w:t>Change request</w:t>
+            </w:r>
+          </w:p>
+        </w:tc>
+      </w:tr>
+      <w:tr>
+        <w:tc>
+          <w:tcPr>
+            <w:tcW w:w="2549" w:type="dxa"/>
+          </w:tcPr>
+          <w:p>
+            <w:r>
+              <w:t>Change Description</w:t>
+            </w:r>
+          </w:p>
+        </w:tc>
+        <w:tc>
+          <w:tcPr>
+            <w:tcW w:w="10455" w:type="dxa"/>
+          </w:tcPr>
+          <w:p>
+            <w:r>
+              <w:t xml:space="preserve">Program has </w:t>
+            </w:r>
+            <w:r>
+              <w:t xml:space="preserve">indicated that Coaching for failed quality monitors has to take place within 4 days. The current feed from HPG arrived with a delay of 4 days, so users will be requested to create </w:t>
+            </w:r>
+            <w:proofErr w:type="spellStart"/>
+            <w:r>
+              <w:t>ecls</w:t>
+            </w:r>
+            <w:proofErr w:type="spellEnd"/>
+            <w:r>
+              <w:t xml:space="preserve"> for failed monitors from web interface. We would have to restrict those </w:t>
+            </w:r>
+            <w:proofErr w:type="spellStart"/>
+            <w:r>
+              <w:t>ecls</w:t>
+            </w:r>
+            <w:proofErr w:type="spellEnd"/>
+            <w:r>
+              <w:t xml:space="preserve"> from being resubmitted during the feed load.</w:t>
+            </w:r>
+          </w:p>
+          <w:p>
+            <w:r>
+              <w:t xml:space="preserve">This will have to be done by joining on </w:t>
+            </w:r>
+            <w:proofErr w:type="spellStart"/>
+            <w:r>
+              <w:t>VerintID</w:t>
+            </w:r>
+            <w:proofErr w:type="spellEnd"/>
+            <w:r>
+              <w:t xml:space="preserve"> and </w:t>
+            </w:r>
+            <w:proofErr w:type="spellStart"/>
+            <w:r>
+              <w:t>SubmitterID</w:t>
+            </w:r>
+            <w:proofErr w:type="spellEnd"/>
+            <w:r>
+              <w:t xml:space="preserve"> unlike the </w:t>
+            </w:r>
+            <w:proofErr w:type="spellStart"/>
+            <w:r>
+              <w:t>VerintEvalID</w:t>
+            </w:r>
+            <w:proofErr w:type="spellEnd"/>
+            <w:r>
+              <w:t xml:space="preserve"> that has been used so far as users submitting logs from UI will not have the </w:t>
+            </w:r>
+            <w:proofErr w:type="spellStart"/>
+            <w:r>
+              <w:t>Verint</w:t>
+            </w:r>
+            <w:proofErr w:type="spellEnd"/>
+            <w:r>
+              <w:t xml:space="preserve"> </w:t>
+            </w:r>
+            <w:proofErr w:type="spellStart"/>
+            <w:r>
+              <w:t>Eval</w:t>
+            </w:r>
+            <w:proofErr w:type="spellEnd"/>
+            <w:r>
+              <w:t xml:space="preserve"> ID to enter during </w:t>
+            </w:r>
+            <w:proofErr w:type="spellStart"/>
+            <w:r>
+              <w:t>ecl</w:t>
+            </w:r>
+            <w:proofErr w:type="spellEnd"/>
+            <w:r>
+              <w:t xml:space="preserve"> submission.</w:t>
+            </w:r>
+          </w:p>
+        </w:tc>
+      </w:tr>
+      <w:tr>
+        <w:tc>
+          <w:tcPr>
+            <w:tcW w:w="2549" w:type="dxa"/>
+          </w:tcPr>
+          <w:p>
+            <w:r>
+              <w:t>Test Environment</w:t>
+            </w:r>
+          </w:p>
+        </w:tc>
+        <w:tc>
+          <w:tcPr>
+            <w:tcW w:w="10455" w:type="dxa"/>
+          </w:tcPr>
+          <w:p>
+            <w:proofErr w:type="spellStart"/>
+            <w:r>
+              <w:t>eCoaching_Dev</w:t>
+            </w:r>
+            <w:proofErr w:type="spellEnd"/>
+            <w:r>
+              <w:t xml:space="preserve"> database on vrivfssdbt02\scord01,1437 </w:t>
+            </w:r>
+          </w:p>
+        </w:tc>
+      </w:tr>
+      <w:tr>
+        <w:tc>
+          <w:tcPr>
+            <w:tcW w:w="2549" w:type="dxa"/>
+          </w:tcPr>
+          <w:p>
+            <w:r>
+              <w:t>Code Modules created/updated</w:t>
+            </w:r>
+          </w:p>
+        </w:tc>
+        <w:tc>
+          <w:tcPr>
+            <w:tcW w:w="10455" w:type="dxa"/>
+          </w:tcPr>
+          <w:p>
+            <w:r>
+              <w:t>Procedure - [EC]</w:t>
+            </w:r>
+            <w:proofErr w:type="gramStart"/>
+            <w:r>
+              <w:t>.[</w:t>
+            </w:r>
+            <w:proofErr w:type="gramEnd"/>
+            <w:r>
+              <w:t xml:space="preserve"> </w:t>
+            </w:r>
+            <w:proofErr w:type="spellStart"/>
+            <w:r>
+              <w:t>sp_InsertInto_Coaching_Log_Quality</w:t>
+            </w:r>
+            <w:proofErr w:type="spellEnd"/>
+            <w:r>
+              <w:t>] updated</w:t>
+            </w:r>
+            <w:r>
+              <w:t xml:space="preserve"> to join on </w:t>
+            </w:r>
+            <w:proofErr w:type="spellStart"/>
+            <w:r>
+              <w:t>journal_id</w:t>
+            </w:r>
+            <w:proofErr w:type="spellEnd"/>
+            <w:r>
+              <w:t xml:space="preserve"> and </w:t>
+            </w:r>
+            <w:proofErr w:type="spellStart"/>
+            <w:r>
+              <w:t>evaluator_id</w:t>
+            </w:r>
+            <w:proofErr w:type="spellEnd"/>
+            <w:r>
+              <w:t xml:space="preserve"> 9verintid and </w:t>
+            </w:r>
+            <w:proofErr w:type="spellStart"/>
+            <w:r>
+              <w:t>submitterid</w:t>
+            </w:r>
+            <w:proofErr w:type="spellEnd"/>
+            <w:r>
+              <w:t xml:space="preserve"> in </w:t>
+            </w:r>
+            <w:proofErr w:type="spellStart"/>
+            <w:r>
+              <w:t>coaching_log</w:t>
+            </w:r>
+            <w:proofErr w:type="spellEnd"/>
+            <w:r>
+              <w:t xml:space="preserve"> table).</w:t>
+            </w:r>
+          </w:p>
+          <w:p>
+            <w:r>
+              <w:t xml:space="preserve">Procedure - </w:t>
+            </w:r>
+            <w:r>
+              <w:t>[EC]</w:t>
+            </w:r>
+            <w:proofErr w:type="gramStart"/>
+            <w:r>
+              <w:t>.[</w:t>
+            </w:r>
+            <w:proofErr w:type="spellStart"/>
+            <w:proofErr w:type="gramEnd"/>
+            <w:r>
+              <w:t>sp_InsertInto_Coaching_Log</w:t>
+            </w:r>
+            <w:proofErr w:type="spellEnd"/>
+            <w:r>
+              <w:t>]</w:t>
+            </w:r>
+            <w:r>
+              <w:t>updated</w:t>
+            </w:r>
+            <w:r>
+              <w:t xml:space="preserve"> </w:t>
+            </w:r>
+            <w:r>
+              <w:t>to translate the Opportunity and Re-</w:t>
+            </w:r>
+            <w:proofErr w:type="spellStart"/>
+            <w:r>
+              <w:t>inforcement</w:t>
+            </w:r>
+            <w:proofErr w:type="spellEnd"/>
+            <w:r>
+              <w:t xml:space="preserve"> values to </w:t>
+            </w:r>
+            <w:proofErr w:type="spellStart"/>
+            <w:r>
+              <w:t>Met</w:t>
+            </w:r>
+            <w:proofErr w:type="spellEnd"/>
+            <w:r>
+              <w:t xml:space="preserve"> Goal and did Not Meet Goal when submitted from UI.</w:t>
+            </w:r>
+          </w:p>
+          <w:p/>
+          <w:p/>
+        </w:tc>
+      </w:tr>
+      <w:tr>
+        <w:tc>
+          <w:tcPr>
+            <w:tcW w:w="2549" w:type="dxa"/>
+          </w:tcPr>
+          <w:p>
+            <w:r>
+              <w:t>Code doc</w:t>
+            </w:r>
+          </w:p>
+        </w:tc>
+        <w:tc>
+          <w:tcPr>
+            <w:tcW w:w="10455" w:type="dxa"/>
+          </w:tcPr>
+          <w:p>
+            <w:proofErr w:type="spellStart"/>
+            <w:r>
+              <w:t>CCO_eCoaching_Quality_Load_Create.sql</w:t>
+            </w:r>
+            <w:proofErr w:type="spellEnd"/>
+            <w:r>
+              <w:t xml:space="preserve"> doc - Code</w:t>
+            </w:r>
+          </w:p>
+          <w:p>
+            <w:proofErr w:type="spellStart"/>
+            <w:r>
+              <w:t>CCO_eCoaching_Log_Create.sql</w:t>
+            </w:r>
+            <w:proofErr w:type="spellEnd"/>
+            <w:r>
+              <w:t xml:space="preserve"> doc - Code</w:t>
+            </w:r>
+          </w:p>
+        </w:tc>
+      </w:tr>
+      <w:tr>
+        <w:tc>
+          <w:tcPr>
+            <w:tcW w:w="2549" w:type="dxa"/>
+          </w:tcPr>
+          <w:p>
+            <w:r>
+              <w:t>Notes</w:t>
+            </w:r>
+          </w:p>
+        </w:tc>
+        <w:tc>
+          <w:tcPr>
+            <w:tcW w:w="10455" w:type="dxa"/>
+          </w:tcPr>
+          <w:p>
+            <w:r>
+              <w:t>Loaded test file and verified that the file loaded successfully and the new value populated as expected in the tables.</w:t>
+            </w:r>
+          </w:p>
+        </w:tc>
+      </w:tr>
+    </w:tbl>
+    <w:p/>
+    <w:tbl>
+      <w:tblPr>
+        <w:tblW w:w="13500" w:type="dxa"/>
+        <w:tblInd w:w="-612" w:type="dxa"/>
+        <w:tblBorders>
+          <w:top w:val="double" w:sz="4" w:space="0" w:color="auto"/>
+          <w:left w:val="double" w:sz="4" w:space="0" w:color="auto"/>
+          <w:bottom w:val="double" w:sz="4" w:space="0" w:color="auto"/>
+          <w:right w:val="double" w:sz="4" w:space="0" w:color="auto"/>
+          <w:insideH w:val="single" w:sz="6" w:space="0" w:color="auto"/>
+          <w:insideV w:val="single" w:sz="6" w:space="0" w:color="auto"/>
+        </w:tblBorders>
+        <w:tblLayout w:type="fixed"/>
+        <w:tblLook w:val="0000" w:firstRow="0" w:lastRow="0" w:firstColumn="0" w:lastColumn="0" w:noHBand="0" w:noVBand="0"/>
+      </w:tblPr>
+      <w:tblGrid>
+        <w:gridCol w:w="900"/>
+        <w:gridCol w:w="3960"/>
+        <w:gridCol w:w="4500"/>
+        <w:gridCol w:w="1260"/>
+        <w:gridCol w:w="2880"/>
+      </w:tblGrid>
+      <w:tr>
+        <w:trPr>
+          <w:cantSplit/>
+          <w:tblHeader/>
+        </w:trPr>
+        <w:tc>
+          <w:tcPr>
+            <w:tcW w:w="900" w:type="dxa"/>
+            <w:shd w:val="clear" w:color="auto" w:fill="A6A6A6"/>
+          </w:tcPr>
+          <w:p>
+            <w:pPr>
+              <w:rPr>
+                <w:i/>
+              </w:rPr>
+            </w:pPr>
+            <w:r>
+              <w:t>TEST#</w:t>
+            </w:r>
+          </w:p>
+        </w:tc>
+        <w:tc>
+          <w:tcPr>
+            <w:tcW w:w="3960" w:type="dxa"/>
+            <w:shd w:val="clear" w:color="auto" w:fill="A6A6A6"/>
+          </w:tcPr>
+          <w:p>
+            <w:pPr>
+              <w:rPr>
+                <w:i/>
+              </w:rPr>
+            </w:pPr>
+            <w:r>
+              <w:t>ACTION</w:t>
+            </w:r>
+          </w:p>
+        </w:tc>
+        <w:tc>
+          <w:tcPr>
+            <w:tcW w:w="4500" w:type="dxa"/>
+            <w:shd w:val="clear" w:color="auto" w:fill="A6A6A6"/>
+          </w:tcPr>
+          <w:p>
+            <w:pPr>
+              <w:rPr>
+                <w:i/>
+              </w:rPr>
+            </w:pPr>
+            <w:r>
+              <w:t xml:space="preserve">EXPECTED RESULTS </w:t>
+            </w:r>
+          </w:p>
+        </w:tc>
+        <w:tc>
+          <w:tcPr>
+            <w:tcW w:w="1260" w:type="dxa"/>
+            <w:shd w:val="clear" w:color="auto" w:fill="A6A6A6"/>
+          </w:tcPr>
+          <w:p>
+            <w:pPr>
+              <w:rPr>
+                <w:i/>
+              </w:rPr>
+            </w:pPr>
+            <w:r>
+              <w:t>RESULTS</w:t>
+            </w:r>
+          </w:p>
+          <w:p>
+            <w:pPr>
+              <w:rPr>
+                <w:i/>
+              </w:rPr>
+            </w:pPr>
+            <w:r>
+              <w:t>P/F/I</w:t>
+            </w:r>
+          </w:p>
+        </w:tc>
+        <w:tc>
+          <w:tcPr>
+            <w:tcW w:w="2880" w:type="dxa"/>
+            <w:shd w:val="clear" w:color="auto" w:fill="A6A6A6"/>
+          </w:tcPr>
+          <w:p>
+            <w:pPr>
+              <w:rPr>
+                <w:i/>
+              </w:rPr>
+            </w:pPr>
+            <w:r>
+              <w:t>COMMENTS</w:t>
+            </w:r>
+          </w:p>
+        </w:tc>
+      </w:tr>
+      <w:tr>
+        <w:trPr>
+          <w:cantSplit/>
+        </w:trPr>
+        <w:tc>
+          <w:tcPr>
+            <w:tcW w:w="900" w:type="dxa"/>
+          </w:tcPr>
+          <w:p>
+            <w:pPr>
+              <w:rPr>
+                <w:i/>
+              </w:rPr>
+            </w:pPr>
+            <w:r>
+              <w:rPr>
+                <w:rFonts w:asciiTheme="minorHAnsi" w:hAnsiTheme="minorHAnsi"/>
+                <w:bCs/>
+              </w:rPr>
+              <w:lastRenderedPageBreak/>
+              <w:t>1.</w:t>
+            </w:r>
+          </w:p>
+        </w:tc>
+        <w:tc>
+          <w:tcPr>
+            <w:tcW w:w="3960" w:type="dxa"/>
+          </w:tcPr>
+          <w:p>
+            <w:r>
+              <w:t xml:space="preserve">Loaded file with File name </w:t>
+            </w:r>
+            <w:r>
+              <w:t>eCL_IQS_Scorecard_Test20140721.csv</w:t>
+            </w:r>
+            <w:r>
+              <w:t xml:space="preserve"> into staging table.</w:t>
+            </w:r>
+          </w:p>
+          <w:p/>
+          <w:p>
+            <w:r>
+              <w:t xml:space="preserve">Updated 2 records in staging table with journal ids and submitter ids to match existing records from </w:t>
+            </w:r>
+            <w:proofErr w:type="spellStart"/>
+            <w:r>
+              <w:t>coaching_log</w:t>
+            </w:r>
+            <w:proofErr w:type="spellEnd"/>
+            <w:r>
+              <w:t xml:space="preserve"> table.</w:t>
+            </w:r>
+          </w:p>
+          <w:p/>
+          <w:p>
+            <w:pPr>
+              <w:overflowPunct/>
+              <w:textAlignment w:val="auto"/>
+              <w:rPr>
+                <w:rFonts w:ascii="Courier New" w:hAnsi="Courier New" w:cs="Courier New"/>
+                <w:noProof/>
+              </w:rPr>
+            </w:pPr>
+          </w:p>
+          <w:p>
+            <w:pPr>
+              <w:overflowPunct/>
+              <w:textAlignment w:val="auto"/>
+              <w:rPr>
+                <w:rFonts w:ascii="Courier New" w:hAnsi="Courier New" w:cs="Courier New"/>
+                <w:noProof/>
+              </w:rPr>
+            </w:pPr>
+            <w:r>
+              <w:rPr>
+                <w:rFonts w:ascii="Courier New" w:hAnsi="Courier New" w:cs="Courier New"/>
+                <w:noProof/>
+                <w:color w:val="0000FF"/>
+              </w:rPr>
+              <w:t>Update</w:t>
+            </w:r>
+            <w:r>
+              <w:rPr>
+                <w:rFonts w:ascii="Courier New" w:hAnsi="Courier New" w:cs="Courier New"/>
+                <w:noProof/>
+              </w:rPr>
+              <w:t xml:space="preserve"> [eCoachingDev]</w:t>
+            </w:r>
+            <w:r>
+              <w:rPr>
+                <w:rFonts w:ascii="Courier New" w:hAnsi="Courier New" w:cs="Courier New"/>
+                <w:noProof/>
+                <w:color w:val="808080"/>
+              </w:rPr>
+              <w:t>.</w:t>
+            </w:r>
+            <w:r>
+              <w:rPr>
+                <w:rFonts w:ascii="Courier New" w:hAnsi="Courier New" w:cs="Courier New"/>
+                <w:noProof/>
+              </w:rPr>
+              <w:t>[EC]</w:t>
+            </w:r>
+            <w:r>
+              <w:rPr>
+                <w:rFonts w:ascii="Courier New" w:hAnsi="Courier New" w:cs="Courier New"/>
+                <w:noProof/>
+                <w:color w:val="808080"/>
+              </w:rPr>
+              <w:t>.</w:t>
+            </w:r>
+            <w:r>
+              <w:rPr>
+                <w:rFonts w:ascii="Courier New" w:hAnsi="Courier New" w:cs="Courier New"/>
+                <w:noProof/>
+              </w:rPr>
+              <w:t>[Quality_Coaching_Stage]</w:t>
+            </w:r>
+          </w:p>
+          <w:p>
+            <w:pPr>
+              <w:overflowPunct/>
+              <w:textAlignment w:val="auto"/>
+              <w:rPr>
+                <w:rFonts w:ascii="Courier New" w:hAnsi="Courier New" w:cs="Courier New"/>
+                <w:noProof/>
+                <w:color w:val="FF0000"/>
+              </w:rPr>
+            </w:pPr>
+            <w:r>
+              <w:rPr>
+                <w:rFonts w:ascii="Courier New" w:hAnsi="Courier New" w:cs="Courier New"/>
+                <w:noProof/>
+                <w:color w:val="0000FF"/>
+              </w:rPr>
+              <w:t>set</w:t>
+            </w:r>
+            <w:r>
+              <w:rPr>
+                <w:rFonts w:ascii="Courier New" w:hAnsi="Courier New" w:cs="Courier New"/>
+                <w:noProof/>
+              </w:rPr>
+              <w:t xml:space="preserve"> Journal_ID </w:t>
+            </w:r>
+            <w:r>
+              <w:rPr>
+                <w:rFonts w:ascii="Courier New" w:hAnsi="Courier New" w:cs="Courier New"/>
+                <w:noProof/>
+                <w:color w:val="808080"/>
+              </w:rPr>
+              <w:t>=</w:t>
+            </w:r>
+            <w:r>
+              <w:rPr>
+                <w:rFonts w:ascii="Courier New" w:hAnsi="Courier New" w:cs="Courier New"/>
+                <w:noProof/>
+              </w:rPr>
+              <w:t xml:space="preserve"> </w:t>
+            </w:r>
+            <w:r>
+              <w:rPr>
+                <w:rFonts w:ascii="Courier New" w:hAnsi="Courier New" w:cs="Courier New"/>
+                <w:noProof/>
+                <w:color w:val="FF0000"/>
+              </w:rPr>
+              <w:t>'9120525808060010511'</w:t>
+            </w:r>
+          </w:p>
+          <w:p>
+            <w:pPr>
+              <w:overflowPunct/>
+              <w:textAlignment w:val="auto"/>
+              <w:rPr>
+                <w:rFonts w:ascii="Courier New" w:hAnsi="Courier New" w:cs="Courier New"/>
+                <w:noProof/>
+                <w:color w:val="FF0000"/>
+              </w:rPr>
+            </w:pPr>
+            <w:r>
+              <w:rPr>
+                <w:rFonts w:ascii="Courier New" w:hAnsi="Courier New" w:cs="Courier New"/>
+                <w:noProof/>
+                <w:color w:val="0000FF"/>
+              </w:rPr>
+              <w:t>where</w:t>
+            </w:r>
+            <w:r>
+              <w:rPr>
+                <w:rFonts w:ascii="Courier New" w:hAnsi="Courier New" w:cs="Courier New"/>
+                <w:noProof/>
+              </w:rPr>
+              <w:t xml:space="preserve"> Eval_ID </w:t>
+            </w:r>
+            <w:r>
+              <w:rPr>
+                <w:rFonts w:ascii="Courier New" w:hAnsi="Courier New" w:cs="Courier New"/>
+                <w:noProof/>
+                <w:color w:val="808080"/>
+              </w:rPr>
+              <w:t>=</w:t>
+            </w:r>
+            <w:r>
+              <w:rPr>
+                <w:rFonts w:ascii="Courier New" w:hAnsi="Courier New" w:cs="Courier New"/>
+                <w:noProof/>
+                <w:color w:val="FF0000"/>
+              </w:rPr>
+              <w:t>'1000030450'</w:t>
+            </w:r>
+          </w:p>
+          <w:p>
+            <w:pPr>
+              <w:overflowPunct/>
+              <w:textAlignment w:val="auto"/>
+              <w:rPr>
+                <w:rFonts w:ascii="Courier New" w:hAnsi="Courier New" w:cs="Courier New"/>
+                <w:noProof/>
+                <w:color w:val="FF0000"/>
+              </w:rPr>
+            </w:pPr>
+          </w:p>
+          <w:p>
+            <w:pPr>
+              <w:overflowPunct/>
+              <w:textAlignment w:val="auto"/>
+              <w:rPr>
+                <w:rFonts w:ascii="Courier New" w:hAnsi="Courier New" w:cs="Courier New"/>
+                <w:noProof/>
+                <w:color w:val="FF0000"/>
+              </w:rPr>
+            </w:pPr>
+          </w:p>
+          <w:p>
+            <w:pPr>
+              <w:overflowPunct/>
+              <w:textAlignment w:val="auto"/>
+              <w:rPr>
+                <w:rFonts w:ascii="Courier New" w:hAnsi="Courier New" w:cs="Courier New"/>
+                <w:noProof/>
+                <w:color w:val="FF0000"/>
+              </w:rPr>
+            </w:pPr>
+          </w:p>
+          <w:p>
+            <w:pPr>
+              <w:overflowPunct/>
+              <w:textAlignment w:val="auto"/>
+              <w:rPr>
+                <w:rFonts w:ascii="Courier New" w:hAnsi="Courier New" w:cs="Courier New"/>
+                <w:noProof/>
+              </w:rPr>
+            </w:pPr>
+            <w:r>
+              <w:rPr>
+                <w:rFonts w:ascii="Courier New" w:hAnsi="Courier New" w:cs="Courier New"/>
+                <w:noProof/>
+                <w:color w:val="0000FF"/>
+              </w:rPr>
+              <w:t>Update</w:t>
+            </w:r>
+            <w:r>
+              <w:rPr>
+                <w:rFonts w:ascii="Courier New" w:hAnsi="Courier New" w:cs="Courier New"/>
+                <w:noProof/>
+              </w:rPr>
+              <w:t xml:space="preserve"> [eCoachingDev]</w:t>
+            </w:r>
+            <w:r>
+              <w:rPr>
+                <w:rFonts w:ascii="Courier New" w:hAnsi="Courier New" w:cs="Courier New"/>
+                <w:noProof/>
+                <w:color w:val="808080"/>
+              </w:rPr>
+              <w:t>.</w:t>
+            </w:r>
+            <w:r>
+              <w:rPr>
+                <w:rFonts w:ascii="Courier New" w:hAnsi="Courier New" w:cs="Courier New"/>
+                <w:noProof/>
+              </w:rPr>
+              <w:t>[EC]</w:t>
+            </w:r>
+            <w:r>
+              <w:rPr>
+                <w:rFonts w:ascii="Courier New" w:hAnsi="Courier New" w:cs="Courier New"/>
+                <w:noProof/>
+                <w:color w:val="808080"/>
+              </w:rPr>
+              <w:t>.</w:t>
+            </w:r>
+            <w:r>
+              <w:rPr>
+                <w:rFonts w:ascii="Courier New" w:hAnsi="Courier New" w:cs="Courier New"/>
+                <w:noProof/>
+              </w:rPr>
+              <w:t>[Quality_Coaching_Stage]</w:t>
+            </w:r>
+          </w:p>
+          <w:p>
+            <w:pPr>
+              <w:overflowPunct/>
+              <w:textAlignment w:val="auto"/>
+              <w:rPr>
+                <w:rFonts w:ascii="Courier New" w:hAnsi="Courier New" w:cs="Courier New"/>
+                <w:noProof/>
+                <w:color w:val="FF0000"/>
+              </w:rPr>
+            </w:pPr>
+            <w:r>
+              <w:rPr>
+                <w:rFonts w:ascii="Courier New" w:hAnsi="Courier New" w:cs="Courier New"/>
+                <w:noProof/>
+                <w:color w:val="0000FF"/>
+              </w:rPr>
+              <w:t>set</w:t>
+            </w:r>
+            <w:r>
+              <w:rPr>
+                <w:rFonts w:ascii="Courier New" w:hAnsi="Courier New" w:cs="Courier New"/>
+                <w:noProof/>
+              </w:rPr>
+              <w:t xml:space="preserve"> Journal_ID </w:t>
+            </w:r>
+            <w:r>
+              <w:rPr>
+                <w:rFonts w:ascii="Courier New" w:hAnsi="Courier New" w:cs="Courier New"/>
+                <w:noProof/>
+                <w:color w:val="808080"/>
+              </w:rPr>
+              <w:t>=</w:t>
+            </w:r>
+            <w:r>
+              <w:rPr>
+                <w:rFonts w:ascii="Courier New" w:hAnsi="Courier New" w:cs="Courier New"/>
+                <w:noProof/>
+              </w:rPr>
+              <w:t xml:space="preserve"> </w:t>
+            </w:r>
+            <w:r>
+              <w:rPr>
+                <w:rFonts w:ascii="Courier New" w:hAnsi="Courier New" w:cs="Courier New"/>
+                <w:noProof/>
+                <w:color w:val="FF0000"/>
+              </w:rPr>
+              <w:t>'9120579406040007911'</w:t>
+            </w:r>
+          </w:p>
+          <w:p>
+            <w:pPr>
+              <w:overflowPunct/>
+              <w:textAlignment w:val="auto"/>
+              <w:rPr>
+                <w:rFonts w:ascii="Courier New" w:hAnsi="Courier New" w:cs="Courier New"/>
+                <w:noProof/>
+                <w:color w:val="FF0000"/>
+              </w:rPr>
+            </w:pPr>
+            <w:r>
+              <w:rPr>
+                <w:rFonts w:ascii="Courier New" w:hAnsi="Courier New" w:cs="Courier New"/>
+                <w:noProof/>
+                <w:color w:val="0000FF"/>
+              </w:rPr>
+              <w:t>where</w:t>
+            </w:r>
+            <w:r>
+              <w:rPr>
+                <w:rFonts w:ascii="Courier New" w:hAnsi="Courier New" w:cs="Courier New"/>
+                <w:noProof/>
+              </w:rPr>
+              <w:t xml:space="preserve"> Eval_ID </w:t>
+            </w:r>
+            <w:r>
+              <w:rPr>
+                <w:rFonts w:ascii="Courier New" w:hAnsi="Courier New" w:cs="Courier New"/>
+                <w:noProof/>
+                <w:color w:val="808080"/>
+              </w:rPr>
+              <w:t>=</w:t>
+            </w:r>
+            <w:r>
+              <w:rPr>
+                <w:rFonts w:ascii="Courier New" w:hAnsi="Courier New" w:cs="Courier New"/>
+                <w:noProof/>
+                <w:color w:val="FF0000"/>
+              </w:rPr>
+              <w:t>'1000030905'</w:t>
+            </w:r>
+          </w:p>
+          <w:p>
+            <w:pPr>
+              <w:overflowPunct/>
+              <w:textAlignment w:val="auto"/>
+              <w:rPr>
+                <w:rFonts w:ascii="Courier New" w:hAnsi="Courier New" w:cs="Courier New"/>
+                <w:noProof/>
+                <w:color w:val="FF0000"/>
+              </w:rPr>
+            </w:pPr>
+          </w:p>
+          <w:p>
+            <w:pPr>
+              <w:overflowPunct/>
+              <w:textAlignment w:val="auto"/>
+              <w:rPr>
+                <w:rFonts w:ascii="Courier New" w:hAnsi="Courier New" w:cs="Courier New"/>
+                <w:noProof/>
+                <w:color w:val="FF0000"/>
+              </w:rPr>
+            </w:pPr>
+          </w:p>
+          <w:p>
+            <w:pPr>
+              <w:overflowPunct/>
+              <w:textAlignment w:val="auto"/>
+              <w:rPr>
+                <w:rFonts w:ascii="Courier New" w:hAnsi="Courier New" w:cs="Courier New"/>
+                <w:noProof/>
+              </w:rPr>
+            </w:pPr>
+            <w:r>
+              <w:rPr>
+                <w:rFonts w:ascii="Courier New" w:hAnsi="Courier New" w:cs="Courier New"/>
+                <w:noProof/>
+                <w:color w:val="0000FF"/>
+              </w:rPr>
+              <w:t>Update</w:t>
+            </w:r>
+            <w:r>
+              <w:rPr>
+                <w:rFonts w:ascii="Courier New" w:hAnsi="Courier New" w:cs="Courier New"/>
+                <w:noProof/>
+              </w:rPr>
+              <w:t xml:space="preserve"> [eCoachingDev]</w:t>
+            </w:r>
+            <w:r>
+              <w:rPr>
+                <w:rFonts w:ascii="Courier New" w:hAnsi="Courier New" w:cs="Courier New"/>
+                <w:noProof/>
+                <w:color w:val="808080"/>
+              </w:rPr>
+              <w:t>.</w:t>
+            </w:r>
+            <w:r>
+              <w:rPr>
+                <w:rFonts w:ascii="Courier New" w:hAnsi="Courier New" w:cs="Courier New"/>
+                <w:noProof/>
+              </w:rPr>
+              <w:t>[EC]</w:t>
+            </w:r>
+            <w:r>
+              <w:rPr>
+                <w:rFonts w:ascii="Courier New" w:hAnsi="Courier New" w:cs="Courier New"/>
+                <w:noProof/>
+                <w:color w:val="808080"/>
+              </w:rPr>
+              <w:t>.</w:t>
+            </w:r>
+            <w:r>
+              <w:rPr>
+                <w:rFonts w:ascii="Courier New" w:hAnsi="Courier New" w:cs="Courier New"/>
+                <w:noProof/>
+              </w:rPr>
+              <w:t>[Quality_Coaching_Stage]</w:t>
+            </w:r>
+          </w:p>
+          <w:p>
+            <w:pPr>
+              <w:overflowPunct/>
+              <w:textAlignment w:val="auto"/>
+              <w:rPr>
+                <w:rFonts w:ascii="Courier New" w:hAnsi="Courier New" w:cs="Courier New"/>
+                <w:noProof/>
+                <w:color w:val="FF0000"/>
+              </w:rPr>
+            </w:pPr>
+            <w:r>
+              <w:rPr>
+                <w:rFonts w:ascii="Courier New" w:hAnsi="Courier New" w:cs="Courier New"/>
+                <w:noProof/>
+                <w:color w:val="0000FF"/>
+              </w:rPr>
+              <w:t>set</w:t>
+            </w:r>
+            <w:r>
+              <w:rPr>
+                <w:rFonts w:ascii="Courier New" w:hAnsi="Courier New" w:cs="Courier New"/>
+                <w:noProof/>
+              </w:rPr>
+              <w:t xml:space="preserve"> Evaluator_ID </w:t>
+            </w:r>
+            <w:r>
+              <w:rPr>
+                <w:rFonts w:ascii="Courier New" w:hAnsi="Courier New" w:cs="Courier New"/>
+                <w:noProof/>
+                <w:color w:val="808080"/>
+              </w:rPr>
+              <w:t>=</w:t>
+            </w:r>
+            <w:r>
+              <w:rPr>
+                <w:rFonts w:ascii="Courier New" w:hAnsi="Courier New" w:cs="Courier New"/>
+                <w:noProof/>
+              </w:rPr>
+              <w:t xml:space="preserve"> </w:t>
+            </w:r>
+            <w:r>
+              <w:rPr>
+                <w:rFonts w:ascii="Courier New" w:hAnsi="Courier New" w:cs="Courier New"/>
+                <w:noProof/>
+                <w:color w:val="FF0000"/>
+              </w:rPr>
+              <w:t>'232181'</w:t>
+            </w:r>
+          </w:p>
+          <w:p>
+            <w:pPr>
+              <w:overflowPunct/>
+              <w:textAlignment w:val="auto"/>
+              <w:rPr>
+                <w:rFonts w:ascii="Courier New" w:hAnsi="Courier New" w:cs="Courier New"/>
+                <w:noProof/>
+                <w:color w:val="FF0000"/>
+              </w:rPr>
+            </w:pPr>
+            <w:r>
+              <w:rPr>
+                <w:rFonts w:ascii="Courier New" w:hAnsi="Courier New" w:cs="Courier New"/>
+                <w:noProof/>
+                <w:color w:val="0000FF"/>
+              </w:rPr>
+              <w:t>where</w:t>
+            </w:r>
+            <w:r>
+              <w:rPr>
+                <w:rFonts w:ascii="Courier New" w:hAnsi="Courier New" w:cs="Courier New"/>
+                <w:noProof/>
+              </w:rPr>
+              <w:t xml:space="preserve"> Eval_ID </w:t>
+            </w:r>
+            <w:r>
+              <w:rPr>
+                <w:rFonts w:ascii="Courier New" w:hAnsi="Courier New" w:cs="Courier New"/>
+                <w:noProof/>
+                <w:color w:val="808080"/>
+              </w:rPr>
+              <w:t>=</w:t>
+            </w:r>
+            <w:r>
+              <w:rPr>
+                <w:rFonts w:ascii="Courier New" w:hAnsi="Courier New" w:cs="Courier New"/>
+                <w:noProof/>
+                <w:color w:val="FF0000"/>
+              </w:rPr>
+              <w:t>'1000030450'</w:t>
+            </w:r>
+          </w:p>
+          <w:p>
+            <w:pPr>
+              <w:overflowPunct/>
+              <w:textAlignment w:val="auto"/>
+              <w:rPr>
+                <w:rFonts w:ascii="Courier New" w:hAnsi="Courier New" w:cs="Courier New"/>
+                <w:noProof/>
+                <w:color w:val="FF0000"/>
+              </w:rPr>
+            </w:pPr>
+          </w:p>
+          <w:p>
+            <w:pPr>
+              <w:overflowPunct/>
+              <w:textAlignment w:val="auto"/>
+              <w:rPr>
+                <w:rFonts w:ascii="Courier New" w:hAnsi="Courier New" w:cs="Courier New"/>
+                <w:noProof/>
+                <w:color w:val="FF0000"/>
+              </w:rPr>
+            </w:pPr>
+          </w:p>
+          <w:p>
+            <w:pPr>
+              <w:overflowPunct/>
+              <w:textAlignment w:val="auto"/>
+              <w:rPr>
+                <w:rFonts w:ascii="Courier New" w:hAnsi="Courier New" w:cs="Courier New"/>
+                <w:noProof/>
+                <w:color w:val="FF0000"/>
+              </w:rPr>
+            </w:pPr>
+          </w:p>
+          <w:p>
+            <w:pPr>
+              <w:overflowPunct/>
+              <w:textAlignment w:val="auto"/>
+              <w:rPr>
+                <w:rFonts w:ascii="Courier New" w:hAnsi="Courier New" w:cs="Courier New"/>
+                <w:noProof/>
+              </w:rPr>
+            </w:pPr>
+            <w:r>
+              <w:rPr>
+                <w:rFonts w:ascii="Courier New" w:hAnsi="Courier New" w:cs="Courier New"/>
+                <w:noProof/>
+                <w:color w:val="0000FF"/>
+              </w:rPr>
+              <w:t>Update</w:t>
+            </w:r>
+            <w:r>
+              <w:rPr>
+                <w:rFonts w:ascii="Courier New" w:hAnsi="Courier New" w:cs="Courier New"/>
+                <w:noProof/>
+              </w:rPr>
+              <w:t xml:space="preserve"> [eCoachingDev]</w:t>
+            </w:r>
+            <w:r>
+              <w:rPr>
+                <w:rFonts w:ascii="Courier New" w:hAnsi="Courier New" w:cs="Courier New"/>
+                <w:noProof/>
+                <w:color w:val="808080"/>
+              </w:rPr>
+              <w:t>.</w:t>
+            </w:r>
+            <w:r>
+              <w:rPr>
+                <w:rFonts w:ascii="Courier New" w:hAnsi="Courier New" w:cs="Courier New"/>
+                <w:noProof/>
+              </w:rPr>
+              <w:t>[EC]</w:t>
+            </w:r>
+            <w:r>
+              <w:rPr>
+                <w:rFonts w:ascii="Courier New" w:hAnsi="Courier New" w:cs="Courier New"/>
+                <w:noProof/>
+                <w:color w:val="808080"/>
+              </w:rPr>
+              <w:t>.</w:t>
+            </w:r>
+            <w:r>
+              <w:rPr>
+                <w:rFonts w:ascii="Courier New" w:hAnsi="Courier New" w:cs="Courier New"/>
+                <w:noProof/>
+              </w:rPr>
+              <w:t>[Quality_Coaching_Stage]</w:t>
+            </w:r>
+          </w:p>
+          <w:p>
+            <w:pPr>
+              <w:overflowPunct/>
+              <w:textAlignment w:val="auto"/>
+              <w:rPr>
+                <w:rFonts w:ascii="Courier New" w:hAnsi="Courier New" w:cs="Courier New"/>
+                <w:noProof/>
+                <w:color w:val="FF0000"/>
+              </w:rPr>
+            </w:pPr>
+            <w:r>
+              <w:rPr>
+                <w:rFonts w:ascii="Courier New" w:hAnsi="Courier New" w:cs="Courier New"/>
+                <w:noProof/>
+                <w:color w:val="0000FF"/>
+              </w:rPr>
+              <w:t>set</w:t>
+            </w:r>
+            <w:r>
+              <w:rPr>
+                <w:rFonts w:ascii="Courier New" w:hAnsi="Courier New" w:cs="Courier New"/>
+                <w:noProof/>
+              </w:rPr>
+              <w:t xml:space="preserve"> Evaluator_ID </w:t>
+            </w:r>
+            <w:r>
+              <w:rPr>
+                <w:rFonts w:ascii="Courier New" w:hAnsi="Courier New" w:cs="Courier New"/>
+                <w:noProof/>
+                <w:color w:val="808080"/>
+              </w:rPr>
+              <w:t>=</w:t>
+            </w:r>
+            <w:r>
+              <w:rPr>
+                <w:rFonts w:ascii="Courier New" w:hAnsi="Courier New" w:cs="Courier New"/>
+                <w:noProof/>
+              </w:rPr>
+              <w:t xml:space="preserve"> </w:t>
+            </w:r>
+            <w:r>
+              <w:rPr>
+                <w:rFonts w:ascii="Courier New" w:hAnsi="Courier New" w:cs="Courier New"/>
+                <w:noProof/>
+                <w:color w:val="FF0000"/>
+              </w:rPr>
+              <w:t>'361400'</w:t>
+            </w:r>
+          </w:p>
+          <w:p>
+            <w:pPr>
+              <w:rPr>
+                <w:rFonts w:ascii="Courier New" w:hAnsi="Courier New" w:cs="Courier New"/>
+                <w:noProof/>
+                <w:color w:val="FF0000"/>
+              </w:rPr>
+            </w:pPr>
+            <w:r>
+              <w:rPr>
+                <w:rFonts w:ascii="Courier New" w:hAnsi="Courier New" w:cs="Courier New"/>
+                <w:noProof/>
+                <w:color w:val="0000FF"/>
+              </w:rPr>
+              <w:t>where</w:t>
+            </w:r>
+            <w:r>
+              <w:rPr>
+                <w:rFonts w:ascii="Courier New" w:hAnsi="Courier New" w:cs="Courier New"/>
+                <w:noProof/>
+              </w:rPr>
+              <w:t xml:space="preserve"> Eval_ID </w:t>
+            </w:r>
+            <w:r>
+              <w:rPr>
+                <w:rFonts w:ascii="Courier New" w:hAnsi="Courier New" w:cs="Courier New"/>
+                <w:noProof/>
+                <w:color w:val="808080"/>
+              </w:rPr>
+              <w:t>=</w:t>
+            </w:r>
+            <w:r>
+              <w:rPr>
+                <w:rFonts w:ascii="Courier New" w:hAnsi="Courier New" w:cs="Courier New"/>
+                <w:noProof/>
+                <w:color w:val="FF0000"/>
+              </w:rPr>
+              <w:t>'1000030905'</w:t>
+            </w:r>
+          </w:p>
+          <w:p>
+            <w:pPr>
+              <w:rPr>
+                <w:rFonts w:ascii="Courier New" w:hAnsi="Courier New" w:cs="Courier New"/>
+                <w:noProof/>
+                <w:color w:val="FF0000"/>
+              </w:rPr>
+            </w:pPr>
+          </w:p>
+          <w:p>
+            <w:pPr>
+              <w:rPr>
+                <w:rFonts w:ascii="Courier New" w:hAnsi="Courier New" w:cs="Courier New"/>
+                <w:noProof/>
+                <w:color w:val="FF0000"/>
+              </w:rPr>
+            </w:pPr>
+          </w:p>
+          <w:p>
+            <w:pPr>
+              <w:rPr>
+                <w:rFonts w:ascii="Courier New" w:hAnsi="Courier New" w:cs="Courier New"/>
+                <w:noProof/>
+                <w:color w:val="FF0000"/>
+              </w:rPr>
+            </w:pPr>
+          </w:p>
+          <w:p>
+            <w:pPr>
+              <w:rPr>
+                <w:rFonts w:ascii="Courier New" w:hAnsi="Courier New" w:cs="Courier New"/>
+                <w:noProof/>
+                <w:color w:val="FF0000"/>
+              </w:rPr>
+            </w:pPr>
+          </w:p>
+          <w:p>
+            <w:pPr>
+              <w:rPr>
+                <w:rFonts w:ascii="Courier New" w:hAnsi="Courier New" w:cs="Courier New"/>
+                <w:noProof/>
+                <w:color w:val="FF0000"/>
+              </w:rPr>
+            </w:pPr>
+          </w:p>
+          <w:p>
+            <w:pPr>
+              <w:rPr>
+                <w:rFonts w:ascii="Courier New" w:hAnsi="Courier New" w:cs="Courier New"/>
+                <w:noProof/>
+                <w:color w:val="FF0000"/>
+              </w:rPr>
+            </w:pPr>
+          </w:p>
+          <w:p>
+            <w:pPr>
+              <w:rPr>
+                <w:rFonts w:ascii="Courier New" w:hAnsi="Courier New" w:cs="Courier New"/>
+                <w:noProof/>
+                <w:color w:val="FF0000"/>
+              </w:rPr>
+            </w:pPr>
+          </w:p>
+          <w:p>
+            <w:pPr>
+              <w:rPr>
+                <w:rFonts w:ascii="Courier New" w:hAnsi="Courier New" w:cs="Courier New"/>
+                <w:noProof/>
+                <w:color w:val="FF0000"/>
+              </w:rPr>
+            </w:pPr>
+          </w:p>
+          <w:p>
+            <w:pPr>
+              <w:rPr>
+                <w:rFonts w:ascii="Courier New" w:hAnsi="Courier New" w:cs="Courier New"/>
+                <w:noProof/>
+                <w:color w:val="FF0000"/>
+              </w:rPr>
+            </w:pPr>
+          </w:p>
+          <w:p>
+            <w:pPr>
+              <w:rPr>
+                <w:rFonts w:ascii="Courier New" w:hAnsi="Courier New" w:cs="Courier New"/>
+                <w:noProof/>
+                <w:color w:val="FF0000"/>
+              </w:rPr>
+            </w:pPr>
+          </w:p>
+          <w:p>
+            <w:pPr>
+              <w:rPr>
+                <w:rFonts w:ascii="Courier New" w:hAnsi="Courier New" w:cs="Courier New"/>
+                <w:noProof/>
+                <w:color w:val="FF0000"/>
+              </w:rPr>
+            </w:pPr>
+          </w:p>
+          <w:p>
+            <w:pPr>
+              <w:rPr>
+                <w:rFonts w:ascii="Courier New" w:hAnsi="Courier New" w:cs="Courier New"/>
+                <w:noProof/>
+                <w:color w:val="FF0000"/>
+              </w:rPr>
+            </w:pPr>
+          </w:p>
+          <w:p>
+            <w:pPr>
+              <w:rPr>
+                <w:rFonts w:ascii="Courier New" w:hAnsi="Courier New" w:cs="Courier New"/>
+                <w:noProof/>
+                <w:color w:val="FF0000"/>
+              </w:rPr>
+            </w:pPr>
+          </w:p>
+          <w:p>
+            <w:pPr>
+              <w:rPr>
+                <w:rFonts w:ascii="Courier New" w:hAnsi="Courier New" w:cs="Courier New"/>
+                <w:noProof/>
+                <w:color w:val="FF0000"/>
+              </w:rPr>
+            </w:pPr>
+          </w:p>
+          <w:p>
+            <w:pPr>
+              <w:rPr>
+                <w:rFonts w:ascii="Courier New" w:hAnsi="Courier New" w:cs="Courier New"/>
+                <w:noProof/>
+                <w:color w:val="FF0000"/>
+              </w:rPr>
+            </w:pPr>
+          </w:p>
+          <w:p>
+            <w:pPr>
+              <w:rPr>
+                <w:rFonts w:ascii="Courier New" w:hAnsi="Courier New" w:cs="Courier New"/>
+                <w:noProof/>
+                <w:color w:val="FF0000"/>
+              </w:rPr>
+            </w:pPr>
+          </w:p>
+          <w:p>
+            <w:pPr>
+              <w:rPr>
+                <w:rFonts w:ascii="Courier New" w:hAnsi="Courier New" w:cs="Courier New"/>
+                <w:noProof/>
+                <w:color w:val="FF0000"/>
+              </w:rPr>
+            </w:pPr>
+          </w:p>
+          <w:p>
+            <w:pPr>
+              <w:rPr>
+                <w:rFonts w:ascii="Courier New" w:hAnsi="Courier New" w:cs="Courier New"/>
+                <w:noProof/>
+                <w:color w:val="FF0000"/>
+              </w:rPr>
+            </w:pPr>
+          </w:p>
+          <w:p>
+            <w:pPr>
+              <w:rPr>
+                <w:rFonts w:ascii="Courier New" w:hAnsi="Courier New" w:cs="Courier New"/>
+                <w:noProof/>
+                <w:color w:val="FF0000"/>
+              </w:rPr>
+            </w:pPr>
+          </w:p>
+          <w:p>
+            <w:pPr>
+              <w:rPr>
+                <w:rFonts w:ascii="Courier New" w:hAnsi="Courier New" w:cs="Courier New"/>
+                <w:noProof/>
+                <w:color w:val="FF0000"/>
+              </w:rPr>
+            </w:pPr>
+          </w:p>
+          <w:p>
+            <w:pPr>
+              <w:rPr>
+                <w:rFonts w:ascii="Courier New" w:hAnsi="Courier New" w:cs="Courier New"/>
+                <w:noProof/>
+                <w:color w:val="FF0000"/>
+              </w:rPr>
+            </w:pPr>
+          </w:p>
+          <w:p>
+            <w:pPr>
+              <w:rPr>
+                <w:rFonts w:ascii="Courier New" w:hAnsi="Courier New" w:cs="Courier New"/>
+                <w:noProof/>
+                <w:color w:val="FF0000"/>
+              </w:rPr>
+            </w:pPr>
+          </w:p>
+          <w:p>
+            <w:pPr>
+              <w:rPr>
+                <w:rFonts w:ascii="Courier New" w:hAnsi="Courier New" w:cs="Courier New"/>
+                <w:noProof/>
+                <w:color w:val="FF0000"/>
+              </w:rPr>
+            </w:pPr>
+          </w:p>
+          <w:p>
+            <w:pPr>
+              <w:rPr>
+                <w:rFonts w:ascii="Courier New" w:hAnsi="Courier New" w:cs="Courier New"/>
+                <w:noProof/>
+                <w:color w:val="FF0000"/>
+              </w:rPr>
+            </w:pPr>
+          </w:p>
+          <w:p>
+            <w:pPr>
+              <w:rPr>
+                <w:rFonts w:ascii="Courier New" w:hAnsi="Courier New" w:cs="Courier New"/>
+                <w:noProof/>
+                <w:color w:val="FF0000"/>
+              </w:rPr>
+            </w:pPr>
+          </w:p>
+          <w:p>
+            <w:pPr>
+              <w:rPr>
+                <w:rFonts w:ascii="Courier New" w:hAnsi="Courier New" w:cs="Courier New"/>
+                <w:noProof/>
+                <w:color w:val="FF0000"/>
+              </w:rPr>
+            </w:pPr>
+          </w:p>
+          <w:p>
+            <w:pPr>
+              <w:rPr>
+                <w:rFonts w:ascii="Courier New" w:hAnsi="Courier New" w:cs="Courier New"/>
+                <w:noProof/>
+                <w:color w:val="FF0000"/>
+              </w:rPr>
+            </w:pPr>
+          </w:p>
+          <w:p>
+            <w:pPr>
+              <w:rPr>
+                <w:rFonts w:ascii="Courier New" w:hAnsi="Courier New" w:cs="Courier New"/>
+                <w:noProof/>
+                <w:color w:val="FF0000"/>
+              </w:rPr>
+            </w:pPr>
+          </w:p>
+          <w:p>
+            <w:pPr>
+              <w:rPr>
+                <w:rFonts w:ascii="Courier New" w:hAnsi="Courier New" w:cs="Courier New"/>
+                <w:noProof/>
+                <w:color w:val="FF0000"/>
+              </w:rPr>
+            </w:pPr>
+          </w:p>
+          <w:p>
+            <w:pPr>
+              <w:rPr>
+                <w:rFonts w:ascii="Courier New" w:hAnsi="Courier New" w:cs="Courier New"/>
+                <w:noProof/>
+                <w:color w:val="FF0000"/>
+              </w:rPr>
+            </w:pPr>
+          </w:p>
+          <w:p>
+            <w:pPr>
+              <w:rPr>
+                <w:rFonts w:ascii="Courier New" w:hAnsi="Courier New" w:cs="Courier New"/>
+                <w:noProof/>
+                <w:color w:val="FF0000"/>
+              </w:rPr>
+            </w:pPr>
+          </w:p>
+          <w:p>
+            <w:pPr>
+              <w:rPr>
+                <w:rFonts w:ascii="Courier New" w:hAnsi="Courier New" w:cs="Courier New"/>
+                <w:noProof/>
+                <w:color w:val="FF0000"/>
+              </w:rPr>
+            </w:pPr>
+          </w:p>
+          <w:p>
+            <w:pPr>
+              <w:rPr>
+                <w:rFonts w:ascii="Courier New" w:hAnsi="Courier New" w:cs="Courier New"/>
+                <w:noProof/>
+                <w:color w:val="FF0000"/>
+              </w:rPr>
+            </w:pPr>
+          </w:p>
+          <w:p>
+            <w:pPr>
+              <w:rPr>
+                <w:rFonts w:ascii="Courier New" w:hAnsi="Courier New" w:cs="Courier New"/>
+                <w:noProof/>
+                <w:color w:val="FF0000"/>
+              </w:rPr>
+            </w:pPr>
+          </w:p>
+          <w:p>
+            <w:pPr>
+              <w:rPr>
+                <w:rFonts w:ascii="Courier New" w:hAnsi="Courier New" w:cs="Courier New"/>
+                <w:noProof/>
+                <w:color w:val="FF0000"/>
+              </w:rPr>
+            </w:pPr>
+          </w:p>
+          <w:p/>
+        </w:tc>
+        <w:tc>
+          <w:tcPr>
+            <w:tcW w:w="4500" w:type="dxa"/>
+          </w:tcPr>
+          <w:p>
+            <w:r>
+              <w:t xml:space="preserve">The 2 update records that already exist in the </w:t>
+            </w:r>
+            <w:proofErr w:type="spellStart"/>
+            <w:r>
+              <w:t>Coaching_log</w:t>
+            </w:r>
+            <w:proofErr w:type="spellEnd"/>
+            <w:r>
+              <w:t xml:space="preserve"> table with the 2 journal ids and submitter ids should not load again.</w:t>
+            </w:r>
+          </w:p>
+        </w:tc>
+        <w:tc>
+          <w:tcPr>
+            <w:tcW w:w="1260" w:type="dxa"/>
+          </w:tcPr>
+          <w:p>
+            <w:pPr>
+              <w:rPr>
+                <w:rFonts w:asciiTheme="minorHAnsi" w:hAnsiTheme="minorHAnsi"/>
+                <w:bCs/>
+              </w:rPr>
+            </w:pPr>
+            <w:r>
+              <w:rPr>
+                <w:rFonts w:asciiTheme="minorHAnsi" w:hAnsiTheme="minorHAnsi"/>
+                <w:bCs/>
+              </w:rPr>
+              <w:t>P</w:t>
+            </w:r>
+          </w:p>
+        </w:tc>
+        <w:tc>
+          <w:tcPr>
+            <w:tcW w:w="2880" w:type="dxa"/>
+          </w:tcPr>
+          <w:p>
+            <w:pPr>
+              <w:rPr>
+                <w:rFonts w:asciiTheme="minorHAnsi" w:hAnsiTheme="minorHAnsi"/>
+                <w:bCs/>
+              </w:rPr>
+            </w:pPr>
+            <w:r>
+              <w:rPr>
+                <w:rFonts w:asciiTheme="minorHAnsi" w:hAnsiTheme="minorHAnsi"/>
+                <w:bCs/>
+              </w:rPr>
+              <w:t>0 rows returned</w:t>
+            </w:r>
+          </w:p>
+        </w:tc>
+      </w:tr>
+      <w:tr>
+        <w:trPr>
+          <w:cantSplit/>
+        </w:trPr>
+        <w:tc>
+          <w:tcPr>
+            <w:tcW w:w="900" w:type="dxa"/>
+          </w:tcPr>
+          <w:p>
+            <w:pPr>
+              <w:rPr>
+                <w:i/>
+              </w:rPr>
+            </w:pPr>
+          </w:p>
+        </w:tc>
+        <w:tc>
+          <w:tcPr>
+            <w:tcW w:w="3960" w:type="dxa"/>
+          </w:tcPr>
+          <w:p>
+            <w:pPr>
+              <w:overflowPunct/>
+              <w:textAlignment w:val="auto"/>
+              <w:rPr>
+                <w:rFonts w:ascii="Courier New" w:hAnsi="Courier New" w:cs="Courier New"/>
+                <w:noProof/>
+              </w:rPr>
+            </w:pPr>
+            <w:r>
+              <w:t xml:space="preserve">Then executed procedure </w:t>
+            </w:r>
+            <w:r>
+              <w:rPr>
+                <w:rFonts w:ascii="Courier New" w:hAnsi="Courier New" w:cs="Courier New"/>
+                <w:noProof/>
+              </w:rPr>
+              <w:t>[EC]</w:t>
+            </w:r>
+            <w:r>
+              <w:rPr>
+                <w:rFonts w:ascii="Courier New" w:hAnsi="Courier New" w:cs="Courier New"/>
+                <w:noProof/>
+                <w:color w:val="808080"/>
+              </w:rPr>
+              <w:t>.</w:t>
+            </w:r>
+            <w:r>
+              <w:rPr>
+                <w:rFonts w:ascii="Courier New" w:hAnsi="Courier New" w:cs="Courier New"/>
+                <w:noProof/>
+              </w:rPr>
+              <w:t>[sp_InsertInto_Coaching_Log_Quality]</w:t>
+            </w:r>
+            <w:r>
+              <w:rPr>
+                <w:rFonts w:ascii="Courier New" w:hAnsi="Courier New" w:cs="Courier New"/>
+                <w:noProof/>
+              </w:rPr>
+              <w:t xml:space="preserve"> to load from staging table to Coaching_log table.</w:t>
+            </w:r>
+          </w:p>
+          <w:p>
+            <w:pPr>
+              <w:overflowPunct/>
+              <w:textAlignment w:val="auto"/>
+              <w:rPr>
+                <w:rFonts w:ascii="Courier New" w:hAnsi="Courier New" w:cs="Courier New"/>
+                <w:noProof/>
+              </w:rPr>
+            </w:pPr>
+          </w:p>
+          <w:p>
+            <w:pPr>
+              <w:overflowPunct/>
+              <w:textAlignment w:val="auto"/>
+              <w:rPr>
+                <w:rFonts w:ascii="Courier New" w:hAnsi="Courier New" w:cs="Courier New"/>
+                <w:noProof/>
+              </w:rPr>
+            </w:pPr>
+          </w:p>
+          <w:p>
+            <w:pPr>
+              <w:overflowPunct/>
+              <w:textAlignment w:val="auto"/>
+              <w:rPr>
+                <w:rFonts w:ascii="Courier New" w:hAnsi="Courier New" w:cs="Courier New"/>
+                <w:noProof/>
+                <w:color w:val="808080"/>
+              </w:rPr>
+            </w:pPr>
+            <w:r>
+              <w:rPr>
+                <w:rFonts w:ascii="Courier New" w:hAnsi="Courier New" w:cs="Courier New"/>
+                <w:noProof/>
+                <w:color w:val="0000FF"/>
+              </w:rPr>
+              <w:t>DECLARE</w:t>
+            </w:r>
+            <w:r>
+              <w:rPr>
+                <w:rFonts w:ascii="Courier New" w:hAnsi="Courier New" w:cs="Courier New"/>
+                <w:noProof/>
+              </w:rPr>
+              <w:tab/>
+              <w:t xml:space="preserve">@return_value </w:t>
+            </w:r>
+            <w:r>
+              <w:rPr>
+                <w:rFonts w:ascii="Courier New" w:hAnsi="Courier New" w:cs="Courier New"/>
+                <w:noProof/>
+                <w:color w:val="0000FF"/>
+              </w:rPr>
+              <w:t>int</w:t>
+            </w:r>
+            <w:r>
+              <w:rPr>
+                <w:rFonts w:ascii="Courier New" w:hAnsi="Courier New" w:cs="Courier New"/>
+                <w:noProof/>
+                <w:color w:val="808080"/>
+              </w:rPr>
+              <w:t>,</w:t>
+            </w:r>
+          </w:p>
+          <w:p>
+            <w:pPr>
+              <w:overflowPunct/>
+              <w:textAlignment w:val="auto"/>
+              <w:rPr>
+                <w:rFonts w:ascii="Courier New" w:hAnsi="Courier New" w:cs="Courier New"/>
+                <w:noProof/>
+                <w:color w:val="0000FF"/>
+              </w:rPr>
+            </w:pPr>
+            <w:r>
+              <w:rPr>
+                <w:rFonts w:ascii="Courier New" w:hAnsi="Courier New" w:cs="Courier New"/>
+                <w:noProof/>
+              </w:rPr>
+              <w:tab/>
+            </w:r>
+            <w:r>
+              <w:rPr>
+                <w:rFonts w:ascii="Courier New" w:hAnsi="Courier New" w:cs="Courier New"/>
+                <w:noProof/>
+              </w:rPr>
+              <w:tab/>
+              <w:t xml:space="preserve">@Count </w:t>
+            </w:r>
+            <w:r>
+              <w:rPr>
+                <w:rFonts w:ascii="Courier New" w:hAnsi="Courier New" w:cs="Courier New"/>
+                <w:noProof/>
+                <w:color w:val="0000FF"/>
+              </w:rPr>
+              <w:t>int</w:t>
+            </w:r>
+          </w:p>
+          <w:p>
+            <w:pPr>
+              <w:overflowPunct/>
+              <w:textAlignment w:val="auto"/>
+              <w:rPr>
+                <w:rFonts w:ascii="Courier New" w:hAnsi="Courier New" w:cs="Courier New"/>
+                <w:noProof/>
+                <w:color w:val="0000FF"/>
+              </w:rPr>
+            </w:pPr>
+          </w:p>
+          <w:p>
+            <w:pPr>
+              <w:overflowPunct/>
+              <w:textAlignment w:val="auto"/>
+              <w:rPr>
+                <w:rFonts w:ascii="Courier New" w:hAnsi="Courier New" w:cs="Courier New"/>
+                <w:noProof/>
+              </w:rPr>
+            </w:pPr>
+            <w:r>
+              <w:rPr>
+                <w:rFonts w:ascii="Courier New" w:hAnsi="Courier New" w:cs="Courier New"/>
+                <w:noProof/>
+                <w:color w:val="0000FF"/>
+              </w:rPr>
+              <w:t>EXEC</w:t>
+            </w:r>
+            <w:r>
+              <w:rPr>
+                <w:rFonts w:ascii="Courier New" w:hAnsi="Courier New" w:cs="Courier New"/>
+                <w:noProof/>
+              </w:rPr>
+              <w:tab/>
+              <w:t xml:space="preserve">@return_value </w:t>
+            </w:r>
+            <w:r>
+              <w:rPr>
+                <w:rFonts w:ascii="Courier New" w:hAnsi="Courier New" w:cs="Courier New"/>
+                <w:noProof/>
+                <w:color w:val="808080"/>
+              </w:rPr>
+              <w:t>=</w:t>
+            </w:r>
+            <w:r>
+              <w:rPr>
+                <w:rFonts w:ascii="Courier New" w:hAnsi="Courier New" w:cs="Courier New"/>
+                <w:noProof/>
+              </w:rPr>
+              <w:t xml:space="preserve"> [EC]</w:t>
+            </w:r>
+            <w:r>
+              <w:rPr>
+                <w:rFonts w:ascii="Courier New" w:hAnsi="Courier New" w:cs="Courier New"/>
+                <w:noProof/>
+                <w:color w:val="808080"/>
+              </w:rPr>
+              <w:t>.</w:t>
+            </w:r>
+            <w:r>
+              <w:rPr>
+                <w:rFonts w:ascii="Courier New" w:hAnsi="Courier New" w:cs="Courier New"/>
+                <w:noProof/>
+              </w:rPr>
+              <w:t>[sp_InsertInto_Coaching_Log_Quality]</w:t>
+            </w:r>
+          </w:p>
+          <w:p>
+            <w:pPr>
+              <w:overflowPunct/>
+              <w:textAlignment w:val="auto"/>
+              <w:rPr>
+                <w:rFonts w:ascii="Courier New" w:hAnsi="Courier New" w:cs="Courier New"/>
+                <w:noProof/>
+                <w:color w:val="0000FF"/>
+              </w:rPr>
+            </w:pPr>
+            <w:r>
+              <w:rPr>
+                <w:rFonts w:ascii="Courier New" w:hAnsi="Courier New" w:cs="Courier New"/>
+                <w:noProof/>
+                <w:color w:val="0000FF"/>
+              </w:rPr>
+              <w:tab/>
+            </w:r>
+            <w:r>
+              <w:rPr>
+                <w:rFonts w:ascii="Courier New" w:hAnsi="Courier New" w:cs="Courier New"/>
+                <w:noProof/>
+                <w:color w:val="0000FF"/>
+              </w:rPr>
+              <w:tab/>
+            </w:r>
+            <w:r>
+              <w:rPr>
+                <w:rFonts w:ascii="Courier New" w:hAnsi="Courier New" w:cs="Courier New"/>
+                <w:noProof/>
+              </w:rPr>
+              <w:t xml:space="preserve">@Count </w:t>
+            </w:r>
+            <w:r>
+              <w:rPr>
+                <w:rFonts w:ascii="Courier New" w:hAnsi="Courier New" w:cs="Courier New"/>
+                <w:noProof/>
+                <w:color w:val="808080"/>
+              </w:rPr>
+              <w:t>=</w:t>
+            </w:r>
+            <w:r>
+              <w:rPr>
+                <w:rFonts w:ascii="Courier New" w:hAnsi="Courier New" w:cs="Courier New"/>
+                <w:noProof/>
+              </w:rPr>
+              <w:t xml:space="preserve"> @Count </w:t>
+            </w:r>
+            <w:r>
+              <w:rPr>
+                <w:rFonts w:ascii="Courier New" w:hAnsi="Courier New" w:cs="Courier New"/>
+                <w:noProof/>
+                <w:color w:val="0000FF"/>
+              </w:rPr>
+              <w:t>OUTPUT</w:t>
+            </w:r>
+          </w:p>
+          <w:p>
+            <w:pPr>
+              <w:overflowPunct/>
+              <w:textAlignment w:val="auto"/>
+              <w:rPr>
+                <w:rFonts w:ascii="Courier New" w:hAnsi="Courier New" w:cs="Courier New"/>
+                <w:noProof/>
+                <w:color w:val="0000FF"/>
+              </w:rPr>
+            </w:pPr>
+          </w:p>
+          <w:p>
+            <w:pPr>
+              <w:overflowPunct/>
+              <w:textAlignment w:val="auto"/>
+              <w:rPr>
+                <w:rFonts w:ascii="Courier New" w:hAnsi="Courier New" w:cs="Courier New"/>
+                <w:noProof/>
+                <w:color w:val="FF0000"/>
+              </w:rPr>
+            </w:pPr>
+            <w:r>
+              <w:rPr>
+                <w:rFonts w:ascii="Courier New" w:hAnsi="Courier New" w:cs="Courier New"/>
+                <w:noProof/>
+                <w:color w:val="0000FF"/>
+              </w:rPr>
+              <w:t>SELECT</w:t>
+            </w:r>
+            <w:r>
+              <w:rPr>
+                <w:rFonts w:ascii="Courier New" w:hAnsi="Courier New" w:cs="Courier New"/>
+                <w:noProof/>
+              </w:rPr>
+              <w:tab/>
+              <w:t xml:space="preserve">@Count </w:t>
+            </w:r>
+            <w:r>
+              <w:rPr>
+                <w:rFonts w:ascii="Courier New" w:hAnsi="Courier New" w:cs="Courier New"/>
+                <w:noProof/>
+                <w:color w:val="0000FF"/>
+              </w:rPr>
+              <w:t>as</w:t>
+            </w:r>
+            <w:r>
+              <w:rPr>
+                <w:rFonts w:ascii="Courier New" w:hAnsi="Courier New" w:cs="Courier New"/>
+                <w:noProof/>
+              </w:rPr>
+              <w:t xml:space="preserve"> </w:t>
+            </w:r>
+            <w:r>
+              <w:rPr>
+                <w:rFonts w:ascii="Courier New" w:hAnsi="Courier New" w:cs="Courier New"/>
+                <w:noProof/>
+                <w:color w:val="FF0000"/>
+              </w:rPr>
+              <w:t>N'@Count'</w:t>
+            </w:r>
+          </w:p>
+          <w:p>
+            <w:pPr>
+              <w:overflowPunct/>
+              <w:textAlignment w:val="auto"/>
+              <w:rPr>
+                <w:rFonts w:ascii="Courier New" w:hAnsi="Courier New" w:cs="Courier New"/>
+                <w:noProof/>
+                <w:color w:val="FF0000"/>
+              </w:rPr>
+            </w:pPr>
+          </w:p>
+          <w:p>
+            <w:pPr>
+              <w:overflowPunct/>
+              <w:textAlignment w:val="auto"/>
+              <w:rPr>
+                <w:rFonts w:ascii="Courier New" w:hAnsi="Courier New" w:cs="Courier New"/>
+                <w:noProof/>
+              </w:rPr>
+            </w:pPr>
+            <w:r>
+              <w:rPr>
+                <w:rFonts w:ascii="Courier New" w:hAnsi="Courier New" w:cs="Courier New"/>
+                <w:noProof/>
+                <w:color w:val="0000FF"/>
+              </w:rPr>
+              <w:t>SELECT</w:t>
+            </w:r>
+            <w:r>
+              <w:rPr>
+                <w:rFonts w:ascii="Courier New" w:hAnsi="Courier New" w:cs="Courier New"/>
+                <w:noProof/>
+              </w:rPr>
+              <w:tab/>
+            </w:r>
+            <w:r>
+              <w:rPr>
+                <w:rFonts w:ascii="Courier New" w:hAnsi="Courier New" w:cs="Courier New"/>
+                <w:noProof/>
+                <w:color w:val="FF0000"/>
+              </w:rPr>
+              <w:t>'Return Value'</w:t>
+            </w:r>
+            <w:r>
+              <w:rPr>
+                <w:rFonts w:ascii="Courier New" w:hAnsi="Courier New" w:cs="Courier New"/>
+                <w:noProof/>
+              </w:rPr>
+              <w:t xml:space="preserve"> </w:t>
+            </w:r>
+            <w:r>
+              <w:rPr>
+                <w:rFonts w:ascii="Courier New" w:hAnsi="Courier New" w:cs="Courier New"/>
+                <w:noProof/>
+                <w:color w:val="808080"/>
+              </w:rPr>
+              <w:t>=</w:t>
+            </w:r>
+            <w:r>
+              <w:rPr>
+                <w:rFonts w:ascii="Courier New" w:hAnsi="Courier New" w:cs="Courier New"/>
+                <w:noProof/>
+              </w:rPr>
+              <w:t xml:space="preserve"> @return_value</w:t>
+            </w:r>
+          </w:p>
+          <w:p>
+            <w:pPr>
+              <w:overflowPunct/>
+              <w:textAlignment w:val="auto"/>
+              <w:rPr>
+                <w:rFonts w:ascii="Courier New" w:hAnsi="Courier New" w:cs="Courier New"/>
+                <w:noProof/>
+              </w:rPr>
+            </w:pPr>
+          </w:p>
+          <w:p>
+            <w:pPr>
+              <w:overflowPunct/>
+              <w:textAlignment w:val="auto"/>
+              <w:rPr>
+                <w:rFonts w:ascii="Courier New" w:hAnsi="Courier New" w:cs="Courier New"/>
+                <w:noProof/>
+                <w:color w:val="0000FF"/>
+              </w:rPr>
+            </w:pPr>
+            <w:r>
+              <w:rPr>
+                <w:rFonts w:ascii="Courier New" w:hAnsi="Courier New" w:cs="Courier New"/>
+                <w:noProof/>
+                <w:color w:val="0000FF"/>
+              </w:rPr>
+              <w:t>GO</w:t>
+            </w:r>
+          </w:p>
+          <w:p>
+            <w:pPr>
+              <w:overflowPunct/>
+              <w:textAlignment w:val="auto"/>
+            </w:pPr>
+          </w:p>
+          <w:p>
+            <w:pPr>
+              <w:overflowPunct/>
+              <w:textAlignment w:val="auto"/>
+            </w:pPr>
+          </w:p>
+          <w:p>
+            <w:pPr>
+              <w:overflowPunct/>
+              <w:textAlignment w:val="auto"/>
+            </w:pPr>
+            <w:r>
+              <w:t xml:space="preserve">Then queried the </w:t>
+            </w:r>
+            <w:proofErr w:type="spellStart"/>
+            <w:r>
+              <w:t>Coaching_log</w:t>
+            </w:r>
+            <w:proofErr w:type="spellEnd"/>
+            <w:r>
+              <w:t xml:space="preserve"> table to return all rows from the table with the 2 journal ids.</w:t>
+            </w:r>
+          </w:p>
+          <w:p>
+            <w:pPr>
+              <w:overflowPunct/>
+              <w:textAlignment w:val="auto"/>
+              <w:rPr>
+                <w:rFonts w:ascii="Courier New" w:hAnsi="Courier New" w:cs="Courier New"/>
+                <w:noProof/>
+                <w:color w:val="808080"/>
+              </w:rPr>
+            </w:pPr>
+            <w:r>
+              <w:rPr>
+                <w:rFonts w:ascii="Courier New" w:hAnsi="Courier New" w:cs="Courier New"/>
+                <w:noProof/>
+              </w:rPr>
+              <w:t xml:space="preserve">  </w:t>
+            </w:r>
+            <w:r>
+              <w:rPr>
+                <w:rFonts w:ascii="Courier New" w:hAnsi="Courier New" w:cs="Courier New"/>
+                <w:noProof/>
+                <w:color w:val="0000FF"/>
+              </w:rPr>
+              <w:t>SELECT</w:t>
+            </w:r>
+            <w:r>
+              <w:rPr>
+                <w:rFonts w:ascii="Courier New" w:hAnsi="Courier New" w:cs="Courier New"/>
+                <w:noProof/>
+              </w:rPr>
+              <w:t xml:space="preserve"> </w:t>
+            </w:r>
+            <w:r>
+              <w:rPr>
+                <w:rFonts w:ascii="Courier New" w:hAnsi="Courier New" w:cs="Courier New"/>
+                <w:noProof/>
+                <w:color w:val="808080"/>
+              </w:rPr>
+              <w:t>*</w:t>
+            </w:r>
+          </w:p>
+          <w:p>
+            <w:pPr>
+              <w:overflowPunct/>
+              <w:textAlignment w:val="auto"/>
+              <w:rPr>
+                <w:rFonts w:ascii="Courier New" w:hAnsi="Courier New" w:cs="Courier New"/>
+                <w:noProof/>
+              </w:rPr>
+            </w:pPr>
+            <w:r>
+              <w:rPr>
+                <w:rFonts w:ascii="Courier New" w:hAnsi="Courier New" w:cs="Courier New"/>
+                <w:noProof/>
+              </w:rPr>
+              <w:t xml:space="preserve">  </w:t>
+            </w:r>
+            <w:r>
+              <w:rPr>
+                <w:rFonts w:ascii="Courier New" w:hAnsi="Courier New" w:cs="Courier New"/>
+                <w:noProof/>
+                <w:color w:val="0000FF"/>
+              </w:rPr>
+              <w:t>FROM</w:t>
+            </w:r>
+            <w:r>
+              <w:rPr>
+                <w:rFonts w:ascii="Courier New" w:hAnsi="Courier New" w:cs="Courier New"/>
+                <w:noProof/>
+              </w:rPr>
+              <w:t xml:space="preserve"> [eCoachingDev]</w:t>
+            </w:r>
+            <w:r>
+              <w:rPr>
+                <w:rFonts w:ascii="Courier New" w:hAnsi="Courier New" w:cs="Courier New"/>
+                <w:noProof/>
+                <w:color w:val="808080"/>
+              </w:rPr>
+              <w:t>.</w:t>
+            </w:r>
+            <w:r>
+              <w:rPr>
+                <w:rFonts w:ascii="Courier New" w:hAnsi="Courier New" w:cs="Courier New"/>
+                <w:noProof/>
+              </w:rPr>
+              <w:t>[EC]</w:t>
+            </w:r>
+            <w:r>
+              <w:rPr>
+                <w:rFonts w:ascii="Courier New" w:hAnsi="Courier New" w:cs="Courier New"/>
+                <w:noProof/>
+                <w:color w:val="808080"/>
+              </w:rPr>
+              <w:t>.</w:t>
+            </w:r>
+            <w:r>
+              <w:rPr>
+                <w:rFonts w:ascii="Courier New" w:hAnsi="Courier New" w:cs="Courier New"/>
+                <w:noProof/>
+              </w:rPr>
+              <w:t>[Coaching_Log]</w:t>
+            </w:r>
+          </w:p>
+          <w:p>
+            <w:pPr>
+              <w:overflowPunct/>
+              <w:textAlignment w:val="auto"/>
+              <w:rPr>
+                <w:rFonts w:ascii="Courier New" w:hAnsi="Courier New" w:cs="Courier New"/>
+                <w:noProof/>
+              </w:rPr>
+            </w:pPr>
+            <w:r>
+              <w:rPr>
+                <w:rFonts w:ascii="Courier New" w:hAnsi="Courier New" w:cs="Courier New"/>
+                <w:noProof/>
+              </w:rPr>
+              <w:t xml:space="preserve">  </w:t>
+            </w:r>
+            <w:r>
+              <w:rPr>
+                <w:rFonts w:ascii="Courier New" w:hAnsi="Courier New" w:cs="Courier New"/>
+                <w:noProof/>
+                <w:color w:val="0000FF"/>
+              </w:rPr>
+              <w:t>where</w:t>
+            </w:r>
+            <w:r>
+              <w:rPr>
+                <w:rFonts w:ascii="Courier New" w:hAnsi="Courier New" w:cs="Courier New"/>
+                <w:noProof/>
+              </w:rPr>
+              <w:t xml:space="preserve"> verintformname </w:t>
+            </w:r>
+            <w:r>
+              <w:rPr>
+                <w:rFonts w:ascii="Courier New" w:hAnsi="Courier New" w:cs="Courier New"/>
+                <w:noProof/>
+                <w:color w:val="808080"/>
+              </w:rPr>
+              <w:t>is</w:t>
+            </w:r>
+            <w:r>
+              <w:rPr>
+                <w:rFonts w:ascii="Courier New" w:hAnsi="Courier New" w:cs="Courier New"/>
+                <w:noProof/>
+              </w:rPr>
+              <w:t xml:space="preserve"> </w:t>
+            </w:r>
+            <w:r>
+              <w:rPr>
+                <w:rFonts w:ascii="Courier New" w:hAnsi="Courier New" w:cs="Courier New"/>
+                <w:noProof/>
+                <w:color w:val="808080"/>
+              </w:rPr>
+              <w:t>not</w:t>
+            </w:r>
+            <w:r>
+              <w:rPr>
+                <w:rFonts w:ascii="Courier New" w:hAnsi="Courier New" w:cs="Courier New"/>
+                <w:noProof/>
+              </w:rPr>
+              <w:t xml:space="preserve"> </w:t>
+            </w:r>
+            <w:r>
+              <w:rPr>
+                <w:rFonts w:ascii="Courier New" w:hAnsi="Courier New" w:cs="Courier New"/>
+                <w:noProof/>
+                <w:color w:val="808080"/>
+              </w:rPr>
+              <w:t>null</w:t>
+            </w:r>
+            <w:r>
+              <w:rPr>
+                <w:rFonts w:ascii="Courier New" w:hAnsi="Courier New" w:cs="Courier New"/>
+                <w:noProof/>
+              </w:rPr>
+              <w:t xml:space="preserve"> </w:t>
+            </w:r>
+          </w:p>
+          <w:p>
+            <w:pPr>
+              <w:overflowPunct/>
+              <w:textAlignment w:val="auto"/>
+              <w:rPr>
+                <w:rFonts w:ascii="Courier New" w:hAnsi="Courier New" w:cs="Courier New"/>
+                <w:noProof/>
+                <w:color w:val="FF0000"/>
+              </w:rPr>
+            </w:pPr>
+            <w:r>
+              <w:rPr>
+                <w:rFonts w:ascii="Courier New" w:hAnsi="Courier New" w:cs="Courier New"/>
+                <w:noProof/>
+              </w:rPr>
+              <w:t xml:space="preserve">  </w:t>
+            </w:r>
+            <w:r>
+              <w:rPr>
+                <w:rFonts w:ascii="Courier New" w:hAnsi="Courier New" w:cs="Courier New"/>
+                <w:noProof/>
+                <w:color w:val="808080"/>
+              </w:rPr>
+              <w:t>and</w:t>
+            </w:r>
+            <w:r>
+              <w:rPr>
+                <w:rFonts w:ascii="Courier New" w:hAnsi="Courier New" w:cs="Courier New"/>
+                <w:noProof/>
+              </w:rPr>
+              <w:t xml:space="preserve"> submitteddate </w:t>
+            </w:r>
+            <w:r>
+              <w:rPr>
+                <w:rFonts w:ascii="Courier New" w:hAnsi="Courier New" w:cs="Courier New"/>
+                <w:noProof/>
+                <w:color w:val="808080"/>
+              </w:rPr>
+              <w:t>&gt;</w:t>
+            </w:r>
+            <w:r>
+              <w:rPr>
+                <w:rFonts w:ascii="Courier New" w:hAnsi="Courier New" w:cs="Courier New"/>
+                <w:noProof/>
+              </w:rPr>
+              <w:t xml:space="preserve"> </w:t>
+            </w:r>
+            <w:r>
+              <w:rPr>
+                <w:rFonts w:ascii="Courier New" w:hAnsi="Courier New" w:cs="Courier New"/>
+                <w:noProof/>
+                <w:color w:val="FF0000"/>
+              </w:rPr>
+              <w:t>'2014-07-20 12:13:00.000'</w:t>
+            </w:r>
+          </w:p>
+          <w:p>
+            <w:pPr>
+              <w:overflowPunct/>
+              <w:textAlignment w:val="auto"/>
+              <w:rPr>
+                <w:rFonts w:ascii="Courier New" w:hAnsi="Courier New" w:cs="Courier New"/>
+                <w:noProof/>
+                <w:color w:val="808080"/>
+              </w:rPr>
+            </w:pPr>
+            <w:r>
+              <w:rPr>
+                <w:rFonts w:ascii="Courier New" w:hAnsi="Courier New" w:cs="Courier New"/>
+                <w:noProof/>
+              </w:rPr>
+              <w:t xml:space="preserve">  </w:t>
+            </w:r>
+            <w:r>
+              <w:rPr>
+                <w:rFonts w:ascii="Courier New" w:hAnsi="Courier New" w:cs="Courier New"/>
+                <w:noProof/>
+                <w:color w:val="808080"/>
+              </w:rPr>
+              <w:t>and</w:t>
+            </w:r>
+            <w:r>
+              <w:rPr>
+                <w:rFonts w:ascii="Courier New" w:hAnsi="Courier New" w:cs="Courier New"/>
+                <w:noProof/>
+              </w:rPr>
+              <w:t xml:space="preserve"> verintid </w:t>
+            </w:r>
+            <w:r>
+              <w:rPr>
+                <w:rFonts w:ascii="Courier New" w:hAnsi="Courier New" w:cs="Courier New"/>
+                <w:noProof/>
+                <w:color w:val="808080"/>
+              </w:rPr>
+              <w:t>in</w:t>
+            </w:r>
+            <w:r>
+              <w:rPr>
+                <w:rFonts w:ascii="Courier New" w:hAnsi="Courier New" w:cs="Courier New"/>
+                <w:noProof/>
+                <w:color w:val="0000FF"/>
+              </w:rPr>
+              <w:t xml:space="preserve"> </w:t>
+            </w:r>
+            <w:r>
+              <w:rPr>
+                <w:rFonts w:ascii="Courier New" w:hAnsi="Courier New" w:cs="Courier New"/>
+                <w:noProof/>
+                <w:color w:val="808080"/>
+              </w:rPr>
+              <w:t>(</w:t>
+            </w:r>
+            <w:r>
+              <w:rPr>
+                <w:rFonts w:ascii="Courier New" w:hAnsi="Courier New" w:cs="Courier New"/>
+                <w:noProof/>
+                <w:color w:val="FF0000"/>
+              </w:rPr>
+              <w:t>'9120525808060010511'</w:t>
+            </w:r>
+            <w:r>
+              <w:rPr>
+                <w:rFonts w:ascii="Courier New" w:hAnsi="Courier New" w:cs="Courier New"/>
+                <w:noProof/>
+                <w:color w:val="808080"/>
+              </w:rPr>
+              <w:t>,</w:t>
+            </w:r>
+            <w:r>
+              <w:rPr>
+                <w:rFonts w:ascii="Courier New" w:hAnsi="Courier New" w:cs="Courier New"/>
+                <w:noProof/>
+                <w:color w:val="FF0000"/>
+              </w:rPr>
+              <w:t>'9120579406040007911'</w:t>
+            </w:r>
+            <w:r>
+              <w:rPr>
+                <w:rFonts w:ascii="Courier New" w:hAnsi="Courier New" w:cs="Courier New"/>
+                <w:noProof/>
+                <w:color w:val="808080"/>
+              </w:rPr>
+              <w:t>)</w:t>
+            </w:r>
+          </w:p>
+          <w:p>
+            <w:pPr>
+              <w:overflowPunct/>
+              <w:textAlignment w:val="auto"/>
+              <w:rPr>
+                <w:rFonts w:ascii="Courier New" w:hAnsi="Courier New" w:cs="Courier New"/>
+                <w:noProof/>
+                <w:color w:val="0000FF"/>
+              </w:rPr>
+            </w:pPr>
+            <w:r>
+              <w:rPr>
+                <w:rFonts w:ascii="Courier New" w:hAnsi="Courier New" w:cs="Courier New"/>
+                <w:noProof/>
+              </w:rPr>
+              <w:t xml:space="preserve">  </w:t>
+            </w:r>
+            <w:r>
+              <w:rPr>
+                <w:rFonts w:ascii="Courier New" w:hAnsi="Courier New" w:cs="Courier New"/>
+                <w:noProof/>
+                <w:color w:val="0000FF"/>
+              </w:rPr>
+              <w:t>order</w:t>
+            </w:r>
+            <w:r>
+              <w:rPr>
+                <w:rFonts w:ascii="Courier New" w:hAnsi="Courier New" w:cs="Courier New"/>
+                <w:noProof/>
+              </w:rPr>
+              <w:t xml:space="preserve"> </w:t>
+            </w:r>
+            <w:r>
+              <w:rPr>
+                <w:rFonts w:ascii="Courier New" w:hAnsi="Courier New" w:cs="Courier New"/>
+                <w:noProof/>
+                <w:color w:val="0000FF"/>
+              </w:rPr>
+              <w:t>by</w:t>
+            </w:r>
+            <w:r>
+              <w:rPr>
+                <w:rFonts w:ascii="Courier New" w:hAnsi="Courier New" w:cs="Courier New"/>
+                <w:noProof/>
+              </w:rPr>
+              <w:t xml:space="preserve"> submitteddate </w:t>
+            </w:r>
+            <w:r>
+              <w:rPr>
+                <w:rFonts w:ascii="Courier New" w:hAnsi="Courier New" w:cs="Courier New"/>
+                <w:noProof/>
+                <w:color w:val="0000FF"/>
+              </w:rPr>
+              <w:t>desc</w:t>
+            </w:r>
+          </w:p>
+          <w:p>
+            <w:pPr>
+              <w:overflowPunct/>
+              <w:textAlignment w:val="auto"/>
+            </w:pPr>
+            <w:r>
+              <w:rPr>
+                <w:rFonts w:ascii="Courier New" w:hAnsi="Courier New" w:cs="Courier New"/>
+                <w:noProof/>
+                <w:color w:val="0000FF"/>
+              </w:rPr>
+              <w:t>GO</w:t>
+            </w:r>
+          </w:p>
+        </w:tc>
+        <w:tc>
+          <w:tcPr>
+            <w:tcW w:w="4500" w:type="dxa"/>
+          </w:tcPr>
+          <w:p>
+            <w:pPr>
+              <w:pStyle w:val="ListParagraph"/>
+            </w:pPr>
+          </w:p>
+        </w:tc>
+        <w:tc>
+          <w:tcPr>
+            <w:tcW w:w="1260" w:type="dxa"/>
+          </w:tcPr>
+          <w:p>
+            <w:pPr>
+              <w:rPr>
+                <w:rFonts w:asciiTheme="minorHAnsi" w:hAnsiTheme="minorHAnsi"/>
+                <w:bCs/>
+              </w:rPr>
+            </w:pPr>
+            <w:r>
+              <w:rPr>
+                <w:rFonts w:asciiTheme="minorHAnsi" w:hAnsiTheme="minorHAnsi"/>
+                <w:bCs/>
+              </w:rPr>
+              <w:t>P</w:t>
+            </w:r>
+          </w:p>
+        </w:tc>
+        <w:tc>
+          <w:tcPr>
+            <w:tcW w:w="2880" w:type="dxa"/>
+          </w:tcPr>
+          <w:p>
+            <w:pPr>
+              <w:rPr>
+                <w:rFonts w:asciiTheme="minorHAnsi" w:hAnsiTheme="minorHAnsi"/>
+                <w:bCs/>
+              </w:rPr>
+            </w:pPr>
+            <w:r>
+              <w:rPr>
+                <w:rFonts w:asciiTheme="minorHAnsi" w:hAnsiTheme="minorHAnsi"/>
+                <w:bCs/>
+              </w:rPr>
+              <w:t>SCR 12930</w:t>
+            </w:r>
+          </w:p>
+        </w:tc>
+      </w:tr>
+      <w:tr>
+        <w:trPr>
+          <w:cantSplit/>
+        </w:trPr>
+        <w:tc>
+          <w:tcPr>
+            <w:tcW w:w="900" w:type="dxa"/>
+          </w:tcPr>
+          <w:p>
+            <w:pPr>
+              <w:rPr>
+                <w:rFonts w:asciiTheme="minorHAnsi" w:hAnsiTheme="minorHAnsi"/>
+                <w:bCs/>
+              </w:rPr>
+            </w:pPr>
+          </w:p>
+        </w:tc>
+        <w:tc>
+          <w:tcPr>
+            <w:tcW w:w="3960" w:type="dxa"/>
+          </w:tcPr>
+          <w:p>
+            <w:pPr>
+              <w:rPr>
+                <w:rFonts w:asciiTheme="minorHAnsi" w:hAnsiTheme="minorHAnsi"/>
+                <w:bCs/>
+              </w:rPr>
+            </w:pPr>
+          </w:p>
+        </w:tc>
+        <w:tc>
+          <w:tcPr>
+            <w:tcW w:w="4500" w:type="dxa"/>
+          </w:tcPr>
+          <w:p>
+            <w:pPr>
+              <w:rPr>
+                <w:rFonts w:asciiTheme="minorHAnsi" w:hAnsiTheme="minorHAnsi"/>
+                <w:bCs/>
+              </w:rPr>
+            </w:pPr>
+          </w:p>
+        </w:tc>
+        <w:tc>
+          <w:tcPr>
+            <w:tcW w:w="1260" w:type="dxa"/>
+          </w:tcPr>
+          <w:p>
+            <w:pPr>
+              <w:rPr>
+                <w:rFonts w:asciiTheme="minorHAnsi" w:hAnsiTheme="minorHAnsi"/>
+                <w:bCs/>
+              </w:rPr>
+            </w:pPr>
+          </w:p>
+        </w:tc>
+        <w:tc>
+          <w:tcPr>
+            <w:tcW w:w="2880" w:type="dxa"/>
+          </w:tcPr>
+          <w:p>
+            <w:pPr>
+              <w:rPr>
+                <w:rFonts w:asciiTheme="minorHAnsi" w:hAnsiTheme="minorHAnsi"/>
+                <w:bCs/>
+              </w:rPr>
+            </w:pPr>
+          </w:p>
+        </w:tc>
+      </w:tr>
+      <w:tr>
+        <w:trPr>
+          <w:cantSplit/>
+        </w:trPr>
+        <w:tc>
+          <w:tcPr>
+            <w:tcW w:w="900" w:type="dxa"/>
+          </w:tcPr>
+          <w:p>
+            <w:pPr>
+              <w:rPr>
+                <w:rFonts w:asciiTheme="minorHAnsi" w:hAnsiTheme="minorHAnsi"/>
+                <w:bCs/>
+              </w:rPr>
+            </w:pPr>
+          </w:p>
+        </w:tc>
+        <w:tc>
+          <w:tcPr>
+            <w:tcW w:w="3960" w:type="dxa"/>
+          </w:tcPr>
+          <w:p>
+            <w:pPr>
+              <w:rPr>
+                <w:rFonts w:asciiTheme="minorHAnsi" w:hAnsiTheme="minorHAnsi"/>
+                <w:bCs/>
+              </w:rPr>
+            </w:pPr>
+          </w:p>
+        </w:tc>
+        <w:tc>
+          <w:tcPr>
+            <w:tcW w:w="4500" w:type="dxa"/>
+          </w:tcPr>
+          <w:p>
+            <w:pPr>
+              <w:rPr>
+                <w:rFonts w:asciiTheme="minorHAnsi" w:hAnsiTheme="minorHAnsi"/>
+                <w:bCs/>
+              </w:rPr>
+            </w:pPr>
+          </w:p>
+        </w:tc>
+        <w:tc>
+          <w:tcPr>
+            <w:tcW w:w="1260" w:type="dxa"/>
+          </w:tcPr>
+          <w:p>
+            <w:pPr>
+              <w:rPr>
+                <w:rFonts w:asciiTheme="minorHAnsi" w:hAnsiTheme="minorHAnsi"/>
+                <w:bCs/>
+              </w:rPr>
+            </w:pPr>
+          </w:p>
+        </w:tc>
+        <w:tc>
+          <w:tcPr>
+            <w:tcW w:w="2880" w:type="dxa"/>
+          </w:tcPr>
+          <w:p>
+            <w:pPr>
+              <w:rPr>
+                <w:rFonts w:asciiTheme="minorHAnsi" w:hAnsiTheme="minorHAnsi"/>
+                <w:bCs/>
+              </w:rPr>
+            </w:pPr>
+          </w:p>
+        </w:tc>
+      </w:tr>
+    </w:tbl>
+    <w:p/>
     <w:p/>
     <w:sectPr>
       <w:headerReference w:type="default" r:id="rId9"/>
@@ -3146,7 +5905,7 @@
         <w:sz w:val="18"/>
         <w:szCs w:val="18"/>
       </w:rPr>
-      <w:t>5</w:t>
+      <w:t>9</w:t>
     </w:r>
     <w:r>
       <w:rPr>
@@ -3195,7 +5954,7 @@
         <w:sz w:val="18"/>
         <w:szCs w:val="18"/>
       </w:rPr>
-      <w:t>5</w:t>
+      <w:t>9</w:t>
     </w:r>
     <w:r>
       <w:rPr>
@@ -10714,7 +13473,7 @@
 </file>
 
 <file path=customXml/itemProps1.xml><?xml version="1.0" encoding="utf-8"?>
-<ds:datastoreItem xmlns:ds="http://schemas.openxmlformats.org/officeDocument/2006/customXml" ds:itemID="{A9F07ACB-7556-4F06-ACA4-FAADDC2E4A97}">
+<ds:datastoreItem xmlns:ds="http://schemas.openxmlformats.org/officeDocument/2006/customXml" ds:itemID="{2395615D-6ABA-44E9-859F-DA9868D36E94}">
   <ds:schemaRefs>
     <ds:schemaRef ds:uri="http://schemas.openxmlformats.org/officeDocument/2006/bibliography"/>
   </ds:schemaRefs>

</xml_diff>

<commit_message>
[VM:Susmitha.palacherla@10/31/2014 11:21:46 AM] Internal version 4.0 Updated for SCR 13701.
git-tfs-id: [https://tfs.omnicloud.local/tfs/cco%20program/]$/eCoaching_V2;C13784
</commit_message>
<xml_diff>
--- a/Unit Test/CCO_eCoaching_Quality_Load_DB_UTD.docx
+++ b/Unit Test/CCO_eCoaching_Quality_Load_DB_UTD.docx
@@ -259,7 +259,7 @@
           <w:sz w:val="18"/>
           <w:szCs w:val="18"/>
         </w:rPr>
-        <w:t>July 21, 2014</w:t>
+        <w:t>October 31, 2014</w:t>
       </w:r>
       <w:r>
         <w:rPr>
@@ -571,15 +571,7 @@
           </w:tcPr>
           <w:p>
             <w:r>
-              <w:t xml:space="preserve">SCRs- 13054 and 12930 to load and display </w:t>
-            </w:r>
-            <w:proofErr w:type="spellStart"/>
-            <w:r>
-              <w:t>Verint</w:t>
-            </w:r>
-            <w:proofErr w:type="spellEnd"/>
-            <w:r>
-              <w:t xml:space="preserve"> Form name</w:t>
+              <w:t>SCRs- 13054 and 12930 to load and display Verint Form name</w:t>
             </w:r>
           </w:p>
         </w:tc>
@@ -677,7 +669,11 @@
               <w:right w:val="single" w:sz="6" w:space="0" w:color="C0C0C0"/>
             </w:tcBorders>
           </w:tcPr>
-          <w:p/>
+          <w:p>
+            <w:r>
+              <w:t>10/31/2014</w:t>
+            </w:r>
+          </w:p>
         </w:tc>
         <w:tc>
           <w:tcPr>
@@ -689,7 +685,11 @@
               <w:right w:val="single" w:sz="6" w:space="0" w:color="C0C0C0"/>
             </w:tcBorders>
           </w:tcPr>
-          <w:p/>
+          <w:p>
+            <w:r>
+              <w:t>4.0</w:t>
+            </w:r>
+          </w:p>
         </w:tc>
         <w:tc>
           <w:tcPr>
@@ -701,7 +701,34 @@
               <w:right w:val="single" w:sz="6" w:space="0" w:color="C0C0C0"/>
             </w:tcBorders>
           </w:tcPr>
-          <w:p/>
+          <w:p>
+            <w:r>
+              <w:t xml:space="preserve">SCR </w:t>
+            </w:r>
+            <w:r>
+              <w:t>–</w:t>
+            </w:r>
+            <w:r>
+              <w:t xml:space="preserve"> 1</w:t>
+            </w:r>
+            <w:r>
+              <w:t>3701</w:t>
+            </w:r>
+            <w:r>
+              <w:t xml:space="preserve"> </w:t>
+            </w:r>
+            <w:r>
+              <w:t xml:space="preserve">Revert to use </w:t>
+            </w:r>
+            <w:proofErr w:type="spellStart"/>
+            <w:r>
+              <w:t>evalid</w:t>
+            </w:r>
+            <w:proofErr w:type="spellEnd"/>
+            <w:r>
+              <w:t xml:space="preserve"> as unique identifier to support load of IQA logs</w:t>
+            </w:r>
+          </w:p>
         </w:tc>
         <w:tc>
           <w:tcPr>
@@ -713,7 +740,11 @@
               <w:right w:val="single" w:sz="6" w:space="0" w:color="C0C0C0"/>
             </w:tcBorders>
           </w:tcPr>
-          <w:p/>
+          <w:p>
+            <w:r>
+              <w:t>Susmitha Palacherla</w:t>
+            </w:r>
+          </w:p>
         </w:tc>
       </w:tr>
       <w:tr>
@@ -839,7 +870,7 @@
           <w:r>
             <w:fldChar w:fldCharType="separate"/>
           </w:r>
-          <w:hyperlink w:anchor="_Toc393715921" w:history="1">
+          <w:hyperlink w:anchor="_Toc402517783" w:history="1">
             <w:r>
               <w:rPr>
                 <w:rStyle w:val="Hyperlink"/>
@@ -882,7 +913,7 @@
                 <w:noProof/>
                 <w:webHidden/>
               </w:rPr>
-              <w:instrText xml:space="preserve"> PAGEREF _Toc393715921 \h </w:instrText>
+              <w:instrText xml:space="preserve"> PAGEREF _Toc402517783 \h </w:instrText>
             </w:r>
             <w:r>
               <w:rPr>
@@ -927,7 +958,7 @@
               <w:szCs w:val="22"/>
             </w:rPr>
           </w:pPr>
-          <w:hyperlink w:anchor="_Toc393715922" w:history="1">
+          <w:hyperlink w:anchor="_Toc402517784" w:history="1">
             <w:r>
               <w:rPr>
                 <w:rStyle w:val="Hyperlink"/>
@@ -970,7 +1001,7 @@
                 <w:noProof/>
                 <w:webHidden/>
               </w:rPr>
-              <w:instrText xml:space="preserve"> PAGEREF _Toc393715922 \h </w:instrText>
+              <w:instrText xml:space="preserve"> PAGEREF _Toc402517784 \h </w:instrText>
             </w:r>
             <w:r>
               <w:rPr>
@@ -1015,7 +1046,7 @@
               <w:szCs w:val="22"/>
             </w:rPr>
           </w:pPr>
-          <w:hyperlink w:anchor="_Toc393715923" w:history="1">
+          <w:hyperlink w:anchor="_Toc402517785" w:history="1">
             <w:r>
               <w:rPr>
                 <w:rStyle w:val="Hyperlink"/>
@@ -1037,7 +1068,7 @@
                 <w:rStyle w:val="Hyperlink"/>
                 <w:noProof/>
               </w:rPr>
-              <w:t>SCR 3138 – Restrict Quality logs submitted from UI from loading from the feed.</w:t>
+              <w:t>SCR 13138 – Restrict Quality logs submitted from UI from loading from the feed.</w:t>
             </w:r>
             <w:r>
               <w:rPr>
@@ -1058,7 +1089,7 @@
                 <w:noProof/>
                 <w:webHidden/>
               </w:rPr>
-              <w:instrText xml:space="preserve"> PAGEREF _Toc393715923 \h </w:instrText>
+              <w:instrText xml:space="preserve"> PAGEREF _Toc402517785 \h </w:instrText>
             </w:r>
             <w:r>
               <w:rPr>
@@ -1079,6 +1110,94 @@
                 <w:webHidden/>
               </w:rPr>
               <w:t>6</w:t>
+            </w:r>
+            <w:r>
+              <w:rPr>
+                <w:noProof/>
+                <w:webHidden/>
+              </w:rPr>
+              <w:fldChar w:fldCharType="end"/>
+            </w:r>
+          </w:hyperlink>
+        </w:p>
+        <w:p>
+          <w:pPr>
+            <w:pStyle w:val="TOC2"/>
+            <w:tabs>
+              <w:tab w:val="left" w:pos="660"/>
+              <w:tab w:val="right" w:leader="dot" w:pos="13670"/>
+            </w:tabs>
+            <w:rPr>
+              <w:rFonts w:asciiTheme="minorHAnsi" w:eastAsiaTheme="minorEastAsia" w:hAnsiTheme="minorHAnsi" w:cstheme="minorBidi"/>
+              <w:noProof/>
+              <w:sz w:val="22"/>
+              <w:szCs w:val="22"/>
+            </w:rPr>
+          </w:pPr>
+          <w:hyperlink w:anchor="_Toc402517786" w:history="1">
+            <w:r>
+              <w:rPr>
+                <w:rStyle w:val="Hyperlink"/>
+                <w:noProof/>
+              </w:rPr>
+              <w:t>4.</w:t>
+            </w:r>
+            <w:r>
+              <w:rPr>
+                <w:rFonts w:asciiTheme="minorHAnsi" w:eastAsiaTheme="minorEastAsia" w:hAnsiTheme="minorHAnsi" w:cstheme="minorBidi"/>
+                <w:noProof/>
+                <w:sz w:val="22"/>
+                <w:szCs w:val="22"/>
+              </w:rPr>
+              <w:tab/>
+            </w:r>
+            <w:r>
+              <w:rPr>
+                <w:rStyle w:val="Hyperlink"/>
+                <w:noProof/>
+              </w:rPr>
+              <w:t>SCR 13701 Revert to use evalid as unique identifier to support load of IQA logs</w:t>
+            </w:r>
+            <w:r>
+              <w:rPr>
+                <w:noProof/>
+                <w:webHidden/>
+              </w:rPr>
+              <w:tab/>
+            </w:r>
+            <w:r>
+              <w:rPr>
+                <w:noProof/>
+                <w:webHidden/>
+              </w:rPr>
+              <w:fldChar w:fldCharType="begin"/>
+            </w:r>
+            <w:r>
+              <w:rPr>
+                <w:noProof/>
+                <w:webHidden/>
+              </w:rPr>
+              <w:instrText xml:space="preserve"> PAGEREF _Toc402517786 \h </w:instrText>
+            </w:r>
+            <w:r>
+              <w:rPr>
+                <w:noProof/>
+                <w:webHidden/>
+              </w:rPr>
+            </w:r>
+            <w:r>
+              <w:rPr>
+                <w:noProof/>
+                <w:webHidden/>
+              </w:rPr>
+              <w:fldChar w:fldCharType="separate"/>
+            </w:r>
+            <w:r>
+              <w:rPr>
+                <w:noProof/>
+                <w:webHidden/>
+              </w:rPr>
+              <w:t>9</w:t>
             </w:r>
             <w:r>
               <w:rPr>
@@ -1108,10 +1227,6 @@
         </w:rPr>
       </w:pPr>
     </w:p>
-    <w:p/>
-    <w:p/>
-    <w:p/>
-    <w:p/>
     <w:p/>
     <w:p/>
     <w:p/>
@@ -1146,6 +1261,10 @@
     <w:p/>
     <w:p/>
     <w:p/>
+    <w:p/>
+    <w:p/>
+    <w:p/>
+    <w:p/>
     <w:p>
       <w:pPr>
         <w:pStyle w:val="Heading2"/>
@@ -1155,7 +1274,7 @@
         </w:numPr>
       </w:pPr>
       <w:bookmarkStart w:id="16" w:name="_Toc391395339"/>
-      <w:bookmarkStart w:id="17" w:name="_Toc393715921"/>
+      <w:bookmarkStart w:id="17" w:name="_Toc402517783"/>
       <w:r>
         <w:t>SCR 12</w:t>
       </w:r>
@@ -1859,17 +1978,9 @@
           <w:numId w:val="44"/>
         </w:numPr>
       </w:pPr>
-      <w:bookmarkStart w:id="18" w:name="_Toc393715922"/>
+      <w:bookmarkStart w:id="18" w:name="_Toc402517784"/>
       <w:r>
-        <w:t xml:space="preserve">SCRs 12930 and 13054 to load and Display </w:t>
-      </w:r>
-      <w:proofErr w:type="spellStart"/>
-      <w:r>
-        <w:t>Verint</w:t>
-      </w:r>
-      <w:proofErr w:type="spellEnd"/>
-      <w:r>
-        <w:t xml:space="preserve"> Form name</w:t>
+        <w:t>SCRs 12930 and 13054 to load and Display Verint Form name</w:t>
       </w:r>
       <w:bookmarkEnd w:id="18"/>
       <w:r>
@@ -1952,6 +2063,7 @@
           </w:tcPr>
           <w:p>
             <w:r>
+              <w:lastRenderedPageBreak/>
               <w:t>Change Description</w:t>
             </w:r>
           </w:p>
@@ -1962,51 +2074,39 @@
           </w:tcPr>
           <w:p>
             <w:r>
-              <w:t xml:space="preserve">Program has requested that the </w:t>
+              <w:t xml:space="preserve">Program has requested that the Verint Form name </w:t>
+            </w:r>
+            <w:proofErr w:type="gramStart"/>
+            <w:r>
+              <w:t>be  displayed</w:t>
+            </w:r>
+            <w:proofErr w:type="gramEnd"/>
+            <w:r>
+              <w:t xml:space="preserve"> on the </w:t>
             </w:r>
             <w:proofErr w:type="spellStart"/>
             <w:r>
-              <w:t>Verint</w:t>
+              <w:t>eCL</w:t>
             </w:r>
             <w:proofErr w:type="spellEnd"/>
             <w:r>
-              <w:t xml:space="preserve"> Form name </w:t>
-            </w:r>
-            <w:proofErr w:type="gramStart"/>
-            <w:r>
-              <w:t>be  displayed</w:t>
-            </w:r>
-            <w:proofErr w:type="gramEnd"/>
-            <w:r>
-              <w:t xml:space="preserve"> on the </w:t>
+              <w:t xml:space="preserve"> review page. The value was previously not available in the database, so had to be added to the feed from </w:t>
             </w:r>
             <w:proofErr w:type="spellStart"/>
             <w:r>
+              <w:t>verint</w:t>
+            </w:r>
+            <w:proofErr w:type="spellEnd"/>
+            <w:r>
+              <w:t xml:space="preserve">, imported and stored in the </w:t>
+            </w:r>
+            <w:proofErr w:type="spellStart"/>
+            <w:r>
               <w:t>eCL</w:t>
             </w:r>
             <w:proofErr w:type="spellEnd"/>
             <w:r>
-              <w:t xml:space="preserve"> review page. The value was previously not available in the database, so had to be added to the feed from </w:t>
-            </w:r>
-            <w:proofErr w:type="spellStart"/>
-            <w:r>
-              <w:t>verint</w:t>
-            </w:r>
-            <w:proofErr w:type="spellEnd"/>
-            <w:r>
-              <w:t xml:space="preserve">, imported and stored in the </w:t>
-            </w:r>
-            <w:proofErr w:type="spellStart"/>
-            <w:r>
-              <w:t>eCL</w:t>
-            </w:r>
-            <w:proofErr w:type="spellEnd"/>
-            <w:r>
-              <w:t xml:space="preserve"> database and made </w:t>
-            </w:r>
-            <w:r>
-              <w:lastRenderedPageBreak/>
-              <w:t>available for the display in the review pages.</w:t>
+              <w:t xml:space="preserve"> database and made available for the display in the review pages.</w:t>
             </w:r>
           </w:p>
         </w:tc>
@@ -2018,7 +2118,6 @@
           </w:tcPr>
           <w:p>
             <w:r>
-              <w:lastRenderedPageBreak/>
               <w:t>Test Environment</w:t>
             </w:r>
           </w:p>
@@ -3054,10 +3153,12 @@
           <w:numId w:val="44"/>
         </w:numPr>
       </w:pPr>
-      <w:bookmarkStart w:id="19" w:name="_Toc393715923"/>
+      <w:bookmarkStart w:id="19" w:name="_Toc402517785"/>
       <w:r>
-        <w:lastRenderedPageBreak/>
         <w:t xml:space="preserve">SCR </w:t>
+      </w:r>
+      <w:r>
+        <w:t>1</w:t>
       </w:r>
       <w:r>
         <w:t>3138 – Restrict Quality logs submitted from UI from loading from the feed.</w:t>
@@ -3150,10 +3251,7 @@
           </w:tcPr>
           <w:p>
             <w:r>
-              <w:t xml:space="preserve">Program has </w:t>
-            </w:r>
-            <w:r>
-              <w:t xml:space="preserve">indicated that Coaching for failed quality monitors has to take place within 4 days. The current feed from HPG arrived with a delay of 4 days, so users will be requested to create </w:t>
+              <w:t xml:space="preserve">Program has indicated that Coaching for failed quality monitors has to take place within 4 days. The current feed from HPG arrived with a delay of 4 days, so users will be requested to create </w:t>
             </w:r>
             <w:proofErr w:type="spellStart"/>
             <w:r>
@@ -3198,15 +3296,7 @@
             </w:r>
             <w:proofErr w:type="spellEnd"/>
             <w:r>
-              <w:t xml:space="preserve"> that has been used so far as users submitting logs from UI will not have the </w:t>
-            </w:r>
-            <w:proofErr w:type="spellStart"/>
-            <w:r>
-              <w:t>Verint</w:t>
-            </w:r>
-            <w:proofErr w:type="spellEnd"/>
-            <w:r>
-              <w:t xml:space="preserve"> </w:t>
+              <w:t xml:space="preserve"> that has been used so far as users submitting logs from UI will not have the Verint </w:t>
             </w:r>
             <w:proofErr w:type="spellStart"/>
             <w:r>
@@ -3349,10 +3439,7 @@
               <w:t>updated</w:t>
             </w:r>
             <w:r>
-              <w:t xml:space="preserve"> </w:t>
-            </w:r>
-            <w:r>
-              <w:t>to translate the Opportunity and Re-</w:t>
+              <w:t xml:space="preserve"> to translate the Opportunity and Re-</w:t>
             </w:r>
             <w:proofErr w:type="spellStart"/>
             <w:r>
@@ -4716,14 +4803,7 @@
                 <w:rFonts w:ascii="Courier New" w:hAnsi="Courier New" w:cs="Courier New"/>
                 <w:noProof/>
               </w:rPr>
-              <w:t>[sp_InsertInto_Coaching_Log_Quality]</w:t>
-            </w:r>
-            <w:r>
-              <w:rPr>
-                <w:rFonts w:ascii="Courier New" w:hAnsi="Courier New" w:cs="Courier New"/>
-                <w:noProof/>
-              </w:rPr>
-              <w:t xml:space="preserve"> to load from staging table to Coaching_log table.</w:t>
+              <w:t>[sp_InsertInto_Coaching_Log_Quality] to load from staging table to Coaching_log table.</w:t>
             </w:r>
           </w:p>
           <w:p>
@@ -5721,6 +5801,862 @@
       </w:tr>
     </w:tbl>
     <w:p/>
+    <w:p>
+      <w:pPr>
+        <w:pStyle w:val="Heading2"/>
+        <w:numPr>
+          <w:ilvl w:val="0"/>
+          <w:numId w:val="44"/>
+        </w:numPr>
+      </w:pPr>
+      <w:bookmarkStart w:id="20" w:name="_Toc402517786"/>
+      <w:r>
+        <w:t>SCR 1</w:t>
+      </w:r>
+      <w:r>
+        <w:t>3701</w:t>
+      </w:r>
+      <w:r>
+        <w:t xml:space="preserve"> Revert to use </w:t>
+      </w:r>
+      <w:proofErr w:type="spellStart"/>
+      <w:r>
+        <w:t>evalid</w:t>
+      </w:r>
+      <w:proofErr w:type="spellEnd"/>
+      <w:r>
+        <w:t xml:space="preserve"> as unique identifier to support load of IQA logs</w:t>
+      </w:r>
+      <w:bookmarkEnd w:id="20"/>
+    </w:p>
+    <w:p/>
+    <w:tbl>
+      <w:tblPr>
+        <w:tblW w:w="0" w:type="auto"/>
+        <w:tblInd w:w="-612" w:type="dxa"/>
+        <w:tblBorders>
+          <w:top w:val="single" w:sz="4" w:space="0" w:color="auto"/>
+          <w:left w:val="single" w:sz="4" w:space="0" w:color="auto"/>
+          <w:bottom w:val="single" w:sz="4" w:space="0" w:color="auto"/>
+          <w:right w:val="single" w:sz="4" w:space="0" w:color="auto"/>
+          <w:insideH w:val="single" w:sz="4" w:space="0" w:color="auto"/>
+          <w:insideV w:val="single" w:sz="4" w:space="0" w:color="auto"/>
+        </w:tblBorders>
+        <w:tblLayout w:type="fixed"/>
+        <w:tblLook w:val="0000" w:firstRow="0" w:lastRow="0" w:firstColumn="0" w:lastColumn="0" w:noHBand="0" w:noVBand="0"/>
+      </w:tblPr>
+      <w:tblGrid>
+        <w:gridCol w:w="2549"/>
+        <w:gridCol w:w="10455"/>
+      </w:tblGrid>
+      <w:tr>
+        <w:trPr>
+          <w:tblHeader/>
+        </w:trPr>
+        <w:tc>
+          <w:tcPr>
+            <w:tcW w:w="2549" w:type="dxa"/>
+            <w:shd w:val="solid" w:color="auto" w:fill="000000"/>
+          </w:tcPr>
+          <w:p>
+            <w:r>
+              <w:t>Item</w:t>
+            </w:r>
+          </w:p>
+        </w:tc>
+        <w:tc>
+          <w:tcPr>
+            <w:tcW w:w="10455" w:type="dxa"/>
+            <w:shd w:val="solid" w:color="auto" w:fill="000000"/>
+          </w:tcPr>
+          <w:p>
+            <w:r>
+              <w:t>Description</w:t>
+            </w:r>
+          </w:p>
+        </w:tc>
+      </w:tr>
+      <w:tr>
+        <w:tc>
+          <w:tcPr>
+            <w:tcW w:w="2549" w:type="dxa"/>
+          </w:tcPr>
+          <w:p>
+            <w:r>
+              <w:t>Change Type</w:t>
+            </w:r>
+          </w:p>
+        </w:tc>
+        <w:tc>
+          <w:tcPr>
+            <w:tcW w:w="10455" w:type="dxa"/>
+          </w:tcPr>
+          <w:p>
+            <w:r>
+              <w:t>Change request</w:t>
+            </w:r>
+          </w:p>
+        </w:tc>
+      </w:tr>
+      <w:tr>
+        <w:tc>
+          <w:tcPr>
+            <w:tcW w:w="2549" w:type="dxa"/>
+          </w:tcPr>
+          <w:p>
+            <w:r>
+              <w:t>Change Description</w:t>
+            </w:r>
+          </w:p>
+        </w:tc>
+        <w:tc>
+          <w:tcPr>
+            <w:tcW w:w="10455" w:type="dxa"/>
+          </w:tcPr>
+          <w:p>
+            <w:r>
+              <w:t xml:space="preserve">Program has requested that the </w:t>
+            </w:r>
+            <w:r>
+              <w:t xml:space="preserve">IQA logs </w:t>
+            </w:r>
+            <w:proofErr w:type="spellStart"/>
+            <w:r>
+              <w:t>from</w:t>
+            </w:r>
+            <w:r>
+              <w:t>Verint</w:t>
+            </w:r>
+            <w:proofErr w:type="spellEnd"/>
+            <w:r>
+              <w:t xml:space="preserve"> </w:t>
+            </w:r>
+            <w:r>
+              <w:t xml:space="preserve">be loaded into </w:t>
+            </w:r>
+            <w:proofErr w:type="gramStart"/>
+            <w:r>
+              <w:t>the  Coaching</w:t>
+            </w:r>
+            <w:proofErr w:type="gramEnd"/>
+            <w:r>
+              <w:t xml:space="preserve"> table. These IQA logs will not have a valid GDIT value as Evaluator ID, so a default value of 999999 will be substituted. Currently the Evaluator ID is being used as part of the unique identifier for the Verint evaluations along with the journal id. If we continue to load using that identifier , IF multiple IQA evaluations are performed for the same journal id, only the first one received will be loaded into ECL. Subsequent ones will be considered duplicates. To avoid this we will be using the </w:t>
+            </w:r>
+            <w:proofErr w:type="spellStart"/>
+            <w:r>
+              <w:t>Eval</w:t>
+            </w:r>
+            <w:proofErr w:type="spellEnd"/>
+            <w:r>
+              <w:t xml:space="preserve"> ID as the unique identifier for Verint feed records. </w:t>
+            </w:r>
+          </w:p>
+        </w:tc>
+      </w:tr>
+      <w:tr>
+        <w:tc>
+          <w:tcPr>
+            <w:tcW w:w="2549" w:type="dxa"/>
+          </w:tcPr>
+          <w:p>
+            <w:r>
+              <w:t>Test Environment</w:t>
+            </w:r>
+          </w:p>
+        </w:tc>
+        <w:tc>
+          <w:tcPr>
+            <w:tcW w:w="10455" w:type="dxa"/>
+          </w:tcPr>
+          <w:p>
+            <w:proofErr w:type="spellStart"/>
+            <w:r>
+              <w:t>eCoaching_Dev</w:t>
+            </w:r>
+            <w:proofErr w:type="spellEnd"/>
+            <w:r>
+              <w:t xml:space="preserve"> database on vrivfssdbt02\scord01,1437 </w:t>
+            </w:r>
+          </w:p>
+        </w:tc>
+      </w:tr>
+      <w:tr>
+        <w:tc>
+          <w:tcPr>
+            <w:tcW w:w="2549" w:type="dxa"/>
+          </w:tcPr>
+          <w:p>
+            <w:r>
+              <w:t>Code Modules created/updated</w:t>
+            </w:r>
+          </w:p>
+        </w:tc>
+        <w:tc>
+          <w:tcPr>
+            <w:tcW w:w="10455" w:type="dxa"/>
+          </w:tcPr>
+          <w:p>
+            <w:r>
+              <w:t>Procedure - [EC]</w:t>
+            </w:r>
+            <w:proofErr w:type="gramStart"/>
+            <w:r>
+              <w:t>.[</w:t>
+            </w:r>
+            <w:proofErr w:type="gramEnd"/>
+            <w:r>
+              <w:t xml:space="preserve"> </w:t>
+            </w:r>
+            <w:proofErr w:type="spellStart"/>
+            <w:r>
+              <w:t>sp_InsertInto_Coaching_Log_Quality</w:t>
+            </w:r>
+            <w:proofErr w:type="spellEnd"/>
+            <w:r>
+              <w:t>] updated</w:t>
+            </w:r>
+            <w:r>
+              <w:t xml:space="preserve"> to load the new field.</w:t>
+            </w:r>
+          </w:p>
+          <w:p/>
+          <w:p/>
+        </w:tc>
+      </w:tr>
+      <w:tr>
+        <w:tc>
+          <w:tcPr>
+            <w:tcW w:w="2549" w:type="dxa"/>
+          </w:tcPr>
+          <w:p>
+            <w:r>
+              <w:t>Code doc</w:t>
+            </w:r>
+          </w:p>
+        </w:tc>
+        <w:tc>
+          <w:tcPr>
+            <w:tcW w:w="10455" w:type="dxa"/>
+          </w:tcPr>
+          <w:p>
+            <w:proofErr w:type="spellStart"/>
+            <w:r>
+              <w:t>CCO_eCoaching_Quality_Load_Create.sql</w:t>
+            </w:r>
+            <w:proofErr w:type="spellEnd"/>
+            <w:r>
+              <w:t xml:space="preserve"> doc - Code</w:t>
+            </w:r>
+          </w:p>
+          <w:p/>
+        </w:tc>
+      </w:tr>
+      <w:tr>
+        <w:tc>
+          <w:tcPr>
+            <w:tcW w:w="2549" w:type="dxa"/>
+          </w:tcPr>
+          <w:p>
+            <w:r>
+              <w:t>Notes</w:t>
+            </w:r>
+          </w:p>
+        </w:tc>
+        <w:tc>
+          <w:tcPr>
+            <w:tcW w:w="10455" w:type="dxa"/>
+          </w:tcPr>
+          <w:p>
+            <w:r>
+              <w:t xml:space="preserve">Loaded test file </w:t>
+            </w:r>
+            <w:r>
+              <w:t xml:space="preserve">with a test record that had the same journal id and submitter id as an existing </w:t>
+            </w:r>
+            <w:proofErr w:type="spellStart"/>
+            <w:r>
+              <w:t>ecl</w:t>
+            </w:r>
+            <w:proofErr w:type="spellEnd"/>
+            <w:r>
+              <w:t xml:space="preserve"> and verified that it was loaded into the </w:t>
+            </w:r>
+            <w:proofErr w:type="spellStart"/>
+            <w:r>
+              <w:t>Coaching_log</w:t>
+            </w:r>
+            <w:proofErr w:type="spellEnd"/>
+            <w:r>
+              <w:t xml:space="preserve"> table.</w:t>
+            </w:r>
+          </w:p>
+        </w:tc>
+      </w:tr>
+    </w:tbl>
+    <w:p/>
+    <w:tbl>
+      <w:tblPr>
+        <w:tblW w:w="13500" w:type="dxa"/>
+        <w:tblInd w:w="-612" w:type="dxa"/>
+        <w:tblBorders>
+          <w:top w:val="double" w:sz="4" w:space="0" w:color="auto"/>
+          <w:left w:val="double" w:sz="4" w:space="0" w:color="auto"/>
+          <w:bottom w:val="double" w:sz="4" w:space="0" w:color="auto"/>
+          <w:right w:val="double" w:sz="4" w:space="0" w:color="auto"/>
+          <w:insideH w:val="single" w:sz="6" w:space="0" w:color="auto"/>
+          <w:insideV w:val="single" w:sz="6" w:space="0" w:color="auto"/>
+        </w:tblBorders>
+        <w:tblLayout w:type="fixed"/>
+        <w:tblLook w:val="0000" w:firstRow="0" w:lastRow="0" w:firstColumn="0" w:lastColumn="0" w:noHBand="0" w:noVBand="0"/>
+      </w:tblPr>
+      <w:tblGrid>
+        <w:gridCol w:w="900"/>
+        <w:gridCol w:w="3960"/>
+        <w:gridCol w:w="4500"/>
+        <w:gridCol w:w="1260"/>
+        <w:gridCol w:w="2880"/>
+      </w:tblGrid>
+      <w:tr>
+        <w:trPr>
+          <w:cantSplit/>
+          <w:tblHeader/>
+        </w:trPr>
+        <w:tc>
+          <w:tcPr>
+            <w:tcW w:w="900" w:type="dxa"/>
+            <w:shd w:val="clear" w:color="auto" w:fill="A6A6A6"/>
+          </w:tcPr>
+          <w:p>
+            <w:pPr>
+              <w:rPr>
+                <w:i/>
+              </w:rPr>
+            </w:pPr>
+            <w:r>
+              <w:t>TEST#</w:t>
+            </w:r>
+          </w:p>
+        </w:tc>
+        <w:tc>
+          <w:tcPr>
+            <w:tcW w:w="3960" w:type="dxa"/>
+            <w:shd w:val="clear" w:color="auto" w:fill="A6A6A6"/>
+          </w:tcPr>
+          <w:p>
+            <w:pPr>
+              <w:rPr>
+                <w:i/>
+              </w:rPr>
+            </w:pPr>
+            <w:r>
+              <w:t>ACTION</w:t>
+            </w:r>
+          </w:p>
+        </w:tc>
+        <w:tc>
+          <w:tcPr>
+            <w:tcW w:w="4500" w:type="dxa"/>
+            <w:shd w:val="clear" w:color="auto" w:fill="A6A6A6"/>
+          </w:tcPr>
+          <w:p>
+            <w:pPr>
+              <w:rPr>
+                <w:i/>
+              </w:rPr>
+            </w:pPr>
+            <w:r>
+              <w:t xml:space="preserve">EXPECTED RESULTS </w:t>
+            </w:r>
+          </w:p>
+        </w:tc>
+        <w:tc>
+          <w:tcPr>
+            <w:tcW w:w="1260" w:type="dxa"/>
+            <w:shd w:val="clear" w:color="auto" w:fill="A6A6A6"/>
+          </w:tcPr>
+          <w:p>
+            <w:pPr>
+              <w:rPr>
+                <w:i/>
+              </w:rPr>
+            </w:pPr>
+            <w:r>
+              <w:t>RESULTS</w:t>
+            </w:r>
+          </w:p>
+          <w:p>
+            <w:pPr>
+              <w:rPr>
+                <w:i/>
+              </w:rPr>
+            </w:pPr>
+            <w:r>
+              <w:t>P/F/I</w:t>
+            </w:r>
+          </w:p>
+        </w:tc>
+        <w:tc>
+          <w:tcPr>
+            <w:tcW w:w="2880" w:type="dxa"/>
+            <w:shd w:val="clear" w:color="auto" w:fill="A6A6A6"/>
+          </w:tcPr>
+          <w:p>
+            <w:pPr>
+              <w:rPr>
+                <w:i/>
+              </w:rPr>
+            </w:pPr>
+            <w:r>
+              <w:t>COMMENTS</w:t>
+            </w:r>
+          </w:p>
+        </w:tc>
+      </w:tr>
+      <w:tr>
+        <w:trPr>
+          <w:cantSplit/>
+        </w:trPr>
+        <w:tc>
+          <w:tcPr>
+            <w:tcW w:w="900" w:type="dxa"/>
+          </w:tcPr>
+          <w:p>
+            <w:pPr>
+              <w:rPr>
+                <w:i/>
+              </w:rPr>
+            </w:pPr>
+            <w:r>
+              <w:rPr>
+                <w:rFonts w:asciiTheme="minorHAnsi" w:hAnsiTheme="minorHAnsi"/>
+                <w:bCs/>
+              </w:rPr>
+              <w:t>1.</w:t>
+            </w:r>
+          </w:p>
+        </w:tc>
+        <w:tc>
+          <w:tcPr>
+            <w:tcW w:w="3960" w:type="dxa"/>
+          </w:tcPr>
+          <w:p>
+            <w:r>
+              <w:t xml:space="preserve">Loaded file with File name </w:t>
+            </w:r>
+            <w:r>
+              <w:t>Test_eCL_IQS_Scorecard_20141031.csv</w:t>
+            </w:r>
+          </w:p>
+          <w:p/>
+          <w:p>
+            <w:r>
+              <w:t xml:space="preserve">In that file updated a record to have same </w:t>
+            </w:r>
+            <w:proofErr w:type="spellStart"/>
+            <w:r>
+              <w:t>submitterid</w:t>
+            </w:r>
+            <w:proofErr w:type="spellEnd"/>
+            <w:r>
+              <w:t xml:space="preserve"> and </w:t>
+            </w:r>
+            <w:proofErr w:type="spellStart"/>
+            <w:r>
+              <w:t>journalid</w:t>
+            </w:r>
+            <w:proofErr w:type="spellEnd"/>
+            <w:r>
+              <w:t xml:space="preserve"> as an existing record.</w:t>
+            </w:r>
+          </w:p>
+          <w:p/>
+          <w:p>
+            <w:r>
+              <w:t xml:space="preserve">Existing record is </w:t>
+            </w:r>
+            <w:proofErr w:type="spellStart"/>
+            <w:r>
+              <w:t>coachingid</w:t>
+            </w:r>
+            <w:proofErr w:type="spellEnd"/>
+            <w:r>
+              <w:t xml:space="preserve"> </w:t>
+            </w:r>
+            <w:r>
+              <w:t>13854</w:t>
+            </w:r>
+          </w:p>
+          <w:p>
+            <w:proofErr w:type="spellStart"/>
+            <w:r>
+              <w:t>Evalid</w:t>
+            </w:r>
+            <w:proofErr w:type="spellEnd"/>
+            <w:r>
+              <w:t xml:space="preserve"> - </w:t>
+            </w:r>
+            <w:r>
+              <w:t>1000121986</w:t>
+            </w:r>
+          </w:p>
+          <w:p>
+            <w:proofErr w:type="spellStart"/>
+            <w:r>
+              <w:t>Journalid</w:t>
+            </w:r>
+            <w:proofErr w:type="spellEnd"/>
+            <w:r>
+              <w:t xml:space="preserve"> – </w:t>
+            </w:r>
+            <w:r>
+              <w:t>9121078021200000511</w:t>
+            </w:r>
+          </w:p>
+          <w:p>
+            <w:proofErr w:type="spellStart"/>
+            <w:r>
+              <w:t>Submitterid</w:t>
+            </w:r>
+            <w:proofErr w:type="spellEnd"/>
+            <w:r>
+              <w:t xml:space="preserve"> – </w:t>
+            </w:r>
+            <w:r>
+              <w:t>396924</w:t>
+            </w:r>
+          </w:p>
+          <w:p/>
+          <w:p/>
+          <w:p/>
+        </w:tc>
+        <w:tc>
+          <w:tcPr>
+            <w:tcW w:w="4500" w:type="dxa"/>
+          </w:tcPr>
+          <w:p>
+            <w:r>
+              <w:t>File Loads successfully</w:t>
+            </w:r>
+          </w:p>
+          <w:p>
+            <w:r>
+              <w:t>New</w:t>
+            </w:r>
+            <w:r>
+              <w:t xml:space="preserve"> record </w:t>
+            </w:r>
+            <w:r>
+              <w:t xml:space="preserve">with new </w:t>
+            </w:r>
+            <w:r>
+              <w:t xml:space="preserve"> </w:t>
+            </w:r>
+            <w:proofErr w:type="spellStart"/>
+            <w:r>
+              <w:t>coachingid</w:t>
+            </w:r>
+            <w:proofErr w:type="spellEnd"/>
+            <w:r>
+              <w:t xml:space="preserve"> </w:t>
+            </w:r>
+            <w:r>
+              <w:t xml:space="preserve">- </w:t>
+            </w:r>
+            <w:r>
+              <w:t>15523</w:t>
+            </w:r>
+          </w:p>
+          <w:p>
+            <w:proofErr w:type="spellStart"/>
+            <w:r>
+              <w:t>Evalid</w:t>
+            </w:r>
+            <w:proofErr w:type="spellEnd"/>
+            <w:r>
+              <w:t xml:space="preserve"> </w:t>
+            </w:r>
+            <w:r>
+              <w:t>–</w:t>
+            </w:r>
+            <w:r>
+              <w:t xml:space="preserve"> </w:t>
+            </w:r>
+            <w:r>
+              <w:t>2222214399</w:t>
+            </w:r>
+          </w:p>
+          <w:p>
+            <w:proofErr w:type="spellStart"/>
+            <w:r>
+              <w:t>Journalid</w:t>
+            </w:r>
+            <w:proofErr w:type="spellEnd"/>
+            <w:r>
+              <w:t xml:space="preserve"> – </w:t>
+            </w:r>
+            <w:r>
+              <w:t>9121078021200000511</w:t>
+            </w:r>
+          </w:p>
+          <w:p>
+            <w:proofErr w:type="spellStart"/>
+            <w:r>
+              <w:t>Submitterid</w:t>
+            </w:r>
+            <w:proofErr w:type="spellEnd"/>
+            <w:r>
+              <w:t xml:space="preserve"> – </w:t>
+            </w:r>
+            <w:r>
+              <w:t>396924</w:t>
+            </w:r>
+          </w:p>
+          <w:p/>
+        </w:tc>
+        <w:tc>
+          <w:tcPr>
+            <w:tcW w:w="1260" w:type="dxa"/>
+          </w:tcPr>
+          <w:p>
+            <w:pPr>
+              <w:rPr>
+                <w:rFonts w:asciiTheme="minorHAnsi" w:hAnsiTheme="minorHAnsi"/>
+                <w:bCs/>
+              </w:rPr>
+            </w:pPr>
+            <w:r>
+              <w:rPr>
+                <w:rFonts w:asciiTheme="minorHAnsi" w:hAnsiTheme="minorHAnsi"/>
+                <w:bCs/>
+              </w:rPr>
+              <w:t>P</w:t>
+            </w:r>
+          </w:p>
+        </w:tc>
+        <w:tc>
+          <w:tcPr>
+            <w:tcW w:w="2880" w:type="dxa"/>
+          </w:tcPr>
+          <w:p>
+            <w:pPr>
+              <w:rPr>
+                <w:rFonts w:asciiTheme="minorHAnsi" w:hAnsiTheme="minorHAnsi"/>
+                <w:bCs/>
+              </w:rPr>
+            </w:pPr>
+            <w:r>
+              <w:rPr>
+                <w:rFonts w:asciiTheme="minorHAnsi" w:hAnsiTheme="minorHAnsi"/>
+                <w:bCs/>
+              </w:rPr>
+              <w:t>SCR 13</w:t>
+            </w:r>
+            <w:r>
+              <w:rPr>
+                <w:rFonts w:asciiTheme="minorHAnsi" w:hAnsiTheme="minorHAnsi"/>
+                <w:bCs/>
+              </w:rPr>
+              <w:t>701</w:t>
+            </w:r>
+          </w:p>
+        </w:tc>
+      </w:tr>
+      <w:tr>
+        <w:trPr>
+          <w:cantSplit/>
+        </w:trPr>
+        <w:tc>
+          <w:tcPr>
+            <w:tcW w:w="900" w:type="dxa"/>
+          </w:tcPr>
+          <w:p>
+            <w:pPr>
+              <w:rPr>
+                <w:i/>
+              </w:rPr>
+            </w:pPr>
+          </w:p>
+        </w:tc>
+        <w:tc>
+          <w:tcPr>
+            <w:tcW w:w="3960" w:type="dxa"/>
+          </w:tcPr>
+          <w:p/>
+        </w:tc>
+        <w:tc>
+          <w:tcPr>
+            <w:tcW w:w="4500" w:type="dxa"/>
+          </w:tcPr>
+          <w:p/>
+        </w:tc>
+        <w:tc>
+          <w:tcPr>
+            <w:tcW w:w="1260" w:type="dxa"/>
+          </w:tcPr>
+          <w:p>
+            <w:pPr>
+              <w:rPr>
+                <w:rFonts w:asciiTheme="minorHAnsi" w:hAnsiTheme="minorHAnsi"/>
+                <w:bCs/>
+              </w:rPr>
+            </w:pPr>
+          </w:p>
+        </w:tc>
+        <w:tc>
+          <w:tcPr>
+            <w:tcW w:w="2880" w:type="dxa"/>
+          </w:tcPr>
+          <w:p>
+            <w:pPr>
+              <w:rPr>
+                <w:rFonts w:asciiTheme="minorHAnsi" w:hAnsiTheme="minorHAnsi"/>
+                <w:bCs/>
+              </w:rPr>
+            </w:pPr>
+          </w:p>
+        </w:tc>
+      </w:tr>
+      <w:tr>
+        <w:trPr>
+          <w:cantSplit/>
+        </w:trPr>
+        <w:tc>
+          <w:tcPr>
+            <w:tcW w:w="900" w:type="dxa"/>
+          </w:tcPr>
+          <w:p>
+            <w:pPr>
+              <w:rPr>
+                <w:rFonts w:asciiTheme="minorHAnsi" w:hAnsiTheme="minorHAnsi"/>
+                <w:bCs/>
+              </w:rPr>
+            </w:pPr>
+          </w:p>
+        </w:tc>
+        <w:tc>
+          <w:tcPr>
+            <w:tcW w:w="3960" w:type="dxa"/>
+          </w:tcPr>
+          <w:p>
+            <w:pPr>
+              <w:rPr>
+                <w:rFonts w:asciiTheme="minorHAnsi" w:hAnsiTheme="minorHAnsi"/>
+                <w:bCs/>
+              </w:rPr>
+            </w:pPr>
+          </w:p>
+        </w:tc>
+        <w:tc>
+          <w:tcPr>
+            <w:tcW w:w="4500" w:type="dxa"/>
+          </w:tcPr>
+          <w:p>
+            <w:pPr>
+              <w:rPr>
+                <w:rFonts w:asciiTheme="minorHAnsi" w:hAnsiTheme="minorHAnsi"/>
+                <w:bCs/>
+              </w:rPr>
+            </w:pPr>
+          </w:p>
+        </w:tc>
+        <w:tc>
+          <w:tcPr>
+            <w:tcW w:w="1260" w:type="dxa"/>
+          </w:tcPr>
+          <w:p>
+            <w:pPr>
+              <w:rPr>
+                <w:rFonts w:asciiTheme="minorHAnsi" w:hAnsiTheme="minorHAnsi"/>
+                <w:bCs/>
+              </w:rPr>
+            </w:pPr>
+          </w:p>
+        </w:tc>
+        <w:tc>
+          <w:tcPr>
+            <w:tcW w:w="2880" w:type="dxa"/>
+          </w:tcPr>
+          <w:p>
+            <w:pPr>
+              <w:rPr>
+                <w:rFonts w:asciiTheme="minorHAnsi" w:hAnsiTheme="minorHAnsi"/>
+                <w:bCs/>
+              </w:rPr>
+            </w:pPr>
+          </w:p>
+        </w:tc>
+      </w:tr>
+      <w:tr>
+        <w:trPr>
+          <w:cantSplit/>
+        </w:trPr>
+        <w:tc>
+          <w:tcPr>
+            <w:tcW w:w="900" w:type="dxa"/>
+          </w:tcPr>
+          <w:p>
+            <w:pPr>
+              <w:rPr>
+                <w:rFonts w:asciiTheme="minorHAnsi" w:hAnsiTheme="minorHAnsi"/>
+                <w:bCs/>
+              </w:rPr>
+            </w:pPr>
+          </w:p>
+        </w:tc>
+        <w:tc>
+          <w:tcPr>
+            <w:tcW w:w="3960" w:type="dxa"/>
+          </w:tcPr>
+          <w:p>
+            <w:pPr>
+              <w:rPr>
+                <w:rFonts w:asciiTheme="minorHAnsi" w:hAnsiTheme="minorHAnsi"/>
+                <w:bCs/>
+              </w:rPr>
+            </w:pPr>
+          </w:p>
+        </w:tc>
+        <w:tc>
+          <w:tcPr>
+            <w:tcW w:w="4500" w:type="dxa"/>
+          </w:tcPr>
+          <w:p>
+            <w:pPr>
+              <w:rPr>
+                <w:rFonts w:asciiTheme="minorHAnsi" w:hAnsiTheme="minorHAnsi"/>
+                <w:bCs/>
+              </w:rPr>
+            </w:pPr>
+          </w:p>
+        </w:tc>
+        <w:tc>
+          <w:tcPr>
+            <w:tcW w:w="1260" w:type="dxa"/>
+          </w:tcPr>
+          <w:p>
+            <w:pPr>
+              <w:rPr>
+                <w:rFonts w:asciiTheme="minorHAnsi" w:hAnsiTheme="minorHAnsi"/>
+                <w:bCs/>
+              </w:rPr>
+            </w:pPr>
+          </w:p>
+        </w:tc>
+        <w:tc>
+          <w:tcPr>
+            <w:tcW w:w="2880" w:type="dxa"/>
+          </w:tcPr>
+          <w:p>
+            <w:pPr>
+              <w:rPr>
+                <w:rFonts w:asciiTheme="minorHAnsi" w:hAnsiTheme="minorHAnsi"/>
+                <w:bCs/>
+              </w:rPr>
+            </w:pPr>
+          </w:p>
+        </w:tc>
+      </w:tr>
+    </w:tbl>
     <w:p/>
     <w:sectPr>
       <w:headerReference w:type="default" r:id="rId9"/>
@@ -5905,7 +6841,7 @@
         <w:sz w:val="18"/>
         <w:szCs w:val="18"/>
       </w:rPr>
-      <w:t>9</w:t>
+      <w:t>3</w:t>
     </w:r>
     <w:r>
       <w:rPr>
@@ -5954,7 +6890,7 @@
         <w:sz w:val="18"/>
         <w:szCs w:val="18"/>
       </w:rPr>
-      <w:t>9</w:t>
+      <w:t>10</w:t>
     </w:r>
     <w:r>
       <w:rPr>
@@ -13473,7 +14409,7 @@
 </file>
 
 <file path=customXml/itemProps1.xml><?xml version="1.0" encoding="utf-8"?>
-<ds:datastoreItem xmlns:ds="http://schemas.openxmlformats.org/officeDocument/2006/customXml" ds:itemID="{2395615D-6ABA-44E9-859F-DA9868D36E94}">
+<ds:datastoreItem xmlns:ds="http://schemas.openxmlformats.org/officeDocument/2006/customXml" ds:itemID="{5F598E68-87AB-4B76-A81C-E0B8E253DD5D}">
   <ds:schemaRefs>
     <ds:schemaRef ds:uri="http://schemas.openxmlformats.org/officeDocument/2006/bibliography"/>
   </ds:schemaRefs>

</xml_diff>

<commit_message>
Internal version 5.0 TFS 413.
git-tfs-id: [https://tfs.omnicloud.local/tfs/cco%20program/]$/eCoaching_V2;C32723
</commit_message>
<xml_diff>
--- a/Unit Test/CCO_eCoaching_Quality_Load_DB_UTD.docx
+++ b/Unit Test/CCO_eCoaching_Quality_Load_DB_UTD.docx
@@ -94,7 +94,6 @@
         </w:rPr>
         <w:t xml:space="preserve">CCO </w:t>
       </w:r>
-      <w:proofErr w:type="spellStart"/>
       <w:r>
         <w:rPr>
           <w:b/>
@@ -104,7 +103,6 @@
         </w:rPr>
         <w:t>eCoaching</w:t>
       </w:r>
-      <w:proofErr w:type="spellEnd"/>
       <w:r>
         <w:rPr>
           <w:b/>
@@ -259,7 +257,7 @@
           <w:sz w:val="18"/>
           <w:szCs w:val="18"/>
         </w:rPr>
-        <w:t>October 31, 2014</w:t>
+        <w:t>August 17, 2015</w:t>
       </w:r>
       <w:r>
         <w:rPr>
@@ -712,13 +710,7 @@
               <w:t xml:space="preserve"> 1</w:t>
             </w:r>
             <w:r>
-              <w:t>3701</w:t>
-            </w:r>
-            <w:r>
-              <w:t xml:space="preserve"> </w:t>
-            </w:r>
-            <w:r>
-              <w:t xml:space="preserve">Revert to use </w:t>
+              <w:t xml:space="preserve">3701 Revert to use </w:t>
             </w:r>
             <w:proofErr w:type="spellStart"/>
             <w:r>
@@ -758,7 +750,20 @@
               <w:right w:val="single" w:sz="6" w:space="0" w:color="C0C0C0"/>
             </w:tcBorders>
           </w:tcPr>
-          <w:p/>
+          <w:p>
+            <w:r>
+              <w:t>0</w:t>
+            </w:r>
+            <w:r>
+              <w:t>8/</w:t>
+            </w:r>
+            <w:r>
+              <w:t>1</w:t>
+            </w:r>
+            <w:r>
+              <w:t>4/2015</w:t>
+            </w:r>
+          </w:p>
         </w:tc>
         <w:tc>
           <w:tcPr>
@@ -770,7 +775,11 @@
               <w:right w:val="single" w:sz="6" w:space="0" w:color="C0C0C0"/>
             </w:tcBorders>
           </w:tcPr>
-          <w:p/>
+          <w:p>
+            <w:r>
+              <w:t>5.0</w:t>
+            </w:r>
+          </w:p>
         </w:tc>
         <w:tc>
           <w:tcPr>
@@ -782,7 +791,11 @@
               <w:right w:val="single" w:sz="6" w:space="0" w:color="C0C0C0"/>
             </w:tcBorders>
           </w:tcPr>
-          <w:p/>
+          <w:p>
+            <w:r>
+              <w:t>TFS- 413 new source Verint-GDIT supervisor in feed.</w:t>
+            </w:r>
+          </w:p>
         </w:tc>
         <w:tc>
           <w:tcPr>
@@ -794,7 +807,11 @@
               <w:right w:val="single" w:sz="6" w:space="0" w:color="C0C0C0"/>
             </w:tcBorders>
           </w:tcPr>
-          <w:p/>
+          <w:p>
+            <w:r>
+              <w:t>Susmitha Palacherla</w:t>
+            </w:r>
+          </w:p>
         </w:tc>
       </w:tr>
     </w:tbl>
@@ -814,6 +831,8 @@
       <w:r>
         <w:br w:type="page"/>
       </w:r>
+      <w:bookmarkStart w:id="15" w:name="_GoBack"/>
+      <w:bookmarkEnd w:id="15"/>
     </w:p>
     <w:p/>
     <w:sdt>
@@ -870,7 +889,7 @@
           <w:r>
             <w:fldChar w:fldCharType="separate"/>
           </w:r>
-          <w:hyperlink w:anchor="_Toc402517783" w:history="1">
+          <w:hyperlink w:anchor="_Toc426462079" w:history="1">
             <w:r>
               <w:rPr>
                 <w:rStyle w:val="Hyperlink"/>
@@ -913,7 +932,7 @@
                 <w:noProof/>
                 <w:webHidden/>
               </w:rPr>
-              <w:instrText xml:space="preserve"> PAGEREF _Toc402517783 \h </w:instrText>
+              <w:instrText xml:space="preserve"> PAGEREF _Toc426462079 \h </w:instrText>
             </w:r>
             <w:r>
               <w:rPr>
@@ -958,7 +977,7 @@
               <w:szCs w:val="22"/>
             </w:rPr>
           </w:pPr>
-          <w:hyperlink w:anchor="_Toc402517784" w:history="1">
+          <w:hyperlink w:anchor="_Toc426462080" w:history="1">
             <w:r>
               <w:rPr>
                 <w:rStyle w:val="Hyperlink"/>
@@ -1001,7 +1020,7 @@
                 <w:noProof/>
                 <w:webHidden/>
               </w:rPr>
-              <w:instrText xml:space="preserve"> PAGEREF _Toc402517784 \h </w:instrText>
+              <w:instrText xml:space="preserve"> PAGEREF _Toc426462080 \h </w:instrText>
             </w:r>
             <w:r>
               <w:rPr>
@@ -1046,7 +1065,7 @@
               <w:szCs w:val="22"/>
             </w:rPr>
           </w:pPr>
-          <w:hyperlink w:anchor="_Toc402517785" w:history="1">
+          <w:hyperlink w:anchor="_Toc426462081" w:history="1">
             <w:r>
               <w:rPr>
                 <w:rStyle w:val="Hyperlink"/>
@@ -1089,7 +1108,7 @@
                 <w:noProof/>
                 <w:webHidden/>
               </w:rPr>
-              <w:instrText xml:space="preserve"> PAGEREF _Toc402517785 \h </w:instrText>
+              <w:instrText xml:space="preserve"> PAGEREF _Toc426462081 \h </w:instrText>
             </w:r>
             <w:r>
               <w:rPr>
@@ -1134,7 +1153,7 @@
               <w:szCs w:val="22"/>
             </w:rPr>
           </w:pPr>
-          <w:hyperlink w:anchor="_Toc402517786" w:history="1">
+          <w:hyperlink w:anchor="_Toc426462082" w:history="1">
             <w:r>
               <w:rPr>
                 <w:rStyle w:val="Hyperlink"/>
@@ -1177,7 +1196,7 @@
                 <w:noProof/>
                 <w:webHidden/>
               </w:rPr>
-              <w:instrText xml:space="preserve"> PAGEREF _Toc402517786 \h </w:instrText>
+              <w:instrText xml:space="preserve"> PAGEREF _Toc426462082 \h </w:instrText>
             </w:r>
             <w:r>
               <w:rPr>
@@ -1198,6 +1217,94 @@
                 <w:webHidden/>
               </w:rPr>
               <w:t>9</w:t>
+            </w:r>
+            <w:r>
+              <w:rPr>
+                <w:noProof/>
+                <w:webHidden/>
+              </w:rPr>
+              <w:fldChar w:fldCharType="end"/>
+            </w:r>
+          </w:hyperlink>
+        </w:p>
+        <w:p>
+          <w:pPr>
+            <w:pStyle w:val="TOC2"/>
+            <w:tabs>
+              <w:tab w:val="left" w:pos="660"/>
+              <w:tab w:val="right" w:leader="dot" w:pos="13670"/>
+            </w:tabs>
+            <w:rPr>
+              <w:rFonts w:asciiTheme="minorHAnsi" w:eastAsiaTheme="minorEastAsia" w:hAnsiTheme="minorHAnsi" w:cstheme="minorBidi"/>
+              <w:noProof/>
+              <w:sz w:val="22"/>
+              <w:szCs w:val="22"/>
+            </w:rPr>
+          </w:pPr>
+          <w:hyperlink w:anchor="_Toc426462083" w:history="1">
+            <w:r>
+              <w:rPr>
+                <w:rStyle w:val="Hyperlink"/>
+                <w:noProof/>
+              </w:rPr>
+              <w:t>5.</w:t>
+            </w:r>
+            <w:r>
+              <w:rPr>
+                <w:rFonts w:asciiTheme="minorHAnsi" w:eastAsiaTheme="minorEastAsia" w:hAnsiTheme="minorHAnsi" w:cstheme="minorBidi"/>
+                <w:noProof/>
+                <w:sz w:val="22"/>
+                <w:szCs w:val="22"/>
+              </w:rPr>
+              <w:tab/>
+            </w:r>
+            <w:r>
+              <w:rPr>
+                <w:rStyle w:val="Hyperlink"/>
+                <w:noProof/>
+              </w:rPr>
+              <w:t>TFS 413 New source Verint-GDIT Supervisor in Quality feed</w:t>
+            </w:r>
+            <w:r>
+              <w:rPr>
+                <w:noProof/>
+                <w:webHidden/>
+              </w:rPr>
+              <w:tab/>
+            </w:r>
+            <w:r>
+              <w:rPr>
+                <w:noProof/>
+                <w:webHidden/>
+              </w:rPr>
+              <w:fldChar w:fldCharType="begin"/>
+            </w:r>
+            <w:r>
+              <w:rPr>
+                <w:noProof/>
+                <w:webHidden/>
+              </w:rPr>
+              <w:instrText xml:space="preserve"> PAGEREF _Toc426462083 \h </w:instrText>
+            </w:r>
+            <w:r>
+              <w:rPr>
+                <w:noProof/>
+                <w:webHidden/>
+              </w:rPr>
+            </w:r>
+            <w:r>
+              <w:rPr>
+                <w:noProof/>
+                <w:webHidden/>
+              </w:rPr>
+              <w:fldChar w:fldCharType="separate"/>
+            </w:r>
+            <w:r>
+              <w:rPr>
+                <w:noProof/>
+                <w:webHidden/>
+              </w:rPr>
+              <w:t>10</w:t>
             </w:r>
             <w:r>
               <w:rPr>
@@ -1226,15 +1333,6 @@
           <w:sz w:val="18"/>
         </w:rPr>
       </w:pPr>
-    </w:p>
-    <w:p/>
-    <w:p/>
-    <w:p/>
-    <w:p/>
-    <w:p/>
-    <w:p>
-      <w:bookmarkStart w:id="15" w:name="_GoBack"/>
-      <w:bookmarkEnd w:id="15"/>
     </w:p>
     <w:p/>
     <w:p/>
@@ -1265,6 +1363,12 @@
     <w:p/>
     <w:p/>
     <w:p/>
+    <w:p/>
+    <w:p/>
+    <w:p/>
+    <w:p/>
+    <w:p/>
+    <w:p/>
     <w:p>
       <w:pPr>
         <w:pStyle w:val="Heading2"/>
@@ -1273,8 +1377,8 @@
           <w:numId w:val="44"/>
         </w:numPr>
       </w:pPr>
-      <w:bookmarkStart w:id="16" w:name="_Toc391395339"/>
-      <w:bookmarkStart w:id="17" w:name="_Toc402517783"/>
+      <w:bookmarkStart w:id="16" w:name="_Toc426462079"/>
+      <w:bookmarkStart w:id="17" w:name="_Toc391395339"/>
       <w:r>
         <w:t>SCR 12</w:t>
       </w:r>
@@ -1293,13 +1397,13 @@
       <w:r>
         <w:t>value in File list table</w:t>
       </w:r>
-      <w:bookmarkEnd w:id="17"/>
+      <w:bookmarkEnd w:id="16"/>
     </w:p>
     <w:p>
       <w:r>
         <w:t xml:space="preserve"> To move updates for Migrated Users above the employee ID To</w:t>
       </w:r>
-      <w:bookmarkEnd w:id="16"/>
+      <w:bookmarkEnd w:id="17"/>
       <w:r>
         <w:t xml:space="preserve"> table Update</w:t>
       </w:r>
@@ -1672,7 +1776,7 @@
                 <w:rFonts w:asciiTheme="minorHAnsi" w:hAnsiTheme="minorHAnsi"/>
                 <w:bCs/>
               </w:rPr>
-              <w:t>1.</w:t>
+              <w:t>1.1</w:t>
             </w:r>
           </w:p>
         </w:tc>
@@ -1754,7 +1858,7 @@
                 <w:rFonts w:asciiTheme="minorHAnsi" w:hAnsiTheme="minorHAnsi"/>
                 <w:bCs/>
               </w:rPr>
-              <w:t>2.</w:t>
+              <w:t>1.2</w:t>
             </w:r>
           </w:p>
         </w:tc>
@@ -1978,7 +2082,7 @@
           <w:numId w:val="44"/>
         </w:numPr>
       </w:pPr>
-      <w:bookmarkStart w:id="18" w:name="_Toc402517784"/>
+      <w:bookmarkStart w:id="18" w:name="_Toc426462080"/>
       <w:r>
         <w:t>SCRs 12930 and 13054 to load and Display Verint Form name</w:t>
       </w:r>
@@ -2041,6 +2145,7 @@
           </w:tcPr>
           <w:p>
             <w:r>
+              <w:lastRenderedPageBreak/>
               <w:t>Change Type</w:t>
             </w:r>
           </w:p>
@@ -2063,7 +2168,6 @@
           </w:tcPr>
           <w:p>
             <w:r>
-              <w:lastRenderedPageBreak/>
               <w:t>Change Description</w:t>
             </w:r>
           </w:p>
@@ -2450,7 +2554,7 @@
                 <w:rFonts w:asciiTheme="minorHAnsi" w:hAnsiTheme="minorHAnsi"/>
                 <w:bCs/>
               </w:rPr>
-              <w:t>1.</w:t>
+              <w:t>2.1</w:t>
             </w:r>
           </w:p>
         </w:tc>
@@ -2556,7 +2660,7 @@
                 <w:rFonts w:asciiTheme="minorHAnsi" w:hAnsiTheme="minorHAnsi"/>
                 <w:bCs/>
               </w:rPr>
-              <w:t>2.</w:t>
+              <w:t>2.2</w:t>
             </w:r>
           </w:p>
         </w:tc>
@@ -3153,7 +3257,7 @@
           <w:numId w:val="44"/>
         </w:numPr>
       </w:pPr>
-      <w:bookmarkStart w:id="19" w:name="_Toc402517785"/>
+      <w:bookmarkStart w:id="19" w:name="_Toc426462081"/>
       <w:r>
         <w:t xml:space="preserve">SCR </w:t>
       </w:r>
@@ -3304,15 +3408,7 @@
             </w:r>
             <w:proofErr w:type="spellEnd"/>
             <w:r>
-              <w:t xml:space="preserve"> ID to enter during </w:t>
-            </w:r>
-            <w:proofErr w:type="spellStart"/>
-            <w:r>
-              <w:t>ecl</w:t>
-            </w:r>
-            <w:proofErr w:type="spellEnd"/>
-            <w:r>
-              <w:t xml:space="preserve"> submission.</w:t>
+              <w:t xml:space="preserve"> ID to enter during ecl submission.</w:t>
             </w:r>
           </w:p>
         </w:tc>
@@ -3661,7 +3757,7 @@
                 <w:bCs/>
               </w:rPr>
               <w:lastRenderedPageBreak/>
-              <w:t>1.</w:t>
+              <w:t>3.1</w:t>
             </w:r>
           </w:p>
         </w:tc>
@@ -5809,15 +5905,9 @@
           <w:numId w:val="44"/>
         </w:numPr>
       </w:pPr>
-      <w:bookmarkStart w:id="20" w:name="_Toc402517786"/>
+      <w:bookmarkStart w:id="20" w:name="_Toc426462082"/>
       <w:r>
-        <w:t>SCR 1</w:t>
-      </w:r>
-      <w:r>
-        <w:t>3701</w:t>
-      </w:r>
-      <w:r>
-        <w:t xml:space="preserve"> Revert to use </w:t>
+        <w:t xml:space="preserve">SCR 13701 Revert to use </w:t>
       </w:r>
       <w:proofErr w:type="spellStart"/>
       <w:r>
@@ -5915,24 +6005,15 @@
           </w:tcPr>
           <w:p>
             <w:r>
-              <w:t xml:space="preserve">Program has requested that the </w:t>
-            </w:r>
-            <w:r>
-              <w:t xml:space="preserve">IQA logs </w:t>
+              <w:t xml:space="preserve">Program has requested that the IQA logs </w:t>
             </w:r>
             <w:proofErr w:type="spellStart"/>
             <w:r>
-              <w:t>from</w:t>
-            </w:r>
-            <w:r>
-              <w:t>Verint</w:t>
+              <w:t>fromVerint</w:t>
             </w:r>
             <w:proofErr w:type="spellEnd"/>
             <w:r>
-              <w:t xml:space="preserve"> </w:t>
-            </w:r>
-            <w:r>
-              <w:t xml:space="preserve">be loaded into </w:t>
+              <w:t xml:space="preserve"> be loaded into </w:t>
             </w:r>
             <w:proofErr w:type="gramStart"/>
             <w:r>
@@ -6068,18 +6149,7 @@
           </w:tcPr>
           <w:p>
             <w:r>
-              <w:t xml:space="preserve">Loaded test file </w:t>
-            </w:r>
-            <w:r>
-              <w:t xml:space="preserve">with a test record that had the same journal id and submitter id as an existing </w:t>
-            </w:r>
-            <w:proofErr w:type="spellStart"/>
-            <w:r>
-              <w:t>ecl</w:t>
-            </w:r>
-            <w:proofErr w:type="spellEnd"/>
-            <w:r>
-              <w:t xml:space="preserve"> and verified that it was loaded into the </w:t>
+              <w:t xml:space="preserve">Loaded test file with a test record that had the same journal id and submitter id as an existing ecl and verified that it was loaded into the </w:t>
             </w:r>
             <w:proofErr w:type="spellStart"/>
             <w:r>
@@ -6231,7 +6301,7 @@
                 <w:rFonts w:asciiTheme="minorHAnsi" w:hAnsiTheme="minorHAnsi"/>
                 <w:bCs/>
               </w:rPr>
-              <w:t>1.</w:t>
+              <w:t>4.1</w:t>
             </w:r>
           </w:p>
         </w:tc>
@@ -6340,16 +6410,7 @@
           </w:p>
           <w:p>
             <w:r>
-              <w:t>New</w:t>
-            </w:r>
-            <w:r>
-              <w:t xml:space="preserve"> record </w:t>
-            </w:r>
-            <w:r>
-              <w:t xml:space="preserve">with new </w:t>
-            </w:r>
-            <w:r>
-              <w:t xml:space="preserve"> </w:t>
+              <w:t xml:space="preserve">New record with new  </w:t>
             </w:r>
             <w:proofErr w:type="spellStart"/>
             <w:r>
@@ -6357,10 +6418,7 @@
             </w:r>
             <w:proofErr w:type="spellEnd"/>
             <w:r>
-              <w:t xml:space="preserve"> </w:t>
-            </w:r>
-            <w:r>
-              <w:t xml:space="preserve">- </w:t>
+              <w:t xml:space="preserve"> - </w:t>
             </w:r>
             <w:r>
               <w:t>15523</w:t>
@@ -6373,13 +6431,7 @@
             </w:r>
             <w:proofErr w:type="spellEnd"/>
             <w:r>
-              <w:t xml:space="preserve"> </w:t>
-            </w:r>
-            <w:r>
-              <w:t>–</w:t>
-            </w:r>
-            <w:r>
-              <w:t xml:space="preserve"> </w:t>
+              <w:t xml:space="preserve"> – </w:t>
             </w:r>
             <w:r>
               <w:t>2222214399</w:t>
@@ -6500,6 +6552,3631 @@
                 <w:bCs/>
               </w:rPr>
             </w:pPr>
+          </w:p>
+        </w:tc>
+        <w:tc>
+          <w:tcPr>
+            <w:tcW w:w="2880" w:type="dxa"/>
+          </w:tcPr>
+          <w:p>
+            <w:pPr>
+              <w:rPr>
+                <w:rFonts w:asciiTheme="minorHAnsi" w:hAnsiTheme="minorHAnsi"/>
+                <w:bCs/>
+              </w:rPr>
+            </w:pPr>
+          </w:p>
+        </w:tc>
+      </w:tr>
+      <w:tr>
+        <w:trPr>
+          <w:cantSplit/>
+        </w:trPr>
+        <w:tc>
+          <w:tcPr>
+            <w:tcW w:w="900" w:type="dxa"/>
+          </w:tcPr>
+          <w:p>
+            <w:pPr>
+              <w:rPr>
+                <w:rFonts w:asciiTheme="minorHAnsi" w:hAnsiTheme="minorHAnsi"/>
+                <w:bCs/>
+              </w:rPr>
+            </w:pPr>
+          </w:p>
+        </w:tc>
+        <w:tc>
+          <w:tcPr>
+            <w:tcW w:w="3960" w:type="dxa"/>
+          </w:tcPr>
+          <w:p>
+            <w:pPr>
+              <w:rPr>
+                <w:rFonts w:asciiTheme="minorHAnsi" w:hAnsiTheme="minorHAnsi"/>
+                <w:bCs/>
+              </w:rPr>
+            </w:pPr>
+          </w:p>
+        </w:tc>
+        <w:tc>
+          <w:tcPr>
+            <w:tcW w:w="4500" w:type="dxa"/>
+          </w:tcPr>
+          <w:p>
+            <w:pPr>
+              <w:rPr>
+                <w:rFonts w:asciiTheme="minorHAnsi" w:hAnsiTheme="minorHAnsi"/>
+                <w:bCs/>
+              </w:rPr>
+            </w:pPr>
+          </w:p>
+        </w:tc>
+        <w:tc>
+          <w:tcPr>
+            <w:tcW w:w="1260" w:type="dxa"/>
+          </w:tcPr>
+          <w:p>
+            <w:pPr>
+              <w:rPr>
+                <w:rFonts w:asciiTheme="minorHAnsi" w:hAnsiTheme="minorHAnsi"/>
+                <w:bCs/>
+              </w:rPr>
+            </w:pPr>
+          </w:p>
+        </w:tc>
+        <w:tc>
+          <w:tcPr>
+            <w:tcW w:w="2880" w:type="dxa"/>
+          </w:tcPr>
+          <w:p>
+            <w:pPr>
+              <w:rPr>
+                <w:rFonts w:asciiTheme="minorHAnsi" w:hAnsiTheme="minorHAnsi"/>
+                <w:bCs/>
+              </w:rPr>
+            </w:pPr>
+          </w:p>
+        </w:tc>
+      </w:tr>
+      <w:tr>
+        <w:trPr>
+          <w:cantSplit/>
+        </w:trPr>
+        <w:tc>
+          <w:tcPr>
+            <w:tcW w:w="900" w:type="dxa"/>
+          </w:tcPr>
+          <w:p>
+            <w:pPr>
+              <w:rPr>
+                <w:rFonts w:asciiTheme="minorHAnsi" w:hAnsiTheme="minorHAnsi"/>
+                <w:bCs/>
+              </w:rPr>
+            </w:pPr>
+          </w:p>
+        </w:tc>
+        <w:tc>
+          <w:tcPr>
+            <w:tcW w:w="3960" w:type="dxa"/>
+          </w:tcPr>
+          <w:p>
+            <w:pPr>
+              <w:rPr>
+                <w:rFonts w:asciiTheme="minorHAnsi" w:hAnsiTheme="minorHAnsi"/>
+                <w:bCs/>
+              </w:rPr>
+            </w:pPr>
+          </w:p>
+        </w:tc>
+        <w:tc>
+          <w:tcPr>
+            <w:tcW w:w="4500" w:type="dxa"/>
+          </w:tcPr>
+          <w:p>
+            <w:pPr>
+              <w:rPr>
+                <w:rFonts w:asciiTheme="minorHAnsi" w:hAnsiTheme="minorHAnsi"/>
+                <w:bCs/>
+              </w:rPr>
+            </w:pPr>
+          </w:p>
+        </w:tc>
+        <w:tc>
+          <w:tcPr>
+            <w:tcW w:w="1260" w:type="dxa"/>
+          </w:tcPr>
+          <w:p>
+            <w:pPr>
+              <w:rPr>
+                <w:rFonts w:asciiTheme="minorHAnsi" w:hAnsiTheme="minorHAnsi"/>
+                <w:bCs/>
+              </w:rPr>
+            </w:pPr>
+          </w:p>
+        </w:tc>
+        <w:tc>
+          <w:tcPr>
+            <w:tcW w:w="2880" w:type="dxa"/>
+          </w:tcPr>
+          <w:p>
+            <w:pPr>
+              <w:rPr>
+                <w:rFonts w:asciiTheme="minorHAnsi" w:hAnsiTheme="minorHAnsi"/>
+                <w:bCs/>
+              </w:rPr>
+            </w:pPr>
+          </w:p>
+        </w:tc>
+      </w:tr>
+    </w:tbl>
+    <w:p/>
+    <w:p/>
+    <w:p>
+      <w:pPr>
+        <w:pStyle w:val="Heading2"/>
+        <w:numPr>
+          <w:ilvl w:val="0"/>
+          <w:numId w:val="44"/>
+        </w:numPr>
+      </w:pPr>
+      <w:bookmarkStart w:id="21" w:name="_Toc426462083"/>
+      <w:r>
+        <w:t>TFS 413 New source Verint-GDIT Supervisor in Quality feed</w:t>
+      </w:r>
+      <w:bookmarkEnd w:id="21"/>
+    </w:p>
+    <w:p/>
+    <w:tbl>
+      <w:tblPr>
+        <w:tblW w:w="0" w:type="auto"/>
+        <w:tblInd w:w="-612" w:type="dxa"/>
+        <w:tblBorders>
+          <w:top w:val="single" w:sz="4" w:space="0" w:color="auto"/>
+          <w:left w:val="single" w:sz="4" w:space="0" w:color="auto"/>
+          <w:bottom w:val="single" w:sz="4" w:space="0" w:color="auto"/>
+          <w:right w:val="single" w:sz="4" w:space="0" w:color="auto"/>
+          <w:insideH w:val="single" w:sz="4" w:space="0" w:color="auto"/>
+          <w:insideV w:val="single" w:sz="4" w:space="0" w:color="auto"/>
+        </w:tblBorders>
+        <w:tblLayout w:type="fixed"/>
+        <w:tblLook w:val="0000" w:firstRow="0" w:lastRow="0" w:firstColumn="0" w:lastColumn="0" w:noHBand="0" w:noVBand="0"/>
+      </w:tblPr>
+      <w:tblGrid>
+        <w:gridCol w:w="2549"/>
+        <w:gridCol w:w="10455"/>
+      </w:tblGrid>
+      <w:tr>
+        <w:trPr>
+          <w:tblHeader/>
+        </w:trPr>
+        <w:tc>
+          <w:tcPr>
+            <w:tcW w:w="2549" w:type="dxa"/>
+            <w:shd w:val="solid" w:color="auto" w:fill="000000"/>
+          </w:tcPr>
+          <w:p>
+            <w:r>
+              <w:t>Item</w:t>
+            </w:r>
+          </w:p>
+        </w:tc>
+        <w:tc>
+          <w:tcPr>
+            <w:tcW w:w="10455" w:type="dxa"/>
+            <w:shd w:val="solid" w:color="auto" w:fill="000000"/>
+          </w:tcPr>
+          <w:p>
+            <w:r>
+              <w:t>Description</w:t>
+            </w:r>
+          </w:p>
+        </w:tc>
+      </w:tr>
+      <w:tr>
+        <w:tc>
+          <w:tcPr>
+            <w:tcW w:w="2549" w:type="dxa"/>
+          </w:tcPr>
+          <w:p>
+            <w:r>
+              <w:t>Change Type</w:t>
+            </w:r>
+          </w:p>
+        </w:tc>
+        <w:tc>
+          <w:tcPr>
+            <w:tcW w:w="10455" w:type="dxa"/>
+          </w:tcPr>
+          <w:p>
+            <w:r>
+              <w:t>Change request</w:t>
+            </w:r>
+          </w:p>
+        </w:tc>
+      </w:tr>
+      <w:tr>
+        <w:tc>
+          <w:tcPr>
+            <w:tcW w:w="2549" w:type="dxa"/>
+          </w:tcPr>
+          <w:p>
+            <w:r>
+              <w:t>Change Description</w:t>
+            </w:r>
+          </w:p>
+        </w:tc>
+        <w:tc>
+          <w:tcPr>
+            <w:tcW w:w="10455" w:type="dxa"/>
+          </w:tcPr>
+          <w:p>
+            <w:r>
+              <w:rPr>
+                <w:rFonts w:ascii="Segoe UI" w:hAnsi="Segoe UI" w:cs="Segoe UI"/>
+                <w:color w:val="000000"/>
+                <w:sz w:val="18"/>
+                <w:szCs w:val="18"/>
+              </w:rPr>
+              <w:t xml:space="preserve">New eCoaching source of Verint-GDIT Supervisor is needed for those Verint-GDIT scorecards coming from IQS which have Supervisor </w:t>
+            </w:r>
+            <w:proofErr w:type="spellStart"/>
+            <w:r>
+              <w:rPr>
+                <w:rFonts w:ascii="Segoe UI" w:hAnsi="Segoe UI" w:cs="Segoe UI"/>
+                <w:color w:val="000000"/>
+                <w:sz w:val="18"/>
+                <w:szCs w:val="18"/>
+              </w:rPr>
+              <w:t>formnames</w:t>
+            </w:r>
+            <w:proofErr w:type="spellEnd"/>
+            <w:r>
+              <w:rPr>
+                <w:rFonts w:ascii="Segoe UI" w:hAnsi="Segoe UI" w:cs="Segoe UI"/>
+                <w:color w:val="000000"/>
+                <w:sz w:val="18"/>
+                <w:szCs w:val="18"/>
+              </w:rPr>
+              <w:t>.</w:t>
+            </w:r>
+          </w:p>
+        </w:tc>
+      </w:tr>
+      <w:tr>
+        <w:tc>
+          <w:tcPr>
+            <w:tcW w:w="2549" w:type="dxa"/>
+          </w:tcPr>
+          <w:p>
+            <w:r>
+              <w:t>Test Environment</w:t>
+            </w:r>
+          </w:p>
+        </w:tc>
+        <w:tc>
+          <w:tcPr>
+            <w:tcW w:w="10455" w:type="dxa"/>
+          </w:tcPr>
+          <w:p>
+            <w:proofErr w:type="spellStart"/>
+            <w:r>
+              <w:t>eCoaching_Dev</w:t>
+            </w:r>
+            <w:proofErr w:type="spellEnd"/>
+            <w:r>
+              <w:t xml:space="preserve"> database on vrivfssdbt02\scord01,1437 </w:t>
+            </w:r>
+          </w:p>
+        </w:tc>
+      </w:tr>
+      <w:tr>
+        <w:tc>
+          <w:tcPr>
+            <w:tcW w:w="2549" w:type="dxa"/>
+          </w:tcPr>
+          <w:p>
+            <w:r>
+              <w:t>Code Modules created/updated</w:t>
+            </w:r>
+          </w:p>
+        </w:tc>
+        <w:tc>
+          <w:tcPr>
+            <w:tcW w:w="10455" w:type="dxa"/>
+          </w:tcPr>
+          <w:p>
+            <w:r>
+              <w:t>Table [EC].[</w:t>
+            </w:r>
+            <w:proofErr w:type="spellStart"/>
+            <w:r>
+              <w:t>DIM_Source</w:t>
+            </w:r>
+            <w:proofErr w:type="spellEnd"/>
+            <w:r>
+              <w:t xml:space="preserve">] table </w:t>
+            </w:r>
+          </w:p>
+          <w:p>
+            <w:r>
+              <w:t>Table [EC].[</w:t>
+            </w:r>
+            <w:proofErr w:type="spellStart"/>
+            <w:r>
+              <w:t>Email_Notifications</w:t>
+            </w:r>
+            <w:proofErr w:type="spellEnd"/>
+            <w:r>
+              <w:t xml:space="preserve">] table </w:t>
+            </w:r>
+          </w:p>
+          <w:p>
+            <w:r>
+              <w:t>Procedure [EC].[</w:t>
+            </w:r>
+            <w:proofErr w:type="spellStart"/>
+            <w:r>
+              <w:t>sp_SelectReviewFrom_Coaching_Log</w:t>
+            </w:r>
+            <w:proofErr w:type="spellEnd"/>
+            <w:r>
+              <w:t xml:space="preserve">] </w:t>
+            </w:r>
+          </w:p>
+          <w:p>
+            <w:r>
+              <w:t xml:space="preserve">Procedure [EC].[sp_SelectCoaching4Contact] </w:t>
+            </w:r>
+          </w:p>
+          <w:p/>
+          <w:p/>
+        </w:tc>
+      </w:tr>
+      <w:tr>
+        <w:tc>
+          <w:tcPr>
+            <w:tcW w:w="2549" w:type="dxa"/>
+          </w:tcPr>
+          <w:p>
+            <w:r>
+              <w:t>Code doc</w:t>
+            </w:r>
+          </w:p>
+        </w:tc>
+        <w:tc>
+          <w:tcPr>
+            <w:tcW w:w="10455" w:type="dxa"/>
+          </w:tcPr>
+          <w:p>
+            <w:proofErr w:type="spellStart"/>
+            <w:r>
+              <w:t>CCO_eCoaching_Quality_Load_Create.sql</w:t>
+            </w:r>
+            <w:proofErr w:type="spellEnd"/>
+            <w:r>
+              <w:t xml:space="preserve"> </w:t>
+            </w:r>
+          </w:p>
+          <w:p>
+            <w:proofErr w:type="spellStart"/>
+            <w:r>
+              <w:t>CCO_eCoaching_Maintenance_Create.sql</w:t>
+            </w:r>
+            <w:proofErr w:type="spellEnd"/>
+          </w:p>
+          <w:p/>
+        </w:tc>
+      </w:tr>
+      <w:tr>
+        <w:tc>
+          <w:tcPr>
+            <w:tcW w:w="2549" w:type="dxa"/>
+          </w:tcPr>
+          <w:p>
+            <w:r>
+              <w:t>Notes</w:t>
+            </w:r>
+          </w:p>
+        </w:tc>
+        <w:tc>
+          <w:tcPr>
+            <w:tcW w:w="10455" w:type="dxa"/>
+          </w:tcPr>
+          <w:p>
+            <w:r>
+              <w:t>Loaded test file</w:t>
+            </w:r>
+            <w:r>
+              <w:t xml:space="preserve"> with records having new source file. Verify that they are loaded into table with </w:t>
+            </w:r>
+            <w:proofErr w:type="spellStart"/>
+            <w:r>
+              <w:t>sourceid</w:t>
+            </w:r>
+            <w:proofErr w:type="spellEnd"/>
+            <w:r>
+              <w:t xml:space="preserve"> 230 and appropriate notifications go out </w:t>
+            </w:r>
+            <w:proofErr w:type="gramStart"/>
+            <w:r>
+              <w:t xml:space="preserve">and </w:t>
+            </w:r>
+            <w:r>
+              <w:t xml:space="preserve"> </w:t>
+            </w:r>
+            <w:proofErr w:type="spellStart"/>
+            <w:r>
+              <w:t>isIQS</w:t>
+            </w:r>
+            <w:proofErr w:type="spellEnd"/>
+            <w:proofErr w:type="gramEnd"/>
+            <w:r>
+              <w:t xml:space="preserve"> is set to 1 in review page.</w:t>
+            </w:r>
+          </w:p>
+        </w:tc>
+      </w:tr>
+    </w:tbl>
+    <w:p/>
+    <w:tbl>
+      <w:tblPr>
+        <w:tblW w:w="13500" w:type="dxa"/>
+        <w:tblInd w:w="-612" w:type="dxa"/>
+        <w:tblBorders>
+          <w:top w:val="double" w:sz="4" w:space="0" w:color="auto"/>
+          <w:left w:val="double" w:sz="4" w:space="0" w:color="auto"/>
+          <w:bottom w:val="double" w:sz="4" w:space="0" w:color="auto"/>
+          <w:right w:val="double" w:sz="4" w:space="0" w:color="auto"/>
+          <w:insideH w:val="single" w:sz="6" w:space="0" w:color="auto"/>
+          <w:insideV w:val="single" w:sz="6" w:space="0" w:color="auto"/>
+        </w:tblBorders>
+        <w:tblLayout w:type="fixed"/>
+        <w:tblLook w:val="0000" w:firstRow="0" w:lastRow="0" w:firstColumn="0" w:lastColumn="0" w:noHBand="0" w:noVBand="0"/>
+      </w:tblPr>
+      <w:tblGrid>
+        <w:gridCol w:w="900"/>
+        <w:gridCol w:w="3960"/>
+        <w:gridCol w:w="4500"/>
+        <w:gridCol w:w="1260"/>
+        <w:gridCol w:w="2880"/>
+      </w:tblGrid>
+      <w:tr>
+        <w:trPr>
+          <w:cantSplit/>
+          <w:tblHeader/>
+        </w:trPr>
+        <w:tc>
+          <w:tcPr>
+            <w:tcW w:w="900" w:type="dxa"/>
+            <w:shd w:val="clear" w:color="auto" w:fill="A6A6A6"/>
+          </w:tcPr>
+          <w:p>
+            <w:pPr>
+              <w:rPr>
+                <w:i/>
+              </w:rPr>
+            </w:pPr>
+            <w:r>
+              <w:t>TEST#</w:t>
+            </w:r>
+          </w:p>
+        </w:tc>
+        <w:tc>
+          <w:tcPr>
+            <w:tcW w:w="3960" w:type="dxa"/>
+            <w:shd w:val="clear" w:color="auto" w:fill="A6A6A6"/>
+          </w:tcPr>
+          <w:p>
+            <w:pPr>
+              <w:rPr>
+                <w:i/>
+              </w:rPr>
+            </w:pPr>
+            <w:r>
+              <w:t>ACTION</w:t>
+            </w:r>
+          </w:p>
+        </w:tc>
+        <w:tc>
+          <w:tcPr>
+            <w:tcW w:w="4500" w:type="dxa"/>
+            <w:shd w:val="clear" w:color="auto" w:fill="A6A6A6"/>
+          </w:tcPr>
+          <w:p>
+            <w:pPr>
+              <w:rPr>
+                <w:i/>
+              </w:rPr>
+            </w:pPr>
+            <w:r>
+              <w:t xml:space="preserve">EXPECTED RESULTS </w:t>
+            </w:r>
+          </w:p>
+        </w:tc>
+        <w:tc>
+          <w:tcPr>
+            <w:tcW w:w="1260" w:type="dxa"/>
+            <w:shd w:val="clear" w:color="auto" w:fill="A6A6A6"/>
+          </w:tcPr>
+          <w:p>
+            <w:pPr>
+              <w:rPr>
+                <w:i/>
+              </w:rPr>
+            </w:pPr>
+            <w:r>
+              <w:t>RESULTS</w:t>
+            </w:r>
+          </w:p>
+          <w:p>
+            <w:pPr>
+              <w:rPr>
+                <w:i/>
+              </w:rPr>
+            </w:pPr>
+            <w:r>
+              <w:t>P/F/I</w:t>
+            </w:r>
+          </w:p>
+        </w:tc>
+        <w:tc>
+          <w:tcPr>
+            <w:tcW w:w="2880" w:type="dxa"/>
+            <w:shd w:val="clear" w:color="auto" w:fill="A6A6A6"/>
+          </w:tcPr>
+          <w:p>
+            <w:pPr>
+              <w:rPr>
+                <w:i/>
+              </w:rPr>
+            </w:pPr>
+            <w:r>
+              <w:t>COMMENTS</w:t>
+            </w:r>
+          </w:p>
+        </w:tc>
+      </w:tr>
+      <w:tr>
+        <w:trPr>
+          <w:cantSplit/>
+        </w:trPr>
+        <w:tc>
+          <w:tcPr>
+            <w:tcW w:w="900" w:type="dxa"/>
+          </w:tcPr>
+          <w:p>
+            <w:pPr>
+              <w:rPr>
+                <w:i/>
+              </w:rPr>
+            </w:pPr>
+            <w:r>
+              <w:rPr>
+                <w:rFonts w:asciiTheme="minorHAnsi" w:hAnsiTheme="minorHAnsi"/>
+                <w:bCs/>
+              </w:rPr>
+              <w:t>5.1</w:t>
+            </w:r>
+          </w:p>
+        </w:tc>
+        <w:tc>
+          <w:tcPr>
+            <w:tcW w:w="3960" w:type="dxa"/>
+          </w:tcPr>
+          <w:p>
+            <w:r>
+              <w:t xml:space="preserve">Loaded </w:t>
+            </w:r>
+            <w:r>
+              <w:t xml:space="preserve">test </w:t>
+            </w:r>
+            <w:r>
+              <w:t xml:space="preserve">file </w:t>
+            </w:r>
+          </w:p>
+          <w:p/>
+          <w:p/>
+          <w:p/>
+          <w:p/>
+        </w:tc>
+        <w:tc>
+          <w:tcPr>
+            <w:tcW w:w="4500" w:type="dxa"/>
+          </w:tcPr>
+          <w:p>
+            <w:r>
+              <w:t xml:space="preserve">Verify that records having source Verint-GDIT supervisor in feed are loaded with </w:t>
+            </w:r>
+            <w:proofErr w:type="spellStart"/>
+            <w:r>
+              <w:t>sourceid</w:t>
+            </w:r>
+            <w:proofErr w:type="spellEnd"/>
+            <w:r>
+              <w:t xml:space="preserve"> 230.</w:t>
+            </w:r>
+          </w:p>
+          <w:p/>
+        </w:tc>
+        <w:tc>
+          <w:tcPr>
+            <w:tcW w:w="1260" w:type="dxa"/>
+          </w:tcPr>
+          <w:p>
+            <w:pPr>
+              <w:rPr>
+                <w:rFonts w:asciiTheme="minorHAnsi" w:hAnsiTheme="minorHAnsi"/>
+                <w:bCs/>
+              </w:rPr>
+            </w:pPr>
+            <w:r>
+              <w:rPr>
+                <w:rFonts w:asciiTheme="minorHAnsi" w:hAnsiTheme="minorHAnsi"/>
+                <w:bCs/>
+              </w:rPr>
+              <w:t xml:space="preserve">17 logs of </w:t>
+            </w:r>
+            <w:proofErr w:type="spellStart"/>
+            <w:r>
+              <w:rPr>
+                <w:rFonts w:asciiTheme="minorHAnsi" w:hAnsiTheme="minorHAnsi"/>
+                <w:bCs/>
+              </w:rPr>
+              <w:t>sourceid</w:t>
+            </w:r>
+            <w:proofErr w:type="spellEnd"/>
+            <w:r>
+              <w:rPr>
+                <w:rFonts w:asciiTheme="minorHAnsi" w:hAnsiTheme="minorHAnsi"/>
+                <w:bCs/>
+              </w:rPr>
+              <w:t xml:space="preserve"> 230</w:t>
+            </w:r>
+          </w:p>
+          <w:p>
+            <w:pPr>
+              <w:rPr>
+                <w:rFonts w:asciiTheme="minorHAnsi" w:hAnsiTheme="minorHAnsi"/>
+                <w:bCs/>
+              </w:rPr>
+            </w:pPr>
+          </w:p>
+          <w:p>
+            <w:pPr>
+              <w:rPr>
+                <w:rFonts w:asciiTheme="minorHAnsi" w:hAnsiTheme="minorHAnsi"/>
+                <w:bCs/>
+              </w:rPr>
+            </w:pPr>
+            <w:r>
+              <w:rPr>
+                <w:rFonts w:asciiTheme="minorHAnsi" w:hAnsiTheme="minorHAnsi"/>
+                <w:bCs/>
+              </w:rPr>
+              <w:t>P</w:t>
+            </w:r>
+          </w:p>
+        </w:tc>
+        <w:tc>
+          <w:tcPr>
+            <w:tcW w:w="2880" w:type="dxa"/>
+          </w:tcPr>
+          <w:p>
+            <w:pPr>
+              <w:rPr>
+                <w:rFonts w:asciiTheme="minorHAnsi" w:hAnsiTheme="minorHAnsi"/>
+                <w:bCs/>
+              </w:rPr>
+            </w:pPr>
+            <w:r>
+              <w:rPr>
+                <w:rFonts w:asciiTheme="minorHAnsi" w:hAnsiTheme="minorHAnsi"/>
+                <w:bCs/>
+              </w:rPr>
+              <w:t>Test_eCL_IQS_Scorecard_20150814.csv.zip.encryp</w:t>
+            </w:r>
+          </w:p>
+        </w:tc>
+      </w:tr>
+      <w:tr>
+        <w:trPr>
+          <w:cantSplit/>
+        </w:trPr>
+        <w:tc>
+          <w:tcPr>
+            <w:tcW w:w="900" w:type="dxa"/>
+          </w:tcPr>
+          <w:p>
+            <w:pPr>
+              <w:rPr>
+                <w:rFonts w:asciiTheme="minorHAnsi" w:hAnsiTheme="minorHAnsi"/>
+                <w:bCs/>
+              </w:rPr>
+            </w:pPr>
+            <w:r>
+              <w:rPr>
+                <w:rFonts w:asciiTheme="minorHAnsi" w:hAnsiTheme="minorHAnsi"/>
+                <w:bCs/>
+              </w:rPr>
+              <w:lastRenderedPageBreak/>
+              <w:t>5.2</w:t>
+            </w:r>
+          </w:p>
+        </w:tc>
+        <w:tc>
+          <w:tcPr>
+            <w:tcW w:w="3960" w:type="dxa"/>
+          </w:tcPr>
+          <w:p>
+            <w:pPr>
+              <w:rPr>
+                <w:rFonts w:asciiTheme="minorHAnsi" w:hAnsiTheme="minorHAnsi"/>
+                <w:bCs/>
+              </w:rPr>
+            </w:pPr>
+            <w:r>
+              <w:rPr>
+                <w:rFonts w:asciiTheme="minorHAnsi" w:hAnsiTheme="minorHAnsi"/>
+                <w:bCs/>
+              </w:rPr>
+              <w:t>Test Notification for a source 230 log at pending acknowledgement.</w:t>
+            </w:r>
+          </w:p>
+          <w:p>
+            <w:pPr>
+              <w:rPr>
+                <w:rFonts w:asciiTheme="minorHAnsi" w:hAnsiTheme="minorHAnsi"/>
+                <w:bCs/>
+              </w:rPr>
+            </w:pPr>
+          </w:p>
+          <w:p>
+            <w:pPr>
+              <w:overflowPunct/>
+              <w:textAlignment w:val="auto"/>
+              <w:rPr>
+                <w:rFonts w:ascii="Courier New" w:hAnsi="Courier New" w:cs="Courier New"/>
+                <w:noProof/>
+              </w:rPr>
+            </w:pPr>
+            <w:r>
+              <w:rPr>
+                <w:rFonts w:ascii="Courier New" w:hAnsi="Courier New" w:cs="Courier New"/>
+                <w:noProof/>
+                <w:color w:val="0000FF"/>
+              </w:rPr>
+              <w:t>select</w:t>
+            </w:r>
+            <w:r>
+              <w:rPr>
+                <w:rFonts w:ascii="Courier New" w:hAnsi="Courier New" w:cs="Courier New"/>
+                <w:noProof/>
+              </w:rPr>
+              <w:t xml:space="preserve"> </w:t>
+            </w:r>
+            <w:r>
+              <w:rPr>
+                <w:rFonts w:ascii="Courier New" w:hAnsi="Courier New" w:cs="Courier New"/>
+                <w:noProof/>
+                <w:color w:val="808080"/>
+              </w:rPr>
+              <w:t>*</w:t>
+            </w:r>
+            <w:r>
+              <w:rPr>
+                <w:rFonts w:ascii="Courier New" w:hAnsi="Courier New" w:cs="Courier New"/>
+                <w:noProof/>
+              </w:rPr>
+              <w:t xml:space="preserve"> </w:t>
+            </w:r>
+            <w:r>
+              <w:rPr>
+                <w:rFonts w:ascii="Courier New" w:hAnsi="Courier New" w:cs="Courier New"/>
+                <w:noProof/>
+                <w:color w:val="0000FF"/>
+              </w:rPr>
+              <w:t>from</w:t>
+            </w:r>
+            <w:r>
+              <w:rPr>
+                <w:rFonts w:ascii="Courier New" w:hAnsi="Courier New" w:cs="Courier New"/>
+                <w:noProof/>
+              </w:rPr>
+              <w:t xml:space="preserve"> ec</w:t>
+            </w:r>
+            <w:r>
+              <w:rPr>
+                <w:rFonts w:ascii="Courier New" w:hAnsi="Courier New" w:cs="Courier New"/>
+                <w:noProof/>
+                <w:color w:val="808080"/>
+              </w:rPr>
+              <w:t>.</w:t>
+            </w:r>
+            <w:r>
+              <w:rPr>
+                <w:rFonts w:ascii="Courier New" w:hAnsi="Courier New" w:cs="Courier New"/>
+                <w:noProof/>
+              </w:rPr>
+              <w:t>employee_hierarchy</w:t>
+            </w:r>
+          </w:p>
+          <w:p>
+            <w:pPr>
+              <w:overflowPunct/>
+              <w:textAlignment w:val="auto"/>
+              <w:rPr>
+                <w:rFonts w:ascii="Courier New" w:hAnsi="Courier New" w:cs="Courier New"/>
+                <w:noProof/>
+                <w:color w:val="FF0000"/>
+              </w:rPr>
+            </w:pPr>
+            <w:r>
+              <w:rPr>
+                <w:rFonts w:ascii="Courier New" w:hAnsi="Courier New" w:cs="Courier New"/>
+                <w:noProof/>
+                <w:color w:val="0000FF"/>
+              </w:rPr>
+              <w:t>where</w:t>
+            </w:r>
+            <w:r>
+              <w:rPr>
+                <w:rFonts w:ascii="Courier New" w:hAnsi="Courier New" w:cs="Courier New"/>
+                <w:noProof/>
+              </w:rPr>
+              <w:t xml:space="preserve"> emp_id </w:t>
+            </w:r>
+            <w:r>
+              <w:rPr>
+                <w:rFonts w:ascii="Courier New" w:hAnsi="Courier New" w:cs="Courier New"/>
+                <w:noProof/>
+                <w:color w:val="808080"/>
+              </w:rPr>
+              <w:t>=</w:t>
+            </w:r>
+            <w:r>
+              <w:rPr>
+                <w:rFonts w:ascii="Courier New" w:hAnsi="Courier New" w:cs="Courier New"/>
+                <w:noProof/>
+              </w:rPr>
+              <w:t xml:space="preserve"> </w:t>
+            </w:r>
+            <w:r>
+              <w:rPr>
+                <w:rFonts w:ascii="Courier New" w:hAnsi="Courier New" w:cs="Courier New"/>
+                <w:noProof/>
+                <w:color w:val="FF0000"/>
+              </w:rPr>
+              <w:t>'404432'</w:t>
+            </w:r>
+          </w:p>
+          <w:p>
+            <w:pPr>
+              <w:overflowPunct/>
+              <w:textAlignment w:val="auto"/>
+              <w:rPr>
+                <w:rFonts w:ascii="Courier New" w:hAnsi="Courier New" w:cs="Courier New"/>
+                <w:noProof/>
+                <w:color w:val="FF0000"/>
+              </w:rPr>
+            </w:pPr>
+          </w:p>
+          <w:p>
+            <w:pPr>
+              <w:overflowPunct/>
+              <w:textAlignment w:val="auto"/>
+              <w:rPr>
+                <w:rFonts w:ascii="Courier New" w:hAnsi="Courier New" w:cs="Courier New"/>
+                <w:noProof/>
+              </w:rPr>
+            </w:pPr>
+            <w:r>
+              <w:rPr>
+                <w:rFonts w:ascii="Courier New" w:hAnsi="Courier New" w:cs="Courier New"/>
+                <w:noProof/>
+                <w:color w:val="0000FF"/>
+              </w:rPr>
+              <w:t>Update</w:t>
+            </w:r>
+            <w:r>
+              <w:rPr>
+                <w:rFonts w:ascii="Courier New" w:hAnsi="Courier New" w:cs="Courier New"/>
+                <w:noProof/>
+              </w:rPr>
+              <w:t xml:space="preserve">  ec</w:t>
+            </w:r>
+            <w:r>
+              <w:rPr>
+                <w:rFonts w:ascii="Courier New" w:hAnsi="Courier New" w:cs="Courier New"/>
+                <w:noProof/>
+                <w:color w:val="808080"/>
+              </w:rPr>
+              <w:t>.</w:t>
+            </w:r>
+            <w:r>
+              <w:rPr>
+                <w:rFonts w:ascii="Courier New" w:hAnsi="Courier New" w:cs="Courier New"/>
+                <w:noProof/>
+              </w:rPr>
+              <w:t>employee_hierarchy</w:t>
+            </w:r>
+          </w:p>
+          <w:p>
+            <w:pPr>
+              <w:overflowPunct/>
+              <w:textAlignment w:val="auto"/>
+              <w:rPr>
+                <w:rFonts w:ascii="Courier New" w:hAnsi="Courier New" w:cs="Courier New"/>
+                <w:noProof/>
+              </w:rPr>
+            </w:pPr>
+            <w:r>
+              <w:rPr>
+                <w:rFonts w:ascii="Courier New" w:hAnsi="Courier New" w:cs="Courier New"/>
+                <w:noProof/>
+                <w:color w:val="0000FF"/>
+              </w:rPr>
+              <w:t>set</w:t>
+            </w:r>
+            <w:r>
+              <w:rPr>
+                <w:rFonts w:ascii="Courier New" w:hAnsi="Courier New" w:cs="Courier New"/>
+                <w:noProof/>
+              </w:rPr>
+              <w:t xml:space="preserve"> </w:t>
+            </w:r>
+          </w:p>
+          <w:p>
+            <w:pPr>
+              <w:overflowPunct/>
+              <w:textAlignment w:val="auto"/>
+              <w:rPr>
+                <w:rFonts w:ascii="Courier New" w:hAnsi="Courier New" w:cs="Courier New"/>
+                <w:noProof/>
+                <w:color w:val="FF0000"/>
+              </w:rPr>
+            </w:pPr>
+            <w:r>
+              <w:rPr>
+                <w:rFonts w:ascii="Courier New" w:hAnsi="Courier New" w:cs="Courier New"/>
+                <w:noProof/>
+              </w:rPr>
+              <w:t>emp_email</w:t>
+            </w:r>
+            <w:r>
+              <w:rPr>
+                <w:rFonts w:ascii="Courier New" w:hAnsi="Courier New" w:cs="Courier New"/>
+                <w:noProof/>
+                <w:color w:val="808080"/>
+              </w:rPr>
+              <w:t>=</w:t>
+            </w:r>
+            <w:r>
+              <w:rPr>
+                <w:rFonts w:ascii="Courier New" w:hAnsi="Courier New" w:cs="Courier New"/>
+                <w:noProof/>
+              </w:rPr>
+              <w:t xml:space="preserve"> </w:t>
+            </w:r>
+            <w:r>
+              <w:rPr>
+                <w:rFonts w:ascii="Courier New" w:hAnsi="Courier New" w:cs="Courier New"/>
+                <w:noProof/>
+                <w:color w:val="FF0000"/>
+              </w:rPr>
+              <w:t>'susmitha.palacherla@gdit.com'</w:t>
+            </w:r>
+          </w:p>
+          <w:p>
+            <w:pPr>
+              <w:overflowPunct/>
+              <w:textAlignment w:val="auto"/>
+              <w:rPr>
+                <w:rFonts w:ascii="Courier New" w:hAnsi="Courier New" w:cs="Courier New"/>
+                <w:noProof/>
+                <w:color w:val="FF0000"/>
+              </w:rPr>
+            </w:pPr>
+            <w:r>
+              <w:rPr>
+                <w:rFonts w:ascii="Courier New" w:hAnsi="Courier New" w:cs="Courier New"/>
+                <w:noProof/>
+                <w:color w:val="808080"/>
+              </w:rPr>
+              <w:t>,</w:t>
+            </w:r>
+            <w:r>
+              <w:rPr>
+                <w:rFonts w:ascii="Courier New" w:hAnsi="Courier New" w:cs="Courier New"/>
+                <w:noProof/>
+              </w:rPr>
+              <w:t>sup_email</w:t>
+            </w:r>
+            <w:r>
+              <w:rPr>
+                <w:rFonts w:ascii="Courier New" w:hAnsi="Courier New" w:cs="Courier New"/>
+                <w:noProof/>
+                <w:color w:val="808080"/>
+              </w:rPr>
+              <w:t>=</w:t>
+            </w:r>
+            <w:r>
+              <w:rPr>
+                <w:rFonts w:ascii="Courier New" w:hAnsi="Courier New" w:cs="Courier New"/>
+                <w:noProof/>
+              </w:rPr>
+              <w:t xml:space="preserve"> </w:t>
+            </w:r>
+            <w:r>
+              <w:rPr>
+                <w:rFonts w:ascii="Courier New" w:hAnsi="Courier New" w:cs="Courier New"/>
+                <w:noProof/>
+                <w:color w:val="FF0000"/>
+              </w:rPr>
+              <w:t>'susmitha.palacherla@gdit.com'</w:t>
+            </w:r>
+          </w:p>
+          <w:p>
+            <w:pPr>
+              <w:overflowPunct/>
+              <w:textAlignment w:val="auto"/>
+              <w:rPr>
+                <w:rFonts w:ascii="Courier New" w:hAnsi="Courier New" w:cs="Courier New"/>
+                <w:noProof/>
+                <w:color w:val="FF0000"/>
+              </w:rPr>
+            </w:pPr>
+            <w:r>
+              <w:rPr>
+                <w:rFonts w:ascii="Courier New" w:hAnsi="Courier New" w:cs="Courier New"/>
+                <w:noProof/>
+                <w:color w:val="808080"/>
+              </w:rPr>
+              <w:t>,</w:t>
+            </w:r>
+            <w:r>
+              <w:rPr>
+                <w:rFonts w:ascii="Courier New" w:hAnsi="Courier New" w:cs="Courier New"/>
+                <w:noProof/>
+              </w:rPr>
+              <w:t>mgr_email</w:t>
+            </w:r>
+            <w:r>
+              <w:rPr>
+                <w:rFonts w:ascii="Courier New" w:hAnsi="Courier New" w:cs="Courier New"/>
+                <w:noProof/>
+                <w:color w:val="808080"/>
+              </w:rPr>
+              <w:t>=</w:t>
+            </w:r>
+            <w:r>
+              <w:rPr>
+                <w:rFonts w:ascii="Courier New" w:hAnsi="Courier New" w:cs="Courier New"/>
+                <w:noProof/>
+              </w:rPr>
+              <w:t xml:space="preserve"> </w:t>
+            </w:r>
+            <w:r>
+              <w:rPr>
+                <w:rFonts w:ascii="Courier New" w:hAnsi="Courier New" w:cs="Courier New"/>
+                <w:noProof/>
+                <w:color w:val="FF0000"/>
+              </w:rPr>
+              <w:t>'susmitha.palacherla@gdit.com'</w:t>
+            </w:r>
+          </w:p>
+          <w:p>
+            <w:pPr>
+              <w:overflowPunct/>
+              <w:textAlignment w:val="auto"/>
+              <w:rPr>
+                <w:rFonts w:ascii="Courier New" w:hAnsi="Courier New" w:cs="Courier New"/>
+                <w:noProof/>
+                <w:color w:val="FF0000"/>
+              </w:rPr>
+            </w:pPr>
+            <w:r>
+              <w:rPr>
+                <w:rFonts w:ascii="Courier New" w:hAnsi="Courier New" w:cs="Courier New"/>
+                <w:noProof/>
+                <w:color w:val="0000FF"/>
+              </w:rPr>
+              <w:t>where</w:t>
+            </w:r>
+            <w:r>
+              <w:rPr>
+                <w:rFonts w:ascii="Courier New" w:hAnsi="Courier New" w:cs="Courier New"/>
+                <w:noProof/>
+              </w:rPr>
+              <w:t xml:space="preserve"> emp_id </w:t>
+            </w:r>
+            <w:r>
+              <w:rPr>
+                <w:rFonts w:ascii="Courier New" w:hAnsi="Courier New" w:cs="Courier New"/>
+                <w:noProof/>
+                <w:color w:val="808080"/>
+              </w:rPr>
+              <w:t>=</w:t>
+            </w:r>
+            <w:r>
+              <w:rPr>
+                <w:rFonts w:ascii="Courier New" w:hAnsi="Courier New" w:cs="Courier New"/>
+                <w:noProof/>
+              </w:rPr>
+              <w:t xml:space="preserve"> </w:t>
+            </w:r>
+            <w:r>
+              <w:rPr>
+                <w:rFonts w:ascii="Courier New" w:hAnsi="Courier New" w:cs="Courier New"/>
+                <w:noProof/>
+                <w:color w:val="FF0000"/>
+              </w:rPr>
+              <w:t>'404432'</w:t>
+            </w:r>
+          </w:p>
+          <w:p>
+            <w:pPr>
+              <w:overflowPunct/>
+              <w:textAlignment w:val="auto"/>
+              <w:rPr>
+                <w:rFonts w:ascii="Courier New" w:hAnsi="Courier New" w:cs="Courier New"/>
+                <w:noProof/>
+                <w:color w:val="FF0000"/>
+              </w:rPr>
+            </w:pPr>
+          </w:p>
+          <w:p>
+            <w:pPr>
+              <w:overflowPunct/>
+              <w:textAlignment w:val="auto"/>
+              <w:rPr>
+                <w:rFonts w:ascii="Courier New" w:hAnsi="Courier New" w:cs="Courier New"/>
+                <w:noProof/>
+                <w:color w:val="FF0000"/>
+              </w:rPr>
+            </w:pPr>
+          </w:p>
+          <w:p>
+            <w:pPr>
+              <w:overflowPunct/>
+              <w:textAlignment w:val="auto"/>
+              <w:rPr>
+                <w:rFonts w:ascii="Courier New" w:hAnsi="Courier New" w:cs="Courier New"/>
+                <w:noProof/>
+              </w:rPr>
+            </w:pPr>
+          </w:p>
+          <w:p>
+            <w:pPr>
+              <w:overflowPunct/>
+              <w:textAlignment w:val="auto"/>
+              <w:rPr>
+                <w:rFonts w:ascii="Courier New" w:hAnsi="Courier New" w:cs="Courier New"/>
+                <w:noProof/>
+              </w:rPr>
+            </w:pPr>
+            <w:r>
+              <w:rPr>
+                <w:rFonts w:ascii="Courier New" w:hAnsi="Courier New" w:cs="Courier New"/>
+                <w:noProof/>
+                <w:color w:val="0000FF"/>
+              </w:rPr>
+              <w:t>update</w:t>
+            </w:r>
+            <w:r>
+              <w:rPr>
+                <w:rFonts w:ascii="Courier New" w:hAnsi="Courier New" w:cs="Courier New"/>
+                <w:noProof/>
+              </w:rPr>
+              <w:t xml:space="preserve"> [eCoachingDev]</w:t>
+            </w:r>
+            <w:r>
+              <w:rPr>
+                <w:rFonts w:ascii="Courier New" w:hAnsi="Courier New" w:cs="Courier New"/>
+                <w:noProof/>
+                <w:color w:val="808080"/>
+              </w:rPr>
+              <w:t>.</w:t>
+            </w:r>
+            <w:r>
+              <w:rPr>
+                <w:rFonts w:ascii="Courier New" w:hAnsi="Courier New" w:cs="Courier New"/>
+                <w:noProof/>
+              </w:rPr>
+              <w:t>[EC]</w:t>
+            </w:r>
+            <w:r>
+              <w:rPr>
+                <w:rFonts w:ascii="Courier New" w:hAnsi="Courier New" w:cs="Courier New"/>
+                <w:noProof/>
+                <w:color w:val="808080"/>
+              </w:rPr>
+              <w:t>.</w:t>
+            </w:r>
+            <w:r>
+              <w:rPr>
+                <w:rFonts w:ascii="Courier New" w:hAnsi="Courier New" w:cs="Courier New"/>
+                <w:noProof/>
+              </w:rPr>
+              <w:t>[Coaching_Log]</w:t>
+            </w:r>
+          </w:p>
+          <w:p>
+            <w:pPr>
+              <w:overflowPunct/>
+              <w:textAlignment w:val="auto"/>
+              <w:rPr>
+                <w:rFonts w:ascii="Courier New" w:hAnsi="Courier New" w:cs="Courier New"/>
+                <w:noProof/>
+              </w:rPr>
+            </w:pPr>
+            <w:r>
+              <w:rPr>
+                <w:rFonts w:ascii="Courier New" w:hAnsi="Courier New" w:cs="Courier New"/>
+                <w:noProof/>
+                <w:color w:val="0000FF"/>
+              </w:rPr>
+              <w:t>set</w:t>
+            </w:r>
+            <w:r>
+              <w:rPr>
+                <w:rFonts w:ascii="Courier New" w:hAnsi="Courier New" w:cs="Courier New"/>
+                <w:noProof/>
+              </w:rPr>
+              <w:t xml:space="preserve"> emailsent </w:t>
+            </w:r>
+            <w:r>
+              <w:rPr>
+                <w:rFonts w:ascii="Courier New" w:hAnsi="Courier New" w:cs="Courier New"/>
+                <w:noProof/>
+                <w:color w:val="808080"/>
+              </w:rPr>
+              <w:t>=</w:t>
+            </w:r>
+            <w:r>
+              <w:rPr>
+                <w:rFonts w:ascii="Courier New" w:hAnsi="Courier New" w:cs="Courier New"/>
+                <w:noProof/>
+              </w:rPr>
+              <w:t xml:space="preserve"> 0</w:t>
+            </w:r>
+          </w:p>
+          <w:p>
+            <w:pPr>
+              <w:overflowPunct/>
+              <w:textAlignment w:val="auto"/>
+              <w:rPr>
+                <w:rFonts w:ascii="Courier New" w:hAnsi="Courier New" w:cs="Courier New"/>
+                <w:noProof/>
+                <w:color w:val="FF0000"/>
+              </w:rPr>
+            </w:pPr>
+            <w:r>
+              <w:rPr>
+                <w:rFonts w:ascii="Courier New" w:hAnsi="Courier New" w:cs="Courier New"/>
+                <w:noProof/>
+                <w:color w:val="0000FF"/>
+              </w:rPr>
+              <w:t>where</w:t>
+            </w:r>
+            <w:r>
+              <w:rPr>
+                <w:rFonts w:ascii="Courier New" w:hAnsi="Courier New" w:cs="Courier New"/>
+                <w:noProof/>
+              </w:rPr>
+              <w:t xml:space="preserve"> formname </w:t>
+            </w:r>
+            <w:r>
+              <w:rPr>
+                <w:rFonts w:ascii="Courier New" w:hAnsi="Courier New" w:cs="Courier New"/>
+                <w:noProof/>
+                <w:color w:val="808080"/>
+              </w:rPr>
+              <w:t>=</w:t>
+            </w:r>
+            <w:r>
+              <w:rPr>
+                <w:rFonts w:ascii="Courier New" w:hAnsi="Courier New" w:cs="Courier New"/>
+                <w:noProof/>
+              </w:rPr>
+              <w:t xml:space="preserve"> </w:t>
+            </w:r>
+            <w:r>
+              <w:rPr>
+                <w:rFonts w:ascii="Courier New" w:hAnsi="Courier New" w:cs="Courier New"/>
+                <w:noProof/>
+                <w:color w:val="FF0000"/>
+              </w:rPr>
+              <w:t>'eCL-danetta.phillips-53472'</w:t>
+            </w:r>
+          </w:p>
+          <w:p>
+            <w:pPr>
+              <w:rPr>
+                <w:rFonts w:asciiTheme="minorHAnsi" w:hAnsiTheme="minorHAnsi"/>
+                <w:bCs/>
+              </w:rPr>
+            </w:pPr>
+          </w:p>
+        </w:tc>
+        <w:tc>
+          <w:tcPr>
+            <w:tcW w:w="4500" w:type="dxa"/>
+          </w:tcPr>
+          <w:p>
+            <w:pPr>
+              <w:rPr>
+                <w:rFonts w:asciiTheme="minorHAnsi" w:hAnsiTheme="minorHAnsi"/>
+                <w:bCs/>
+              </w:rPr>
+            </w:pPr>
+            <w:r>
+              <w:rPr>
+                <w:rFonts w:asciiTheme="minorHAnsi" w:hAnsiTheme="minorHAnsi"/>
+                <w:bCs/>
+              </w:rPr>
+              <w:t>Appropriate Notification should go out per the value in Email Notification table.</w:t>
+            </w:r>
+          </w:p>
+        </w:tc>
+        <w:tc>
+          <w:tcPr>
+            <w:tcW w:w="1260" w:type="dxa"/>
+          </w:tcPr>
+          <w:p>
+            <w:pPr>
+              <w:rPr>
+                <w:rFonts w:asciiTheme="minorHAnsi" w:hAnsiTheme="minorHAnsi"/>
+                <w:bCs/>
+              </w:rPr>
+            </w:pPr>
+            <w:r>
+              <w:rPr>
+                <w:rFonts w:asciiTheme="minorHAnsi" w:hAnsiTheme="minorHAnsi"/>
+                <w:bCs/>
+              </w:rPr>
+              <w:t>P</w:t>
+            </w:r>
+          </w:p>
+        </w:tc>
+        <w:tc>
+          <w:tcPr>
+            <w:tcW w:w="2880" w:type="dxa"/>
+          </w:tcPr>
+          <w:p>
+            <w:pPr>
+              <w:rPr>
+                <w:rFonts w:asciiTheme="minorHAnsi" w:hAnsiTheme="minorHAnsi"/>
+                <w:bCs/>
+              </w:rPr>
+            </w:pPr>
+          </w:p>
+        </w:tc>
+      </w:tr>
+      <w:tr>
+        <w:trPr>
+          <w:cantSplit/>
+        </w:trPr>
+        <w:tc>
+          <w:tcPr>
+            <w:tcW w:w="900" w:type="dxa"/>
+          </w:tcPr>
+          <w:p>
+            <w:pPr>
+              <w:rPr>
+                <w:rFonts w:asciiTheme="minorHAnsi" w:hAnsiTheme="minorHAnsi"/>
+                <w:bCs/>
+              </w:rPr>
+            </w:pPr>
+            <w:r>
+              <w:rPr>
+                <w:rFonts w:asciiTheme="minorHAnsi" w:hAnsiTheme="minorHAnsi"/>
+                <w:bCs/>
+              </w:rPr>
+              <w:lastRenderedPageBreak/>
+              <w:t>5.3</w:t>
+            </w:r>
+          </w:p>
+        </w:tc>
+        <w:tc>
+          <w:tcPr>
+            <w:tcW w:w="3960" w:type="dxa"/>
+          </w:tcPr>
+          <w:p>
+            <w:pPr>
+              <w:rPr>
+                <w:rFonts w:asciiTheme="minorHAnsi" w:hAnsiTheme="minorHAnsi"/>
+                <w:bCs/>
+              </w:rPr>
+            </w:pPr>
+            <w:r>
+              <w:rPr>
+                <w:rFonts w:asciiTheme="minorHAnsi" w:hAnsiTheme="minorHAnsi"/>
+                <w:bCs/>
+              </w:rPr>
+              <w:t>Test Notification for a source 230 log at pending supervisor review.</w:t>
+            </w:r>
+          </w:p>
+          <w:p>
+            <w:pPr>
+              <w:overflowPunct/>
+              <w:textAlignment w:val="auto"/>
+              <w:rPr>
+                <w:rFonts w:ascii="Courier New" w:hAnsi="Courier New" w:cs="Courier New"/>
+                <w:noProof/>
+              </w:rPr>
+            </w:pPr>
+            <w:r>
+              <w:rPr>
+                <w:rFonts w:ascii="Courier New" w:hAnsi="Courier New" w:cs="Courier New"/>
+                <w:noProof/>
+                <w:color w:val="0000FF"/>
+              </w:rPr>
+              <w:t>Update</w:t>
+            </w:r>
+            <w:r>
+              <w:rPr>
+                <w:rFonts w:ascii="Courier New" w:hAnsi="Courier New" w:cs="Courier New"/>
+                <w:noProof/>
+              </w:rPr>
+              <w:t xml:space="preserve">  ec</w:t>
+            </w:r>
+            <w:r>
+              <w:rPr>
+                <w:rFonts w:ascii="Courier New" w:hAnsi="Courier New" w:cs="Courier New"/>
+                <w:noProof/>
+                <w:color w:val="808080"/>
+              </w:rPr>
+              <w:t>.</w:t>
+            </w:r>
+            <w:r>
+              <w:rPr>
+                <w:rFonts w:ascii="Courier New" w:hAnsi="Courier New" w:cs="Courier New"/>
+                <w:noProof/>
+              </w:rPr>
+              <w:t>employee_hierarchy</w:t>
+            </w:r>
+          </w:p>
+          <w:p>
+            <w:pPr>
+              <w:overflowPunct/>
+              <w:textAlignment w:val="auto"/>
+              <w:rPr>
+                <w:rFonts w:ascii="Courier New" w:hAnsi="Courier New" w:cs="Courier New"/>
+                <w:noProof/>
+              </w:rPr>
+            </w:pPr>
+            <w:r>
+              <w:rPr>
+                <w:rFonts w:ascii="Courier New" w:hAnsi="Courier New" w:cs="Courier New"/>
+                <w:noProof/>
+                <w:color w:val="0000FF"/>
+              </w:rPr>
+              <w:t>set</w:t>
+            </w:r>
+            <w:r>
+              <w:rPr>
+                <w:rFonts w:ascii="Courier New" w:hAnsi="Courier New" w:cs="Courier New"/>
+                <w:noProof/>
+              </w:rPr>
+              <w:t xml:space="preserve"> </w:t>
+            </w:r>
+          </w:p>
+          <w:p>
+            <w:pPr>
+              <w:overflowPunct/>
+              <w:textAlignment w:val="auto"/>
+              <w:rPr>
+                <w:rFonts w:ascii="Courier New" w:hAnsi="Courier New" w:cs="Courier New"/>
+                <w:noProof/>
+                <w:color w:val="FF0000"/>
+              </w:rPr>
+            </w:pPr>
+            <w:r>
+              <w:rPr>
+                <w:rFonts w:ascii="Courier New" w:hAnsi="Courier New" w:cs="Courier New"/>
+                <w:noProof/>
+              </w:rPr>
+              <w:t>emp_email</w:t>
+            </w:r>
+            <w:r>
+              <w:rPr>
+                <w:rFonts w:ascii="Courier New" w:hAnsi="Courier New" w:cs="Courier New"/>
+                <w:noProof/>
+                <w:color w:val="808080"/>
+              </w:rPr>
+              <w:t>=</w:t>
+            </w:r>
+            <w:r>
+              <w:rPr>
+                <w:rFonts w:ascii="Courier New" w:hAnsi="Courier New" w:cs="Courier New"/>
+                <w:noProof/>
+              </w:rPr>
+              <w:t xml:space="preserve"> </w:t>
+            </w:r>
+            <w:r>
+              <w:rPr>
+                <w:rFonts w:ascii="Courier New" w:hAnsi="Courier New" w:cs="Courier New"/>
+                <w:noProof/>
+                <w:color w:val="FF0000"/>
+              </w:rPr>
+              <w:t>'susmitha.palacherla@gdit.com'</w:t>
+            </w:r>
+          </w:p>
+          <w:p>
+            <w:pPr>
+              <w:overflowPunct/>
+              <w:textAlignment w:val="auto"/>
+              <w:rPr>
+                <w:rFonts w:ascii="Courier New" w:hAnsi="Courier New" w:cs="Courier New"/>
+                <w:noProof/>
+                <w:color w:val="FF0000"/>
+              </w:rPr>
+            </w:pPr>
+            <w:r>
+              <w:rPr>
+                <w:rFonts w:ascii="Courier New" w:hAnsi="Courier New" w:cs="Courier New"/>
+                <w:noProof/>
+                <w:color w:val="808080"/>
+              </w:rPr>
+              <w:t>,</w:t>
+            </w:r>
+            <w:r>
+              <w:rPr>
+                <w:rFonts w:ascii="Courier New" w:hAnsi="Courier New" w:cs="Courier New"/>
+                <w:noProof/>
+              </w:rPr>
+              <w:t>sup_email</w:t>
+            </w:r>
+            <w:r>
+              <w:rPr>
+                <w:rFonts w:ascii="Courier New" w:hAnsi="Courier New" w:cs="Courier New"/>
+                <w:noProof/>
+                <w:color w:val="808080"/>
+              </w:rPr>
+              <w:t>=</w:t>
+            </w:r>
+            <w:r>
+              <w:rPr>
+                <w:rFonts w:ascii="Courier New" w:hAnsi="Courier New" w:cs="Courier New"/>
+                <w:noProof/>
+              </w:rPr>
+              <w:t xml:space="preserve"> </w:t>
+            </w:r>
+            <w:r>
+              <w:rPr>
+                <w:rFonts w:ascii="Courier New" w:hAnsi="Courier New" w:cs="Courier New"/>
+                <w:noProof/>
+                <w:color w:val="FF0000"/>
+              </w:rPr>
+              <w:t>'susmitha.palacherla@gdit.com'</w:t>
+            </w:r>
+          </w:p>
+          <w:p>
+            <w:pPr>
+              <w:overflowPunct/>
+              <w:textAlignment w:val="auto"/>
+              <w:rPr>
+                <w:rFonts w:ascii="Courier New" w:hAnsi="Courier New" w:cs="Courier New"/>
+                <w:noProof/>
+                <w:color w:val="FF0000"/>
+              </w:rPr>
+            </w:pPr>
+            <w:r>
+              <w:rPr>
+                <w:rFonts w:ascii="Courier New" w:hAnsi="Courier New" w:cs="Courier New"/>
+                <w:noProof/>
+                <w:color w:val="808080"/>
+              </w:rPr>
+              <w:t>,</w:t>
+            </w:r>
+            <w:r>
+              <w:rPr>
+                <w:rFonts w:ascii="Courier New" w:hAnsi="Courier New" w:cs="Courier New"/>
+                <w:noProof/>
+              </w:rPr>
+              <w:t>mgr_email</w:t>
+            </w:r>
+            <w:r>
+              <w:rPr>
+                <w:rFonts w:ascii="Courier New" w:hAnsi="Courier New" w:cs="Courier New"/>
+                <w:noProof/>
+                <w:color w:val="808080"/>
+              </w:rPr>
+              <w:t>=</w:t>
+            </w:r>
+            <w:r>
+              <w:rPr>
+                <w:rFonts w:ascii="Courier New" w:hAnsi="Courier New" w:cs="Courier New"/>
+                <w:noProof/>
+              </w:rPr>
+              <w:t xml:space="preserve"> </w:t>
+            </w:r>
+            <w:r>
+              <w:rPr>
+                <w:rFonts w:ascii="Courier New" w:hAnsi="Courier New" w:cs="Courier New"/>
+                <w:noProof/>
+                <w:color w:val="FF0000"/>
+              </w:rPr>
+              <w:t>'susmitha.palacherla@gdit.com'</w:t>
+            </w:r>
+          </w:p>
+          <w:p>
+            <w:pPr>
+              <w:overflowPunct/>
+              <w:textAlignment w:val="auto"/>
+              <w:rPr>
+                <w:rFonts w:ascii="Courier New" w:hAnsi="Courier New" w:cs="Courier New"/>
+                <w:noProof/>
+                <w:color w:val="FF0000"/>
+              </w:rPr>
+            </w:pPr>
+            <w:r>
+              <w:rPr>
+                <w:rFonts w:ascii="Courier New" w:hAnsi="Courier New" w:cs="Courier New"/>
+                <w:noProof/>
+                <w:color w:val="0000FF"/>
+              </w:rPr>
+              <w:t>where</w:t>
+            </w:r>
+            <w:r>
+              <w:rPr>
+                <w:rFonts w:ascii="Courier New" w:hAnsi="Courier New" w:cs="Courier New"/>
+                <w:noProof/>
+              </w:rPr>
+              <w:t xml:space="preserve"> emp_id </w:t>
+            </w:r>
+            <w:r>
+              <w:rPr>
+                <w:rFonts w:ascii="Courier New" w:hAnsi="Courier New" w:cs="Courier New"/>
+                <w:noProof/>
+                <w:color w:val="808080"/>
+              </w:rPr>
+              <w:t>=</w:t>
+            </w:r>
+            <w:r>
+              <w:rPr>
+                <w:rFonts w:ascii="Courier New" w:hAnsi="Courier New" w:cs="Courier New"/>
+                <w:noProof/>
+              </w:rPr>
+              <w:t xml:space="preserve"> </w:t>
+            </w:r>
+            <w:r>
+              <w:rPr>
+                <w:rFonts w:ascii="Courier New" w:hAnsi="Courier New" w:cs="Courier New"/>
+                <w:noProof/>
+                <w:color w:val="FF0000"/>
+              </w:rPr>
+              <w:t>'239583'</w:t>
+            </w:r>
+          </w:p>
+          <w:p>
+            <w:pPr>
+              <w:overflowPunct/>
+              <w:textAlignment w:val="auto"/>
+              <w:rPr>
+                <w:rFonts w:ascii="Courier New" w:hAnsi="Courier New" w:cs="Courier New"/>
+                <w:noProof/>
+                <w:color w:val="FF0000"/>
+              </w:rPr>
+            </w:pPr>
+          </w:p>
+          <w:p>
+            <w:pPr>
+              <w:overflowPunct/>
+              <w:textAlignment w:val="auto"/>
+              <w:rPr>
+                <w:rFonts w:ascii="Courier New" w:hAnsi="Courier New" w:cs="Courier New"/>
+                <w:noProof/>
+              </w:rPr>
+            </w:pPr>
+            <w:r>
+              <w:rPr>
+                <w:rFonts w:ascii="Courier New" w:hAnsi="Courier New" w:cs="Courier New"/>
+                <w:noProof/>
+                <w:color w:val="0000FF"/>
+              </w:rPr>
+              <w:t>update</w:t>
+            </w:r>
+            <w:r>
+              <w:rPr>
+                <w:rFonts w:ascii="Courier New" w:hAnsi="Courier New" w:cs="Courier New"/>
+                <w:noProof/>
+              </w:rPr>
+              <w:t xml:space="preserve"> [eCoachingDev]</w:t>
+            </w:r>
+            <w:r>
+              <w:rPr>
+                <w:rFonts w:ascii="Courier New" w:hAnsi="Courier New" w:cs="Courier New"/>
+                <w:noProof/>
+                <w:color w:val="808080"/>
+              </w:rPr>
+              <w:t>.</w:t>
+            </w:r>
+            <w:r>
+              <w:rPr>
+                <w:rFonts w:ascii="Courier New" w:hAnsi="Courier New" w:cs="Courier New"/>
+                <w:noProof/>
+              </w:rPr>
+              <w:t>[EC]</w:t>
+            </w:r>
+            <w:r>
+              <w:rPr>
+                <w:rFonts w:ascii="Courier New" w:hAnsi="Courier New" w:cs="Courier New"/>
+                <w:noProof/>
+                <w:color w:val="808080"/>
+              </w:rPr>
+              <w:t>.</w:t>
+            </w:r>
+            <w:r>
+              <w:rPr>
+                <w:rFonts w:ascii="Courier New" w:hAnsi="Courier New" w:cs="Courier New"/>
+                <w:noProof/>
+              </w:rPr>
+              <w:t>[Coaching_Log]</w:t>
+            </w:r>
+          </w:p>
+          <w:p>
+            <w:pPr>
+              <w:overflowPunct/>
+              <w:textAlignment w:val="auto"/>
+              <w:rPr>
+                <w:rFonts w:ascii="Courier New" w:hAnsi="Courier New" w:cs="Courier New"/>
+                <w:noProof/>
+              </w:rPr>
+            </w:pPr>
+            <w:r>
+              <w:rPr>
+                <w:rFonts w:ascii="Courier New" w:hAnsi="Courier New" w:cs="Courier New"/>
+                <w:noProof/>
+                <w:color w:val="0000FF"/>
+              </w:rPr>
+              <w:t>set</w:t>
+            </w:r>
+            <w:r>
+              <w:rPr>
+                <w:rFonts w:ascii="Courier New" w:hAnsi="Courier New" w:cs="Courier New"/>
+                <w:noProof/>
+              </w:rPr>
+              <w:t xml:space="preserve"> emailsent </w:t>
+            </w:r>
+            <w:r>
+              <w:rPr>
+                <w:rFonts w:ascii="Courier New" w:hAnsi="Courier New" w:cs="Courier New"/>
+                <w:noProof/>
+                <w:color w:val="808080"/>
+              </w:rPr>
+              <w:t>=</w:t>
+            </w:r>
+            <w:r>
+              <w:rPr>
+                <w:rFonts w:ascii="Courier New" w:hAnsi="Courier New" w:cs="Courier New"/>
+                <w:noProof/>
+              </w:rPr>
+              <w:t xml:space="preserve"> 0</w:t>
+            </w:r>
+          </w:p>
+          <w:p>
+            <w:pPr>
+              <w:overflowPunct/>
+              <w:textAlignment w:val="auto"/>
+              <w:rPr>
+                <w:rFonts w:ascii="Courier New" w:hAnsi="Courier New" w:cs="Courier New"/>
+                <w:noProof/>
+                <w:color w:val="FF0000"/>
+              </w:rPr>
+            </w:pPr>
+            <w:r>
+              <w:rPr>
+                <w:rFonts w:ascii="Courier New" w:hAnsi="Courier New" w:cs="Courier New"/>
+                <w:noProof/>
+                <w:color w:val="0000FF"/>
+              </w:rPr>
+              <w:t>where</w:t>
+            </w:r>
+            <w:r>
+              <w:rPr>
+                <w:rFonts w:ascii="Courier New" w:hAnsi="Courier New" w:cs="Courier New"/>
+                <w:noProof/>
+              </w:rPr>
+              <w:t xml:space="preserve"> formname </w:t>
+            </w:r>
+            <w:r>
+              <w:rPr>
+                <w:rFonts w:ascii="Courier New" w:hAnsi="Courier New" w:cs="Courier New"/>
+                <w:noProof/>
+                <w:color w:val="808080"/>
+              </w:rPr>
+              <w:t>=</w:t>
+            </w:r>
+            <w:r>
+              <w:rPr>
+                <w:rFonts w:ascii="Courier New" w:hAnsi="Courier New" w:cs="Courier New"/>
+                <w:noProof/>
+              </w:rPr>
+              <w:t xml:space="preserve"> </w:t>
+            </w:r>
+            <w:r>
+              <w:rPr>
+                <w:rFonts w:ascii="Courier New" w:hAnsi="Courier New" w:cs="Courier New"/>
+                <w:noProof/>
+                <w:color w:val="FF0000"/>
+              </w:rPr>
+              <w:t>'eCL-april.thompson-53465'</w:t>
+            </w:r>
+          </w:p>
+          <w:p>
+            <w:pPr>
+              <w:overflowPunct/>
+              <w:textAlignment w:val="auto"/>
+              <w:rPr>
+                <w:rFonts w:ascii="Courier New" w:hAnsi="Courier New" w:cs="Courier New"/>
+                <w:noProof/>
+                <w:color w:val="FF0000"/>
+              </w:rPr>
+            </w:pPr>
+          </w:p>
+          <w:p>
+            <w:pPr>
+              <w:rPr>
+                <w:rFonts w:asciiTheme="minorHAnsi" w:hAnsiTheme="minorHAnsi"/>
+                <w:bCs/>
+              </w:rPr>
+            </w:pPr>
+          </w:p>
+        </w:tc>
+        <w:tc>
+          <w:tcPr>
+            <w:tcW w:w="4500" w:type="dxa"/>
+          </w:tcPr>
+          <w:p>
+            <w:pPr>
+              <w:rPr>
+                <w:rFonts w:asciiTheme="minorHAnsi" w:hAnsiTheme="minorHAnsi"/>
+                <w:bCs/>
+              </w:rPr>
+            </w:pPr>
+            <w:r>
+              <w:rPr>
+                <w:rFonts w:asciiTheme="minorHAnsi" w:hAnsiTheme="minorHAnsi"/>
+                <w:bCs/>
+              </w:rPr>
+              <w:t>Appropriate Notification should go out per the value in Email Notification table.</w:t>
+            </w:r>
+          </w:p>
+        </w:tc>
+        <w:tc>
+          <w:tcPr>
+            <w:tcW w:w="1260" w:type="dxa"/>
+          </w:tcPr>
+          <w:p>
+            <w:pPr>
+              <w:rPr>
+                <w:rFonts w:asciiTheme="minorHAnsi" w:hAnsiTheme="minorHAnsi"/>
+                <w:bCs/>
+              </w:rPr>
+            </w:pPr>
+            <w:r>
+              <w:rPr>
+                <w:rFonts w:asciiTheme="minorHAnsi" w:hAnsiTheme="minorHAnsi"/>
+                <w:bCs/>
+              </w:rPr>
+              <w:t>P</w:t>
+            </w:r>
+          </w:p>
+        </w:tc>
+        <w:tc>
+          <w:tcPr>
+            <w:tcW w:w="2880" w:type="dxa"/>
+          </w:tcPr>
+          <w:p>
+            <w:pPr>
+              <w:rPr>
+                <w:rFonts w:asciiTheme="minorHAnsi" w:hAnsiTheme="minorHAnsi"/>
+                <w:bCs/>
+              </w:rPr>
+            </w:pPr>
+          </w:p>
+        </w:tc>
+      </w:tr>
+      <w:tr>
+        <w:tc>
+          <w:tcPr>
+            <w:tcW w:w="900" w:type="dxa"/>
+          </w:tcPr>
+          <w:p>
+            <w:pPr>
+              <w:rPr>
+                <w:rFonts w:asciiTheme="minorHAnsi" w:hAnsiTheme="minorHAnsi"/>
+                <w:bCs/>
+              </w:rPr>
+            </w:pPr>
+            <w:r>
+              <w:rPr>
+                <w:rFonts w:asciiTheme="minorHAnsi" w:hAnsiTheme="minorHAnsi"/>
+                <w:bCs/>
+              </w:rPr>
+              <w:t>5.4</w:t>
+            </w:r>
+          </w:p>
+        </w:tc>
+        <w:tc>
+          <w:tcPr>
+            <w:tcW w:w="3960" w:type="dxa"/>
+          </w:tcPr>
+          <w:p>
+            <w:pPr>
+              <w:rPr>
+                <w:rFonts w:asciiTheme="minorHAnsi" w:hAnsiTheme="minorHAnsi"/>
+                <w:bCs/>
+              </w:rPr>
+            </w:pPr>
+            <w:r>
+              <w:rPr>
+                <w:rFonts w:asciiTheme="minorHAnsi" w:hAnsiTheme="minorHAnsi"/>
+                <w:bCs/>
+              </w:rPr>
+              <w:t>Test Notification for a source 230 log at pending manager review.</w:t>
+            </w:r>
+          </w:p>
+          <w:p>
+            <w:pPr>
+              <w:overflowPunct/>
+              <w:textAlignment w:val="auto"/>
+              <w:rPr>
+                <w:rFonts w:ascii="Courier New" w:hAnsi="Courier New" w:cs="Courier New"/>
+                <w:noProof/>
+              </w:rPr>
+            </w:pPr>
+            <w:r>
+              <w:rPr>
+                <w:rFonts w:ascii="Courier New" w:hAnsi="Courier New" w:cs="Courier New"/>
+                <w:noProof/>
+                <w:color w:val="0000FF"/>
+              </w:rPr>
+              <w:t>Update</w:t>
+            </w:r>
+            <w:r>
+              <w:rPr>
+                <w:rFonts w:ascii="Courier New" w:hAnsi="Courier New" w:cs="Courier New"/>
+                <w:noProof/>
+              </w:rPr>
+              <w:t xml:space="preserve">  ec</w:t>
+            </w:r>
+            <w:r>
+              <w:rPr>
+                <w:rFonts w:ascii="Courier New" w:hAnsi="Courier New" w:cs="Courier New"/>
+                <w:noProof/>
+                <w:color w:val="808080"/>
+              </w:rPr>
+              <w:t>.</w:t>
+            </w:r>
+            <w:r>
+              <w:rPr>
+                <w:rFonts w:ascii="Courier New" w:hAnsi="Courier New" w:cs="Courier New"/>
+                <w:noProof/>
+              </w:rPr>
+              <w:t>employee_hierarchy</w:t>
+            </w:r>
+          </w:p>
+          <w:p>
+            <w:pPr>
+              <w:overflowPunct/>
+              <w:textAlignment w:val="auto"/>
+              <w:rPr>
+                <w:rFonts w:ascii="Courier New" w:hAnsi="Courier New" w:cs="Courier New"/>
+                <w:noProof/>
+              </w:rPr>
+            </w:pPr>
+            <w:r>
+              <w:rPr>
+                <w:rFonts w:ascii="Courier New" w:hAnsi="Courier New" w:cs="Courier New"/>
+                <w:noProof/>
+                <w:color w:val="0000FF"/>
+              </w:rPr>
+              <w:t>set</w:t>
+            </w:r>
+            <w:r>
+              <w:rPr>
+                <w:rFonts w:ascii="Courier New" w:hAnsi="Courier New" w:cs="Courier New"/>
+                <w:noProof/>
+              </w:rPr>
+              <w:t xml:space="preserve"> </w:t>
+            </w:r>
+          </w:p>
+          <w:p>
+            <w:pPr>
+              <w:overflowPunct/>
+              <w:textAlignment w:val="auto"/>
+              <w:rPr>
+                <w:rFonts w:ascii="Courier New" w:hAnsi="Courier New" w:cs="Courier New"/>
+                <w:noProof/>
+                <w:color w:val="FF0000"/>
+              </w:rPr>
+            </w:pPr>
+            <w:r>
+              <w:rPr>
+                <w:rFonts w:ascii="Courier New" w:hAnsi="Courier New" w:cs="Courier New"/>
+                <w:noProof/>
+              </w:rPr>
+              <w:t>emp_email</w:t>
+            </w:r>
+            <w:r>
+              <w:rPr>
+                <w:rFonts w:ascii="Courier New" w:hAnsi="Courier New" w:cs="Courier New"/>
+                <w:noProof/>
+                <w:color w:val="808080"/>
+              </w:rPr>
+              <w:t>=</w:t>
+            </w:r>
+            <w:r>
+              <w:rPr>
+                <w:rFonts w:ascii="Courier New" w:hAnsi="Courier New" w:cs="Courier New"/>
+                <w:noProof/>
+              </w:rPr>
+              <w:t xml:space="preserve"> </w:t>
+            </w:r>
+            <w:r>
+              <w:rPr>
+                <w:rFonts w:ascii="Courier New" w:hAnsi="Courier New" w:cs="Courier New"/>
+                <w:noProof/>
+                <w:color w:val="FF0000"/>
+              </w:rPr>
+              <w:t>'susmitha.palacherla@gdit.com'</w:t>
+            </w:r>
+          </w:p>
+          <w:p>
+            <w:pPr>
+              <w:overflowPunct/>
+              <w:textAlignment w:val="auto"/>
+              <w:rPr>
+                <w:rFonts w:ascii="Courier New" w:hAnsi="Courier New" w:cs="Courier New"/>
+                <w:noProof/>
+                <w:color w:val="FF0000"/>
+              </w:rPr>
+            </w:pPr>
+            <w:r>
+              <w:rPr>
+                <w:rFonts w:ascii="Courier New" w:hAnsi="Courier New" w:cs="Courier New"/>
+                <w:noProof/>
+                <w:color w:val="808080"/>
+              </w:rPr>
+              <w:t>,</w:t>
+            </w:r>
+            <w:r>
+              <w:rPr>
+                <w:rFonts w:ascii="Courier New" w:hAnsi="Courier New" w:cs="Courier New"/>
+                <w:noProof/>
+              </w:rPr>
+              <w:t>sup_email</w:t>
+            </w:r>
+            <w:r>
+              <w:rPr>
+                <w:rFonts w:ascii="Courier New" w:hAnsi="Courier New" w:cs="Courier New"/>
+                <w:noProof/>
+                <w:color w:val="808080"/>
+              </w:rPr>
+              <w:t>=</w:t>
+            </w:r>
+            <w:r>
+              <w:rPr>
+                <w:rFonts w:ascii="Courier New" w:hAnsi="Courier New" w:cs="Courier New"/>
+                <w:noProof/>
+              </w:rPr>
+              <w:t xml:space="preserve"> </w:t>
+            </w:r>
+            <w:r>
+              <w:rPr>
+                <w:rFonts w:ascii="Courier New" w:hAnsi="Courier New" w:cs="Courier New"/>
+                <w:noProof/>
+                <w:color w:val="FF0000"/>
+              </w:rPr>
+              <w:t>'susmitha.palacherla@gdit.com'</w:t>
+            </w:r>
+          </w:p>
+          <w:p>
+            <w:pPr>
+              <w:overflowPunct/>
+              <w:textAlignment w:val="auto"/>
+              <w:rPr>
+                <w:rFonts w:ascii="Courier New" w:hAnsi="Courier New" w:cs="Courier New"/>
+                <w:noProof/>
+                <w:color w:val="FF0000"/>
+              </w:rPr>
+            </w:pPr>
+            <w:r>
+              <w:rPr>
+                <w:rFonts w:ascii="Courier New" w:hAnsi="Courier New" w:cs="Courier New"/>
+                <w:noProof/>
+                <w:color w:val="808080"/>
+              </w:rPr>
+              <w:t>,</w:t>
+            </w:r>
+            <w:r>
+              <w:rPr>
+                <w:rFonts w:ascii="Courier New" w:hAnsi="Courier New" w:cs="Courier New"/>
+                <w:noProof/>
+              </w:rPr>
+              <w:t>mgr_email</w:t>
+            </w:r>
+            <w:r>
+              <w:rPr>
+                <w:rFonts w:ascii="Courier New" w:hAnsi="Courier New" w:cs="Courier New"/>
+                <w:noProof/>
+                <w:color w:val="808080"/>
+              </w:rPr>
+              <w:t>=</w:t>
+            </w:r>
+            <w:r>
+              <w:rPr>
+                <w:rFonts w:ascii="Courier New" w:hAnsi="Courier New" w:cs="Courier New"/>
+                <w:noProof/>
+              </w:rPr>
+              <w:t xml:space="preserve"> </w:t>
+            </w:r>
+            <w:r>
+              <w:rPr>
+                <w:rFonts w:ascii="Courier New" w:hAnsi="Courier New" w:cs="Courier New"/>
+                <w:noProof/>
+                <w:color w:val="FF0000"/>
+              </w:rPr>
+              <w:t>'susmitha.palacherla@gdit.com'</w:t>
+            </w:r>
+          </w:p>
+          <w:p>
+            <w:pPr>
+              <w:overflowPunct/>
+              <w:textAlignment w:val="auto"/>
+              <w:rPr>
+                <w:rFonts w:ascii="Courier New" w:hAnsi="Courier New" w:cs="Courier New"/>
+                <w:noProof/>
+                <w:color w:val="FF0000"/>
+              </w:rPr>
+            </w:pPr>
+            <w:r>
+              <w:rPr>
+                <w:rFonts w:ascii="Courier New" w:hAnsi="Courier New" w:cs="Courier New"/>
+                <w:noProof/>
+                <w:color w:val="0000FF"/>
+              </w:rPr>
+              <w:t>where</w:t>
+            </w:r>
+            <w:r>
+              <w:rPr>
+                <w:rFonts w:ascii="Courier New" w:hAnsi="Courier New" w:cs="Courier New"/>
+                <w:noProof/>
+              </w:rPr>
+              <w:t xml:space="preserve"> emp_id </w:t>
+            </w:r>
+            <w:r>
+              <w:rPr>
+                <w:rFonts w:ascii="Courier New" w:hAnsi="Courier New" w:cs="Courier New"/>
+                <w:noProof/>
+                <w:color w:val="808080"/>
+              </w:rPr>
+              <w:t>=</w:t>
+            </w:r>
+            <w:r>
+              <w:rPr>
+                <w:rFonts w:ascii="Courier New" w:hAnsi="Courier New" w:cs="Courier New"/>
+                <w:noProof/>
+              </w:rPr>
+              <w:t xml:space="preserve"> </w:t>
+            </w:r>
+            <w:r>
+              <w:rPr>
+                <w:rFonts w:ascii="Courier New" w:hAnsi="Courier New" w:cs="Courier New"/>
+                <w:noProof/>
+                <w:color w:val="FF0000"/>
+              </w:rPr>
+              <w:t>'221836'</w:t>
+            </w:r>
+          </w:p>
+          <w:p>
+            <w:pPr>
+              <w:overflowPunct/>
+              <w:textAlignment w:val="auto"/>
+              <w:rPr>
+                <w:rFonts w:ascii="Courier New" w:hAnsi="Courier New" w:cs="Courier New"/>
+                <w:noProof/>
+                <w:color w:val="FF0000"/>
+              </w:rPr>
+            </w:pPr>
+          </w:p>
+          <w:p>
+            <w:pPr>
+              <w:overflowPunct/>
+              <w:textAlignment w:val="auto"/>
+              <w:rPr>
+                <w:rFonts w:ascii="Courier New" w:hAnsi="Courier New" w:cs="Courier New"/>
+                <w:noProof/>
+                <w:color w:val="FF0000"/>
+              </w:rPr>
+            </w:pPr>
+          </w:p>
+          <w:p>
+            <w:pPr>
+              <w:overflowPunct/>
+              <w:textAlignment w:val="auto"/>
+              <w:rPr>
+                <w:rFonts w:ascii="Courier New" w:hAnsi="Courier New" w:cs="Courier New"/>
+                <w:noProof/>
+                <w:color w:val="FF0000"/>
+              </w:rPr>
+            </w:pPr>
+          </w:p>
+          <w:p>
+            <w:pPr>
+              <w:overflowPunct/>
+              <w:textAlignment w:val="auto"/>
+              <w:rPr>
+                <w:rFonts w:ascii="Courier New" w:hAnsi="Courier New" w:cs="Courier New"/>
+                <w:noProof/>
+              </w:rPr>
+            </w:pPr>
+            <w:r>
+              <w:rPr>
+                <w:rFonts w:ascii="Courier New" w:hAnsi="Courier New" w:cs="Courier New"/>
+                <w:noProof/>
+                <w:color w:val="0000FF"/>
+              </w:rPr>
+              <w:t>update</w:t>
+            </w:r>
+            <w:r>
+              <w:rPr>
+                <w:rFonts w:ascii="Courier New" w:hAnsi="Courier New" w:cs="Courier New"/>
+                <w:noProof/>
+              </w:rPr>
+              <w:t xml:space="preserve"> [eCoachingDev]</w:t>
+            </w:r>
+            <w:r>
+              <w:rPr>
+                <w:rFonts w:ascii="Courier New" w:hAnsi="Courier New" w:cs="Courier New"/>
+                <w:noProof/>
+                <w:color w:val="808080"/>
+              </w:rPr>
+              <w:t>.</w:t>
+            </w:r>
+            <w:r>
+              <w:rPr>
+                <w:rFonts w:ascii="Courier New" w:hAnsi="Courier New" w:cs="Courier New"/>
+                <w:noProof/>
+              </w:rPr>
+              <w:t>[EC]</w:t>
+            </w:r>
+            <w:r>
+              <w:rPr>
+                <w:rFonts w:ascii="Courier New" w:hAnsi="Courier New" w:cs="Courier New"/>
+                <w:noProof/>
+                <w:color w:val="808080"/>
+              </w:rPr>
+              <w:t>.</w:t>
+            </w:r>
+            <w:r>
+              <w:rPr>
+                <w:rFonts w:ascii="Courier New" w:hAnsi="Courier New" w:cs="Courier New"/>
+                <w:noProof/>
+              </w:rPr>
+              <w:t>[Coaching_Log]</w:t>
+            </w:r>
+          </w:p>
+          <w:p>
+            <w:pPr>
+              <w:overflowPunct/>
+              <w:textAlignment w:val="auto"/>
+              <w:rPr>
+                <w:rFonts w:ascii="Courier New" w:hAnsi="Courier New" w:cs="Courier New"/>
+                <w:noProof/>
+                <w:color w:val="808080"/>
+              </w:rPr>
+            </w:pPr>
+            <w:r>
+              <w:rPr>
+                <w:rFonts w:ascii="Courier New" w:hAnsi="Courier New" w:cs="Courier New"/>
+                <w:noProof/>
+                <w:color w:val="0000FF"/>
+              </w:rPr>
+              <w:t>set</w:t>
+            </w:r>
+            <w:r>
+              <w:rPr>
+                <w:rFonts w:ascii="Courier New" w:hAnsi="Courier New" w:cs="Courier New"/>
+                <w:noProof/>
+              </w:rPr>
+              <w:t xml:space="preserve"> emailsent </w:t>
+            </w:r>
+            <w:r>
+              <w:rPr>
+                <w:rFonts w:ascii="Courier New" w:hAnsi="Courier New" w:cs="Courier New"/>
+                <w:noProof/>
+                <w:color w:val="808080"/>
+              </w:rPr>
+              <w:t>=</w:t>
+            </w:r>
+            <w:r>
+              <w:rPr>
+                <w:rFonts w:ascii="Courier New" w:hAnsi="Courier New" w:cs="Courier New"/>
+                <w:noProof/>
+              </w:rPr>
+              <w:t xml:space="preserve"> 0</w:t>
+            </w:r>
+            <w:r>
+              <w:rPr>
+                <w:rFonts w:ascii="Courier New" w:hAnsi="Courier New" w:cs="Courier New"/>
+                <w:noProof/>
+                <w:color w:val="808080"/>
+              </w:rPr>
+              <w:t>,</w:t>
+            </w:r>
+          </w:p>
+          <w:p>
+            <w:pPr>
+              <w:overflowPunct/>
+              <w:textAlignment w:val="auto"/>
+              <w:rPr>
+                <w:rFonts w:ascii="Courier New" w:hAnsi="Courier New" w:cs="Courier New"/>
+                <w:noProof/>
+              </w:rPr>
+            </w:pPr>
+            <w:r>
+              <w:rPr>
+                <w:rFonts w:ascii="Courier New" w:hAnsi="Courier New" w:cs="Courier New"/>
+                <w:noProof/>
+              </w:rPr>
+              <w:t xml:space="preserve">statusid </w:t>
+            </w:r>
+            <w:r>
+              <w:rPr>
+                <w:rFonts w:ascii="Courier New" w:hAnsi="Courier New" w:cs="Courier New"/>
+                <w:noProof/>
+                <w:color w:val="808080"/>
+              </w:rPr>
+              <w:t>=</w:t>
+            </w:r>
+            <w:r>
+              <w:rPr>
+                <w:rFonts w:ascii="Courier New" w:hAnsi="Courier New" w:cs="Courier New"/>
+                <w:noProof/>
+              </w:rPr>
+              <w:t xml:space="preserve"> 5</w:t>
+            </w:r>
+          </w:p>
+          <w:p>
+            <w:pPr>
+              <w:overflowPunct/>
+              <w:textAlignment w:val="auto"/>
+              <w:rPr>
+                <w:rFonts w:ascii="Courier New" w:hAnsi="Courier New" w:cs="Courier New"/>
+                <w:noProof/>
+                <w:color w:val="FF0000"/>
+              </w:rPr>
+            </w:pPr>
+            <w:r>
+              <w:rPr>
+                <w:rFonts w:ascii="Courier New" w:hAnsi="Courier New" w:cs="Courier New"/>
+                <w:noProof/>
+                <w:color w:val="0000FF"/>
+              </w:rPr>
+              <w:lastRenderedPageBreak/>
+              <w:t>where</w:t>
+            </w:r>
+            <w:r>
+              <w:rPr>
+                <w:rFonts w:ascii="Courier New" w:hAnsi="Courier New" w:cs="Courier New"/>
+                <w:noProof/>
+              </w:rPr>
+              <w:t xml:space="preserve"> formname </w:t>
+            </w:r>
+            <w:r>
+              <w:rPr>
+                <w:rFonts w:ascii="Courier New" w:hAnsi="Courier New" w:cs="Courier New"/>
+                <w:noProof/>
+                <w:color w:val="808080"/>
+              </w:rPr>
+              <w:t>=</w:t>
+            </w:r>
+            <w:r>
+              <w:rPr>
+                <w:rFonts w:ascii="Courier New" w:hAnsi="Courier New" w:cs="Courier New"/>
+                <w:noProof/>
+              </w:rPr>
+              <w:t xml:space="preserve"> </w:t>
+            </w:r>
+            <w:r>
+              <w:rPr>
+                <w:rFonts w:ascii="Courier New" w:hAnsi="Courier New" w:cs="Courier New"/>
+                <w:noProof/>
+                <w:color w:val="FF0000"/>
+              </w:rPr>
+              <w:t>'eCL-teresa.vaught-53504'</w:t>
+            </w:r>
+          </w:p>
+          <w:p>
+            <w:pPr>
+              <w:rPr>
+                <w:rFonts w:asciiTheme="minorHAnsi" w:hAnsiTheme="minorHAnsi"/>
+                <w:bCs/>
+              </w:rPr>
+            </w:pPr>
+          </w:p>
+          <w:p>
+            <w:pPr>
+              <w:rPr>
+                <w:rFonts w:asciiTheme="minorHAnsi" w:hAnsiTheme="minorHAnsi"/>
+                <w:bCs/>
+              </w:rPr>
+            </w:pPr>
+          </w:p>
+          <w:p>
+            <w:pPr>
+              <w:overflowPunct/>
+              <w:textAlignment w:val="auto"/>
+              <w:rPr>
+                <w:rFonts w:ascii="Courier New" w:hAnsi="Courier New" w:cs="Courier New"/>
+                <w:noProof/>
+              </w:rPr>
+            </w:pPr>
+            <w:r>
+              <w:rPr>
+                <w:rFonts w:ascii="Courier New" w:hAnsi="Courier New" w:cs="Courier New"/>
+                <w:noProof/>
+                <w:color w:val="0000FF"/>
+              </w:rPr>
+              <w:t>Update</w:t>
+            </w:r>
+            <w:r>
+              <w:rPr>
+                <w:rFonts w:ascii="Courier New" w:hAnsi="Courier New" w:cs="Courier New"/>
+                <w:noProof/>
+              </w:rPr>
+              <w:t xml:space="preserve">  ec</w:t>
+            </w:r>
+            <w:r>
+              <w:rPr>
+                <w:rFonts w:ascii="Courier New" w:hAnsi="Courier New" w:cs="Courier New"/>
+                <w:noProof/>
+                <w:color w:val="808080"/>
+              </w:rPr>
+              <w:t>.</w:t>
+            </w:r>
+            <w:r>
+              <w:rPr>
+                <w:rFonts w:ascii="Courier New" w:hAnsi="Courier New" w:cs="Courier New"/>
+                <w:noProof/>
+              </w:rPr>
+              <w:t>employee_hierarchy</w:t>
+            </w:r>
+          </w:p>
+          <w:p>
+            <w:pPr>
+              <w:overflowPunct/>
+              <w:textAlignment w:val="auto"/>
+              <w:rPr>
+                <w:rFonts w:ascii="Courier New" w:hAnsi="Courier New" w:cs="Courier New"/>
+                <w:noProof/>
+              </w:rPr>
+            </w:pPr>
+            <w:r>
+              <w:rPr>
+                <w:rFonts w:ascii="Courier New" w:hAnsi="Courier New" w:cs="Courier New"/>
+                <w:noProof/>
+                <w:color w:val="0000FF"/>
+              </w:rPr>
+              <w:t>set</w:t>
+            </w:r>
+            <w:r>
+              <w:rPr>
+                <w:rFonts w:ascii="Courier New" w:hAnsi="Courier New" w:cs="Courier New"/>
+                <w:noProof/>
+              </w:rPr>
+              <w:t xml:space="preserve"> </w:t>
+            </w:r>
+          </w:p>
+          <w:p>
+            <w:pPr>
+              <w:overflowPunct/>
+              <w:textAlignment w:val="auto"/>
+              <w:rPr>
+                <w:rFonts w:ascii="Courier New" w:hAnsi="Courier New" w:cs="Courier New"/>
+                <w:noProof/>
+                <w:color w:val="FF0000"/>
+              </w:rPr>
+            </w:pPr>
+            <w:r>
+              <w:rPr>
+                <w:rFonts w:ascii="Courier New" w:hAnsi="Courier New" w:cs="Courier New"/>
+                <w:noProof/>
+              </w:rPr>
+              <w:t>emp_email</w:t>
+            </w:r>
+            <w:r>
+              <w:rPr>
+                <w:rFonts w:ascii="Courier New" w:hAnsi="Courier New" w:cs="Courier New"/>
+                <w:noProof/>
+                <w:color w:val="808080"/>
+              </w:rPr>
+              <w:t>=</w:t>
+            </w:r>
+            <w:r>
+              <w:rPr>
+                <w:rFonts w:ascii="Courier New" w:hAnsi="Courier New" w:cs="Courier New"/>
+                <w:noProof/>
+              </w:rPr>
+              <w:t xml:space="preserve"> </w:t>
+            </w:r>
+            <w:r>
+              <w:rPr>
+                <w:rFonts w:ascii="Courier New" w:hAnsi="Courier New" w:cs="Courier New"/>
+                <w:noProof/>
+                <w:color w:val="FF0000"/>
+              </w:rPr>
+              <w:t>'susmitha.palacherla@gdit.com'</w:t>
+            </w:r>
+          </w:p>
+          <w:p>
+            <w:pPr>
+              <w:overflowPunct/>
+              <w:textAlignment w:val="auto"/>
+              <w:rPr>
+                <w:rFonts w:ascii="Courier New" w:hAnsi="Courier New" w:cs="Courier New"/>
+                <w:noProof/>
+                <w:color w:val="FF0000"/>
+              </w:rPr>
+            </w:pPr>
+            <w:r>
+              <w:rPr>
+                <w:rFonts w:ascii="Courier New" w:hAnsi="Courier New" w:cs="Courier New"/>
+                <w:noProof/>
+                <w:color w:val="808080"/>
+              </w:rPr>
+              <w:t>,</w:t>
+            </w:r>
+            <w:r>
+              <w:rPr>
+                <w:rFonts w:ascii="Courier New" w:hAnsi="Courier New" w:cs="Courier New"/>
+                <w:noProof/>
+              </w:rPr>
+              <w:t>sup_email</w:t>
+            </w:r>
+            <w:r>
+              <w:rPr>
+                <w:rFonts w:ascii="Courier New" w:hAnsi="Courier New" w:cs="Courier New"/>
+                <w:noProof/>
+                <w:color w:val="808080"/>
+              </w:rPr>
+              <w:t>=</w:t>
+            </w:r>
+            <w:r>
+              <w:rPr>
+                <w:rFonts w:ascii="Courier New" w:hAnsi="Courier New" w:cs="Courier New"/>
+                <w:noProof/>
+              </w:rPr>
+              <w:t xml:space="preserve"> </w:t>
+            </w:r>
+            <w:r>
+              <w:rPr>
+                <w:rFonts w:ascii="Courier New" w:hAnsi="Courier New" w:cs="Courier New"/>
+                <w:noProof/>
+                <w:color w:val="FF0000"/>
+              </w:rPr>
+              <w:t>'susmitha.palacherla@gdit.com'</w:t>
+            </w:r>
+          </w:p>
+          <w:p>
+            <w:pPr>
+              <w:overflowPunct/>
+              <w:textAlignment w:val="auto"/>
+              <w:rPr>
+                <w:rFonts w:ascii="Courier New" w:hAnsi="Courier New" w:cs="Courier New"/>
+                <w:noProof/>
+                <w:color w:val="FF0000"/>
+              </w:rPr>
+            </w:pPr>
+            <w:r>
+              <w:rPr>
+                <w:rFonts w:ascii="Courier New" w:hAnsi="Courier New" w:cs="Courier New"/>
+                <w:noProof/>
+                <w:color w:val="808080"/>
+              </w:rPr>
+              <w:t>,</w:t>
+            </w:r>
+            <w:r>
+              <w:rPr>
+                <w:rFonts w:ascii="Courier New" w:hAnsi="Courier New" w:cs="Courier New"/>
+                <w:noProof/>
+              </w:rPr>
+              <w:t>mgr_email</w:t>
+            </w:r>
+            <w:r>
+              <w:rPr>
+                <w:rFonts w:ascii="Courier New" w:hAnsi="Courier New" w:cs="Courier New"/>
+                <w:noProof/>
+                <w:color w:val="808080"/>
+              </w:rPr>
+              <w:t>=</w:t>
+            </w:r>
+            <w:r>
+              <w:rPr>
+                <w:rFonts w:ascii="Courier New" w:hAnsi="Courier New" w:cs="Courier New"/>
+                <w:noProof/>
+              </w:rPr>
+              <w:t xml:space="preserve"> </w:t>
+            </w:r>
+            <w:r>
+              <w:rPr>
+                <w:rFonts w:ascii="Courier New" w:hAnsi="Courier New" w:cs="Courier New"/>
+                <w:noProof/>
+                <w:color w:val="FF0000"/>
+              </w:rPr>
+              <w:t>'susmitha.palacherla@gdit.com'</w:t>
+            </w:r>
+          </w:p>
+          <w:p>
+            <w:pPr>
+              <w:overflowPunct/>
+              <w:textAlignment w:val="auto"/>
+              <w:rPr>
+                <w:rFonts w:ascii="Courier New" w:hAnsi="Courier New" w:cs="Courier New"/>
+                <w:noProof/>
+                <w:color w:val="FF0000"/>
+              </w:rPr>
+            </w:pPr>
+            <w:r>
+              <w:rPr>
+                <w:rFonts w:ascii="Courier New" w:hAnsi="Courier New" w:cs="Courier New"/>
+                <w:noProof/>
+                <w:color w:val="0000FF"/>
+              </w:rPr>
+              <w:t>where</w:t>
+            </w:r>
+            <w:r>
+              <w:rPr>
+                <w:rFonts w:ascii="Courier New" w:hAnsi="Courier New" w:cs="Courier New"/>
+                <w:noProof/>
+              </w:rPr>
+              <w:t xml:space="preserve"> emp_id </w:t>
+            </w:r>
+            <w:r>
+              <w:rPr>
+                <w:rFonts w:ascii="Courier New" w:hAnsi="Courier New" w:cs="Courier New"/>
+                <w:noProof/>
+                <w:color w:val="808080"/>
+              </w:rPr>
+              <w:t>=</w:t>
+            </w:r>
+            <w:r>
+              <w:rPr>
+                <w:rFonts w:ascii="Courier New" w:hAnsi="Courier New" w:cs="Courier New"/>
+                <w:noProof/>
+              </w:rPr>
+              <w:t xml:space="preserve"> </w:t>
+            </w:r>
+            <w:r>
+              <w:rPr>
+                <w:rFonts w:ascii="Courier New" w:hAnsi="Courier New" w:cs="Courier New"/>
+                <w:noProof/>
+                <w:color w:val="FF0000"/>
+              </w:rPr>
+              <w:t>'256038'</w:t>
+            </w:r>
+          </w:p>
+          <w:p>
+            <w:pPr>
+              <w:overflowPunct/>
+              <w:textAlignment w:val="auto"/>
+              <w:rPr>
+                <w:rFonts w:ascii="Courier New" w:hAnsi="Courier New" w:cs="Courier New"/>
+                <w:noProof/>
+                <w:color w:val="FF0000"/>
+              </w:rPr>
+            </w:pPr>
+          </w:p>
+          <w:p>
+            <w:pPr>
+              <w:overflowPunct/>
+              <w:textAlignment w:val="auto"/>
+              <w:rPr>
+                <w:rFonts w:ascii="Courier New" w:hAnsi="Courier New" w:cs="Courier New"/>
+                <w:noProof/>
+                <w:color w:val="FF0000"/>
+              </w:rPr>
+            </w:pPr>
+          </w:p>
+          <w:p>
+            <w:pPr>
+              <w:overflowPunct/>
+              <w:textAlignment w:val="auto"/>
+              <w:rPr>
+                <w:rFonts w:ascii="Courier New" w:hAnsi="Courier New" w:cs="Courier New"/>
+                <w:noProof/>
+                <w:color w:val="FF0000"/>
+              </w:rPr>
+            </w:pPr>
+          </w:p>
+          <w:p>
+            <w:pPr>
+              <w:overflowPunct/>
+              <w:textAlignment w:val="auto"/>
+              <w:rPr>
+                <w:rFonts w:ascii="Courier New" w:hAnsi="Courier New" w:cs="Courier New"/>
+                <w:noProof/>
+              </w:rPr>
+            </w:pPr>
+            <w:r>
+              <w:rPr>
+                <w:rFonts w:ascii="Courier New" w:hAnsi="Courier New" w:cs="Courier New"/>
+                <w:noProof/>
+                <w:color w:val="0000FF"/>
+              </w:rPr>
+              <w:t>update</w:t>
+            </w:r>
+            <w:r>
+              <w:rPr>
+                <w:rFonts w:ascii="Courier New" w:hAnsi="Courier New" w:cs="Courier New"/>
+                <w:noProof/>
+              </w:rPr>
+              <w:t xml:space="preserve"> [eCoachingDev]</w:t>
+            </w:r>
+            <w:r>
+              <w:rPr>
+                <w:rFonts w:ascii="Courier New" w:hAnsi="Courier New" w:cs="Courier New"/>
+                <w:noProof/>
+                <w:color w:val="808080"/>
+              </w:rPr>
+              <w:t>.</w:t>
+            </w:r>
+            <w:r>
+              <w:rPr>
+                <w:rFonts w:ascii="Courier New" w:hAnsi="Courier New" w:cs="Courier New"/>
+                <w:noProof/>
+              </w:rPr>
+              <w:t>[EC]</w:t>
+            </w:r>
+            <w:r>
+              <w:rPr>
+                <w:rFonts w:ascii="Courier New" w:hAnsi="Courier New" w:cs="Courier New"/>
+                <w:noProof/>
+                <w:color w:val="808080"/>
+              </w:rPr>
+              <w:t>.</w:t>
+            </w:r>
+            <w:r>
+              <w:rPr>
+                <w:rFonts w:ascii="Courier New" w:hAnsi="Courier New" w:cs="Courier New"/>
+                <w:noProof/>
+              </w:rPr>
+              <w:t>[Coaching_Log]</w:t>
+            </w:r>
+          </w:p>
+          <w:p>
+            <w:pPr>
+              <w:overflowPunct/>
+              <w:textAlignment w:val="auto"/>
+              <w:rPr>
+                <w:rFonts w:ascii="Courier New" w:hAnsi="Courier New" w:cs="Courier New"/>
+                <w:noProof/>
+                <w:color w:val="808080"/>
+              </w:rPr>
+            </w:pPr>
+            <w:r>
+              <w:rPr>
+                <w:rFonts w:ascii="Courier New" w:hAnsi="Courier New" w:cs="Courier New"/>
+                <w:noProof/>
+                <w:color w:val="0000FF"/>
+              </w:rPr>
+              <w:t>set</w:t>
+            </w:r>
+            <w:r>
+              <w:rPr>
+                <w:rFonts w:ascii="Courier New" w:hAnsi="Courier New" w:cs="Courier New"/>
+                <w:noProof/>
+              </w:rPr>
+              <w:t xml:space="preserve"> emailsent </w:t>
+            </w:r>
+            <w:r>
+              <w:rPr>
+                <w:rFonts w:ascii="Courier New" w:hAnsi="Courier New" w:cs="Courier New"/>
+                <w:noProof/>
+                <w:color w:val="808080"/>
+              </w:rPr>
+              <w:t>=</w:t>
+            </w:r>
+            <w:r>
+              <w:rPr>
+                <w:rFonts w:ascii="Courier New" w:hAnsi="Courier New" w:cs="Courier New"/>
+                <w:noProof/>
+              </w:rPr>
+              <w:t xml:space="preserve"> 0</w:t>
+            </w:r>
+            <w:r>
+              <w:rPr>
+                <w:rFonts w:ascii="Courier New" w:hAnsi="Courier New" w:cs="Courier New"/>
+                <w:noProof/>
+                <w:color w:val="808080"/>
+              </w:rPr>
+              <w:t>,</w:t>
+            </w:r>
+          </w:p>
+          <w:p>
+            <w:pPr>
+              <w:overflowPunct/>
+              <w:textAlignment w:val="auto"/>
+              <w:rPr>
+                <w:rFonts w:ascii="Courier New" w:hAnsi="Courier New" w:cs="Courier New"/>
+                <w:noProof/>
+              </w:rPr>
+            </w:pPr>
+            <w:r>
+              <w:rPr>
+                <w:rFonts w:ascii="Courier New" w:hAnsi="Courier New" w:cs="Courier New"/>
+                <w:noProof/>
+              </w:rPr>
+              <w:t xml:space="preserve">statusid </w:t>
+            </w:r>
+            <w:r>
+              <w:rPr>
+                <w:rFonts w:ascii="Courier New" w:hAnsi="Courier New" w:cs="Courier New"/>
+                <w:noProof/>
+                <w:color w:val="808080"/>
+              </w:rPr>
+              <w:t>=</w:t>
+            </w:r>
+            <w:r>
+              <w:rPr>
+                <w:rFonts w:ascii="Courier New" w:hAnsi="Courier New" w:cs="Courier New"/>
+                <w:noProof/>
+              </w:rPr>
+              <w:t xml:space="preserve"> 5</w:t>
+            </w:r>
+          </w:p>
+          <w:p>
+            <w:pPr>
+              <w:overflowPunct/>
+              <w:textAlignment w:val="auto"/>
+              <w:rPr>
+                <w:rFonts w:ascii="Courier New" w:hAnsi="Courier New" w:cs="Courier New"/>
+                <w:noProof/>
+              </w:rPr>
+            </w:pPr>
+            <w:r>
+              <w:rPr>
+                <w:rFonts w:ascii="Courier New" w:hAnsi="Courier New" w:cs="Courier New"/>
+                <w:noProof/>
+                <w:color w:val="808080"/>
+              </w:rPr>
+              <w:t>,</w:t>
+            </w:r>
+            <w:r>
+              <w:rPr>
+                <w:rFonts w:ascii="Courier New" w:hAnsi="Courier New" w:cs="Courier New"/>
+                <w:noProof/>
+              </w:rPr>
+              <w:t xml:space="preserve">iscSE </w:t>
+            </w:r>
+            <w:r>
+              <w:rPr>
+                <w:rFonts w:ascii="Courier New" w:hAnsi="Courier New" w:cs="Courier New"/>
+                <w:noProof/>
+                <w:color w:val="808080"/>
+              </w:rPr>
+              <w:t>=</w:t>
+            </w:r>
+            <w:r>
+              <w:rPr>
+                <w:rFonts w:ascii="Courier New" w:hAnsi="Courier New" w:cs="Courier New"/>
+                <w:noProof/>
+              </w:rPr>
+              <w:t xml:space="preserve"> 1</w:t>
+            </w:r>
+          </w:p>
+          <w:p>
+            <w:pPr>
+              <w:overflowPunct/>
+              <w:textAlignment w:val="auto"/>
+              <w:rPr>
+                <w:rFonts w:ascii="Courier New" w:hAnsi="Courier New" w:cs="Courier New"/>
+                <w:noProof/>
+                <w:color w:val="FF0000"/>
+              </w:rPr>
+            </w:pPr>
+            <w:r>
+              <w:rPr>
+                <w:rFonts w:ascii="Courier New" w:hAnsi="Courier New" w:cs="Courier New"/>
+                <w:noProof/>
+                <w:color w:val="0000FF"/>
+              </w:rPr>
+              <w:t>where</w:t>
+            </w:r>
+            <w:r>
+              <w:rPr>
+                <w:rFonts w:ascii="Courier New" w:hAnsi="Courier New" w:cs="Courier New"/>
+                <w:noProof/>
+              </w:rPr>
+              <w:t xml:space="preserve"> formname </w:t>
+            </w:r>
+            <w:r>
+              <w:rPr>
+                <w:rFonts w:ascii="Courier New" w:hAnsi="Courier New" w:cs="Courier New"/>
+                <w:noProof/>
+                <w:color w:val="808080"/>
+              </w:rPr>
+              <w:t>=</w:t>
+            </w:r>
+            <w:r>
+              <w:rPr>
+                <w:rFonts w:ascii="Courier New" w:hAnsi="Courier New" w:cs="Courier New"/>
+                <w:noProof/>
+              </w:rPr>
+              <w:t xml:space="preserve"> </w:t>
+            </w:r>
+            <w:r>
+              <w:rPr>
+                <w:rFonts w:ascii="Courier New" w:hAnsi="Courier New" w:cs="Courier New"/>
+                <w:noProof/>
+                <w:color w:val="FF0000"/>
+              </w:rPr>
+              <w:t>'eCL-brandon.edwards-53467'</w:t>
+            </w:r>
+          </w:p>
+          <w:p>
+            <w:pPr>
+              <w:overflowPunct/>
+              <w:textAlignment w:val="auto"/>
+              <w:rPr>
+                <w:rFonts w:ascii="Courier New" w:hAnsi="Courier New" w:cs="Courier New"/>
+                <w:noProof/>
+                <w:color w:val="FF0000"/>
+              </w:rPr>
+            </w:pPr>
+          </w:p>
+          <w:p>
+            <w:pPr>
+              <w:overflowPunct/>
+              <w:textAlignment w:val="auto"/>
+              <w:rPr>
+                <w:rFonts w:ascii="Courier New" w:hAnsi="Courier New" w:cs="Courier New"/>
+                <w:noProof/>
+                <w:color w:val="FF0000"/>
+              </w:rPr>
+            </w:pPr>
+          </w:p>
+          <w:p>
+            <w:pPr>
+              <w:overflowPunct/>
+              <w:textAlignment w:val="auto"/>
+              <w:rPr>
+                <w:rFonts w:ascii="Courier New" w:hAnsi="Courier New" w:cs="Courier New"/>
+                <w:noProof/>
+                <w:color w:val="0000FF"/>
+              </w:rPr>
+            </w:pPr>
+            <w:r>
+              <w:rPr>
+                <w:rFonts w:ascii="Courier New" w:hAnsi="Courier New" w:cs="Courier New"/>
+                <w:noProof/>
+                <w:color w:val="0000FF"/>
+              </w:rPr>
+              <w:t>DECLARE</w:t>
+            </w:r>
+            <w:r>
+              <w:rPr>
+                <w:rFonts w:ascii="Courier New" w:hAnsi="Courier New" w:cs="Courier New"/>
+                <w:noProof/>
+              </w:rPr>
+              <w:tab/>
+              <w:t xml:space="preserve">@return_value </w:t>
+            </w:r>
+            <w:r>
+              <w:rPr>
+                <w:rFonts w:ascii="Courier New" w:hAnsi="Courier New" w:cs="Courier New"/>
+                <w:noProof/>
+                <w:color w:val="0000FF"/>
+              </w:rPr>
+              <w:t>int</w:t>
+            </w:r>
+          </w:p>
+          <w:p>
+            <w:pPr>
+              <w:overflowPunct/>
+              <w:textAlignment w:val="auto"/>
+              <w:rPr>
+                <w:rFonts w:ascii="Courier New" w:hAnsi="Courier New" w:cs="Courier New"/>
+                <w:noProof/>
+                <w:color w:val="0000FF"/>
+              </w:rPr>
+            </w:pPr>
+          </w:p>
+          <w:p>
+            <w:pPr>
+              <w:overflowPunct/>
+              <w:textAlignment w:val="auto"/>
+              <w:rPr>
+                <w:rFonts w:ascii="Courier New" w:hAnsi="Courier New" w:cs="Courier New"/>
+                <w:noProof/>
+              </w:rPr>
+            </w:pPr>
+            <w:r>
+              <w:rPr>
+                <w:rFonts w:ascii="Courier New" w:hAnsi="Courier New" w:cs="Courier New"/>
+                <w:noProof/>
+                <w:color w:val="0000FF"/>
+              </w:rPr>
+              <w:t>EXEC</w:t>
+            </w:r>
+            <w:r>
+              <w:rPr>
+                <w:rFonts w:ascii="Courier New" w:hAnsi="Courier New" w:cs="Courier New"/>
+                <w:noProof/>
+              </w:rPr>
+              <w:tab/>
+              <w:t xml:space="preserve">@return_value </w:t>
+            </w:r>
+            <w:r>
+              <w:rPr>
+                <w:rFonts w:ascii="Courier New" w:hAnsi="Courier New" w:cs="Courier New"/>
+                <w:noProof/>
+                <w:color w:val="808080"/>
+              </w:rPr>
+              <w:t>=</w:t>
+            </w:r>
+            <w:r>
+              <w:rPr>
+                <w:rFonts w:ascii="Courier New" w:hAnsi="Courier New" w:cs="Courier New"/>
+                <w:noProof/>
+              </w:rPr>
+              <w:t xml:space="preserve"> [EC]</w:t>
+            </w:r>
+            <w:r>
+              <w:rPr>
+                <w:rFonts w:ascii="Courier New" w:hAnsi="Courier New" w:cs="Courier New"/>
+                <w:noProof/>
+                <w:color w:val="808080"/>
+              </w:rPr>
+              <w:t>.</w:t>
+            </w:r>
+            <w:r>
+              <w:rPr>
+                <w:rFonts w:ascii="Courier New" w:hAnsi="Courier New" w:cs="Courier New"/>
+                <w:noProof/>
+              </w:rPr>
+              <w:t>[sp_SelectCoaching4Contact]</w:t>
+            </w:r>
+          </w:p>
+          <w:p>
+            <w:pPr>
+              <w:overflowPunct/>
+              <w:textAlignment w:val="auto"/>
+              <w:rPr>
+                <w:rFonts w:ascii="Courier New" w:hAnsi="Courier New" w:cs="Courier New"/>
+                <w:noProof/>
+              </w:rPr>
+            </w:pPr>
+          </w:p>
+          <w:p>
+            <w:pPr>
+              <w:overflowPunct/>
+              <w:textAlignment w:val="auto"/>
+              <w:rPr>
+                <w:rFonts w:ascii="Courier New" w:hAnsi="Courier New" w:cs="Courier New"/>
+                <w:noProof/>
+              </w:rPr>
+            </w:pPr>
+            <w:r>
+              <w:rPr>
+                <w:rFonts w:ascii="Courier New" w:hAnsi="Courier New" w:cs="Courier New"/>
+                <w:noProof/>
+                <w:color w:val="0000FF"/>
+              </w:rPr>
+              <w:t>SELECT</w:t>
+            </w:r>
+            <w:r>
+              <w:rPr>
+                <w:rFonts w:ascii="Courier New" w:hAnsi="Courier New" w:cs="Courier New"/>
+                <w:noProof/>
+              </w:rPr>
+              <w:tab/>
+            </w:r>
+            <w:r>
+              <w:rPr>
+                <w:rFonts w:ascii="Courier New" w:hAnsi="Courier New" w:cs="Courier New"/>
+                <w:noProof/>
+                <w:color w:val="FF0000"/>
+              </w:rPr>
+              <w:t>'Return Value'</w:t>
+            </w:r>
+            <w:r>
+              <w:rPr>
+                <w:rFonts w:ascii="Courier New" w:hAnsi="Courier New" w:cs="Courier New"/>
+                <w:noProof/>
+              </w:rPr>
+              <w:t xml:space="preserve"> </w:t>
+            </w:r>
+            <w:r>
+              <w:rPr>
+                <w:rFonts w:ascii="Courier New" w:hAnsi="Courier New" w:cs="Courier New"/>
+                <w:noProof/>
+                <w:color w:val="808080"/>
+              </w:rPr>
+              <w:t>=</w:t>
+            </w:r>
+            <w:r>
+              <w:rPr>
+                <w:rFonts w:ascii="Courier New" w:hAnsi="Courier New" w:cs="Courier New"/>
+                <w:noProof/>
+              </w:rPr>
+              <w:t xml:space="preserve"> @return_value</w:t>
+            </w:r>
+          </w:p>
+          <w:p>
+            <w:pPr>
+              <w:overflowPunct/>
+              <w:textAlignment w:val="auto"/>
+              <w:rPr>
+                <w:rFonts w:ascii="Courier New" w:hAnsi="Courier New" w:cs="Courier New"/>
+                <w:noProof/>
+              </w:rPr>
+            </w:pPr>
+          </w:p>
+          <w:p>
+            <w:pPr>
+              <w:overflowPunct/>
+              <w:textAlignment w:val="auto"/>
+              <w:rPr>
+                <w:rFonts w:ascii="Courier New" w:hAnsi="Courier New" w:cs="Courier New"/>
+                <w:noProof/>
+                <w:color w:val="0000FF"/>
+              </w:rPr>
+            </w:pPr>
+            <w:r>
+              <w:rPr>
+                <w:rFonts w:ascii="Courier New" w:hAnsi="Courier New" w:cs="Courier New"/>
+                <w:noProof/>
+                <w:color w:val="0000FF"/>
+              </w:rPr>
+              <w:t>GO</w:t>
+            </w:r>
+          </w:p>
+          <w:p>
+            <w:pPr>
+              <w:rPr>
+                <w:rFonts w:asciiTheme="minorHAnsi" w:hAnsiTheme="minorHAnsi"/>
+                <w:bCs/>
+              </w:rPr>
+            </w:pPr>
+          </w:p>
+        </w:tc>
+        <w:tc>
+          <w:tcPr>
+            <w:tcW w:w="4500" w:type="dxa"/>
+          </w:tcPr>
+          <w:p>
+            <w:pPr>
+              <w:rPr>
+                <w:rFonts w:asciiTheme="minorHAnsi" w:hAnsiTheme="minorHAnsi"/>
+                <w:bCs/>
+              </w:rPr>
+            </w:pPr>
+            <w:r>
+              <w:rPr>
+                <w:rFonts w:asciiTheme="minorHAnsi" w:hAnsiTheme="minorHAnsi"/>
+                <w:bCs/>
+              </w:rPr>
+              <w:lastRenderedPageBreak/>
+              <w:t>Appropriate Notification should go out per the value in Email Notification table.</w:t>
+            </w:r>
+          </w:p>
+        </w:tc>
+        <w:tc>
+          <w:tcPr>
+            <w:tcW w:w="1260" w:type="dxa"/>
+          </w:tcPr>
+          <w:p>
+            <w:pPr>
+              <w:rPr>
+                <w:rFonts w:asciiTheme="minorHAnsi" w:hAnsiTheme="minorHAnsi"/>
+                <w:bCs/>
+              </w:rPr>
+            </w:pPr>
+            <w:r>
+              <w:rPr>
+                <w:rFonts w:asciiTheme="minorHAnsi" w:hAnsiTheme="minorHAnsi"/>
+                <w:bCs/>
+              </w:rPr>
+              <w:t>P</w:t>
+            </w:r>
+          </w:p>
+        </w:tc>
+        <w:tc>
+          <w:tcPr>
+            <w:tcW w:w="2880" w:type="dxa"/>
+          </w:tcPr>
+          <w:p>
+            <w:pPr>
+              <w:rPr>
+                <w:rFonts w:asciiTheme="minorHAnsi" w:hAnsiTheme="minorHAnsi"/>
+                <w:bCs/>
+              </w:rPr>
+            </w:pPr>
+          </w:p>
+        </w:tc>
+      </w:tr>
+      <w:tr>
+        <w:trPr>
+          <w:cantSplit/>
+        </w:trPr>
+        <w:tc>
+          <w:tcPr>
+            <w:tcW w:w="900" w:type="dxa"/>
+          </w:tcPr>
+          <w:p>
+            <w:pPr>
+              <w:rPr>
+                <w:rFonts w:asciiTheme="minorHAnsi" w:hAnsiTheme="minorHAnsi"/>
+                <w:bCs/>
+              </w:rPr>
+            </w:pPr>
+            <w:r>
+              <w:rPr>
+                <w:rFonts w:asciiTheme="minorHAnsi" w:hAnsiTheme="minorHAnsi"/>
+                <w:bCs/>
+              </w:rPr>
+              <w:lastRenderedPageBreak/>
+              <w:t>5.5</w:t>
+            </w:r>
+          </w:p>
+        </w:tc>
+        <w:tc>
+          <w:tcPr>
+            <w:tcW w:w="3960" w:type="dxa"/>
+          </w:tcPr>
+          <w:p>
+            <w:pPr>
+              <w:rPr>
+                <w:rFonts w:asciiTheme="minorHAnsi" w:hAnsiTheme="minorHAnsi"/>
+                <w:bCs/>
+              </w:rPr>
+            </w:pPr>
+            <w:r>
+              <w:rPr>
+                <w:rFonts w:asciiTheme="minorHAnsi" w:hAnsiTheme="minorHAnsi"/>
+                <w:bCs/>
+              </w:rPr>
+              <w:t xml:space="preserve">Verify a log with </w:t>
+            </w:r>
+            <w:proofErr w:type="spellStart"/>
+            <w:r>
+              <w:rPr>
+                <w:rFonts w:asciiTheme="minorHAnsi" w:hAnsiTheme="minorHAnsi"/>
+                <w:bCs/>
+              </w:rPr>
+              <w:t>sourceid</w:t>
+            </w:r>
+            <w:proofErr w:type="spellEnd"/>
+            <w:r>
+              <w:rPr>
+                <w:rFonts w:asciiTheme="minorHAnsi" w:hAnsiTheme="minorHAnsi"/>
+                <w:bCs/>
+              </w:rPr>
+              <w:t xml:space="preserve"> 230 in review page</w:t>
+            </w:r>
+          </w:p>
+          <w:p>
+            <w:pPr>
+              <w:rPr>
+                <w:rFonts w:asciiTheme="minorHAnsi" w:hAnsiTheme="minorHAnsi"/>
+                <w:bCs/>
+              </w:rPr>
+            </w:pPr>
+          </w:p>
+          <w:p>
+            <w:pPr>
+              <w:overflowPunct/>
+              <w:textAlignment w:val="auto"/>
+              <w:rPr>
+                <w:rFonts w:ascii="Courier New" w:hAnsi="Courier New" w:cs="Courier New"/>
+                <w:noProof/>
+                <w:color w:val="0000FF"/>
+              </w:rPr>
+            </w:pPr>
+            <w:r>
+              <w:rPr>
+                <w:rFonts w:ascii="Courier New" w:hAnsi="Courier New" w:cs="Courier New"/>
+                <w:noProof/>
+                <w:color w:val="0000FF"/>
+              </w:rPr>
+              <w:t>DECLARE</w:t>
+            </w:r>
+            <w:r>
+              <w:rPr>
+                <w:rFonts w:ascii="Courier New" w:hAnsi="Courier New" w:cs="Courier New"/>
+                <w:noProof/>
+              </w:rPr>
+              <w:tab/>
+              <w:t xml:space="preserve">@return_value </w:t>
+            </w:r>
+            <w:r>
+              <w:rPr>
+                <w:rFonts w:ascii="Courier New" w:hAnsi="Courier New" w:cs="Courier New"/>
+                <w:noProof/>
+                <w:color w:val="0000FF"/>
+              </w:rPr>
+              <w:t>int</w:t>
+            </w:r>
+          </w:p>
+          <w:p>
+            <w:pPr>
+              <w:overflowPunct/>
+              <w:textAlignment w:val="auto"/>
+              <w:rPr>
+                <w:rFonts w:ascii="Courier New" w:hAnsi="Courier New" w:cs="Courier New"/>
+                <w:noProof/>
+                <w:color w:val="0000FF"/>
+              </w:rPr>
+            </w:pPr>
+          </w:p>
+          <w:p>
+            <w:pPr>
+              <w:overflowPunct/>
+              <w:textAlignment w:val="auto"/>
+              <w:rPr>
+                <w:rFonts w:ascii="Courier New" w:hAnsi="Courier New" w:cs="Courier New"/>
+                <w:noProof/>
+              </w:rPr>
+            </w:pPr>
+            <w:r>
+              <w:rPr>
+                <w:rFonts w:ascii="Courier New" w:hAnsi="Courier New" w:cs="Courier New"/>
+                <w:noProof/>
+                <w:color w:val="0000FF"/>
+              </w:rPr>
+              <w:t>EXEC</w:t>
+            </w:r>
+            <w:r>
+              <w:rPr>
+                <w:rFonts w:ascii="Courier New" w:hAnsi="Courier New" w:cs="Courier New"/>
+                <w:noProof/>
+              </w:rPr>
+              <w:tab/>
+              <w:t xml:space="preserve">@return_value </w:t>
+            </w:r>
+            <w:r>
+              <w:rPr>
+                <w:rFonts w:ascii="Courier New" w:hAnsi="Courier New" w:cs="Courier New"/>
+                <w:noProof/>
+                <w:color w:val="808080"/>
+              </w:rPr>
+              <w:t>=</w:t>
+            </w:r>
+            <w:r>
+              <w:rPr>
+                <w:rFonts w:ascii="Courier New" w:hAnsi="Courier New" w:cs="Courier New"/>
+                <w:noProof/>
+              </w:rPr>
+              <w:t xml:space="preserve"> [EC]</w:t>
+            </w:r>
+            <w:r>
+              <w:rPr>
+                <w:rFonts w:ascii="Courier New" w:hAnsi="Courier New" w:cs="Courier New"/>
+                <w:noProof/>
+                <w:color w:val="808080"/>
+              </w:rPr>
+              <w:t>.</w:t>
+            </w:r>
+            <w:r>
+              <w:rPr>
+                <w:rFonts w:ascii="Courier New" w:hAnsi="Courier New" w:cs="Courier New"/>
+                <w:noProof/>
+              </w:rPr>
+              <w:t>[sp_SelectReviewFrom_Coaching_Log]</w:t>
+            </w:r>
+          </w:p>
+          <w:p>
+            <w:pPr>
+              <w:overflowPunct/>
+              <w:textAlignment w:val="auto"/>
+              <w:rPr>
+                <w:rFonts w:ascii="Courier New" w:hAnsi="Courier New" w:cs="Courier New"/>
+                <w:noProof/>
+                <w:color w:val="FF0000"/>
+              </w:rPr>
+            </w:pPr>
+            <w:r>
+              <w:rPr>
+                <w:rFonts w:ascii="Courier New" w:hAnsi="Courier New" w:cs="Courier New"/>
+                <w:noProof/>
+                <w:color w:val="0000FF"/>
+              </w:rPr>
+              <w:tab/>
+            </w:r>
+            <w:r>
+              <w:rPr>
+                <w:rFonts w:ascii="Courier New" w:hAnsi="Courier New" w:cs="Courier New"/>
+                <w:noProof/>
+                <w:color w:val="0000FF"/>
+              </w:rPr>
+              <w:tab/>
+            </w:r>
+            <w:r>
+              <w:rPr>
+                <w:rFonts w:ascii="Courier New" w:hAnsi="Courier New" w:cs="Courier New"/>
+                <w:noProof/>
+              </w:rPr>
+              <w:t xml:space="preserve">@strFormIDin </w:t>
+            </w:r>
+            <w:r>
+              <w:rPr>
+                <w:rFonts w:ascii="Courier New" w:hAnsi="Courier New" w:cs="Courier New"/>
+                <w:noProof/>
+                <w:color w:val="808080"/>
+              </w:rPr>
+              <w:t>=</w:t>
+            </w:r>
+            <w:r>
+              <w:rPr>
+                <w:rFonts w:ascii="Courier New" w:hAnsi="Courier New" w:cs="Courier New"/>
+                <w:noProof/>
+              </w:rPr>
+              <w:t xml:space="preserve"> </w:t>
+            </w:r>
+            <w:r>
+              <w:rPr>
+                <w:rFonts w:ascii="Courier New" w:hAnsi="Courier New" w:cs="Courier New"/>
+                <w:noProof/>
+                <w:color w:val="FF0000"/>
+              </w:rPr>
+              <w:t>N'eCL-brandon.edwards-53467'</w:t>
+            </w:r>
+          </w:p>
+          <w:p>
+            <w:pPr>
+              <w:overflowPunct/>
+              <w:textAlignment w:val="auto"/>
+              <w:rPr>
+                <w:rFonts w:ascii="Courier New" w:hAnsi="Courier New" w:cs="Courier New"/>
+                <w:noProof/>
+                <w:color w:val="FF0000"/>
+              </w:rPr>
+            </w:pPr>
+          </w:p>
+          <w:p>
+            <w:pPr>
+              <w:overflowPunct/>
+              <w:textAlignment w:val="auto"/>
+              <w:rPr>
+                <w:rFonts w:ascii="Courier New" w:hAnsi="Courier New" w:cs="Courier New"/>
+                <w:noProof/>
+              </w:rPr>
+            </w:pPr>
+            <w:r>
+              <w:rPr>
+                <w:rFonts w:ascii="Courier New" w:hAnsi="Courier New" w:cs="Courier New"/>
+                <w:noProof/>
+                <w:color w:val="0000FF"/>
+              </w:rPr>
+              <w:t>SELECT</w:t>
+            </w:r>
+            <w:r>
+              <w:rPr>
+                <w:rFonts w:ascii="Courier New" w:hAnsi="Courier New" w:cs="Courier New"/>
+                <w:noProof/>
+              </w:rPr>
+              <w:tab/>
+            </w:r>
+            <w:r>
+              <w:rPr>
+                <w:rFonts w:ascii="Courier New" w:hAnsi="Courier New" w:cs="Courier New"/>
+                <w:noProof/>
+                <w:color w:val="FF0000"/>
+              </w:rPr>
+              <w:t>'Return Value'</w:t>
+            </w:r>
+            <w:r>
+              <w:rPr>
+                <w:rFonts w:ascii="Courier New" w:hAnsi="Courier New" w:cs="Courier New"/>
+                <w:noProof/>
+              </w:rPr>
+              <w:t xml:space="preserve"> </w:t>
+            </w:r>
+            <w:r>
+              <w:rPr>
+                <w:rFonts w:ascii="Courier New" w:hAnsi="Courier New" w:cs="Courier New"/>
+                <w:noProof/>
+                <w:color w:val="808080"/>
+              </w:rPr>
+              <w:t>=</w:t>
+            </w:r>
+            <w:r>
+              <w:rPr>
+                <w:rFonts w:ascii="Courier New" w:hAnsi="Courier New" w:cs="Courier New"/>
+                <w:noProof/>
+              </w:rPr>
+              <w:t xml:space="preserve"> @return_value</w:t>
+            </w:r>
+          </w:p>
+          <w:p>
+            <w:pPr>
+              <w:overflowPunct/>
+              <w:textAlignment w:val="auto"/>
+              <w:rPr>
+                <w:rFonts w:ascii="Courier New" w:hAnsi="Courier New" w:cs="Courier New"/>
+                <w:noProof/>
+              </w:rPr>
+            </w:pPr>
+          </w:p>
+          <w:p>
+            <w:pPr>
+              <w:overflowPunct/>
+              <w:textAlignment w:val="auto"/>
+              <w:rPr>
+                <w:rFonts w:ascii="Courier New" w:hAnsi="Courier New" w:cs="Courier New"/>
+                <w:noProof/>
+                <w:color w:val="0000FF"/>
+              </w:rPr>
+            </w:pPr>
+            <w:r>
+              <w:rPr>
+                <w:rFonts w:ascii="Courier New" w:hAnsi="Courier New" w:cs="Courier New"/>
+                <w:noProof/>
+                <w:color w:val="0000FF"/>
+              </w:rPr>
+              <w:t>GO</w:t>
+            </w:r>
+          </w:p>
+          <w:p>
+            <w:pPr>
+              <w:rPr>
+                <w:rFonts w:asciiTheme="minorHAnsi" w:hAnsiTheme="minorHAnsi"/>
+                <w:bCs/>
+              </w:rPr>
+            </w:pPr>
+          </w:p>
+        </w:tc>
+        <w:tc>
+          <w:tcPr>
+            <w:tcW w:w="4500" w:type="dxa"/>
+          </w:tcPr>
+          <w:p>
+            <w:pPr>
+              <w:rPr>
+                <w:rFonts w:asciiTheme="minorHAnsi" w:hAnsiTheme="minorHAnsi"/>
+                <w:bCs/>
+              </w:rPr>
+            </w:pPr>
+            <w:proofErr w:type="spellStart"/>
+            <w:r>
+              <w:rPr>
+                <w:rFonts w:asciiTheme="minorHAnsi" w:hAnsiTheme="minorHAnsi"/>
+                <w:bCs/>
+              </w:rPr>
+              <w:t>isIQS</w:t>
+            </w:r>
+            <w:proofErr w:type="spellEnd"/>
+            <w:r>
+              <w:rPr>
+                <w:rFonts w:asciiTheme="minorHAnsi" w:hAnsiTheme="minorHAnsi"/>
+                <w:bCs/>
+              </w:rPr>
+              <w:t xml:space="preserve"> should be set to 1</w:t>
+            </w:r>
+          </w:p>
+        </w:tc>
+        <w:tc>
+          <w:tcPr>
+            <w:tcW w:w="1260" w:type="dxa"/>
+          </w:tcPr>
+          <w:p>
+            <w:pPr>
+              <w:rPr>
+                <w:rFonts w:asciiTheme="minorHAnsi" w:hAnsiTheme="minorHAnsi"/>
+                <w:bCs/>
+              </w:rPr>
+            </w:pPr>
+            <w:r>
+              <w:rPr>
+                <w:rFonts w:asciiTheme="minorHAnsi" w:hAnsiTheme="minorHAnsi"/>
+                <w:bCs/>
+              </w:rPr>
+              <w:t>P</w:t>
+            </w:r>
           </w:p>
         </w:tc>
         <w:tc>
@@ -6841,7 +10518,7 @@
         <w:sz w:val="18"/>
         <w:szCs w:val="18"/>
       </w:rPr>
-      <w:t>3</w:t>
+      <w:t>2</w:t>
     </w:r>
     <w:r>
       <w:rPr>
@@ -6890,7 +10567,7 @@
         <w:sz w:val="18"/>
         <w:szCs w:val="18"/>
       </w:rPr>
-      <w:t>10</w:t>
+      <w:t>14</w:t>
     </w:r>
     <w:r>
       <w:rPr>
@@ -7090,14 +10767,12 @@
       </w:rPr>
       <w:t xml:space="preserve">     CCO </w:t>
     </w:r>
-    <w:proofErr w:type="spellStart"/>
     <w:r>
       <w:rPr>
         <w:sz w:val="18"/>
       </w:rPr>
       <w:t>eCoaching</w:t>
     </w:r>
-    <w:proofErr w:type="spellEnd"/>
     <w:r>
       <w:rPr>
         <w:sz w:val="18"/>
@@ -9526,7 +13201,7 @@
   <w:abstractNum w:abstractNumId="21">
     <w:nsid w:val="388921D8"/>
     <w:multiLevelType w:val="hybridMultilevel"/>
-    <w:tmpl w:val="DD5CBD16"/>
+    <w:tmpl w:val="15FE1C48"/>
     <w:lvl w:ilvl="0" w:tplc="0409000F">
       <w:start w:val="1"/>
       <w:numFmt w:val="decimal"/>
@@ -11455,6 +15130,122 @@
     </w:lvl>
   </w:abstractNum>
   <w:abstractNum w:abstractNumId="38">
+    <w:nsid w:val="661E5CB1"/>
+    <w:multiLevelType w:val="hybridMultilevel"/>
+    <w:tmpl w:val="DD5CBD16"/>
+    <w:lvl w:ilvl="0" w:tplc="0409000F">
+      <w:start w:val="1"/>
+      <w:numFmt w:val="decimal"/>
+      <w:lvlText w:val="%1."/>
+      <w:lvlJc w:val="left"/>
+      <w:pPr>
+        <w:tabs>
+          <w:tab w:val="num" w:pos="720"/>
+        </w:tabs>
+        <w:ind w:left="720" w:hanging="360"/>
+      </w:pPr>
+    </w:lvl>
+    <w:lvl w:ilvl="1" w:tplc="4056895E">
+      <w:start w:val="1"/>
+      <w:numFmt w:val="decimal"/>
+      <w:lvlText w:val="%2."/>
+      <w:lvlJc w:val="left"/>
+      <w:pPr>
+        <w:tabs>
+          <w:tab w:val="num" w:pos="1440"/>
+        </w:tabs>
+        <w:ind w:left="1440" w:hanging="360"/>
+      </w:pPr>
+      <w:rPr>
+        <w:rFonts w:hint="default"/>
+      </w:rPr>
+    </w:lvl>
+    <w:lvl w:ilvl="2" w:tplc="0409001B" w:tentative="1">
+      <w:start w:val="1"/>
+      <w:numFmt w:val="lowerRoman"/>
+      <w:lvlText w:val="%3."/>
+      <w:lvlJc w:val="right"/>
+      <w:pPr>
+        <w:tabs>
+          <w:tab w:val="num" w:pos="2160"/>
+        </w:tabs>
+        <w:ind w:left="2160" w:hanging="180"/>
+      </w:pPr>
+    </w:lvl>
+    <w:lvl w:ilvl="3" w:tplc="0409000F" w:tentative="1">
+      <w:start w:val="1"/>
+      <w:numFmt w:val="decimal"/>
+      <w:lvlText w:val="%4."/>
+      <w:lvlJc w:val="left"/>
+      <w:pPr>
+        <w:tabs>
+          <w:tab w:val="num" w:pos="2880"/>
+        </w:tabs>
+        <w:ind w:left="2880" w:hanging="360"/>
+      </w:pPr>
+    </w:lvl>
+    <w:lvl w:ilvl="4" w:tplc="04090019" w:tentative="1">
+      <w:start w:val="1"/>
+      <w:numFmt w:val="lowerLetter"/>
+      <w:lvlText w:val="%5."/>
+      <w:lvlJc w:val="left"/>
+      <w:pPr>
+        <w:tabs>
+          <w:tab w:val="num" w:pos="3600"/>
+        </w:tabs>
+        <w:ind w:left="3600" w:hanging="360"/>
+      </w:pPr>
+    </w:lvl>
+    <w:lvl w:ilvl="5" w:tplc="0409001B" w:tentative="1">
+      <w:start w:val="1"/>
+      <w:numFmt w:val="lowerRoman"/>
+      <w:lvlText w:val="%6."/>
+      <w:lvlJc w:val="right"/>
+      <w:pPr>
+        <w:tabs>
+          <w:tab w:val="num" w:pos="4320"/>
+        </w:tabs>
+        <w:ind w:left="4320" w:hanging="180"/>
+      </w:pPr>
+    </w:lvl>
+    <w:lvl w:ilvl="6" w:tplc="0409000F" w:tentative="1">
+      <w:start w:val="1"/>
+      <w:numFmt w:val="decimal"/>
+      <w:lvlText w:val="%7."/>
+      <w:lvlJc w:val="left"/>
+      <w:pPr>
+        <w:tabs>
+          <w:tab w:val="num" w:pos="5040"/>
+        </w:tabs>
+        <w:ind w:left="5040" w:hanging="360"/>
+      </w:pPr>
+    </w:lvl>
+    <w:lvl w:ilvl="7" w:tplc="04090019" w:tentative="1">
+      <w:start w:val="1"/>
+      <w:numFmt w:val="lowerLetter"/>
+      <w:lvlText w:val="%8."/>
+      <w:lvlJc w:val="left"/>
+      <w:pPr>
+        <w:tabs>
+          <w:tab w:val="num" w:pos="5760"/>
+        </w:tabs>
+        <w:ind w:left="5760" w:hanging="360"/>
+      </w:pPr>
+    </w:lvl>
+    <w:lvl w:ilvl="8" w:tplc="0409001B" w:tentative="1">
+      <w:start w:val="1"/>
+      <w:numFmt w:val="lowerRoman"/>
+      <w:lvlText w:val="%9."/>
+      <w:lvlJc w:val="right"/>
+      <w:pPr>
+        <w:tabs>
+          <w:tab w:val="num" w:pos="6480"/>
+        </w:tabs>
+        <w:ind w:left="6480" w:hanging="180"/>
+      </w:pPr>
+    </w:lvl>
+  </w:abstractNum>
+  <w:abstractNum w:abstractNumId="39">
     <w:nsid w:val="685F4D90"/>
     <w:multiLevelType w:val="hybridMultilevel"/>
     <w:tmpl w:val="C3DC4A78"/>
@@ -11570,7 +15361,7 @@
       </w:pPr>
     </w:lvl>
   </w:abstractNum>
-  <w:abstractNum w:abstractNumId="39">
+  <w:abstractNum w:abstractNumId="40">
     <w:nsid w:val="72E4602F"/>
     <w:multiLevelType w:val="hybridMultilevel"/>
     <w:tmpl w:val="578AA676"/>
@@ -11683,7 +15474,7 @@
       </w:rPr>
     </w:lvl>
   </w:abstractNum>
-  <w:abstractNum w:abstractNumId="40">
+  <w:abstractNum w:abstractNumId="41">
     <w:nsid w:val="751865FF"/>
     <w:multiLevelType w:val="hybridMultilevel"/>
     <w:tmpl w:val="8520B256"/>
@@ -11796,7 +15587,7 @@
       </w:rPr>
     </w:lvl>
   </w:abstractNum>
-  <w:abstractNum w:abstractNumId="41">
+  <w:abstractNum w:abstractNumId="42">
     <w:nsid w:val="7772191E"/>
     <w:multiLevelType w:val="hybridMultilevel"/>
     <w:tmpl w:val="A5229042"/>
@@ -11909,7 +15700,7 @@
       </w:rPr>
     </w:lvl>
   </w:abstractNum>
-  <w:abstractNum w:abstractNumId="42">
+  <w:abstractNum w:abstractNumId="43">
     <w:nsid w:val="77C34D39"/>
     <w:multiLevelType w:val="hybridMultilevel"/>
     <w:tmpl w:val="AC8875F2"/>
@@ -12022,7 +15813,7 @@
       </w:rPr>
     </w:lvl>
   </w:abstractNum>
-  <w:abstractNum w:abstractNumId="43">
+  <w:abstractNum w:abstractNumId="44">
     <w:nsid w:val="78982537"/>
     <w:multiLevelType w:val="hybridMultilevel"/>
     <w:tmpl w:val="AAB80878"/>
@@ -12135,7 +15926,7 @@
       </w:rPr>
     </w:lvl>
   </w:abstractNum>
-  <w:abstractNum w:abstractNumId="44">
+  <w:abstractNum w:abstractNumId="45">
     <w:nsid w:val="7CA0584B"/>
     <w:multiLevelType w:val="hybridMultilevel"/>
     <w:tmpl w:val="D68A2706"/>
@@ -12248,7 +16039,7 @@
       </w:rPr>
     </w:lvl>
   </w:abstractNum>
-  <w:abstractNum w:abstractNumId="45">
+  <w:abstractNum w:abstractNumId="46">
     <w:nsid w:val="7E776907"/>
     <w:multiLevelType w:val="hybridMultilevel"/>
     <w:tmpl w:val="4BE6163E"/>
@@ -12337,7 +16128,7 @@
       </w:pPr>
     </w:lvl>
   </w:abstractNum>
-  <w:abstractNum w:abstractNumId="46">
+  <w:abstractNum w:abstractNumId="47">
     <w:nsid w:val="7F7339A7"/>
     <w:multiLevelType w:val="hybridMultilevel"/>
     <w:tmpl w:val="F9863208"/>
@@ -12469,7 +16260,7 @@
     <w:abstractNumId w:val="32"/>
   </w:num>
   <w:num w:numId="7">
-    <w:abstractNumId w:val="38"/>
+    <w:abstractNumId w:val="39"/>
   </w:num>
   <w:num w:numId="8">
     <w:abstractNumId w:val="3"/>
@@ -12493,22 +16284,22 @@
     <w:abstractNumId w:val="30"/>
   </w:num>
   <w:num w:numId="15">
-    <w:abstractNumId w:val="41"/>
+    <w:abstractNumId w:val="42"/>
   </w:num>
   <w:num w:numId="16">
-    <w:abstractNumId w:val="43"/>
+    <w:abstractNumId w:val="44"/>
   </w:num>
   <w:num w:numId="17">
-    <w:abstractNumId w:val="44"/>
+    <w:abstractNumId w:val="45"/>
   </w:num>
   <w:num w:numId="18">
     <w:abstractNumId w:val="6"/>
   </w:num>
   <w:num w:numId="19">
-    <w:abstractNumId w:val="46"/>
+    <w:abstractNumId w:val="47"/>
   </w:num>
   <w:num w:numId="20">
-    <w:abstractNumId w:val="40"/>
+    <w:abstractNumId w:val="41"/>
   </w:num>
   <w:num w:numId="21">
     <w:abstractNumId w:val="12"/>
@@ -12565,10 +16356,10 @@
     <w:abstractNumId w:val="23"/>
   </w:num>
   <w:num w:numId="39">
-    <w:abstractNumId w:val="42"/>
+    <w:abstractNumId w:val="43"/>
   </w:num>
   <w:num w:numId="40">
-    <w:abstractNumId w:val="39"/>
+    <w:abstractNumId w:val="40"/>
   </w:num>
   <w:num w:numId="41">
     <w:abstractNumId w:val="27"/>
@@ -12577,7 +16368,7 @@
     <w:abstractNumId w:val="20"/>
   </w:num>
   <w:num w:numId="43">
-    <w:abstractNumId w:val="45"/>
+    <w:abstractNumId w:val="46"/>
   </w:num>
   <w:num w:numId="44">
     <w:abstractNumId w:val="21"/>
@@ -12590,6 +16381,9 @@
   </w:num>
   <w:num w:numId="47">
     <w:abstractNumId w:val="31"/>
+  </w:num>
+  <w:num w:numId="48">
+    <w:abstractNumId w:val="38"/>
   </w:num>
   <w:numIdMacAtCleanup w:val="26"/>
 </w:numbering>
@@ -14409,7 +18203,7 @@
 </file>
 
 <file path=customXml/itemProps1.xml><?xml version="1.0" encoding="utf-8"?>
-<ds:datastoreItem xmlns:ds="http://schemas.openxmlformats.org/officeDocument/2006/customXml" ds:itemID="{5F598E68-87AB-4B76-A81C-E0B8E253DD5D}">
+<ds:datastoreItem xmlns:ds="http://schemas.openxmlformats.org/officeDocument/2006/customXml" ds:itemID="{DD6AF6B5-2452-44B7-A57F-6215566AAD1E}">
   <ds:schemaRefs>
     <ds:schemaRef ds:uri="http://schemas.openxmlformats.org/officeDocument/2006/bibliography"/>
   </ds:schemaRefs>

</xml_diff>

<commit_message>
Internal version 6.0 TFS 283.
git-tfs-id: [https://tfs.omnicloud.local/tfs/cco%20program/]$/eCoaching_V2;C32829
</commit_message>
<xml_diff>
--- a/Unit Test/CCO_eCoaching_Quality_Load_DB_UTD.docx
+++ b/Unit Test/CCO_eCoaching_Quality_Load_DB_UTD.docx
@@ -257,7 +257,7 @@
           <w:sz w:val="18"/>
           <w:szCs w:val="18"/>
         </w:rPr>
-        <w:t>August 17, 2015</w:t>
+        <w:t>September 1, 2015</w:t>
       </w:r>
       <w:r>
         <w:rPr>
@@ -814,6 +814,72 @@
           </w:p>
         </w:tc>
       </w:tr>
+      <w:tr>
+        <w:tc>
+          <w:tcPr>
+            <w:tcW w:w="0" w:type="auto"/>
+            <w:tcBorders>
+              <w:top w:val="single" w:sz="6" w:space="0" w:color="C0C0C0"/>
+              <w:left w:val="single" w:sz="6" w:space="0" w:color="C0C0C0"/>
+              <w:bottom w:val="single" w:sz="6" w:space="0" w:color="C0C0C0"/>
+              <w:right w:val="single" w:sz="6" w:space="0" w:color="C0C0C0"/>
+            </w:tcBorders>
+          </w:tcPr>
+          <w:p>
+            <w:r>
+              <w:t>08/31/2015</w:t>
+            </w:r>
+          </w:p>
+        </w:tc>
+        <w:tc>
+          <w:tcPr>
+            <w:tcW w:w="0" w:type="auto"/>
+            <w:tcBorders>
+              <w:top w:val="single" w:sz="6" w:space="0" w:color="C0C0C0"/>
+              <w:left w:val="single" w:sz="6" w:space="0" w:color="C0C0C0"/>
+              <w:bottom w:val="single" w:sz="6" w:space="0" w:color="C0C0C0"/>
+              <w:right w:val="single" w:sz="6" w:space="0" w:color="C0C0C0"/>
+            </w:tcBorders>
+          </w:tcPr>
+          <w:p>
+            <w:r>
+              <w:t>6.0</w:t>
+            </w:r>
+          </w:p>
+        </w:tc>
+        <w:tc>
+          <w:tcPr>
+            <w:tcW w:w="0" w:type="auto"/>
+            <w:tcBorders>
+              <w:top w:val="single" w:sz="6" w:space="0" w:color="C0C0C0"/>
+              <w:left w:val="single" w:sz="6" w:space="0" w:color="C0C0C0"/>
+              <w:bottom w:val="single" w:sz="6" w:space="0" w:color="C0C0C0"/>
+              <w:right w:val="single" w:sz="6" w:space="0" w:color="C0C0C0"/>
+            </w:tcBorders>
+          </w:tcPr>
+          <w:p>
+            <w:r>
+              <w:t>TFS- 283 – New IQS Feed. Format description to force CRLF in Description.</w:t>
+            </w:r>
+          </w:p>
+        </w:tc>
+        <w:tc>
+          <w:tcPr>
+            <w:tcW w:w="0" w:type="auto"/>
+            <w:tcBorders>
+              <w:top w:val="single" w:sz="6" w:space="0" w:color="C0C0C0"/>
+              <w:left w:val="single" w:sz="6" w:space="0" w:color="C0C0C0"/>
+              <w:bottom w:val="single" w:sz="6" w:space="0" w:color="C0C0C0"/>
+              <w:right w:val="single" w:sz="6" w:space="0" w:color="C0C0C0"/>
+            </w:tcBorders>
+          </w:tcPr>
+          <w:p>
+            <w:r>
+              <w:t>Susmitha Palacherla</w:t>
+            </w:r>
+          </w:p>
+        </w:tc>
+      </w:tr>
     </w:tbl>
     <w:p>
       <w:pPr>
@@ -831,8 +897,6 @@
       <w:r>
         <w:br w:type="page"/>
       </w:r>
-      <w:bookmarkStart w:id="15" w:name="_GoBack"/>
-      <w:bookmarkEnd w:id="15"/>
     </w:p>
     <w:p/>
     <w:sdt>
@@ -889,7 +953,7 @@
           <w:r>
             <w:fldChar w:fldCharType="separate"/>
           </w:r>
-          <w:hyperlink w:anchor="_Toc426462079" w:history="1">
+          <w:hyperlink w:anchor="_Toc428871961" w:history="1">
             <w:r>
               <w:rPr>
                 <w:rStyle w:val="Hyperlink"/>
@@ -932,7 +996,7 @@
                 <w:noProof/>
                 <w:webHidden/>
               </w:rPr>
-              <w:instrText xml:space="preserve"> PAGEREF _Toc426462079 \h </w:instrText>
+              <w:instrText xml:space="preserve"> PAGEREF _Toc428871961 \h </w:instrText>
             </w:r>
             <w:r>
               <w:rPr>
@@ -977,7 +1041,7 @@
               <w:szCs w:val="22"/>
             </w:rPr>
           </w:pPr>
-          <w:hyperlink w:anchor="_Toc426462080" w:history="1">
+          <w:hyperlink w:anchor="_Toc428871962" w:history="1">
             <w:r>
               <w:rPr>
                 <w:rStyle w:val="Hyperlink"/>
@@ -1020,7 +1084,7 @@
                 <w:noProof/>
                 <w:webHidden/>
               </w:rPr>
-              <w:instrText xml:space="preserve"> PAGEREF _Toc426462080 \h </w:instrText>
+              <w:instrText xml:space="preserve"> PAGEREF _Toc428871962 \h </w:instrText>
             </w:r>
             <w:r>
               <w:rPr>
@@ -1040,7 +1104,7 @@
                 <w:noProof/>
                 <w:webHidden/>
               </w:rPr>
-              <w:t>4</w:t>
+              <w:t>5</w:t>
             </w:r>
             <w:r>
               <w:rPr>
@@ -1065,7 +1129,7 @@
               <w:szCs w:val="22"/>
             </w:rPr>
           </w:pPr>
-          <w:hyperlink w:anchor="_Toc426462081" w:history="1">
+          <w:hyperlink w:anchor="_Toc428871963" w:history="1">
             <w:r>
               <w:rPr>
                 <w:rStyle w:val="Hyperlink"/>
@@ -1108,7 +1172,7 @@
                 <w:noProof/>
                 <w:webHidden/>
               </w:rPr>
-              <w:instrText xml:space="preserve"> PAGEREF _Toc426462081 \h </w:instrText>
+              <w:instrText xml:space="preserve"> PAGEREF _Toc428871963 \h </w:instrText>
             </w:r>
             <w:r>
               <w:rPr>
@@ -1153,7 +1217,7 @@
               <w:szCs w:val="22"/>
             </w:rPr>
           </w:pPr>
-          <w:hyperlink w:anchor="_Toc426462082" w:history="1">
+          <w:hyperlink w:anchor="_Toc428871964" w:history="1">
             <w:r>
               <w:rPr>
                 <w:rStyle w:val="Hyperlink"/>
@@ -1196,7 +1260,7 @@
                 <w:noProof/>
                 <w:webHidden/>
               </w:rPr>
-              <w:instrText xml:space="preserve"> PAGEREF _Toc426462082 \h </w:instrText>
+              <w:instrText xml:space="preserve"> PAGEREF _Toc428871964 \h </w:instrText>
             </w:r>
             <w:r>
               <w:rPr>
@@ -1216,7 +1280,7 @@
                 <w:noProof/>
                 <w:webHidden/>
               </w:rPr>
-              <w:t>9</w:t>
+              <w:t>10</w:t>
             </w:r>
             <w:r>
               <w:rPr>
@@ -1241,7 +1305,7 @@
               <w:szCs w:val="22"/>
             </w:rPr>
           </w:pPr>
-          <w:hyperlink w:anchor="_Toc426462083" w:history="1">
+          <w:hyperlink w:anchor="_Toc428871965" w:history="1">
             <w:r>
               <w:rPr>
                 <w:rStyle w:val="Hyperlink"/>
@@ -1284,7 +1348,7 @@
                 <w:noProof/>
                 <w:webHidden/>
               </w:rPr>
-              <w:instrText xml:space="preserve"> PAGEREF _Toc426462083 \h </w:instrText>
+              <w:instrText xml:space="preserve"> PAGEREF _Toc428871965 \h </w:instrText>
             </w:r>
             <w:r>
               <w:rPr>
@@ -1304,7 +1368,95 @@
                 <w:noProof/>
                 <w:webHidden/>
               </w:rPr>
-              <w:t>10</w:t>
+              <w:t>11</w:t>
+            </w:r>
+            <w:r>
+              <w:rPr>
+                <w:noProof/>
+                <w:webHidden/>
+              </w:rPr>
+              <w:fldChar w:fldCharType="end"/>
+            </w:r>
+          </w:hyperlink>
+        </w:p>
+        <w:p>
+          <w:pPr>
+            <w:pStyle w:val="TOC2"/>
+            <w:tabs>
+              <w:tab w:val="left" w:pos="660"/>
+              <w:tab w:val="right" w:leader="dot" w:pos="13670"/>
+            </w:tabs>
+            <w:rPr>
+              <w:rFonts w:asciiTheme="minorHAnsi" w:eastAsiaTheme="minorEastAsia" w:hAnsiTheme="minorHAnsi" w:cstheme="minorBidi"/>
+              <w:noProof/>
+              <w:sz w:val="22"/>
+              <w:szCs w:val="22"/>
+            </w:rPr>
+          </w:pPr>
+          <w:hyperlink w:anchor="_Toc428871966" w:history="1">
+            <w:r>
+              <w:rPr>
+                <w:rStyle w:val="Hyperlink"/>
+                <w:noProof/>
+              </w:rPr>
+              <w:t>6.</w:t>
+            </w:r>
+            <w:r>
+              <w:rPr>
+                <w:rFonts w:asciiTheme="minorHAnsi" w:eastAsiaTheme="minorEastAsia" w:hAnsiTheme="minorHAnsi" w:cstheme="minorBidi"/>
+                <w:noProof/>
+                <w:sz w:val="22"/>
+                <w:szCs w:val="22"/>
+              </w:rPr>
+              <w:tab/>
+            </w:r>
+            <w:r>
+              <w:rPr>
+                <w:rStyle w:val="Hyperlink"/>
+                <w:noProof/>
+              </w:rPr>
+              <w:t>TFS 282 New IQS Feed. Format Description to force CRLF</w:t>
+            </w:r>
+            <w:r>
+              <w:rPr>
+                <w:noProof/>
+                <w:webHidden/>
+              </w:rPr>
+              <w:tab/>
+            </w:r>
+            <w:r>
+              <w:rPr>
+                <w:noProof/>
+                <w:webHidden/>
+              </w:rPr>
+              <w:fldChar w:fldCharType="begin"/>
+            </w:r>
+            <w:r>
+              <w:rPr>
+                <w:noProof/>
+                <w:webHidden/>
+              </w:rPr>
+              <w:instrText xml:space="preserve"> PAGEREF _Toc428871966 \h </w:instrText>
+            </w:r>
+            <w:r>
+              <w:rPr>
+                <w:noProof/>
+                <w:webHidden/>
+              </w:rPr>
+            </w:r>
+            <w:r>
+              <w:rPr>
+                <w:noProof/>
+                <w:webHidden/>
+              </w:rPr>
+              <w:fldChar w:fldCharType="separate"/>
+            </w:r>
+            <w:r>
+              <w:rPr>
+                <w:noProof/>
+                <w:webHidden/>
+              </w:rPr>
+              <w:t>15</w:t>
             </w:r>
             <w:r>
               <w:rPr>
@@ -1333,6 +1485,15 @@
           <w:sz w:val="18"/>
         </w:rPr>
       </w:pPr>
+    </w:p>
+    <w:p/>
+    <w:p/>
+    <w:p/>
+    <w:p/>
+    <w:p/>
+    <w:p>
+      <w:bookmarkStart w:id="15" w:name="_GoBack"/>
+      <w:bookmarkEnd w:id="15"/>
     </w:p>
     <w:p/>
     <w:p/>
@@ -1363,12 +1524,6 @@
     <w:p/>
     <w:p/>
     <w:p/>
-    <w:p/>
-    <w:p/>
-    <w:p/>
-    <w:p/>
-    <w:p/>
-    <w:p/>
     <w:p>
       <w:pPr>
         <w:pStyle w:val="Heading2"/>
@@ -1377,8 +1532,8 @@
           <w:numId w:val="44"/>
         </w:numPr>
       </w:pPr>
-      <w:bookmarkStart w:id="16" w:name="_Toc426462079"/>
-      <w:bookmarkStart w:id="17" w:name="_Toc391395339"/>
+      <w:bookmarkStart w:id="16" w:name="_Toc391395339"/>
+      <w:bookmarkStart w:id="17" w:name="_Toc428871961"/>
       <w:r>
         <w:t>SCR 12</w:t>
       </w:r>
@@ -1397,13 +1552,13 @@
       <w:r>
         <w:t>value in File list table</w:t>
       </w:r>
-      <w:bookmarkEnd w:id="16"/>
+      <w:bookmarkEnd w:id="17"/>
     </w:p>
     <w:p>
       <w:r>
         <w:t xml:space="preserve"> To move updates for Migrated Users above the employee ID To</w:t>
       </w:r>
-      <w:bookmarkEnd w:id="17"/>
+      <w:bookmarkEnd w:id="16"/>
       <w:r>
         <w:t xml:space="preserve"> table Update</w:t>
       </w:r>
@@ -2082,8 +2237,9 @@
           <w:numId w:val="44"/>
         </w:numPr>
       </w:pPr>
-      <w:bookmarkStart w:id="18" w:name="_Toc426462080"/>
+      <w:bookmarkStart w:id="18" w:name="_Toc428871962"/>
       <w:r>
+        <w:lastRenderedPageBreak/>
         <w:t>SCRs 12930 and 13054 to load and Display Verint Form name</w:t>
       </w:r>
       <w:bookmarkEnd w:id="18"/>
@@ -2145,7 +2301,6 @@
           </w:tcPr>
           <w:p>
             <w:r>
-              <w:lastRenderedPageBreak/>
               <w:t>Change Type</w:t>
             </w:r>
           </w:p>
@@ -2660,6 +2815,7 @@
                 <w:rFonts w:asciiTheme="minorHAnsi" w:hAnsiTheme="minorHAnsi"/>
                 <w:bCs/>
               </w:rPr>
+              <w:lastRenderedPageBreak/>
               <w:t>2.2</w:t>
             </w:r>
           </w:p>
@@ -3257,7 +3413,7 @@
           <w:numId w:val="44"/>
         </w:numPr>
       </w:pPr>
-      <w:bookmarkStart w:id="19" w:name="_Toc426462081"/>
+      <w:bookmarkStart w:id="19" w:name="_Toc428871963"/>
       <w:r>
         <w:t xml:space="preserve">SCR </w:t>
       </w:r>
@@ -3565,6 +3721,7 @@
           </w:tcPr>
           <w:p>
             <w:r>
+              <w:lastRenderedPageBreak/>
               <w:t>Code doc</w:t>
             </w:r>
           </w:p>
@@ -5905,7 +6062,7 @@
           <w:numId w:val="44"/>
         </w:numPr>
       </w:pPr>
-      <w:bookmarkStart w:id="20" w:name="_Toc426462082"/>
+      <w:bookmarkStart w:id="20" w:name="_Toc428871964"/>
       <w:r>
         <w:t xml:space="preserve">SCR 13701 Revert to use </w:t>
       </w:r>
@@ -6719,7 +6876,7 @@
           <w:numId w:val="44"/>
         </w:numPr>
       </w:pPr>
-      <w:bookmarkStart w:id="21" w:name="_Toc426462083"/>
+      <w:bookmarkStart w:id="21" w:name="_Toc428871965"/>
       <w:r>
         <w:t>TFS 413 New source Verint-GDIT Supervisor in Quality feed</w:t>
       </w:r>
@@ -10335,10 +10492,995 @@
       </w:tr>
     </w:tbl>
     <w:p/>
+    <w:p/>
+    <w:p>
+      <w:pPr>
+        <w:pStyle w:val="Heading2"/>
+        <w:numPr>
+          <w:ilvl w:val="0"/>
+          <w:numId w:val="44"/>
+        </w:numPr>
+      </w:pPr>
+      <w:bookmarkStart w:id="22" w:name="_Toc428871966"/>
+      <w:r>
+        <w:t>TFS 282 New IQS Feed. Format Description to force CRLF</w:t>
+      </w:r>
+      <w:bookmarkEnd w:id="22"/>
+    </w:p>
+    <w:p/>
+    <w:tbl>
+      <w:tblPr>
+        <w:tblW w:w="0" w:type="auto"/>
+        <w:tblInd w:w="-612" w:type="dxa"/>
+        <w:tblBorders>
+          <w:top w:val="single" w:sz="4" w:space="0" w:color="auto"/>
+          <w:left w:val="single" w:sz="4" w:space="0" w:color="auto"/>
+          <w:bottom w:val="single" w:sz="4" w:space="0" w:color="auto"/>
+          <w:right w:val="single" w:sz="4" w:space="0" w:color="auto"/>
+          <w:insideH w:val="single" w:sz="4" w:space="0" w:color="auto"/>
+          <w:insideV w:val="single" w:sz="4" w:space="0" w:color="auto"/>
+        </w:tblBorders>
+        <w:tblLayout w:type="fixed"/>
+        <w:tblLook w:val="0000" w:firstRow="0" w:lastRow="0" w:firstColumn="0" w:lastColumn="0" w:noHBand="0" w:noVBand="0"/>
+      </w:tblPr>
+      <w:tblGrid>
+        <w:gridCol w:w="2549"/>
+        <w:gridCol w:w="10455"/>
+      </w:tblGrid>
+      <w:tr>
+        <w:trPr>
+          <w:tblHeader/>
+        </w:trPr>
+        <w:tc>
+          <w:tcPr>
+            <w:tcW w:w="2549" w:type="dxa"/>
+            <w:shd w:val="solid" w:color="auto" w:fill="000000"/>
+          </w:tcPr>
+          <w:p>
+            <w:r>
+              <w:t>Item</w:t>
+            </w:r>
+          </w:p>
+        </w:tc>
+        <w:tc>
+          <w:tcPr>
+            <w:tcW w:w="10455" w:type="dxa"/>
+            <w:shd w:val="solid" w:color="auto" w:fill="000000"/>
+          </w:tcPr>
+          <w:p>
+            <w:r>
+              <w:t>Description</w:t>
+            </w:r>
+          </w:p>
+        </w:tc>
+      </w:tr>
+      <w:tr>
+        <w:tc>
+          <w:tcPr>
+            <w:tcW w:w="2549" w:type="dxa"/>
+          </w:tcPr>
+          <w:p>
+            <w:r>
+              <w:t>Change Type</w:t>
+            </w:r>
+          </w:p>
+        </w:tc>
+        <w:tc>
+          <w:tcPr>
+            <w:tcW w:w="10455" w:type="dxa"/>
+          </w:tcPr>
+          <w:p>
+            <w:r>
+              <w:t>Change request</w:t>
+            </w:r>
+          </w:p>
+        </w:tc>
+      </w:tr>
+      <w:tr>
+        <w:tc>
+          <w:tcPr>
+            <w:tcW w:w="2549" w:type="dxa"/>
+          </w:tcPr>
+          <w:p>
+            <w:r>
+              <w:t>Change Description</w:t>
+            </w:r>
+          </w:p>
+        </w:tc>
+        <w:tc>
+          <w:tcPr>
+            <w:tcW w:w="10455" w:type="dxa"/>
+          </w:tcPr>
+          <w:p>
+            <w:r>
+              <w:rPr>
+                <w:rFonts w:ascii="Segoe UI" w:hAnsi="Segoe UI" w:cs="Segoe UI"/>
+                <w:color w:val="000000"/>
+                <w:sz w:val="18"/>
+                <w:szCs w:val="18"/>
+              </w:rPr>
+              <w:t>All changes for the new Quality feed were in IQS and the feed layout did not change, The only change on the ecl side was to introduce CRLF to display each section of the Description value on a new line.</w:t>
+            </w:r>
+          </w:p>
+        </w:tc>
+      </w:tr>
+      <w:tr>
+        <w:tc>
+          <w:tcPr>
+            <w:tcW w:w="2549" w:type="dxa"/>
+          </w:tcPr>
+          <w:p>
+            <w:r>
+              <w:t>Test Environment</w:t>
+            </w:r>
+          </w:p>
+        </w:tc>
+        <w:tc>
+          <w:tcPr>
+            <w:tcW w:w="10455" w:type="dxa"/>
+          </w:tcPr>
+          <w:p>
+            <w:proofErr w:type="spellStart"/>
+            <w:r>
+              <w:t>eCoaching_Dev</w:t>
+            </w:r>
+            <w:proofErr w:type="spellEnd"/>
+            <w:r>
+              <w:t xml:space="preserve"> database on vrivfssdbt02\scord01,1437 and </w:t>
+            </w:r>
+            <w:proofErr w:type="spellStart"/>
+            <w:r>
+              <w:t>eCoaching_test</w:t>
+            </w:r>
+            <w:proofErr w:type="spellEnd"/>
+            <w:r>
+              <w:t xml:space="preserve"> database on vrivfssdbt02\scord01,1438</w:t>
+            </w:r>
+          </w:p>
+          <w:p>
+            <w:r>
+              <w:t xml:space="preserve">Although some testing was done in dev, the test cases documented here are from </w:t>
+            </w:r>
+            <w:proofErr w:type="spellStart"/>
+            <w:r>
+              <w:t>eCoachingTest</w:t>
+            </w:r>
+            <w:proofErr w:type="spellEnd"/>
+            <w:r>
+              <w:t xml:space="preserve"> as UI is pointing to test.</w:t>
+            </w:r>
+          </w:p>
+        </w:tc>
+      </w:tr>
+      <w:tr>
+        <w:tc>
+          <w:tcPr>
+            <w:tcW w:w="2549" w:type="dxa"/>
+          </w:tcPr>
+          <w:p>
+            <w:r>
+              <w:t>Code Modules created/updated</w:t>
+            </w:r>
+          </w:p>
+        </w:tc>
+        <w:tc>
+          <w:tcPr>
+            <w:tcW w:w="10455" w:type="dxa"/>
+          </w:tcPr>
+          <w:p>
+            <w:r>
+              <w:t>[EC].[</w:t>
+            </w:r>
+            <w:proofErr w:type="spellStart"/>
+            <w:r>
+              <w:t>sp_Update_Coaching_Log_Quality</w:t>
+            </w:r>
+            <w:proofErr w:type="spellEnd"/>
+            <w:r>
+              <w:t>]</w:t>
+            </w:r>
+          </w:p>
+          <w:p>
+            <w:r>
+              <w:t>[EC].[</w:t>
+            </w:r>
+            <w:proofErr w:type="spellStart"/>
+            <w:r>
+              <w:t>sp_InsertInto_Coaching_Log_Quality</w:t>
+            </w:r>
+            <w:proofErr w:type="spellEnd"/>
+            <w:r>
+              <w:t>]</w:t>
+            </w:r>
+          </w:p>
+          <w:p/>
+          <w:p/>
+        </w:tc>
+      </w:tr>
+      <w:tr>
+        <w:tc>
+          <w:tcPr>
+            <w:tcW w:w="2549" w:type="dxa"/>
+          </w:tcPr>
+          <w:p>
+            <w:r>
+              <w:t>Code doc</w:t>
+            </w:r>
+          </w:p>
+        </w:tc>
+        <w:tc>
+          <w:tcPr>
+            <w:tcW w:w="10455" w:type="dxa"/>
+          </w:tcPr>
+          <w:p>
+            <w:proofErr w:type="spellStart"/>
+            <w:r>
+              <w:t>CCO_eCoaching_Quality_Load_Create.sql</w:t>
+            </w:r>
+            <w:proofErr w:type="spellEnd"/>
+            <w:r>
+              <w:t xml:space="preserve"> </w:t>
+            </w:r>
+          </w:p>
+          <w:p/>
+        </w:tc>
+      </w:tr>
+      <w:tr>
+        <w:tc>
+          <w:tcPr>
+            <w:tcW w:w="2549" w:type="dxa"/>
+          </w:tcPr>
+          <w:p>
+            <w:r>
+              <w:t>Notes</w:t>
+            </w:r>
+          </w:p>
+        </w:tc>
+        <w:tc>
+          <w:tcPr>
+            <w:tcW w:w="10455" w:type="dxa"/>
+          </w:tcPr>
+          <w:p>
+            <w:r>
+              <w:t xml:space="preserve">Loaded test file. Verify that the various sections of the Description are displayed on a new line with CRLF. </w:t>
+            </w:r>
+          </w:p>
+          <w:p>
+            <w:r>
+              <w:t xml:space="preserve">Verified logs with status Pending sup review from supervisor dashboard by assigning </w:t>
+            </w:r>
+            <w:proofErr w:type="gramStart"/>
+            <w:r>
+              <w:t>myself</w:t>
+            </w:r>
+            <w:proofErr w:type="gramEnd"/>
+            <w:r>
+              <w:t xml:space="preserve"> as supervisor for several employees that had logs in the test file that loaded with </w:t>
+            </w:r>
+            <w:proofErr w:type="spellStart"/>
+            <w:r>
+              <w:t>statusid</w:t>
+            </w:r>
+            <w:proofErr w:type="spellEnd"/>
+            <w:r>
+              <w:t xml:space="preserve"> 6.</w:t>
+            </w:r>
+          </w:p>
+          <w:p/>
+          <w:p>
+            <w:pPr>
+              <w:overflowPunct/>
+              <w:textAlignment w:val="auto"/>
+              <w:rPr>
+                <w:rFonts w:ascii="Courier New" w:hAnsi="Courier New" w:cs="Courier New"/>
+                <w:noProof/>
+              </w:rPr>
+            </w:pPr>
+            <w:r>
+              <w:rPr>
+                <w:rFonts w:ascii="Courier New" w:hAnsi="Courier New" w:cs="Courier New"/>
+                <w:noProof/>
+                <w:color w:val="0000FF"/>
+              </w:rPr>
+              <w:t>update</w:t>
+            </w:r>
+            <w:r>
+              <w:rPr>
+                <w:rFonts w:ascii="Courier New" w:hAnsi="Courier New" w:cs="Courier New"/>
+                <w:noProof/>
+              </w:rPr>
+              <w:t xml:space="preserve"> [EC]</w:t>
+            </w:r>
+            <w:r>
+              <w:rPr>
+                <w:rFonts w:ascii="Courier New" w:hAnsi="Courier New" w:cs="Courier New"/>
+                <w:noProof/>
+                <w:color w:val="808080"/>
+              </w:rPr>
+              <w:t>.</w:t>
+            </w:r>
+            <w:r>
+              <w:rPr>
+                <w:rFonts w:ascii="Courier New" w:hAnsi="Courier New" w:cs="Courier New"/>
+                <w:noProof/>
+              </w:rPr>
+              <w:t>[Employee_Hierarchy]</w:t>
+            </w:r>
+          </w:p>
+          <w:p>
+            <w:pPr>
+              <w:overflowPunct/>
+              <w:textAlignment w:val="auto"/>
+              <w:rPr>
+                <w:rFonts w:ascii="Courier New" w:hAnsi="Courier New" w:cs="Courier New"/>
+                <w:noProof/>
+                <w:color w:val="808080"/>
+              </w:rPr>
+            </w:pPr>
+            <w:r>
+              <w:rPr>
+                <w:rFonts w:ascii="Courier New" w:hAnsi="Courier New" w:cs="Courier New"/>
+                <w:noProof/>
+                <w:color w:val="0000FF"/>
+              </w:rPr>
+              <w:lastRenderedPageBreak/>
+              <w:t>set</w:t>
+            </w:r>
+            <w:r>
+              <w:rPr>
+                <w:rFonts w:ascii="Courier New" w:hAnsi="Courier New" w:cs="Courier New"/>
+                <w:noProof/>
+              </w:rPr>
+              <w:t xml:space="preserve"> Sup_ID </w:t>
+            </w:r>
+            <w:r>
+              <w:rPr>
+                <w:rFonts w:ascii="Courier New" w:hAnsi="Courier New" w:cs="Courier New"/>
+                <w:noProof/>
+                <w:color w:val="808080"/>
+              </w:rPr>
+              <w:t>=</w:t>
+            </w:r>
+            <w:r>
+              <w:rPr>
+                <w:rFonts w:ascii="Courier New" w:hAnsi="Courier New" w:cs="Courier New"/>
+                <w:noProof/>
+              </w:rPr>
+              <w:t xml:space="preserve"> </w:t>
+            </w:r>
+            <w:r>
+              <w:rPr>
+                <w:rFonts w:ascii="Courier New" w:hAnsi="Courier New" w:cs="Courier New"/>
+                <w:noProof/>
+                <w:color w:val="FF0000"/>
+              </w:rPr>
+              <w:t>'345712'</w:t>
+            </w:r>
+            <w:r>
+              <w:rPr>
+                <w:rFonts w:ascii="Courier New" w:hAnsi="Courier New" w:cs="Courier New"/>
+                <w:noProof/>
+                <w:color w:val="808080"/>
+              </w:rPr>
+              <w:t>,</w:t>
+            </w:r>
+          </w:p>
+          <w:p>
+            <w:pPr>
+              <w:overflowPunct/>
+              <w:textAlignment w:val="auto"/>
+              <w:rPr>
+                <w:rFonts w:ascii="Courier New" w:hAnsi="Courier New" w:cs="Courier New"/>
+                <w:noProof/>
+                <w:color w:val="808080"/>
+              </w:rPr>
+            </w:pPr>
+            <w:r>
+              <w:rPr>
+                <w:rFonts w:ascii="Courier New" w:hAnsi="Courier New" w:cs="Courier New"/>
+                <w:noProof/>
+              </w:rPr>
+              <w:t xml:space="preserve">Sup_LanID </w:t>
+            </w:r>
+            <w:r>
+              <w:rPr>
+                <w:rFonts w:ascii="Courier New" w:hAnsi="Courier New" w:cs="Courier New"/>
+                <w:noProof/>
+                <w:color w:val="808080"/>
+              </w:rPr>
+              <w:t>=</w:t>
+            </w:r>
+            <w:r>
+              <w:rPr>
+                <w:rFonts w:ascii="Courier New" w:hAnsi="Courier New" w:cs="Courier New"/>
+                <w:noProof/>
+              </w:rPr>
+              <w:t xml:space="preserve"> </w:t>
+            </w:r>
+            <w:r>
+              <w:rPr>
+                <w:rFonts w:ascii="Courier New" w:hAnsi="Courier New" w:cs="Courier New"/>
+                <w:noProof/>
+                <w:color w:val="FF0000"/>
+              </w:rPr>
+              <w:t>'susmitha.palacherla'</w:t>
+            </w:r>
+            <w:r>
+              <w:rPr>
+                <w:rFonts w:ascii="Courier New" w:hAnsi="Courier New" w:cs="Courier New"/>
+                <w:noProof/>
+                <w:color w:val="808080"/>
+              </w:rPr>
+              <w:t>,</w:t>
+            </w:r>
+          </w:p>
+          <w:p>
+            <w:pPr>
+              <w:overflowPunct/>
+              <w:textAlignment w:val="auto"/>
+              <w:rPr>
+                <w:rFonts w:ascii="Courier New" w:hAnsi="Courier New" w:cs="Courier New"/>
+                <w:noProof/>
+                <w:color w:val="FF0000"/>
+              </w:rPr>
+            </w:pPr>
+            <w:r>
+              <w:rPr>
+                <w:rFonts w:ascii="Courier New" w:hAnsi="Courier New" w:cs="Courier New"/>
+                <w:noProof/>
+              </w:rPr>
+              <w:t xml:space="preserve">Sup_Job_Code </w:t>
+            </w:r>
+            <w:r>
+              <w:rPr>
+                <w:rFonts w:ascii="Courier New" w:hAnsi="Courier New" w:cs="Courier New"/>
+                <w:noProof/>
+                <w:color w:val="808080"/>
+              </w:rPr>
+              <w:t>=</w:t>
+            </w:r>
+            <w:r>
+              <w:rPr>
+                <w:rFonts w:ascii="Courier New" w:hAnsi="Courier New" w:cs="Courier New"/>
+                <w:noProof/>
+              </w:rPr>
+              <w:t xml:space="preserve"> </w:t>
+            </w:r>
+            <w:r>
+              <w:rPr>
+                <w:rFonts w:ascii="Courier New" w:hAnsi="Courier New" w:cs="Courier New"/>
+                <w:noProof/>
+                <w:color w:val="FF0000"/>
+              </w:rPr>
+              <w:t>'WACS40'</w:t>
+            </w:r>
+          </w:p>
+          <w:p>
+            <w:pPr>
+              <w:overflowPunct/>
+              <w:textAlignment w:val="auto"/>
+              <w:rPr>
+                <w:rFonts w:ascii="Courier New" w:hAnsi="Courier New" w:cs="Courier New"/>
+                <w:noProof/>
+                <w:color w:val="808080"/>
+              </w:rPr>
+            </w:pPr>
+            <w:r>
+              <w:rPr>
+                <w:rFonts w:ascii="Courier New" w:hAnsi="Courier New" w:cs="Courier New"/>
+                <w:noProof/>
+                <w:color w:val="0000FF"/>
+              </w:rPr>
+              <w:t>where</w:t>
+            </w:r>
+            <w:r>
+              <w:rPr>
+                <w:rFonts w:ascii="Courier New" w:hAnsi="Courier New" w:cs="Courier New"/>
+                <w:noProof/>
+              </w:rPr>
+              <w:t xml:space="preserve"> emp_id </w:t>
+            </w:r>
+            <w:r>
+              <w:rPr>
+                <w:rFonts w:ascii="Courier New" w:hAnsi="Courier New" w:cs="Courier New"/>
+                <w:noProof/>
+                <w:color w:val="808080"/>
+              </w:rPr>
+              <w:t>in (</w:t>
+            </w:r>
+            <w:r>
+              <w:rPr>
+                <w:rFonts w:ascii="Courier New" w:hAnsi="Courier New" w:cs="Courier New"/>
+                <w:noProof/>
+                <w:color w:val="FF0000"/>
+              </w:rPr>
+              <w:t>'396135'</w:t>
+            </w:r>
+            <w:r>
+              <w:rPr>
+                <w:rFonts w:ascii="Courier New" w:hAnsi="Courier New" w:cs="Courier New"/>
+                <w:noProof/>
+                <w:color w:val="808080"/>
+              </w:rPr>
+              <w:t>,</w:t>
+            </w:r>
+            <w:r>
+              <w:rPr>
+                <w:rFonts w:ascii="Courier New" w:hAnsi="Courier New" w:cs="Courier New"/>
+                <w:noProof/>
+                <w:color w:val="FF0000"/>
+              </w:rPr>
+              <w:t>'228019'</w:t>
+            </w:r>
+            <w:r>
+              <w:rPr>
+                <w:rFonts w:ascii="Courier New" w:hAnsi="Courier New" w:cs="Courier New"/>
+                <w:noProof/>
+                <w:color w:val="808080"/>
+              </w:rPr>
+              <w:t>,</w:t>
+            </w:r>
+            <w:r>
+              <w:rPr>
+                <w:rFonts w:ascii="Courier New" w:hAnsi="Courier New" w:cs="Courier New"/>
+                <w:noProof/>
+                <w:color w:val="FF0000"/>
+              </w:rPr>
+              <w:t>'235389'</w:t>
+            </w:r>
+            <w:r>
+              <w:rPr>
+                <w:rFonts w:ascii="Courier New" w:hAnsi="Courier New" w:cs="Courier New"/>
+                <w:noProof/>
+                <w:color w:val="808080"/>
+              </w:rPr>
+              <w:t>,</w:t>
+            </w:r>
+            <w:r>
+              <w:rPr>
+                <w:rFonts w:ascii="Courier New" w:hAnsi="Courier New" w:cs="Courier New"/>
+                <w:noProof/>
+                <w:color w:val="FF0000"/>
+              </w:rPr>
+              <w:t>'257174'</w:t>
+            </w:r>
+            <w:r>
+              <w:rPr>
+                <w:rFonts w:ascii="Courier New" w:hAnsi="Courier New" w:cs="Courier New"/>
+                <w:noProof/>
+                <w:color w:val="808080"/>
+              </w:rPr>
+              <w:t>,</w:t>
+            </w:r>
+          </w:p>
+          <w:p>
+            <w:pPr>
+              <w:rPr>
+                <w:rFonts w:ascii="Courier New" w:hAnsi="Courier New" w:cs="Courier New"/>
+                <w:noProof/>
+                <w:color w:val="FF0000"/>
+              </w:rPr>
+            </w:pPr>
+            <w:r>
+              <w:rPr>
+                <w:rFonts w:ascii="Courier New" w:hAnsi="Courier New" w:cs="Courier New"/>
+                <w:noProof/>
+              </w:rPr>
+              <w:t xml:space="preserve">   </w:t>
+            </w:r>
+            <w:r>
+              <w:rPr>
+                <w:rFonts w:ascii="Courier New" w:hAnsi="Courier New" w:cs="Courier New"/>
+                <w:noProof/>
+                <w:color w:val="FF0000"/>
+              </w:rPr>
+              <w:t>'411083'</w:t>
+            </w:r>
+            <w:r>
+              <w:rPr>
+                <w:rFonts w:ascii="Courier New" w:hAnsi="Courier New" w:cs="Courier New"/>
+                <w:noProof/>
+                <w:color w:val="808080"/>
+              </w:rPr>
+              <w:t>,</w:t>
+            </w:r>
+            <w:r>
+              <w:rPr>
+                <w:rFonts w:ascii="Courier New" w:hAnsi="Courier New" w:cs="Courier New"/>
+                <w:noProof/>
+                <w:color w:val="FF0000"/>
+              </w:rPr>
+              <w:t>'230940'</w:t>
+            </w:r>
+            <w:r>
+              <w:rPr>
+                <w:rFonts w:ascii="Courier New" w:hAnsi="Courier New" w:cs="Courier New"/>
+                <w:noProof/>
+                <w:color w:val="808080"/>
+              </w:rPr>
+              <w:t>,</w:t>
+            </w:r>
+            <w:r>
+              <w:rPr>
+                <w:rFonts w:ascii="Courier New" w:hAnsi="Courier New" w:cs="Courier New"/>
+                <w:noProof/>
+                <w:color w:val="FF0000"/>
+              </w:rPr>
+              <w:t>'260364'</w:t>
+            </w:r>
+            <w:r>
+              <w:rPr>
+                <w:rFonts w:ascii="Courier New" w:hAnsi="Courier New" w:cs="Courier New"/>
+                <w:noProof/>
+                <w:color w:val="808080"/>
+              </w:rPr>
+              <w:t>,</w:t>
+            </w:r>
+            <w:r>
+              <w:rPr>
+                <w:rFonts w:ascii="Courier New" w:hAnsi="Courier New" w:cs="Courier New"/>
+                <w:noProof/>
+                <w:color w:val="FF0000"/>
+              </w:rPr>
+              <w:t>'247818'</w:t>
+            </w:r>
+            <w:r>
+              <w:rPr>
+                <w:rFonts w:ascii="Courier New" w:hAnsi="Courier New" w:cs="Courier New"/>
+                <w:noProof/>
+                <w:color w:val="808080"/>
+              </w:rPr>
+              <w:t>,</w:t>
+            </w:r>
+            <w:r>
+              <w:rPr>
+                <w:rFonts w:ascii="Courier New" w:hAnsi="Courier New" w:cs="Courier New"/>
+                <w:noProof/>
+                <w:color w:val="FF0000"/>
+              </w:rPr>
+              <w:t>'253239'</w:t>
+            </w:r>
+            <w:r>
+              <w:rPr>
+                <w:rFonts w:ascii="Courier New" w:hAnsi="Courier New" w:cs="Courier New"/>
+                <w:noProof/>
+                <w:color w:val="808080"/>
+              </w:rPr>
+              <w:t>)</w:t>
+            </w:r>
+          </w:p>
+          <w:p/>
+        </w:tc>
+      </w:tr>
+    </w:tbl>
+    <w:p/>
+    <w:tbl>
+      <w:tblPr>
+        <w:tblW w:w="13500" w:type="dxa"/>
+        <w:tblInd w:w="-612" w:type="dxa"/>
+        <w:tblBorders>
+          <w:top w:val="double" w:sz="4" w:space="0" w:color="auto"/>
+          <w:left w:val="double" w:sz="4" w:space="0" w:color="auto"/>
+          <w:bottom w:val="double" w:sz="4" w:space="0" w:color="auto"/>
+          <w:right w:val="double" w:sz="4" w:space="0" w:color="auto"/>
+          <w:insideH w:val="single" w:sz="6" w:space="0" w:color="auto"/>
+          <w:insideV w:val="single" w:sz="6" w:space="0" w:color="auto"/>
+        </w:tblBorders>
+        <w:tblLayout w:type="fixed"/>
+        <w:tblLook w:val="0000" w:firstRow="0" w:lastRow="0" w:firstColumn="0" w:lastColumn="0" w:noHBand="0" w:noVBand="0"/>
+      </w:tblPr>
+      <w:tblGrid>
+        <w:gridCol w:w="900"/>
+        <w:gridCol w:w="3960"/>
+        <w:gridCol w:w="4500"/>
+        <w:gridCol w:w="1260"/>
+        <w:gridCol w:w="2880"/>
+      </w:tblGrid>
+      <w:tr>
+        <w:trPr>
+          <w:cantSplit/>
+          <w:tblHeader/>
+        </w:trPr>
+        <w:tc>
+          <w:tcPr>
+            <w:tcW w:w="900" w:type="dxa"/>
+            <w:shd w:val="clear" w:color="auto" w:fill="A6A6A6"/>
+          </w:tcPr>
+          <w:p>
+            <w:pPr>
+              <w:rPr>
+                <w:i/>
+              </w:rPr>
+            </w:pPr>
+            <w:r>
+              <w:t>TEST#</w:t>
+            </w:r>
+          </w:p>
+        </w:tc>
+        <w:tc>
+          <w:tcPr>
+            <w:tcW w:w="3960" w:type="dxa"/>
+            <w:shd w:val="clear" w:color="auto" w:fill="A6A6A6"/>
+          </w:tcPr>
+          <w:p>
+            <w:pPr>
+              <w:rPr>
+                <w:i/>
+              </w:rPr>
+            </w:pPr>
+            <w:r>
+              <w:t>ACTION</w:t>
+            </w:r>
+          </w:p>
+        </w:tc>
+        <w:tc>
+          <w:tcPr>
+            <w:tcW w:w="4500" w:type="dxa"/>
+            <w:shd w:val="clear" w:color="auto" w:fill="A6A6A6"/>
+          </w:tcPr>
+          <w:p>
+            <w:pPr>
+              <w:rPr>
+                <w:i/>
+              </w:rPr>
+            </w:pPr>
+            <w:r>
+              <w:t xml:space="preserve">EXPECTED RESULTS </w:t>
+            </w:r>
+          </w:p>
+        </w:tc>
+        <w:tc>
+          <w:tcPr>
+            <w:tcW w:w="1260" w:type="dxa"/>
+            <w:shd w:val="clear" w:color="auto" w:fill="A6A6A6"/>
+          </w:tcPr>
+          <w:p>
+            <w:pPr>
+              <w:rPr>
+                <w:i/>
+              </w:rPr>
+            </w:pPr>
+            <w:r>
+              <w:t>RESULTS</w:t>
+            </w:r>
+          </w:p>
+          <w:p>
+            <w:pPr>
+              <w:rPr>
+                <w:i/>
+              </w:rPr>
+            </w:pPr>
+            <w:r>
+              <w:t>P/F/I</w:t>
+            </w:r>
+          </w:p>
+        </w:tc>
+        <w:tc>
+          <w:tcPr>
+            <w:tcW w:w="2880" w:type="dxa"/>
+            <w:shd w:val="clear" w:color="auto" w:fill="A6A6A6"/>
+          </w:tcPr>
+          <w:p>
+            <w:pPr>
+              <w:rPr>
+                <w:i/>
+              </w:rPr>
+            </w:pPr>
+            <w:r>
+              <w:t>COMMENTS</w:t>
+            </w:r>
+          </w:p>
+        </w:tc>
+      </w:tr>
+      <w:tr>
+        <w:trPr>
+          <w:cantSplit/>
+        </w:trPr>
+        <w:tc>
+          <w:tcPr>
+            <w:tcW w:w="900" w:type="dxa"/>
+          </w:tcPr>
+          <w:p>
+            <w:pPr>
+              <w:rPr>
+                <w:i/>
+              </w:rPr>
+            </w:pPr>
+            <w:r>
+              <w:rPr>
+                <w:rFonts w:asciiTheme="minorHAnsi" w:hAnsiTheme="minorHAnsi"/>
+                <w:bCs/>
+              </w:rPr>
+              <w:t>6</w:t>
+            </w:r>
+            <w:r>
+              <w:rPr>
+                <w:rFonts w:asciiTheme="minorHAnsi" w:hAnsiTheme="minorHAnsi"/>
+                <w:bCs/>
+              </w:rPr>
+              <w:t>.1</w:t>
+            </w:r>
+          </w:p>
+        </w:tc>
+        <w:tc>
+          <w:tcPr>
+            <w:tcW w:w="3960" w:type="dxa"/>
+          </w:tcPr>
+          <w:p>
+            <w:r>
+              <w:t xml:space="preserve">Loaded </w:t>
+            </w:r>
+            <w:r>
+              <w:t xml:space="preserve">test </w:t>
+            </w:r>
+            <w:r>
+              <w:t xml:space="preserve">file </w:t>
+            </w:r>
+          </w:p>
+          <w:p>
+            <w:r>
+              <w:t>Test newly loaded logs and updated logs (logs in test file but previously loaded)</w:t>
+            </w:r>
+          </w:p>
+          <w:p/>
+          <w:p/>
+          <w:p/>
+        </w:tc>
+        <w:tc>
+          <w:tcPr>
+            <w:tcW w:w="4500" w:type="dxa"/>
+          </w:tcPr>
+          <w:p>
+            <w:r>
+              <w:t xml:space="preserve">In My dashboard tab of UI </w:t>
+            </w:r>
+            <w:hyperlink r:id="rId9" w:history="1">
+              <w:r>
+                <w:rPr>
+                  <w:rStyle w:val="Hyperlink"/>
+                </w:rPr>
+                <w:t>https://f3420-mpmd01.vangent.local/coach3/default.aspx</w:t>
+              </w:r>
+            </w:hyperlink>
+          </w:p>
+          <w:p>
+            <w:r>
+              <w:t>Selected logs loaded from test file for review and ‘Details of the behavior being coached’ section should display the comments with CRLF (new line for each comment section)</w:t>
+            </w:r>
+          </w:p>
+          <w:p/>
+        </w:tc>
+        <w:tc>
+          <w:tcPr>
+            <w:tcW w:w="1260" w:type="dxa"/>
+          </w:tcPr>
+          <w:p>
+            <w:pPr>
+              <w:rPr>
+                <w:rFonts w:asciiTheme="minorHAnsi" w:hAnsiTheme="minorHAnsi"/>
+                <w:bCs/>
+              </w:rPr>
+            </w:pPr>
+            <w:r>
+              <w:rPr>
+                <w:rFonts w:asciiTheme="minorHAnsi" w:hAnsiTheme="minorHAnsi"/>
+                <w:bCs/>
+              </w:rPr>
+              <w:t>P</w:t>
+            </w:r>
+          </w:p>
+        </w:tc>
+        <w:tc>
+          <w:tcPr>
+            <w:tcW w:w="2880" w:type="dxa"/>
+          </w:tcPr>
+          <w:p>
+            <w:pPr>
+              <w:rPr>
+                <w:rFonts w:asciiTheme="minorHAnsi" w:hAnsiTheme="minorHAnsi"/>
+                <w:bCs/>
+              </w:rPr>
+            </w:pPr>
+            <w:r>
+              <w:rPr>
+                <w:rFonts w:asciiTheme="minorHAnsi" w:hAnsiTheme="minorHAnsi"/>
+                <w:bCs/>
+              </w:rPr>
+              <w:t>Ecl-</w:t>
+            </w:r>
+            <w:proofErr w:type="spellStart"/>
+            <w:r>
+              <w:rPr>
+                <w:rFonts w:asciiTheme="minorHAnsi" w:hAnsiTheme="minorHAnsi"/>
+                <w:bCs/>
+              </w:rPr>
+              <w:t>jenney.mayne</w:t>
+            </w:r>
+            <w:proofErr w:type="spellEnd"/>
+            <w:r>
+              <w:rPr>
+                <w:rFonts w:asciiTheme="minorHAnsi" w:hAnsiTheme="minorHAnsi"/>
+                <w:bCs/>
+              </w:rPr>
+              <w:t>=693600</w:t>
+            </w:r>
+          </w:p>
+          <w:p>
+            <w:pPr>
+              <w:rPr>
+                <w:rFonts w:asciiTheme="minorHAnsi" w:hAnsiTheme="minorHAnsi"/>
+                <w:bCs/>
+              </w:rPr>
+            </w:pPr>
+            <w:r>
+              <w:rPr>
+                <w:rFonts w:asciiTheme="minorHAnsi" w:hAnsiTheme="minorHAnsi"/>
+                <w:bCs/>
+              </w:rPr>
+              <w:t>Ecl-jose.carrasco-693615</w:t>
+            </w:r>
+          </w:p>
+          <w:p>
+            <w:pPr>
+              <w:rPr>
+                <w:rFonts w:asciiTheme="minorHAnsi" w:hAnsiTheme="minorHAnsi"/>
+                <w:bCs/>
+              </w:rPr>
+            </w:pPr>
+            <w:r>
+              <w:rPr>
+                <w:rFonts w:asciiTheme="minorHAnsi" w:hAnsiTheme="minorHAnsi"/>
+                <w:bCs/>
+              </w:rPr>
+              <w:t>Ecl-lori.dillehay-693616</w:t>
+            </w:r>
+          </w:p>
+          <w:p>
+            <w:pPr>
+              <w:rPr>
+                <w:rFonts w:asciiTheme="minorHAnsi" w:hAnsiTheme="minorHAnsi"/>
+                <w:bCs/>
+              </w:rPr>
+            </w:pPr>
+            <w:r>
+              <w:rPr>
+                <w:rFonts w:asciiTheme="minorHAnsi" w:hAnsiTheme="minorHAnsi"/>
+                <w:bCs/>
+              </w:rPr>
+              <w:t>Ecl-jose.carrasco-69</w:t>
+            </w:r>
+            <w:r>
+              <w:rPr>
+                <w:rFonts w:asciiTheme="minorHAnsi" w:hAnsiTheme="minorHAnsi"/>
+                <w:bCs/>
+              </w:rPr>
+              <w:t>2932</w:t>
+            </w:r>
+          </w:p>
+          <w:p>
+            <w:pPr>
+              <w:rPr>
+                <w:rFonts w:asciiTheme="minorHAnsi" w:hAnsiTheme="minorHAnsi"/>
+                <w:bCs/>
+              </w:rPr>
+            </w:pPr>
+            <w:r>
+              <w:rPr>
+                <w:rFonts w:asciiTheme="minorHAnsi" w:hAnsiTheme="minorHAnsi"/>
+                <w:bCs/>
+              </w:rPr>
+              <w:t>Ecl-trineicia.coleman-693351</w:t>
+            </w:r>
+          </w:p>
+        </w:tc>
+      </w:tr>
+    </w:tbl>
+    <w:p/>
+    <w:p/>
     <w:sectPr>
-      <w:headerReference w:type="default" r:id="rId9"/>
-      <w:footerReference w:type="default" r:id="rId10"/>
-      <w:footerReference w:type="first" r:id="rId11"/>
+      <w:headerReference w:type="default" r:id="rId10"/>
+      <w:footerReference w:type="default" r:id="rId11"/>
+      <w:footerReference w:type="first" r:id="rId12"/>
       <w:pgSz w:w="15840" w:h="12240" w:orient="landscape" w:code="1"/>
       <w:pgMar w:top="720" w:right="1080" w:bottom="720" w:left="1080" w:header="720" w:footer="720" w:gutter="0"/>
       <w:cols w:space="720"/>
@@ -10416,36 +11558,7 @@
         <w:sz w:val="18"/>
       </w:rPr>
       <w:tab/>
-    </w:r>
-    <w:r>
-      <w:rPr>
-        <w:sz w:val="18"/>
-      </w:rPr>
-      <w:t xml:space="preserve">                      </w:t>
-    </w:r>
-    <w:r>
-      <w:rPr>
-        <w:sz w:val="18"/>
-      </w:rPr>
-      <w:t xml:space="preserve">Created </w:t>
-    </w:r>
-    <w:r>
-      <w:rPr>
-        <w:sz w:val="18"/>
-      </w:rPr>
-      <w:t>07/01</w:t>
-    </w:r>
-    <w:r>
-      <w:rPr>
-        <w:sz w:val="18"/>
-      </w:rPr>
-      <w:t>/1</w:t>
-    </w:r>
-    <w:r>
-      <w:rPr>
-        <w:sz w:val="18"/>
-      </w:rPr>
-      <w:t>4</w:t>
+      <w:t xml:space="preserve">                      Created 07/01/14</w:t>
     </w:r>
   </w:p>
   <w:p>
@@ -10518,7 +11631,7 @@
         <w:sz w:val="18"/>
         <w:szCs w:val="18"/>
       </w:rPr>
-      <w:t>2</w:t>
+      <w:t>3</w:t>
     </w:r>
     <w:r>
       <w:rPr>
@@ -10567,7 +11680,7 @@
         <w:sz w:val="18"/>
         <w:szCs w:val="18"/>
       </w:rPr>
-      <w:t>14</w:t>
+      <w:t>16</w:t>
     </w:r>
     <w:r>
       <w:rPr>
@@ -10759,31 +11872,7 @@
       <w:rPr>
         <w:sz w:val="18"/>
       </w:rPr>
-      <w:t xml:space="preserve">                                                              </w:t>
-    </w:r>
-    <w:r>
-      <w:rPr>
-        <w:sz w:val="18"/>
-      </w:rPr>
-      <w:t xml:space="preserve">     CCO </w:t>
-    </w:r>
-    <w:r>
-      <w:rPr>
-        <w:sz w:val="18"/>
-      </w:rPr>
-      <w:t>eCoaching</w:t>
-    </w:r>
-    <w:r>
-      <w:rPr>
-        <w:sz w:val="18"/>
-      </w:rPr>
-      <w:t xml:space="preserve"> </w:t>
-    </w:r>
-    <w:r>
-      <w:rPr>
-        <w:sz w:val="18"/>
-      </w:rPr>
-      <w:t>DB Unit Test Document</w:t>
+      <w:t xml:space="preserve">                                                                   CCO eCoaching DB Unit Test Document</w:t>
     </w:r>
     <w:r>
       <w:rPr>
@@ -11843,6 +12932,122 @@
     </w:lvl>
   </w:abstractNum>
   <w:abstractNum w:abstractNumId="9">
+    <w:nsid w:val="1F135D86"/>
+    <w:multiLevelType w:val="hybridMultilevel"/>
+    <w:tmpl w:val="15FE1C48"/>
+    <w:lvl w:ilvl="0" w:tplc="0409000F">
+      <w:start w:val="1"/>
+      <w:numFmt w:val="decimal"/>
+      <w:lvlText w:val="%1."/>
+      <w:lvlJc w:val="left"/>
+      <w:pPr>
+        <w:tabs>
+          <w:tab w:val="num" w:pos="720"/>
+        </w:tabs>
+        <w:ind w:left="720" w:hanging="360"/>
+      </w:pPr>
+    </w:lvl>
+    <w:lvl w:ilvl="1" w:tplc="4056895E">
+      <w:start w:val="1"/>
+      <w:numFmt w:val="decimal"/>
+      <w:lvlText w:val="%2."/>
+      <w:lvlJc w:val="left"/>
+      <w:pPr>
+        <w:tabs>
+          <w:tab w:val="num" w:pos="1440"/>
+        </w:tabs>
+        <w:ind w:left="1440" w:hanging="360"/>
+      </w:pPr>
+      <w:rPr>
+        <w:rFonts w:hint="default"/>
+      </w:rPr>
+    </w:lvl>
+    <w:lvl w:ilvl="2" w:tplc="0409001B" w:tentative="1">
+      <w:start w:val="1"/>
+      <w:numFmt w:val="lowerRoman"/>
+      <w:lvlText w:val="%3."/>
+      <w:lvlJc w:val="right"/>
+      <w:pPr>
+        <w:tabs>
+          <w:tab w:val="num" w:pos="2160"/>
+        </w:tabs>
+        <w:ind w:left="2160" w:hanging="180"/>
+      </w:pPr>
+    </w:lvl>
+    <w:lvl w:ilvl="3" w:tplc="0409000F" w:tentative="1">
+      <w:start w:val="1"/>
+      <w:numFmt w:val="decimal"/>
+      <w:lvlText w:val="%4."/>
+      <w:lvlJc w:val="left"/>
+      <w:pPr>
+        <w:tabs>
+          <w:tab w:val="num" w:pos="2880"/>
+        </w:tabs>
+        <w:ind w:left="2880" w:hanging="360"/>
+      </w:pPr>
+    </w:lvl>
+    <w:lvl w:ilvl="4" w:tplc="04090019" w:tentative="1">
+      <w:start w:val="1"/>
+      <w:numFmt w:val="lowerLetter"/>
+      <w:lvlText w:val="%5."/>
+      <w:lvlJc w:val="left"/>
+      <w:pPr>
+        <w:tabs>
+          <w:tab w:val="num" w:pos="3600"/>
+        </w:tabs>
+        <w:ind w:left="3600" w:hanging="360"/>
+      </w:pPr>
+    </w:lvl>
+    <w:lvl w:ilvl="5" w:tplc="0409001B" w:tentative="1">
+      <w:start w:val="1"/>
+      <w:numFmt w:val="lowerRoman"/>
+      <w:lvlText w:val="%6."/>
+      <w:lvlJc w:val="right"/>
+      <w:pPr>
+        <w:tabs>
+          <w:tab w:val="num" w:pos="4320"/>
+        </w:tabs>
+        <w:ind w:left="4320" w:hanging="180"/>
+      </w:pPr>
+    </w:lvl>
+    <w:lvl w:ilvl="6" w:tplc="0409000F" w:tentative="1">
+      <w:start w:val="1"/>
+      <w:numFmt w:val="decimal"/>
+      <w:lvlText w:val="%7."/>
+      <w:lvlJc w:val="left"/>
+      <w:pPr>
+        <w:tabs>
+          <w:tab w:val="num" w:pos="5040"/>
+        </w:tabs>
+        <w:ind w:left="5040" w:hanging="360"/>
+      </w:pPr>
+    </w:lvl>
+    <w:lvl w:ilvl="7" w:tplc="04090019" w:tentative="1">
+      <w:start w:val="1"/>
+      <w:numFmt w:val="lowerLetter"/>
+      <w:lvlText w:val="%8."/>
+      <w:lvlJc w:val="left"/>
+      <w:pPr>
+        <w:tabs>
+          <w:tab w:val="num" w:pos="5760"/>
+        </w:tabs>
+        <w:ind w:left="5760" w:hanging="360"/>
+      </w:pPr>
+    </w:lvl>
+    <w:lvl w:ilvl="8" w:tplc="0409001B" w:tentative="1">
+      <w:start w:val="1"/>
+      <w:numFmt w:val="lowerRoman"/>
+      <w:lvlText w:val="%9."/>
+      <w:lvlJc w:val="right"/>
+      <w:pPr>
+        <w:tabs>
+          <w:tab w:val="num" w:pos="6480"/>
+        </w:tabs>
+        <w:ind w:left="6480" w:hanging="180"/>
+      </w:pPr>
+    </w:lvl>
+  </w:abstractNum>
+  <w:abstractNum w:abstractNumId="10">
     <w:nsid w:val="21C1327E"/>
     <w:multiLevelType w:val="hybridMultilevel"/>
     <w:tmpl w:val="70F4D7B8"/>
@@ -11955,7 +13160,7 @@
       </w:rPr>
     </w:lvl>
   </w:abstractNum>
-  <w:abstractNum w:abstractNumId="10">
+  <w:abstractNum w:abstractNumId="11">
     <w:nsid w:val="227D4255"/>
     <w:multiLevelType w:val="hybridMultilevel"/>
     <w:tmpl w:val="CB3E8686"/>
@@ -12071,7 +13276,7 @@
       </w:pPr>
     </w:lvl>
   </w:abstractNum>
-  <w:abstractNum w:abstractNumId="11">
+  <w:abstractNum w:abstractNumId="12">
     <w:nsid w:val="277907CB"/>
     <w:multiLevelType w:val="hybridMultilevel"/>
     <w:tmpl w:val="209EBA04"/>
@@ -12187,7 +13392,7 @@
       </w:pPr>
     </w:lvl>
   </w:abstractNum>
-  <w:abstractNum w:abstractNumId="12">
+  <w:abstractNum w:abstractNumId="13">
     <w:nsid w:val="29BC4778"/>
     <w:multiLevelType w:val="hybridMultilevel"/>
     <w:tmpl w:val="CC626BDC"/>
@@ -12300,7 +13505,7 @@
       </w:rPr>
     </w:lvl>
   </w:abstractNum>
-  <w:abstractNum w:abstractNumId="13">
+  <w:abstractNum w:abstractNumId="14">
     <w:nsid w:val="2B867F2A"/>
     <w:multiLevelType w:val="hybridMultilevel"/>
     <w:tmpl w:val="23A49C0E"/>
@@ -12416,7 +13621,7 @@
       </w:pPr>
     </w:lvl>
   </w:abstractNum>
-  <w:abstractNum w:abstractNumId="14">
+  <w:abstractNum w:abstractNumId="15">
     <w:nsid w:val="2C14256A"/>
     <w:multiLevelType w:val="hybridMultilevel"/>
     <w:tmpl w:val="1C2C2C8A"/>
@@ -12532,7 +13737,7 @@
       </w:pPr>
     </w:lvl>
   </w:abstractNum>
-  <w:abstractNum w:abstractNumId="15">
+  <w:abstractNum w:abstractNumId="16">
     <w:nsid w:val="2DAA2076"/>
     <w:multiLevelType w:val="hybridMultilevel"/>
     <w:tmpl w:val="3AA8A74C"/>
@@ -12648,7 +13853,7 @@
       </w:pPr>
     </w:lvl>
   </w:abstractNum>
-  <w:abstractNum w:abstractNumId="16">
+  <w:abstractNum w:abstractNumId="17">
     <w:nsid w:val="2E442F27"/>
     <w:multiLevelType w:val="hybridMultilevel"/>
     <w:tmpl w:val="C3DC4A78"/>
@@ -12764,7 +13969,7 @@
       </w:pPr>
     </w:lvl>
   </w:abstractNum>
-  <w:abstractNum w:abstractNumId="17">
+  <w:abstractNum w:abstractNumId="18">
     <w:nsid w:val="2E7751EA"/>
     <w:multiLevelType w:val="hybridMultilevel"/>
     <w:tmpl w:val="3E607994"/>
@@ -12880,7 +14085,7 @@
       </w:pPr>
     </w:lvl>
   </w:abstractNum>
-  <w:abstractNum w:abstractNumId="18">
+  <w:abstractNum w:abstractNumId="19">
     <w:nsid w:val="31072651"/>
     <w:multiLevelType w:val="hybridMultilevel"/>
     <w:tmpl w:val="4A145F5A"/>
@@ -12993,7 +14198,7 @@
       </w:rPr>
     </w:lvl>
   </w:abstractNum>
-  <w:abstractNum w:abstractNumId="19">
+  <w:abstractNum w:abstractNumId="20">
     <w:nsid w:val="342954EB"/>
     <w:multiLevelType w:val="hybridMultilevel"/>
     <w:tmpl w:val="F55441F0"/>
@@ -13109,7 +14314,7 @@
       </w:pPr>
     </w:lvl>
   </w:abstractNum>
-  <w:abstractNum w:abstractNumId="20">
+  <w:abstractNum w:abstractNumId="21">
     <w:nsid w:val="36B45997"/>
     <w:multiLevelType w:val="hybridMultilevel"/>
     <w:tmpl w:val="B8004F92"/>
@@ -13198,10 +14403,10 @@
       </w:pPr>
     </w:lvl>
   </w:abstractNum>
-  <w:abstractNum w:abstractNumId="21">
+  <w:abstractNum w:abstractNumId="22">
     <w:nsid w:val="388921D8"/>
     <w:multiLevelType w:val="hybridMultilevel"/>
-    <w:tmpl w:val="15FE1C48"/>
+    <w:tmpl w:val="748C9416"/>
     <w:lvl w:ilvl="0" w:tplc="0409000F">
       <w:start w:val="1"/>
       <w:numFmt w:val="decimal"/>
@@ -13314,7 +14519,7 @@
       </w:pPr>
     </w:lvl>
   </w:abstractNum>
-  <w:abstractNum w:abstractNumId="22">
+  <w:abstractNum w:abstractNumId="23">
     <w:nsid w:val="39646918"/>
     <w:multiLevelType w:val="hybridMultilevel"/>
     <w:tmpl w:val="74B2488A"/>
@@ -13430,7 +14635,7 @@
       </w:pPr>
     </w:lvl>
   </w:abstractNum>
-  <w:abstractNum w:abstractNumId="23">
+  <w:abstractNum w:abstractNumId="24">
     <w:nsid w:val="3A2C7895"/>
     <w:multiLevelType w:val="hybridMultilevel"/>
     <w:tmpl w:val="F4C85492"/>
@@ -13543,7 +14748,7 @@
       </w:rPr>
     </w:lvl>
   </w:abstractNum>
-  <w:abstractNum w:abstractNumId="24">
+  <w:abstractNum w:abstractNumId="25">
     <w:nsid w:val="3BA4400E"/>
     <w:multiLevelType w:val="hybridMultilevel"/>
     <w:tmpl w:val="CB3E8686"/>
@@ -13659,7 +14864,7 @@
       </w:pPr>
     </w:lvl>
   </w:abstractNum>
-  <w:abstractNum w:abstractNumId="25">
+  <w:abstractNum w:abstractNumId="26">
     <w:nsid w:val="41B45FD5"/>
     <w:multiLevelType w:val="hybridMultilevel"/>
     <w:tmpl w:val="63B45680"/>
@@ -13775,7 +14980,7 @@
       </w:pPr>
     </w:lvl>
   </w:abstractNum>
-  <w:abstractNum w:abstractNumId="26">
+  <w:abstractNum w:abstractNumId="27">
     <w:nsid w:val="46F97645"/>
     <w:multiLevelType w:val="hybridMultilevel"/>
     <w:tmpl w:val="209EBA04"/>
@@ -13891,7 +15096,7 @@
       </w:pPr>
     </w:lvl>
   </w:abstractNum>
-  <w:abstractNum w:abstractNumId="27">
+  <w:abstractNum w:abstractNumId="28">
     <w:nsid w:val="4C9B20E6"/>
     <w:multiLevelType w:val="hybridMultilevel"/>
     <w:tmpl w:val="126AE5BC"/>
@@ -14003,7 +15208,7 @@
       </w:rPr>
     </w:lvl>
   </w:abstractNum>
-  <w:abstractNum w:abstractNumId="28">
+  <w:abstractNum w:abstractNumId="29">
     <w:nsid w:val="4E5C7770"/>
     <w:multiLevelType w:val="hybridMultilevel"/>
     <w:tmpl w:val="792879D8"/>
@@ -14119,7 +15324,7 @@
       </w:pPr>
     </w:lvl>
   </w:abstractNum>
-  <w:abstractNum w:abstractNumId="29">
+  <w:abstractNum w:abstractNumId="30">
     <w:nsid w:val="53702ED4"/>
     <w:multiLevelType w:val="hybridMultilevel"/>
     <w:tmpl w:val="3AA8A74C"/>
@@ -14235,7 +15440,7 @@
       </w:pPr>
     </w:lvl>
   </w:abstractNum>
-  <w:abstractNum w:abstractNumId="30">
+  <w:abstractNum w:abstractNumId="31">
     <w:nsid w:val="539842C9"/>
     <w:multiLevelType w:val="hybridMultilevel"/>
     <w:tmpl w:val="C74EA7BA"/>
@@ -14348,7 +15553,7 @@
       </w:rPr>
     </w:lvl>
   </w:abstractNum>
-  <w:abstractNum w:abstractNumId="31">
+  <w:abstractNum w:abstractNumId="32">
     <w:nsid w:val="53F53561"/>
     <w:multiLevelType w:val="hybridMultilevel"/>
     <w:tmpl w:val="DC788B10"/>
@@ -14437,7 +15642,7 @@
       </w:pPr>
     </w:lvl>
   </w:abstractNum>
-  <w:abstractNum w:abstractNumId="32">
+  <w:abstractNum w:abstractNumId="33">
     <w:nsid w:val="5401667C"/>
     <w:multiLevelType w:val="hybridMultilevel"/>
     <w:tmpl w:val="E382842E"/>
@@ -14553,7 +15758,7 @@
       </w:pPr>
     </w:lvl>
   </w:abstractNum>
-  <w:abstractNum w:abstractNumId="33">
+  <w:abstractNum w:abstractNumId="34">
     <w:nsid w:val="549B0DE4"/>
     <w:multiLevelType w:val="hybridMultilevel"/>
     <w:tmpl w:val="48D81DDE"/>
@@ -14669,7 +15874,7 @@
       </w:pPr>
     </w:lvl>
   </w:abstractNum>
-  <w:abstractNum w:abstractNumId="34">
+  <w:abstractNum w:abstractNumId="35">
     <w:nsid w:val="56B24556"/>
     <w:multiLevelType w:val="hybridMultilevel"/>
     <w:tmpl w:val="9FD655A2"/>
@@ -14785,7 +15990,7 @@
       </w:pPr>
     </w:lvl>
   </w:abstractNum>
-  <w:abstractNum w:abstractNumId="35">
+  <w:abstractNum w:abstractNumId="36">
     <w:nsid w:val="5DE158AC"/>
     <w:multiLevelType w:val="hybridMultilevel"/>
     <w:tmpl w:val="CAEA02D2"/>
@@ -14897,7 +16102,7 @@
       </w:rPr>
     </w:lvl>
   </w:abstractNum>
-  <w:abstractNum w:abstractNumId="36">
+  <w:abstractNum w:abstractNumId="37">
     <w:nsid w:val="6173565D"/>
     <w:multiLevelType w:val="hybridMultilevel"/>
     <w:tmpl w:val="AE2EAB6E"/>
@@ -15013,7 +16218,7 @@
       </w:pPr>
     </w:lvl>
   </w:abstractNum>
-  <w:abstractNum w:abstractNumId="37">
+  <w:abstractNum w:abstractNumId="38">
     <w:nsid w:val="61BE7D53"/>
     <w:multiLevelType w:val="hybridMultilevel"/>
     <w:tmpl w:val="792879D8"/>
@@ -15129,7 +16334,7 @@
       </w:pPr>
     </w:lvl>
   </w:abstractNum>
-  <w:abstractNum w:abstractNumId="38">
+  <w:abstractNum w:abstractNumId="39">
     <w:nsid w:val="661E5CB1"/>
     <w:multiLevelType w:val="hybridMultilevel"/>
     <w:tmpl w:val="DD5CBD16"/>
@@ -15245,7 +16450,7 @@
       </w:pPr>
     </w:lvl>
   </w:abstractNum>
-  <w:abstractNum w:abstractNumId="39">
+  <w:abstractNum w:abstractNumId="40">
     <w:nsid w:val="685F4D90"/>
     <w:multiLevelType w:val="hybridMultilevel"/>
     <w:tmpl w:val="C3DC4A78"/>
@@ -15361,7 +16566,7 @@
       </w:pPr>
     </w:lvl>
   </w:abstractNum>
-  <w:abstractNum w:abstractNumId="40">
+  <w:abstractNum w:abstractNumId="41">
     <w:nsid w:val="72E4602F"/>
     <w:multiLevelType w:val="hybridMultilevel"/>
     <w:tmpl w:val="578AA676"/>
@@ -15474,7 +16679,7 @@
       </w:rPr>
     </w:lvl>
   </w:abstractNum>
-  <w:abstractNum w:abstractNumId="41">
+  <w:abstractNum w:abstractNumId="42">
     <w:nsid w:val="751865FF"/>
     <w:multiLevelType w:val="hybridMultilevel"/>
     <w:tmpl w:val="8520B256"/>
@@ -15587,7 +16792,7 @@
       </w:rPr>
     </w:lvl>
   </w:abstractNum>
-  <w:abstractNum w:abstractNumId="42">
+  <w:abstractNum w:abstractNumId="43">
     <w:nsid w:val="7772191E"/>
     <w:multiLevelType w:val="hybridMultilevel"/>
     <w:tmpl w:val="A5229042"/>
@@ -15700,7 +16905,7 @@
       </w:rPr>
     </w:lvl>
   </w:abstractNum>
-  <w:abstractNum w:abstractNumId="43">
+  <w:abstractNum w:abstractNumId="44">
     <w:nsid w:val="77C34D39"/>
     <w:multiLevelType w:val="hybridMultilevel"/>
     <w:tmpl w:val="AC8875F2"/>
@@ -15813,7 +17018,7 @@
       </w:rPr>
     </w:lvl>
   </w:abstractNum>
-  <w:abstractNum w:abstractNumId="44">
+  <w:abstractNum w:abstractNumId="45">
     <w:nsid w:val="78982537"/>
     <w:multiLevelType w:val="hybridMultilevel"/>
     <w:tmpl w:val="AAB80878"/>
@@ -15926,7 +17131,7 @@
       </w:rPr>
     </w:lvl>
   </w:abstractNum>
-  <w:abstractNum w:abstractNumId="45">
+  <w:abstractNum w:abstractNumId="46">
     <w:nsid w:val="7CA0584B"/>
     <w:multiLevelType w:val="hybridMultilevel"/>
     <w:tmpl w:val="D68A2706"/>
@@ -16039,7 +17244,7 @@
       </w:rPr>
     </w:lvl>
   </w:abstractNum>
-  <w:abstractNum w:abstractNumId="46">
+  <w:abstractNum w:abstractNumId="47">
     <w:nsid w:val="7E776907"/>
     <w:multiLevelType w:val="hybridMultilevel"/>
     <w:tmpl w:val="4BE6163E"/>
@@ -16128,7 +17333,7 @@
       </w:pPr>
     </w:lvl>
   </w:abstractNum>
-  <w:abstractNum w:abstractNumId="47">
+  <w:abstractNum w:abstractNumId="48">
     <w:nsid w:val="7F7339A7"/>
     <w:multiLevelType w:val="hybridMultilevel"/>
     <w:tmpl w:val="F9863208"/>
@@ -16242,148 +17447,151 @@
     </w:lvl>
   </w:abstractNum>
   <w:num w:numId="1">
-    <w:abstractNumId w:val="28"/>
+    <w:abstractNumId w:val="29"/>
   </w:num>
   <w:num w:numId="2">
-    <w:abstractNumId w:val="13"/>
+    <w:abstractNumId w:val="14"/>
   </w:num>
   <w:num w:numId="3">
     <w:abstractNumId w:val="8"/>
   </w:num>
   <w:num w:numId="4">
-    <w:abstractNumId w:val="17"/>
+    <w:abstractNumId w:val="18"/>
   </w:num>
   <w:num w:numId="5">
-    <w:abstractNumId w:val="10"/>
+    <w:abstractNumId w:val="11"/>
   </w:num>
   <w:num w:numId="6">
-    <w:abstractNumId w:val="32"/>
+    <w:abstractNumId w:val="33"/>
   </w:num>
   <w:num w:numId="7">
-    <w:abstractNumId w:val="39"/>
+    <w:abstractNumId w:val="40"/>
   </w:num>
   <w:num w:numId="8">
     <w:abstractNumId w:val="3"/>
   </w:num>
   <w:num w:numId="9">
-    <w:abstractNumId w:val="18"/>
+    <w:abstractNumId w:val="19"/>
   </w:num>
   <w:num w:numId="10">
-    <w:abstractNumId w:val="25"/>
+    <w:abstractNumId w:val="26"/>
   </w:num>
   <w:num w:numId="11">
-    <w:abstractNumId w:val="29"/>
+    <w:abstractNumId w:val="30"/>
   </w:num>
   <w:num w:numId="12">
-    <w:abstractNumId w:val="14"/>
+    <w:abstractNumId w:val="15"/>
   </w:num>
   <w:num w:numId="13">
     <w:abstractNumId w:val="7"/>
   </w:num>
   <w:num w:numId="14">
-    <w:abstractNumId w:val="30"/>
+    <w:abstractNumId w:val="31"/>
   </w:num>
   <w:num w:numId="15">
-    <w:abstractNumId w:val="42"/>
+    <w:abstractNumId w:val="43"/>
   </w:num>
   <w:num w:numId="16">
-    <w:abstractNumId w:val="44"/>
+    <w:abstractNumId w:val="45"/>
   </w:num>
   <w:num w:numId="17">
-    <w:abstractNumId w:val="45"/>
+    <w:abstractNumId w:val="46"/>
   </w:num>
   <w:num w:numId="18">
     <w:abstractNumId w:val="6"/>
   </w:num>
   <w:num w:numId="19">
-    <w:abstractNumId w:val="47"/>
+    <w:abstractNumId w:val="48"/>
   </w:num>
   <w:num w:numId="20">
-    <w:abstractNumId w:val="41"/>
+    <w:abstractNumId w:val="42"/>
   </w:num>
   <w:num w:numId="21">
-    <w:abstractNumId w:val="12"/>
+    <w:abstractNumId w:val="13"/>
   </w:num>
   <w:num w:numId="22">
+    <w:abstractNumId w:val="36"/>
+  </w:num>
+  <w:num w:numId="23">
+    <w:abstractNumId w:val="10"/>
+  </w:num>
+  <w:num w:numId="24">
     <w:abstractNumId w:val="35"/>
   </w:num>
-  <w:num w:numId="23">
-    <w:abstractNumId w:val="9"/>
+  <w:num w:numId="25">
+    <w:abstractNumId w:val="17"/>
   </w:num>
-  <w:num w:numId="24">
-    <w:abstractNumId w:val="34"/>
-  </w:num>
-  <w:num w:numId="25">
+  <w:num w:numId="26">
     <w:abstractNumId w:val="16"/>
   </w:num>
-  <w:num w:numId="26">
-    <w:abstractNumId w:val="15"/>
-  </w:num>
   <w:num w:numId="27">
-    <w:abstractNumId w:val="22"/>
+    <w:abstractNumId w:val="23"/>
   </w:num>
   <w:num w:numId="28">
     <w:abstractNumId w:val="5"/>
   </w:num>
   <w:num w:numId="29">
-    <w:abstractNumId w:val="33"/>
+    <w:abstractNumId w:val="34"/>
   </w:num>
   <w:num w:numId="30">
     <w:abstractNumId w:val="2"/>
   </w:num>
   <w:num w:numId="31">
-    <w:abstractNumId w:val="19"/>
+    <w:abstractNumId w:val="20"/>
   </w:num>
   <w:num w:numId="32">
-    <w:abstractNumId w:val="26"/>
+    <w:abstractNumId w:val="27"/>
   </w:num>
   <w:num w:numId="33">
     <w:abstractNumId w:val="4"/>
   </w:num>
   <w:num w:numId="34">
-    <w:abstractNumId w:val="24"/>
+    <w:abstractNumId w:val="25"/>
   </w:num>
   <w:num w:numId="35">
-    <w:abstractNumId w:val="36"/>
+    <w:abstractNumId w:val="37"/>
   </w:num>
   <w:num w:numId="36">
-    <w:abstractNumId w:val="11"/>
+    <w:abstractNumId w:val="12"/>
   </w:num>
   <w:num w:numId="37">
     <w:abstractNumId w:val="1"/>
   </w:num>
   <w:num w:numId="38">
-    <w:abstractNumId w:val="23"/>
+    <w:abstractNumId w:val="24"/>
   </w:num>
   <w:num w:numId="39">
-    <w:abstractNumId w:val="43"/>
+    <w:abstractNumId w:val="44"/>
   </w:num>
   <w:num w:numId="40">
-    <w:abstractNumId w:val="40"/>
+    <w:abstractNumId w:val="41"/>
   </w:num>
   <w:num w:numId="41">
-    <w:abstractNumId w:val="27"/>
+    <w:abstractNumId w:val="28"/>
   </w:num>
   <w:num w:numId="42">
-    <w:abstractNumId w:val="20"/>
+    <w:abstractNumId w:val="21"/>
   </w:num>
   <w:num w:numId="43">
-    <w:abstractNumId w:val="46"/>
+    <w:abstractNumId w:val="47"/>
   </w:num>
   <w:num w:numId="44">
-    <w:abstractNumId w:val="21"/>
+    <w:abstractNumId w:val="22"/>
   </w:num>
   <w:num w:numId="45">
-    <w:abstractNumId w:val="37"/>
+    <w:abstractNumId w:val="38"/>
   </w:num>
   <w:num w:numId="46">
     <w:abstractNumId w:val="0"/>
   </w:num>
   <w:num w:numId="47">
-    <w:abstractNumId w:val="31"/>
+    <w:abstractNumId w:val="32"/>
   </w:num>
   <w:num w:numId="48">
-    <w:abstractNumId w:val="38"/>
+    <w:abstractNumId w:val="39"/>
+  </w:num>
+  <w:num w:numId="49">
+    <w:abstractNumId w:val="9"/>
   </w:num>
   <w:numIdMacAtCleanup w:val="26"/>
 </w:numbering>
@@ -18203,7 +19411,7 @@
 </file>
 
 <file path=customXml/itemProps1.xml><?xml version="1.0" encoding="utf-8"?>
-<ds:datastoreItem xmlns:ds="http://schemas.openxmlformats.org/officeDocument/2006/customXml" ds:itemID="{DD6AF6B5-2452-44B7-A57F-6215566AAD1E}">
+<ds:datastoreItem xmlns:ds="http://schemas.openxmlformats.org/officeDocument/2006/customXml" ds:itemID="{4C1C72F1-9510-4548-A2EE-5FB304F76174}">
   <ds:schemaRefs>
     <ds:schemaRef ds:uri="http://schemas.openxmlformats.org/officeDocument/2006/bibliography"/>
   </ds:schemaRefs>

</xml_diff>